<commit_message>
Added Monte Carlo test for the exact solution, and calibrated the number of realizations to be 1e5 (alot and slow) to get a first digit percentage, so I can make sure I get 95.4% CLs
</commit_message>
<xml_diff>
--- a/Review and Report on Methods to Calculate Confidence Interval.docx
+++ b/Review and Report on Methods to Calculate Confidence Interval.docx
@@ -13,6 +13,7 @@
           <w:docPartUnique/>
         </w:docPartObj>
       </w:sdtPr>
+      <w:sdtEndPr/>
       <w:sdtContent>
         <w:p>
           <w:pPr>
@@ -174,6 +175,7 @@
                                         <w:dataBinding w:prefixMappings="xmlns:ns0='http://purl.org/dc/elements/1.1/' xmlns:ns1='http://schemas.openxmlformats.org/package/2006/metadata/core-properties' " w:xpath="/ns1:coreProperties[1]/ns0:title[1]" w:storeItemID="{6C3C8BC8-F283-45AE-878A-BAB7291924A1}"/>
                                         <w:text/>
                                       </w:sdtPr>
+                                      <w:sdtEndPr/>
                                       <w:sdtContent>
                                         <w:p>
                                           <w:pPr>
@@ -242,6 +244,7 @@
                                         <w:dataBinding w:prefixMappings="xmlns:ns0='http://purl.org/dc/elements/1.1/' xmlns:ns1='http://schemas.openxmlformats.org/package/2006/metadata/core-properties' " w:xpath="/ns1:coreProperties[1]/ns0:subject[1]" w:storeItemID="{6C3C8BC8-F283-45AE-878A-BAB7291924A1}"/>
                                         <w:text/>
                                       </w:sdtPr>
+                                      <w:sdtEndPr/>
                                       <w:sdtContent>
                                         <w:p>
                                           <w:pPr>
@@ -258,7 +261,27 @@
                                               <w:szCs w:val="24"/>
                                               <w:lang w:val="en-US"/>
                                             </w:rPr>
-                                            <w:t>With numeric-oriented approach</w:t>
+                                            <w:t xml:space="preserve">With </w:t>
+                                          </w:r>
+                                          <w:r>
+                                            <w:rPr>
+                                              <w:rFonts w:ascii="Cambria" w:hAnsi="Cambria"/>
+                                              <w:color w:val="000000" w:themeColor="text1"/>
+                                              <w:sz w:val="24"/>
+                                              <w:szCs w:val="24"/>
+                                              <w:lang w:val="en-US"/>
+                                            </w:rPr>
+                                            <w:t xml:space="preserve">a </w:t>
+                                          </w:r>
+                                          <w:r>
+                                            <w:rPr>
+                                              <w:rFonts w:ascii="Cambria" w:hAnsi="Cambria"/>
+                                              <w:color w:val="000000" w:themeColor="text1"/>
+                                              <w:sz w:val="24"/>
+                                              <w:szCs w:val="24"/>
+                                              <w:lang w:val="en-US"/>
+                                            </w:rPr>
+                                            <w:t>numeric-oriented approach</w:t>
                                           </w:r>
                                         </w:p>
                                       </w:sdtContent>
@@ -300,6 +323,7 @@
                                         <w:dataBinding w:prefixMappings="xmlns:ns0='http://schemas.microsoft.com/office/2006/coverPageProps' " w:xpath="/ns0:CoverPageProperties[1]/ns0:Abstract[1]" w:storeItemID="{55AF091B-3C7A-41E3-B477-F2FDAA23CFDA}"/>
                                         <w:text/>
                                       </w:sdtPr>
+                                      <w:sdtEndPr/>
                                       <w:sdtContent>
                                         <w:p>
                                           <w:pPr>
@@ -350,6 +374,7 @@
                                         <w:dataBinding w:prefixMappings="xmlns:ns0='http://purl.org/dc/elements/1.1/' xmlns:ns1='http://schemas.openxmlformats.org/package/2006/metadata/core-properties' " w:xpath="/ns1:coreProperties[1]/ns0:creator[1]" w:storeItemID="{6C3C8BC8-F283-45AE-878A-BAB7291924A1}"/>
                                         <w:text/>
                                       </w:sdtPr>
+                                      <w:sdtEndPr/>
                                       <w:sdtContent>
                                         <w:p>
                                           <w:pPr>
@@ -388,13 +413,21 @@
                                           <w:dataBinding w:prefixMappings="xmlns:ns0='http://purl.org/dc/elements/1.1/' xmlns:ns1='http://schemas.openxmlformats.org/package/2006/metadata/core-properties' " w:xpath="/ns1:coreProperties[1]/ns1:category[1]" w:storeItemID="{6C3C8BC8-F283-45AE-878A-BAB7291924A1}"/>
                                           <w:text/>
                                         </w:sdtPr>
+                                        <w:sdtEndPr/>
                                         <w:sdtContent>
                                           <w:r>
                                             <w:rPr>
                                               <w:rFonts w:ascii="Cambria" w:hAnsi="Cambria"/>
                                               <w:color w:val="44546A" w:themeColor="text2"/>
                                             </w:rPr>
-                                            <w:t>Statistics Exercise</w:t>
+                                            <w:t>This report was written as a self-learning e</w:t>
+                                          </w:r>
+                                          <w:r>
+                                            <w:rPr>
+                                              <w:rFonts w:ascii="Cambria" w:hAnsi="Cambria"/>
+                                              <w:color w:val="44546A" w:themeColor="text2"/>
+                                            </w:rPr>
+                                            <w:t>xercise</w:t>
                                           </w:r>
                                         </w:sdtContent>
                                       </w:sdt>
@@ -527,6 +560,7 @@
                                   <w:dataBinding w:prefixMappings="xmlns:ns0='http://purl.org/dc/elements/1.1/' xmlns:ns1='http://schemas.openxmlformats.org/package/2006/metadata/core-properties' " w:xpath="/ns1:coreProperties[1]/ns0:title[1]" w:storeItemID="{6C3C8BC8-F283-45AE-878A-BAB7291924A1}"/>
                                   <w:text/>
                                 </w:sdtPr>
+                                <w:sdtEndPr/>
                                 <w:sdtContent>
                                   <w:p>
                                     <w:pPr>
@@ -595,6 +629,7 @@
                                   <w:dataBinding w:prefixMappings="xmlns:ns0='http://purl.org/dc/elements/1.1/' xmlns:ns1='http://schemas.openxmlformats.org/package/2006/metadata/core-properties' " w:xpath="/ns1:coreProperties[1]/ns0:subject[1]" w:storeItemID="{6C3C8BC8-F283-45AE-878A-BAB7291924A1}"/>
                                   <w:text/>
                                 </w:sdtPr>
+                                <w:sdtEndPr/>
                                 <w:sdtContent>
                                   <w:p>
                                     <w:pPr>
@@ -611,7 +646,27 @@
                                         <w:szCs w:val="24"/>
                                         <w:lang w:val="en-US"/>
                                       </w:rPr>
-                                      <w:t>With numeric-oriented approach</w:t>
+                                      <w:t xml:space="preserve">With </w:t>
+                                    </w:r>
+                                    <w:r>
+                                      <w:rPr>
+                                        <w:rFonts w:ascii="Cambria" w:hAnsi="Cambria"/>
+                                        <w:color w:val="000000" w:themeColor="text1"/>
+                                        <w:sz w:val="24"/>
+                                        <w:szCs w:val="24"/>
+                                        <w:lang w:val="en-US"/>
+                                      </w:rPr>
+                                      <w:t xml:space="preserve">a </w:t>
+                                    </w:r>
+                                    <w:r>
+                                      <w:rPr>
+                                        <w:rFonts w:ascii="Cambria" w:hAnsi="Cambria"/>
+                                        <w:color w:val="000000" w:themeColor="text1"/>
+                                        <w:sz w:val="24"/>
+                                        <w:szCs w:val="24"/>
+                                        <w:lang w:val="en-US"/>
+                                      </w:rPr>
+                                      <w:t>numeric-oriented approach</w:t>
                                     </w:r>
                                   </w:p>
                                 </w:sdtContent>
@@ -653,6 +708,7 @@
                                   <w:dataBinding w:prefixMappings="xmlns:ns0='http://schemas.microsoft.com/office/2006/coverPageProps' " w:xpath="/ns0:CoverPageProperties[1]/ns0:Abstract[1]" w:storeItemID="{55AF091B-3C7A-41E3-B477-F2FDAA23CFDA}"/>
                                   <w:text/>
                                 </w:sdtPr>
+                                <w:sdtEndPr/>
                                 <w:sdtContent>
                                   <w:p>
                                     <w:pPr>
@@ -703,6 +759,7 @@
                                   <w:dataBinding w:prefixMappings="xmlns:ns0='http://purl.org/dc/elements/1.1/' xmlns:ns1='http://schemas.openxmlformats.org/package/2006/metadata/core-properties' " w:xpath="/ns1:coreProperties[1]/ns0:creator[1]" w:storeItemID="{6C3C8BC8-F283-45AE-878A-BAB7291924A1}"/>
                                   <w:text/>
                                 </w:sdtPr>
+                                <w:sdtEndPr/>
                                 <w:sdtContent>
                                   <w:p>
                                     <w:pPr>
@@ -741,13 +798,21 @@
                                     <w:dataBinding w:prefixMappings="xmlns:ns0='http://purl.org/dc/elements/1.1/' xmlns:ns1='http://schemas.openxmlformats.org/package/2006/metadata/core-properties' " w:xpath="/ns1:coreProperties[1]/ns1:category[1]" w:storeItemID="{6C3C8BC8-F283-45AE-878A-BAB7291924A1}"/>
                                     <w:text/>
                                   </w:sdtPr>
+                                  <w:sdtEndPr/>
                                   <w:sdtContent>
                                     <w:r>
                                       <w:rPr>
                                         <w:rFonts w:ascii="Cambria" w:hAnsi="Cambria"/>
                                         <w:color w:val="44546A" w:themeColor="text2"/>
                                       </w:rPr>
-                                      <w:t>Statistics Exercise</w:t>
+                                      <w:t>This report was written as a self-learning e</w:t>
+                                    </w:r>
+                                    <w:r>
+                                      <w:rPr>
+                                        <w:rFonts w:ascii="Cambria" w:hAnsi="Cambria"/>
+                                        <w:color w:val="44546A" w:themeColor="text2"/>
+                                      </w:rPr>
+                                      <w:t>xercise</w:t>
                                     </w:r>
                                   </w:sdtContent>
                                 </w:sdt>
@@ -776,7 +841,7 @@
     <w:sdt>
       <w:sdtPr>
         <w:rPr>
-          <w:rFonts w:eastAsiaTheme="minorHAnsi" w:cstheme="majorHAnsi"/>
+          <w:rFonts w:asciiTheme="minorHAnsi" w:eastAsiaTheme="minorHAnsi" w:hAnsiTheme="minorHAnsi" w:cstheme="majorHAnsi"/>
           <w:color w:val="auto"/>
           <w:sz w:val="22"/>
           <w:szCs w:val="22"/>
@@ -820,7 +885,6 @@
             <w:rPr>
               <w:rFonts w:eastAsiaTheme="minorEastAsia"/>
               <w:noProof/>
-              <w:lang/>
             </w:rPr>
           </w:pPr>
           <w:r>
@@ -919,7 +983,6 @@
             <w:rPr>
               <w:rFonts w:eastAsiaTheme="minorEastAsia"/>
               <w:noProof/>
-              <w:lang/>
             </w:rPr>
           </w:pPr>
           <w:hyperlink w:anchor="_Toc106454626" w:history="1">
@@ -991,7 +1054,6 @@
             <w:rPr>
               <w:rFonts w:eastAsiaTheme="minorEastAsia"/>
               <w:noProof/>
-              <w:lang/>
             </w:rPr>
           </w:pPr>
           <w:hyperlink w:anchor="_Toc106454627" w:history="1">
@@ -1063,7 +1125,6 @@
             <w:rPr>
               <w:rFonts w:eastAsiaTheme="minorEastAsia"/>
               <w:noProof/>
-              <w:lang/>
             </w:rPr>
           </w:pPr>
           <w:hyperlink w:anchor="_Toc106454628" w:history="1">
@@ -1135,7 +1196,6 @@
             <w:rPr>
               <w:rFonts w:eastAsiaTheme="minorEastAsia"/>
               <w:noProof/>
-              <w:lang/>
             </w:rPr>
           </w:pPr>
           <w:hyperlink w:anchor="_Toc106454629" w:history="1">
@@ -1207,7 +1267,6 @@
             <w:rPr>
               <w:rFonts w:eastAsiaTheme="minorEastAsia"/>
               <w:noProof/>
-              <w:lang/>
             </w:rPr>
           </w:pPr>
           <w:hyperlink w:anchor="_Toc106454630" w:history="1">
@@ -4184,7 +4243,25 @@
           <w:szCs w:val="24"/>
           <w:lang w:val="en-US"/>
         </w:rPr>
-        <w:t>with probability of 0.95</w:t>
+        <w:t xml:space="preserve">with </w:t>
+      </w:r>
+      <w:r>
+        <w:rPr>
+          <w:rFonts w:asciiTheme="majorHAnsi" w:hAnsiTheme="majorHAnsi" w:cstheme="majorHAnsi"/>
+          <w:sz w:val="24"/>
+          <w:szCs w:val="24"/>
+          <w:lang w:val="en-US"/>
+        </w:rPr>
+        <w:t>confidence level (CL)</w:t>
+      </w:r>
+      <w:r>
+        <w:rPr>
+          <w:rFonts w:asciiTheme="majorHAnsi" w:hAnsiTheme="majorHAnsi" w:cstheme="majorHAnsi"/>
+          <w:sz w:val="24"/>
+          <w:szCs w:val="24"/>
+          <w:lang w:val="en-US"/>
+        </w:rPr>
+        <w:t xml:space="preserve"> of 0.95</w:t>
       </w:r>
       <w:r>
         <w:rPr>
@@ -4458,6 +4535,15 @@
         </w:rPr>
         <w:t xml:space="preserve"> range.</w:t>
       </w:r>
+      <w:r>
+        <w:rPr>
+          <w:rFonts w:asciiTheme="majorHAnsi" w:hAnsiTheme="majorHAnsi" w:cstheme="majorHAnsi"/>
+          <w:sz w:val="24"/>
+          <w:szCs w:val="24"/>
+          <w:lang w:val="en-US"/>
+        </w:rPr>
+        <w:t xml:space="preserve"> That is, if indeed the CL is 95%.</w:t>
+      </w:r>
     </w:p>
     <w:p>
       <w:pPr>
@@ -4514,7 +4600,25 @@
           <w:szCs w:val="24"/>
           <w:lang w:val="en-US"/>
         </w:rPr>
-        <w:t>we believe the probability the true line is inside that range is 0.95.</w:t>
+        <w:t xml:space="preserve">we believe the </w:t>
+      </w:r>
+      <w:r>
+        <w:rPr>
+          <w:rFonts w:asciiTheme="majorHAnsi" w:hAnsiTheme="majorHAnsi" w:cstheme="majorHAnsi"/>
+          <w:sz w:val="24"/>
+          <w:szCs w:val="24"/>
+          <w:lang w:val="en-US"/>
+        </w:rPr>
+        <w:t xml:space="preserve">CL is 95%, that is the </w:t>
+      </w:r>
+      <w:r>
+        <w:rPr>
+          <w:rFonts w:asciiTheme="majorHAnsi" w:hAnsiTheme="majorHAnsi" w:cstheme="majorHAnsi"/>
+          <w:sz w:val="24"/>
+          <w:szCs w:val="24"/>
+          <w:lang w:val="en-US"/>
+        </w:rPr>
+        <w:t>probability the true line is inside that range is 0.95.</w:t>
       </w:r>
     </w:p>
     <w:p>
@@ -4532,7 +4636,16 @@
           <w:rFonts w:cstheme="majorHAnsi"/>
           <w:lang w:val="en-US"/>
         </w:rPr>
-        <w:t>Other literature</w:t>
+        <w:t>Ot</w:t>
+      </w:r>
+      <w:bookmarkStart w:id="7" w:name="_GoBack"/>
+      <w:bookmarkEnd w:id="7"/>
+      <w:r>
+        <w:rPr>
+          <w:rFonts w:cstheme="majorHAnsi"/>
+          <w:lang w:val="en-US"/>
+        </w:rPr>
+        <w:t>her literature</w:t>
       </w:r>
       <w:bookmarkEnd w:id="6"/>
     </w:p>
@@ -4617,15 +4730,15 @@
           <w:szCs w:val="24"/>
           <w:lang w:val="en-US"/>
         </w:rPr>
-      </w:r>
-      <w:r>
-        <w:rPr>
-          <w:rFonts w:asciiTheme="majorHAnsi" w:hAnsiTheme="majorHAnsi" w:cstheme="majorHAnsi"/>
-          <w:sz w:val="24"/>
-          <w:szCs w:val="24"/>
-          <w:lang w:val="en-US"/>
-        </w:rPr>
         <w:instrText xml:space="preserve"> \* MERGEFORMAT </w:instrText>
+      </w:r>
+      <w:r>
+        <w:rPr>
+          <w:rFonts w:asciiTheme="majorHAnsi" w:hAnsiTheme="majorHAnsi" w:cstheme="majorHAnsi"/>
+          <w:sz w:val="24"/>
+          <w:szCs w:val="24"/>
+          <w:lang w:val="en-US"/>
+        </w:rPr>
       </w:r>
       <w:r>
         <w:rPr>
@@ -4714,7 +4827,7 @@
           <w:lang w:val="en-US"/>
         </w:rPr>
       </w:pPr>
-      <w:bookmarkStart w:id="7" w:name="_Toc106454629"/>
+      <w:bookmarkStart w:id="8" w:name="_Toc106454629"/>
       <w:r>
         <w:rPr>
           <w:rFonts w:cstheme="majorHAnsi"/>
@@ -4723,13 +4836,13 @@
         <w:lastRenderedPageBreak/>
         <w:t>Exact solution</w:t>
       </w:r>
-      <w:bookmarkEnd w:id="7"/>
+      <w:bookmarkEnd w:id="8"/>
     </w:p>
     <w:p>
       <w:pPr>
         <w:spacing w:line="360" w:lineRule="auto"/>
         <w:rPr>
-          <w:rFonts w:asciiTheme="majorHAnsi" w:hAnsiTheme="majorHAnsi" w:cstheme="majorHAnsi"/>
+          <w:rFonts w:asciiTheme="majorHAnsi" w:eastAsiaTheme="minorEastAsia" w:hAnsiTheme="majorHAnsi" w:cstheme="majorHAnsi"/>
           <w:sz w:val="24"/>
           <w:szCs w:val="24"/>
           <w:lang w:val="en-US"/>
@@ -4751,7 +4864,25 @@
           <w:szCs w:val="24"/>
           <w:lang w:val="en-US"/>
         </w:rPr>
-        <w:t xml:space="preserve">95%CI for the case of a straight line </w:t>
+        <w:t xml:space="preserve">95%CI for the case of </w:t>
+      </w:r>
+      <w:r>
+        <w:rPr>
+          <w:rFonts w:asciiTheme="majorHAnsi" w:hAnsiTheme="majorHAnsi" w:cstheme="majorHAnsi"/>
+          <w:sz w:val="24"/>
+          <w:szCs w:val="24"/>
+          <w:lang w:val="en-US"/>
+        </w:rPr>
+        <w:t xml:space="preserve">extrapolating </w:t>
+      </w:r>
+      <w:r>
+        <w:rPr>
+          <w:rFonts w:asciiTheme="majorHAnsi" w:hAnsiTheme="majorHAnsi" w:cstheme="majorHAnsi"/>
+          <w:sz w:val="24"/>
+          <w:szCs w:val="24"/>
+          <w:lang w:val="en-US"/>
+        </w:rPr>
+        <w:t xml:space="preserve">a straight line </w:t>
       </w:r>
       <w:r>
         <w:rPr>
@@ -4773,30 +4904,122 @@
       </w:r>
       <w:r>
         <w:rPr>
-          <w:rFonts w:asciiTheme="majorHAnsi" w:hAnsiTheme="majorHAnsi" w:cstheme="majorHAnsi"/>
-          <w:sz w:val="24"/>
-          <w:szCs w:val="24"/>
-          <w:lang w:val="en-US"/>
-        </w:rPr>
-        <w:t xml:space="preserve">Why then should we follow up in next chapters with all the other methods? Because the exact solution we will construct works for the prediction of </w:t>
-      </w:r>
-      <w:r>
-        <w:rPr>
-          <w:rFonts w:asciiTheme="majorHAnsi" w:hAnsiTheme="majorHAnsi" w:cstheme="majorHAnsi"/>
-          <w:sz w:val="24"/>
-          <w:szCs w:val="24"/>
-          <w:lang w:val="en-US"/>
-        </w:rPr>
-        <w:t>the straight line value. But if</w:t>
-      </w:r>
-      <w:r>
-        <w:rPr>
-          <w:rFonts w:asciiTheme="majorHAnsi" w:hAnsiTheme="majorHAnsi" w:cstheme="majorHAnsi"/>
-          <w:sz w:val="24"/>
-          <w:szCs w:val="24"/>
-          <w:lang w:val="en-US"/>
-        </w:rPr>
-        <w:t xml:space="preserve"> we would want to </w:t>
+          <w:rFonts w:asciiTheme="majorHAnsi" w:eastAsiaTheme="minorEastAsia" w:hAnsiTheme="majorHAnsi" w:cstheme="majorHAnsi"/>
+          <w:sz w:val="24"/>
+          <w:szCs w:val="24"/>
+          <w:lang w:val="en-US"/>
+        </w:rPr>
+        <w:t>Since our goal is to test methods for CI construction in the simplest environment we can, having an exact solution is a great benefit.</w:t>
+      </w:r>
+    </w:p>
+    <w:p>
+      <w:pPr>
+        <w:spacing w:line="360" w:lineRule="auto"/>
+        <w:rPr>
+          <w:rFonts w:asciiTheme="majorHAnsi" w:hAnsiTheme="majorHAnsi" w:cstheme="majorHAnsi"/>
+          <w:sz w:val="24"/>
+          <w:szCs w:val="24"/>
+          <w:lang w:val="en-US"/>
+        </w:rPr>
+      </w:pPr>
+      <w:r>
+        <w:rPr>
+          <w:rFonts w:asciiTheme="majorHAnsi" w:hAnsiTheme="majorHAnsi" w:cstheme="majorHAnsi"/>
+          <w:sz w:val="24"/>
+          <w:szCs w:val="24"/>
+          <w:lang w:val="en-US"/>
+        </w:rPr>
+        <w:t xml:space="preserve">Why then should we follow up in next chapters with all the other methods? Because the exact solution we will construct works </w:t>
+      </w:r>
+      <w:r>
+        <w:rPr>
+          <w:rFonts w:asciiTheme="majorHAnsi" w:hAnsiTheme="majorHAnsi" w:cstheme="majorHAnsi"/>
+          <w:sz w:val="24"/>
+          <w:szCs w:val="24"/>
+          <w:lang w:val="en-US"/>
+        </w:rPr>
+        <w:t xml:space="preserve">only </w:t>
+      </w:r>
+      <w:r>
+        <w:rPr>
+          <w:rFonts w:asciiTheme="majorHAnsi" w:hAnsiTheme="majorHAnsi" w:cstheme="majorHAnsi"/>
+          <w:sz w:val="24"/>
+          <w:szCs w:val="24"/>
+          <w:lang w:val="en-US"/>
+        </w:rPr>
+        <w:t xml:space="preserve">for the </w:t>
+      </w:r>
+      <w:r>
+        <w:rPr>
+          <w:rFonts w:asciiTheme="majorHAnsi" w:hAnsiTheme="majorHAnsi" w:cstheme="majorHAnsi"/>
+          <w:sz w:val="24"/>
+          <w:szCs w:val="24"/>
+          <w:lang w:val="en-US"/>
+        </w:rPr>
+        <w:t xml:space="preserve">extrapolation </w:t>
+      </w:r>
+      <w:r>
+        <w:rPr>
+          <w:rFonts w:asciiTheme="majorHAnsi" w:hAnsiTheme="majorHAnsi" w:cstheme="majorHAnsi"/>
+          <w:sz w:val="24"/>
+          <w:szCs w:val="24"/>
+          <w:lang w:val="en-US"/>
+        </w:rPr>
+        <w:t xml:space="preserve">of </w:t>
+      </w:r>
+      <w:r>
+        <w:rPr>
+          <w:rFonts w:asciiTheme="majorHAnsi" w:hAnsiTheme="majorHAnsi" w:cstheme="majorHAnsi"/>
+          <w:sz w:val="24"/>
+          <w:szCs w:val="24"/>
+          <w:lang w:val="en-US"/>
+        </w:rPr>
+        <w:t xml:space="preserve">the straight line. </w:t>
+      </w:r>
+      <w:r>
+        <w:rPr>
+          <w:rFonts w:asciiTheme="majorHAnsi" w:hAnsiTheme="majorHAnsi" w:cstheme="majorHAnsi"/>
+          <w:sz w:val="24"/>
+          <w:szCs w:val="24"/>
+          <w:lang w:val="en-US"/>
+        </w:rPr>
+        <w:t>For example, i</w:t>
+      </w:r>
+      <w:r>
+        <w:rPr>
+          <w:rFonts w:asciiTheme="majorHAnsi" w:hAnsiTheme="majorHAnsi" w:cstheme="majorHAnsi"/>
+          <w:sz w:val="24"/>
+          <w:szCs w:val="24"/>
+          <w:lang w:val="en-US"/>
+        </w:rPr>
+        <w:t>f</w:t>
+      </w:r>
+      <w:r>
+        <w:rPr>
+          <w:rFonts w:asciiTheme="majorHAnsi" w:hAnsiTheme="majorHAnsi" w:cstheme="majorHAnsi"/>
+          <w:sz w:val="24"/>
+          <w:szCs w:val="24"/>
+          <w:lang w:val="en-US"/>
+        </w:rPr>
+        <w:t xml:space="preserve"> we </w:t>
+      </w:r>
+      <w:r>
+        <w:rPr>
+          <w:rFonts w:asciiTheme="majorHAnsi" w:hAnsiTheme="majorHAnsi" w:cstheme="majorHAnsi"/>
+          <w:sz w:val="24"/>
+          <w:szCs w:val="24"/>
+          <w:lang w:val="en-US"/>
+        </w:rPr>
+        <w:t xml:space="preserve">want </w:t>
+      </w:r>
+      <w:r>
+        <w:rPr>
+          <w:rFonts w:asciiTheme="majorHAnsi" w:hAnsiTheme="majorHAnsi" w:cstheme="majorHAnsi"/>
+          <w:sz w:val="24"/>
+          <w:szCs w:val="24"/>
+          <w:lang w:val="en-US"/>
+        </w:rPr>
+        <w:t xml:space="preserve">to </w:t>
       </w:r>
       <w:r>
         <w:rPr>
@@ -4814,16 +5037,16 @@
           <w:szCs w:val="24"/>
           <w:lang w:val="en-US"/>
         </w:rPr>
-        <w:t xml:space="preserve">the value of some target function </w:t>
-      </w:r>
-      <w:r>
-        <w:rPr>
-          <w:rFonts w:asciiTheme="majorHAnsi" w:hAnsiTheme="majorHAnsi" w:cstheme="majorHAnsi"/>
-          <w:sz w:val="24"/>
-          <w:szCs w:val="24"/>
-          <w:lang w:val="en-US"/>
-        </w:rPr>
-        <w:t xml:space="preserve">of the unknown true straight line, say </w:t>
+        <w:t>the value of some target function</w:t>
+      </w:r>
+      <w:r>
+        <w:rPr>
+          <w:rFonts w:asciiTheme="majorHAnsi" w:hAnsiTheme="majorHAnsi" w:cstheme="majorHAnsi"/>
+          <w:sz w:val="24"/>
+          <w:szCs w:val="24"/>
+          <w:lang w:val="en-US"/>
+        </w:rPr>
+        <w:t xml:space="preserve">, say </w:t>
       </w:r>
       <m:oMath>
         <m:r>
@@ -4967,25 +5190,34 @@
           <w:szCs w:val="24"/>
           <w:lang w:val="en-US"/>
         </w:rPr>
-        <w:t xml:space="preserve">, then the exact solution would not apply. Since our goal is to test methods for CI construction in the simplest </w:t>
-      </w:r>
-      <w:r>
-        <w:rPr>
-          <w:rFonts w:asciiTheme="majorHAnsi" w:eastAsiaTheme="minorEastAsia" w:hAnsiTheme="majorHAnsi" w:cstheme="majorHAnsi"/>
-          <w:sz w:val="24"/>
-          <w:szCs w:val="24"/>
-          <w:lang w:val="en-US"/>
-        </w:rPr>
-        <w:t>environment</w:t>
-      </w:r>
-      <w:r>
-        <w:rPr>
-          <w:rFonts w:asciiTheme="majorHAnsi" w:eastAsiaTheme="minorEastAsia" w:hAnsiTheme="majorHAnsi" w:cstheme="majorHAnsi"/>
-          <w:sz w:val="24"/>
-          <w:szCs w:val="24"/>
-          <w:lang w:val="en-US"/>
-        </w:rPr>
-        <w:t xml:space="preserve"> we can, having an exact solution is a great benefit.</w:t>
+        <w:t xml:space="preserve"> </w:t>
+      </w:r>
+      <w:r>
+        <w:rPr>
+          <w:rFonts w:asciiTheme="majorHAnsi" w:eastAsiaTheme="minorEastAsia" w:hAnsiTheme="majorHAnsi" w:cstheme="majorHAnsi"/>
+          <w:sz w:val="24"/>
+          <w:szCs w:val="24"/>
+          <w:lang w:val="en-US"/>
+        </w:rPr>
+        <w:t xml:space="preserve">the exact solution </w:t>
+      </w:r>
+      <w:r>
+        <w:rPr>
+          <w:rFonts w:asciiTheme="majorHAnsi" w:eastAsiaTheme="minorEastAsia" w:hAnsiTheme="majorHAnsi" w:cstheme="majorHAnsi"/>
+          <w:sz w:val="24"/>
+          <w:szCs w:val="24"/>
+          <w:lang w:val="en-US"/>
+        </w:rPr>
+        <w:t xml:space="preserve">does </w:t>
+      </w:r>
+      <w:r>
+        <w:rPr>
+          <w:rFonts w:asciiTheme="majorHAnsi" w:eastAsiaTheme="minorEastAsia" w:hAnsiTheme="majorHAnsi" w:cstheme="majorHAnsi"/>
+          <w:sz w:val="24"/>
+          <w:szCs w:val="24"/>
+          <w:lang w:val="en-US"/>
+        </w:rPr>
+        <w:t xml:space="preserve">not apply. </w:t>
       </w:r>
     </w:p>
     <w:p>
@@ -5068,7 +5300,7 @@
           <w:lang w:val="en-US"/>
         </w:rPr>
       </w:pPr>
-      <w:bookmarkStart w:id="8" w:name="_Ref106446597"/>
+      <w:bookmarkStart w:id="9" w:name="_Ref106446597"/>
       <m:oMath>
         <m:r>
           <w:rPr>
@@ -5179,7 +5411,7 @@
             </m:r>
           </m:sup>
         </m:sSup>
-        <w:bookmarkEnd w:id="8"/>
+        <w:bookmarkEnd w:id="9"/>
         <m:acc>
           <m:accPr>
             <m:chr m:val="⃗"/>
@@ -5734,7 +5966,43 @@
           <w:szCs w:val="24"/>
           <w:lang w:val="en-US"/>
         </w:rPr>
-        <w:t xml:space="preserve"> are the parameters of the linear model (for a straight line </w:t>
+        <w:t xml:space="preserve"> are the parameters of the linear model</w:t>
+      </w:r>
+      <w:r>
+        <w:rPr>
+          <w:rFonts w:asciiTheme="majorHAnsi" w:eastAsiaTheme="minorEastAsia" w:hAnsiTheme="majorHAnsi" w:cstheme="majorHAnsi"/>
+          <w:sz w:val="24"/>
+          <w:szCs w:val="24"/>
+          <w:lang w:val="en-US"/>
+        </w:rPr>
+        <w:t>. F</w:t>
+      </w:r>
+      <w:r>
+        <w:rPr>
+          <w:rFonts w:asciiTheme="majorHAnsi" w:eastAsiaTheme="minorEastAsia" w:hAnsiTheme="majorHAnsi" w:cstheme="majorHAnsi"/>
+          <w:sz w:val="24"/>
+          <w:szCs w:val="24"/>
+          <w:lang w:val="en-US"/>
+        </w:rPr>
+        <w:t xml:space="preserve">or </w:t>
+      </w:r>
+      <w:r>
+        <w:rPr>
+          <w:rFonts w:asciiTheme="majorHAnsi" w:eastAsiaTheme="minorEastAsia" w:hAnsiTheme="majorHAnsi" w:cstheme="majorHAnsi"/>
+          <w:sz w:val="24"/>
+          <w:szCs w:val="24"/>
+          <w:lang w:val="en-US"/>
+        </w:rPr>
+        <w:t>the</w:t>
+      </w:r>
+      <w:r>
+        <w:rPr>
+          <w:rFonts w:asciiTheme="majorHAnsi" w:eastAsiaTheme="minorEastAsia" w:hAnsiTheme="majorHAnsi" w:cstheme="majorHAnsi"/>
+          <w:sz w:val="24"/>
+          <w:szCs w:val="24"/>
+          <w:lang w:val="en-US"/>
+        </w:rPr>
+        <w:t xml:space="preserve"> straight line </w:t>
       </w:r>
       <m:oMath>
         <m:r>
@@ -5955,8 +6223,19 @@
           <w:szCs w:val="24"/>
           <w:lang w:val="en-US"/>
         </w:rPr>
-        <w:t xml:space="preserve"> and so </w:t>
-      </w:r>
+        <w:t xml:space="preserve"> and </w:t>
+      </w:r>
+      <w:proofErr w:type="gramStart"/>
+      <w:r>
+        <w:rPr>
+          <w:rFonts w:asciiTheme="majorHAnsi" w:eastAsiaTheme="minorEastAsia" w:hAnsiTheme="majorHAnsi" w:cstheme="majorHAnsi"/>
+          <w:sz w:val="24"/>
+          <w:szCs w:val="24"/>
+          <w:lang w:val="en-US"/>
+        </w:rPr>
+        <w:t xml:space="preserve">so </w:t>
+      </w:r>
+      <w:proofErr w:type="gramEnd"/>
       <m:oMath>
         <m:acc>
           <m:accPr>
@@ -6050,7 +6329,7 @@
           <w:szCs w:val="24"/>
           <w:lang w:val="en-US"/>
         </w:rPr>
-        <w:t xml:space="preserve">). As mentioned above, we wish to investigate the case when we sample from a linear model with added noise, modeled by the </w:t>
+        <w:t xml:space="preserve">. As mentioned above, we wish to investigate the case when we sample from a linear model with added noise, modeled by the </w:t>
       </w:r>
       <w:r>
         <w:rPr>
@@ -6795,24 +7074,15 @@
           <w:szCs w:val="24"/>
           <w:lang w:val="en-US"/>
         </w:rPr>
-        <w:instrText xml:space="preserve"> REF _Ref106446530 \r \h </w:instrText>
-      </w:r>
-      <w:r>
-        <w:rPr>
-          <w:rFonts w:asciiTheme="majorHAnsi" w:eastAsiaTheme="minorEastAsia" w:hAnsiTheme="majorHAnsi" w:cstheme="majorHAnsi"/>
-          <w:sz w:val="24"/>
-          <w:szCs w:val="24"/>
-          <w:lang w:val="en-US"/>
-        </w:rPr>
-      </w:r>
-      <w:r>
-        <w:rPr>
-          <w:rFonts w:asciiTheme="majorHAnsi" w:eastAsiaTheme="minorEastAsia" w:hAnsiTheme="majorHAnsi" w:cstheme="majorHAnsi"/>
-          <w:sz w:val="24"/>
-          <w:szCs w:val="24"/>
-          <w:lang w:val="en-US"/>
-        </w:rPr>
-        <w:instrText xml:space="preserve"> \* MERGEFORMAT </w:instrText>
+        <w:instrText xml:space="preserve"> REF _Ref106446530 \r \h  \* MERGEFORMAT </w:instrText>
+      </w:r>
+      <w:r>
+        <w:rPr>
+          <w:rFonts w:asciiTheme="majorHAnsi" w:eastAsiaTheme="minorEastAsia" w:hAnsiTheme="majorHAnsi" w:cstheme="majorHAnsi"/>
+          <w:sz w:val="24"/>
+          <w:szCs w:val="24"/>
+          <w:lang w:val="en-US"/>
+        </w:rPr>
       </w:r>
       <w:r>
         <w:rPr>
@@ -7331,7 +7601,51 @@
           <w:szCs w:val="24"/>
           <w:lang w:val="en-US"/>
         </w:rPr>
-        <w:t xml:space="preserve"> matrix, and so the result is an </w:t>
+        <w:t xml:space="preserve"> matrix, and so the result</w:t>
+      </w:r>
+      <w:r>
+        <w:rPr>
+          <w:rFonts w:asciiTheme="majorHAnsi" w:eastAsiaTheme="minorEastAsia" w:hAnsiTheme="majorHAnsi" w:cstheme="majorHAnsi"/>
+          <w:sz w:val="24"/>
+          <w:szCs w:val="24"/>
+          <w:lang w:val="en-US"/>
+        </w:rPr>
+        <w:t xml:space="preserve"> </w:t>
+      </w:r>
+      <m:oMath>
+        <m:acc>
+          <m:accPr>
+            <m:ctrlPr>
+              <w:rPr>
+                <w:rFonts w:ascii="Cambria Math" w:eastAsiaTheme="minorEastAsia" w:hAnsi="Cambria Math" w:cstheme="majorHAnsi"/>
+                <w:i/>
+                <w:sz w:val="24"/>
+                <w:szCs w:val="24"/>
+                <w:lang w:val="en-US"/>
+              </w:rPr>
+            </m:ctrlPr>
+          </m:accPr>
+          <m:e>
+            <m:r>
+              <w:rPr>
+                <w:rFonts w:ascii="Cambria Math" w:eastAsiaTheme="minorEastAsia" w:hAnsi="Cambria Math" w:cstheme="majorHAnsi"/>
+                <w:sz w:val="24"/>
+                <w:szCs w:val="24"/>
+                <w:lang w:val="en-US"/>
+              </w:rPr>
+              <m:t>β</m:t>
+            </m:r>
+          </m:e>
+        </m:acc>
+      </m:oMath>
+      <w:r>
+        <w:rPr>
+          <w:rFonts w:asciiTheme="majorHAnsi" w:eastAsiaTheme="minorEastAsia" w:hAnsiTheme="majorHAnsi" w:cstheme="majorHAnsi"/>
+          <w:sz w:val="24"/>
+          <w:szCs w:val="24"/>
+          <w:lang w:val="en-US"/>
+        </w:rPr>
+        <w:t xml:space="preserve"> is an </w:t>
       </w:r>
       <m:oMath>
         <m:r>
@@ -7371,7 +7685,16 @@
           <w:szCs w:val="24"/>
           <w:lang w:val="en-US"/>
         </w:rPr>
-        <w:t xml:space="preserve">And so, our best fit prediction to any point </w:t>
+        <w:t>O</w:t>
+      </w:r>
+      <w:r>
+        <w:rPr>
+          <w:rFonts w:asciiTheme="majorHAnsi" w:eastAsiaTheme="minorEastAsia" w:hAnsiTheme="majorHAnsi" w:cstheme="majorHAnsi"/>
+          <w:sz w:val="24"/>
+          <w:szCs w:val="24"/>
+          <w:lang w:val="en-US"/>
+        </w:rPr>
+        <w:t xml:space="preserve">ur best fit prediction to any point </w:t>
       </w:r>
       <m:oMath>
         <m:acc>
@@ -7434,15 +7757,15 @@
           <w:szCs w:val="24"/>
           <w:lang w:val="en-US"/>
         </w:rPr>
-      </w:r>
-      <w:r>
-        <w:rPr>
-          <w:rFonts w:asciiTheme="majorHAnsi" w:eastAsiaTheme="minorEastAsia" w:hAnsiTheme="majorHAnsi" w:cstheme="majorHAnsi"/>
-          <w:sz w:val="24"/>
-          <w:szCs w:val="24"/>
-          <w:lang w:val="en-US"/>
-        </w:rPr>
         <w:instrText xml:space="preserve"> \* MERGEFORMAT </w:instrText>
+      </w:r>
+      <w:r>
+        <w:rPr>
+          <w:rFonts w:asciiTheme="majorHAnsi" w:eastAsiaTheme="minorEastAsia" w:hAnsiTheme="majorHAnsi" w:cstheme="majorHAnsi"/>
+          <w:sz w:val="24"/>
+          <w:szCs w:val="24"/>
+          <w:lang w:val="en-US"/>
+        </w:rPr>
       </w:r>
       <w:r>
         <w:rPr>
@@ -7865,7 +8188,161 @@
           <w:szCs w:val="24"/>
           <w:lang w:val="en-US"/>
         </w:rPr>
-        <w:t xml:space="preserve">For that, another useful result from </w:t>
+        <w:t xml:space="preserve">Also notice since </w:t>
+      </w:r>
+      <m:oMath>
+        <m:acc>
+          <m:accPr>
+            <m:ctrlPr>
+              <w:rPr>
+                <w:rFonts w:ascii="Cambria Math" w:eastAsiaTheme="minorEastAsia" w:hAnsi="Cambria Math" w:cstheme="majorHAnsi"/>
+                <w:i/>
+                <w:sz w:val="24"/>
+                <w:szCs w:val="24"/>
+                <w:lang w:val="en-US"/>
+              </w:rPr>
+            </m:ctrlPr>
+          </m:accPr>
+          <m:e>
+            <m:r>
+              <w:rPr>
+                <w:rFonts w:ascii="Cambria Math" w:eastAsiaTheme="minorEastAsia" w:hAnsi="Cambria Math" w:cstheme="majorHAnsi"/>
+                <w:sz w:val="24"/>
+                <w:szCs w:val="24"/>
+                <w:lang w:val="en-US"/>
+              </w:rPr>
+              <m:t>β</m:t>
+            </m:r>
+          </m:e>
+        </m:acc>
+        <m:r>
+          <w:rPr>
+            <w:rFonts w:ascii="Cambria Math" w:eastAsiaTheme="minorEastAsia" w:hAnsi="Cambria Math" w:cstheme="majorHAnsi"/>
+            <w:sz w:val="24"/>
+            <w:szCs w:val="24"/>
+            <w:lang w:val="en-US"/>
+          </w:rPr>
+          <m:t>,</m:t>
+        </m:r>
+        <m:acc>
+          <m:accPr>
+            <m:ctrlPr>
+              <w:rPr>
+                <w:rFonts w:ascii="Cambria Math" w:eastAsiaTheme="minorEastAsia" w:hAnsi="Cambria Math" w:cstheme="majorHAnsi"/>
+                <w:i/>
+                <w:sz w:val="24"/>
+                <w:szCs w:val="24"/>
+                <w:lang w:val="en-US"/>
+              </w:rPr>
+            </m:ctrlPr>
+          </m:accPr>
+          <m:e>
+            <m:r>
+              <w:rPr>
+                <w:rFonts w:ascii="Cambria Math" w:eastAsiaTheme="minorEastAsia" w:hAnsi="Cambria Math" w:cstheme="majorHAnsi"/>
+                <w:sz w:val="24"/>
+                <w:szCs w:val="24"/>
+                <w:lang w:val="en-US"/>
+              </w:rPr>
+              <m:t>y</m:t>
+            </m:r>
+          </m:e>
+        </m:acc>
+      </m:oMath>
+      <w:r>
+        <w:rPr>
+          <w:rFonts w:asciiTheme="majorHAnsi" w:eastAsiaTheme="minorEastAsia" w:hAnsiTheme="majorHAnsi" w:cstheme="majorHAnsi"/>
+          <w:sz w:val="24"/>
+          <w:szCs w:val="24"/>
+          <w:lang w:val="en-US"/>
+        </w:rPr>
+        <w:t xml:space="preserve"> are linear combination of the normal random </w:t>
+      </w:r>
+      <w:proofErr w:type="gramStart"/>
+      <w:r>
+        <w:rPr>
+          <w:rFonts w:asciiTheme="majorHAnsi" w:eastAsiaTheme="minorEastAsia" w:hAnsiTheme="majorHAnsi" w:cstheme="majorHAnsi"/>
+          <w:sz w:val="24"/>
+          <w:szCs w:val="24"/>
+          <w:lang w:val="en-US"/>
+        </w:rPr>
+        <w:t xml:space="preserve">variables </w:t>
+      </w:r>
+      <w:proofErr w:type="gramEnd"/>
+      <m:oMath>
+        <m:sSub>
+          <m:sSubPr>
+            <m:ctrlPr>
+              <w:rPr>
+                <w:rFonts w:ascii="Cambria Math" w:eastAsiaTheme="minorEastAsia" w:hAnsi="Cambria Math" w:cstheme="majorHAnsi"/>
+                <w:i/>
+                <w:sz w:val="24"/>
+                <w:szCs w:val="24"/>
+                <w:lang w:val="en-US"/>
+              </w:rPr>
+            </m:ctrlPr>
+          </m:sSubPr>
+          <m:e>
+            <m:r>
+              <w:rPr>
+                <w:rFonts w:ascii="Cambria Math" w:eastAsiaTheme="minorEastAsia" w:hAnsi="Cambria Math" w:cstheme="majorHAnsi"/>
+                <w:sz w:val="24"/>
+                <w:szCs w:val="24"/>
+                <w:lang w:val="en-US"/>
+              </w:rPr>
+              <m:t>ϵ</m:t>
+            </m:r>
+          </m:e>
+          <m:sub>
+            <m:r>
+              <w:rPr>
+                <w:rFonts w:ascii="Cambria Math" w:eastAsiaTheme="minorEastAsia" w:hAnsi="Cambria Math" w:cstheme="majorHAnsi"/>
+                <w:sz w:val="24"/>
+                <w:szCs w:val="24"/>
+                <w:lang w:val="en-US"/>
+              </w:rPr>
+              <m:t>i</m:t>
+            </m:r>
+          </m:sub>
+        </m:sSub>
+      </m:oMath>
+      <w:r>
+        <w:rPr>
+          <w:rFonts w:asciiTheme="majorHAnsi" w:eastAsiaTheme="minorEastAsia" w:hAnsiTheme="majorHAnsi" w:cstheme="majorHAnsi"/>
+          <w:sz w:val="24"/>
+          <w:szCs w:val="24"/>
+          <w:lang w:val="en-US"/>
+        </w:rPr>
+        <w:t xml:space="preserve">, they are themselves normally distributed. </w:t>
+      </w:r>
+    </w:p>
+    <w:p>
+      <w:pPr>
+        <w:spacing w:line="360" w:lineRule="auto"/>
+        <w:rPr>
+          <w:rFonts w:asciiTheme="majorHAnsi" w:eastAsiaTheme="minorEastAsia" w:hAnsiTheme="majorHAnsi" w:cstheme="majorHAnsi"/>
+          <w:sz w:val="24"/>
+          <w:szCs w:val="24"/>
+          <w:lang w:val="en-US"/>
+        </w:rPr>
+      </w:pPr>
+      <w:r>
+        <w:rPr>
+          <w:rFonts w:asciiTheme="majorHAnsi" w:eastAsiaTheme="minorEastAsia" w:hAnsiTheme="majorHAnsi" w:cstheme="majorHAnsi"/>
+          <w:sz w:val="24"/>
+          <w:szCs w:val="24"/>
+          <w:lang w:val="en-US"/>
+        </w:rPr>
+        <w:t>To calculate the variance,</w:t>
+      </w:r>
+      <w:r>
+        <w:rPr>
+          <w:rFonts w:asciiTheme="majorHAnsi" w:eastAsiaTheme="minorEastAsia" w:hAnsiTheme="majorHAnsi" w:cstheme="majorHAnsi"/>
+          <w:sz w:val="24"/>
+          <w:szCs w:val="24"/>
+          <w:lang w:val="en-US"/>
+        </w:rPr>
+        <w:t xml:space="preserve"> another useful result from </w:t>
       </w:r>
       <w:r>
         <w:rPr>
@@ -8116,14 +8593,6 @@
           <w:szCs w:val="24"/>
           <w:lang w:val="en-US"/>
         </w:rPr>
-      </w:r>
-      <w:r>
-        <w:rPr>
-          <w:rFonts w:asciiTheme="majorHAnsi" w:eastAsiaTheme="minorEastAsia" w:hAnsiTheme="majorHAnsi" w:cstheme="majorHAnsi"/>
-          <w:sz w:val="24"/>
-          <w:szCs w:val="24"/>
-          <w:lang w:val="en-US"/>
-        </w:rPr>
         <w:instrText xml:space="preserve"> \* MERGEFORMAT </w:instrText>
       </w:r>
       <w:r>
@@ -8133,6 +8602,14 @@
           <w:szCs w:val="24"/>
           <w:lang w:val="en-US"/>
         </w:rPr>
+      </w:r>
+      <w:r>
+        <w:rPr>
+          <w:rFonts w:asciiTheme="majorHAnsi" w:eastAsiaTheme="minorEastAsia" w:hAnsiTheme="majorHAnsi" w:cstheme="majorHAnsi"/>
+          <w:sz w:val="24"/>
+          <w:szCs w:val="24"/>
+          <w:lang w:val="en-US"/>
+        </w:rPr>
         <w:fldChar w:fldCharType="separate"/>
       </w:r>
       <w:proofErr w:type="gramStart"/>
@@ -8184,7 +8661,7 @@
         <w:t>, and so:</w:t>
       </w:r>
     </w:p>
-    <w:bookmarkStart w:id="9" w:name="_Ref106449005"/>
+    <w:bookmarkStart w:id="10" w:name="_Ref106449005"/>
     <w:p>
       <w:pPr>
         <w:pStyle w:val="ListParagraph"/>
@@ -8270,16 +8747,7 @@
             <w:szCs w:val="24"/>
             <w:lang w:val="en-US"/>
           </w:rPr>
-          <m:t>≡</m:t>
-        </m:r>
-        <m:r>
-          <w:rPr>
-            <w:rFonts w:ascii="Cambria Math" w:eastAsiaTheme="minorEastAsia" w:hAnsi="Cambria Math" w:cstheme="majorHAnsi"/>
-            <w:sz w:val="24"/>
-            <w:szCs w:val="24"/>
-            <w:lang w:val="en-US"/>
-          </w:rPr>
-          <m:t>Var</m:t>
+          <m:t>≡Var</m:t>
         </m:r>
         <m:d>
           <m:dPr>
@@ -8566,7 +9034,7 @@
           </m:e>
         </m:acc>
       </m:oMath>
-      <w:bookmarkEnd w:id="9"/>
+      <w:bookmarkEnd w:id="10"/>
     </w:p>
     <w:p>
       <w:pPr>
@@ -8585,7 +9053,258 @@
           <w:szCs w:val="24"/>
           <w:lang w:val="en-US"/>
         </w:rPr>
-        <w:t xml:space="preserve">Since </w:t>
+        <w:t>S</w:t>
+      </w:r>
+      <w:r>
+        <w:rPr>
+          <w:rFonts w:asciiTheme="majorHAnsi" w:eastAsiaTheme="minorEastAsia" w:hAnsiTheme="majorHAnsi" w:cstheme="majorHAnsi"/>
+          <w:sz w:val="24"/>
+          <w:szCs w:val="24"/>
+          <w:lang w:val="en-US"/>
+        </w:rPr>
+        <w:t xml:space="preserve">ince </w:t>
+      </w:r>
+      <m:oMath>
+        <m:r>
+          <w:rPr>
+            <w:rFonts w:ascii="Cambria Math" w:eastAsiaTheme="minorEastAsia" w:hAnsi="Cambria Math" w:cstheme="majorHAnsi"/>
+            <w:sz w:val="24"/>
+            <w:szCs w:val="24"/>
+            <w:lang w:val="en-US"/>
+          </w:rPr>
+          <m:t>E</m:t>
+        </m:r>
+        <m:d>
+          <m:dPr>
+            <m:begChr m:val="["/>
+            <m:endChr m:val="]"/>
+            <m:ctrlPr>
+              <w:rPr>
+                <w:rFonts w:ascii="Cambria Math" w:eastAsiaTheme="minorEastAsia" w:hAnsi="Cambria Math" w:cstheme="majorHAnsi"/>
+                <w:i/>
+                <w:sz w:val="24"/>
+                <w:szCs w:val="24"/>
+                <w:lang w:val="en-US"/>
+              </w:rPr>
+            </m:ctrlPr>
+          </m:dPr>
+          <m:e>
+            <m:sSub>
+              <m:sSubPr>
+                <m:ctrlPr>
+                  <w:rPr>
+                    <w:rFonts w:ascii="Cambria Math" w:eastAsiaTheme="minorEastAsia" w:hAnsi="Cambria Math" w:cstheme="majorHAnsi"/>
+                    <w:i/>
+                    <w:sz w:val="24"/>
+                    <w:szCs w:val="24"/>
+                    <w:lang w:val="en-US"/>
+                  </w:rPr>
+                </m:ctrlPr>
+              </m:sSubPr>
+              <m:e>
+                <m:r>
+                  <w:rPr>
+                    <w:rFonts w:ascii="Cambria Math" w:eastAsiaTheme="minorEastAsia" w:hAnsi="Cambria Math" w:cstheme="majorHAnsi"/>
+                    <w:sz w:val="24"/>
+                    <w:szCs w:val="24"/>
+                    <w:lang w:val="en-US"/>
+                  </w:rPr>
+                  <m:t>ϵ</m:t>
+                </m:r>
+              </m:e>
+              <m:sub>
+                <m:r>
+                  <w:rPr>
+                    <w:rFonts w:ascii="Cambria Math" w:eastAsiaTheme="minorEastAsia" w:hAnsi="Cambria Math" w:cstheme="majorHAnsi"/>
+                    <w:sz w:val="24"/>
+                    <w:szCs w:val="24"/>
+                    <w:lang w:val="en-US"/>
+                  </w:rPr>
+                  <m:t>i</m:t>
+                </m:r>
+              </m:sub>
+            </m:sSub>
+          </m:e>
+        </m:d>
+        <m:r>
+          <w:rPr>
+            <w:rFonts w:ascii="Cambria Math" w:eastAsiaTheme="minorEastAsia" w:hAnsi="Cambria Math" w:cstheme="majorHAnsi"/>
+            <w:sz w:val="24"/>
+            <w:szCs w:val="24"/>
+            <w:lang w:val="en-US"/>
+          </w:rPr>
+          <m:t>=0</m:t>
+        </m:r>
+      </m:oMath>
+      <w:r>
+        <w:rPr>
+          <w:rFonts w:asciiTheme="majorHAnsi" w:eastAsiaTheme="minorEastAsia" w:hAnsiTheme="majorHAnsi" w:cstheme="majorHAnsi"/>
+          <w:sz w:val="24"/>
+          <w:szCs w:val="24"/>
+          <w:lang w:val="en-US"/>
+        </w:rPr>
+        <w:t xml:space="preserve"> one can see </w:t>
+      </w:r>
+      <w:proofErr w:type="gramStart"/>
+      <w:r>
+        <w:rPr>
+          <w:rFonts w:asciiTheme="majorHAnsi" w:eastAsiaTheme="minorEastAsia" w:hAnsiTheme="majorHAnsi" w:cstheme="majorHAnsi"/>
+          <w:sz w:val="24"/>
+          <w:szCs w:val="24"/>
+          <w:lang w:val="en-US"/>
+        </w:rPr>
+        <w:t xml:space="preserve">that </w:t>
+      </w:r>
+      <w:proofErr w:type="gramEnd"/>
+      <m:oMath>
+        <m:r>
+          <w:rPr>
+            <w:rFonts w:ascii="Cambria Math" w:eastAsiaTheme="minorEastAsia" w:hAnsi="Cambria Math" w:cstheme="majorHAnsi"/>
+            <w:sz w:val="24"/>
+            <w:szCs w:val="24"/>
+            <w:lang w:val="en-US"/>
+          </w:rPr>
+          <m:t>E</m:t>
+        </m:r>
+        <m:d>
+          <m:dPr>
+            <m:begChr m:val="["/>
+            <m:endChr m:val="]"/>
+            <m:ctrlPr>
+              <w:rPr>
+                <w:rFonts w:ascii="Cambria Math" w:eastAsiaTheme="minorEastAsia" w:hAnsi="Cambria Math" w:cstheme="majorHAnsi"/>
+                <w:i/>
+                <w:sz w:val="24"/>
+                <w:szCs w:val="24"/>
+                <w:lang w:val="en-US"/>
+              </w:rPr>
+            </m:ctrlPr>
+          </m:dPr>
+          <m:e>
+            <m:acc>
+              <m:accPr>
+                <m:ctrlPr>
+                  <w:rPr>
+                    <w:rFonts w:ascii="Cambria Math" w:eastAsiaTheme="minorEastAsia" w:hAnsi="Cambria Math" w:cstheme="majorHAnsi"/>
+                    <w:i/>
+                    <w:sz w:val="24"/>
+                    <w:szCs w:val="24"/>
+                    <w:lang w:val="en-US"/>
+                  </w:rPr>
+                </m:ctrlPr>
+              </m:accPr>
+              <m:e>
+                <m:r>
+                  <w:rPr>
+                    <w:rFonts w:ascii="Cambria Math" w:eastAsiaTheme="minorEastAsia" w:hAnsi="Cambria Math" w:cstheme="majorHAnsi"/>
+                    <w:sz w:val="24"/>
+                    <w:szCs w:val="24"/>
+                    <w:lang w:val="en-US"/>
+                  </w:rPr>
+                  <m:t>y</m:t>
+                </m:r>
+              </m:e>
+            </m:acc>
+            <m:d>
+              <m:dPr>
+                <m:ctrlPr>
+                  <w:rPr>
+                    <w:rFonts w:ascii="Cambria Math" w:eastAsiaTheme="minorEastAsia" w:hAnsi="Cambria Math" w:cstheme="majorHAnsi"/>
+                    <w:i/>
+                    <w:sz w:val="24"/>
+                    <w:szCs w:val="24"/>
+                    <w:lang w:val="en-US"/>
+                  </w:rPr>
+                </m:ctrlPr>
+              </m:dPr>
+              <m:e>
+                <m:acc>
+                  <m:accPr>
+                    <m:chr m:val="⃗"/>
+                    <m:ctrlPr>
+                      <w:rPr>
+                        <w:rFonts w:ascii="Cambria Math" w:eastAsiaTheme="minorEastAsia" w:hAnsi="Cambria Math" w:cstheme="majorHAnsi"/>
+                        <w:i/>
+                        <w:sz w:val="24"/>
+                        <w:szCs w:val="24"/>
+                        <w:lang w:val="en-US"/>
+                      </w:rPr>
+                    </m:ctrlPr>
+                  </m:accPr>
+                  <m:e>
+                    <m:r>
+                      <w:rPr>
+                        <w:rFonts w:ascii="Cambria Math" w:eastAsiaTheme="minorEastAsia" w:hAnsi="Cambria Math" w:cstheme="majorHAnsi"/>
+                        <w:sz w:val="24"/>
+                        <w:szCs w:val="24"/>
+                        <w:lang w:val="en-US"/>
+                      </w:rPr>
+                      <m:t>x</m:t>
+                    </m:r>
+                  </m:e>
+                </m:acc>
+              </m:e>
+            </m:d>
+          </m:e>
+        </m:d>
+        <m:r>
+          <w:rPr>
+            <w:rFonts w:ascii="Cambria Math" w:eastAsiaTheme="minorEastAsia" w:hAnsi="Cambria Math" w:cstheme="majorHAnsi"/>
+            <w:sz w:val="24"/>
+            <w:szCs w:val="24"/>
+            <w:lang w:val="en-US"/>
+          </w:rPr>
+          <m:t>=y</m:t>
+        </m:r>
+        <m:d>
+          <m:dPr>
+            <m:ctrlPr>
+              <w:rPr>
+                <w:rFonts w:ascii="Cambria Math" w:eastAsiaTheme="minorEastAsia" w:hAnsi="Cambria Math" w:cstheme="majorHAnsi"/>
+                <w:i/>
+                <w:sz w:val="24"/>
+                <w:szCs w:val="24"/>
+                <w:lang w:val="en-US"/>
+              </w:rPr>
+            </m:ctrlPr>
+          </m:dPr>
+          <m:e>
+            <m:acc>
+              <m:accPr>
+                <m:chr m:val="⃗"/>
+                <m:ctrlPr>
+                  <w:rPr>
+                    <w:rFonts w:ascii="Cambria Math" w:eastAsiaTheme="minorEastAsia" w:hAnsi="Cambria Math" w:cstheme="majorHAnsi"/>
+                    <w:i/>
+                    <w:sz w:val="24"/>
+                    <w:szCs w:val="24"/>
+                    <w:lang w:val="en-US"/>
+                  </w:rPr>
+                </m:ctrlPr>
+              </m:accPr>
+              <m:e>
+                <m:r>
+                  <w:rPr>
+                    <w:rFonts w:ascii="Cambria Math" w:eastAsiaTheme="minorEastAsia" w:hAnsi="Cambria Math" w:cstheme="majorHAnsi"/>
+                    <w:sz w:val="24"/>
+                    <w:szCs w:val="24"/>
+                    <w:lang w:val="en-US"/>
+                  </w:rPr>
+                  <m:t>x</m:t>
+                </m:r>
+              </m:e>
+            </m:acc>
+          </m:e>
+        </m:d>
+      </m:oMath>
+      <w:r>
+        <w:rPr>
+          <w:rFonts w:asciiTheme="majorHAnsi" w:eastAsiaTheme="minorEastAsia" w:hAnsiTheme="majorHAnsi" w:cstheme="majorHAnsi"/>
+          <w:sz w:val="24"/>
+          <w:szCs w:val="24"/>
+          <w:lang w:val="en-US"/>
+        </w:rPr>
+        <w:t xml:space="preserve">, and so to summarize </w:t>
       </w:r>
       <m:oMath>
         <m:acc>
@@ -8620,98 +9339,7 @@
           <w:szCs w:val="24"/>
           <w:lang w:val="en-US"/>
         </w:rPr>
-        <w:t xml:space="preserve"> </w:t>
-      </w:r>
-      <w:r>
-        <w:rPr>
-          <w:rFonts w:asciiTheme="majorHAnsi" w:eastAsiaTheme="minorEastAsia" w:hAnsiTheme="majorHAnsi" w:cstheme="majorHAnsi"/>
-          <w:sz w:val="24"/>
-          <w:szCs w:val="24"/>
-          <w:lang w:val="en-US"/>
-        </w:rPr>
-        <w:t>is</w:t>
-      </w:r>
-      <w:r>
-        <w:rPr>
-          <w:rFonts w:asciiTheme="majorHAnsi" w:eastAsiaTheme="minorEastAsia" w:hAnsiTheme="majorHAnsi" w:cstheme="majorHAnsi"/>
-          <w:sz w:val="24"/>
-          <w:szCs w:val="24"/>
-          <w:lang w:val="en-US"/>
-        </w:rPr>
-        <w:t xml:space="preserve"> a linear combination of </w:t>
-      </w:r>
-      <m:oMath>
-        <m:sSub>
-          <m:sSubPr>
-            <m:ctrlPr>
-              <w:rPr>
-                <w:rFonts w:ascii="Cambria Math" w:eastAsiaTheme="minorEastAsia" w:hAnsi="Cambria Math" w:cstheme="majorHAnsi"/>
-                <w:i/>
-                <w:sz w:val="24"/>
-                <w:szCs w:val="24"/>
-                <w:lang w:val="en-US"/>
-              </w:rPr>
-            </m:ctrlPr>
-          </m:sSubPr>
-          <m:e>
-            <m:r>
-              <w:rPr>
-                <w:rFonts w:ascii="Cambria Math" w:eastAsiaTheme="minorEastAsia" w:hAnsi="Cambria Math" w:cstheme="majorHAnsi"/>
-                <w:sz w:val="24"/>
-                <w:szCs w:val="24"/>
-                <w:lang w:val="en-US"/>
-              </w:rPr>
-              <m:t>ϵ</m:t>
-            </m:r>
-          </m:e>
-          <m:sub>
-            <m:r>
-              <w:rPr>
-                <w:rFonts w:ascii="Cambria Math" w:eastAsiaTheme="minorEastAsia" w:hAnsi="Cambria Math" w:cstheme="majorHAnsi"/>
-                <w:sz w:val="24"/>
-                <w:szCs w:val="24"/>
-                <w:lang w:val="en-US"/>
-              </w:rPr>
-              <m:t>i</m:t>
-            </m:r>
-          </m:sub>
-        </m:sSub>
-      </m:oMath>
-      <w:r>
-        <w:rPr>
-          <w:rFonts w:asciiTheme="majorHAnsi" w:eastAsiaTheme="minorEastAsia" w:hAnsiTheme="majorHAnsi" w:cstheme="majorHAnsi"/>
-          <w:sz w:val="24"/>
-          <w:szCs w:val="24"/>
-          <w:lang w:val="en-US"/>
-        </w:rPr>
-        <w:t xml:space="preserve"> which are normally </w:t>
-      </w:r>
-      <w:r>
-        <w:rPr>
-          <w:rFonts w:asciiTheme="majorHAnsi" w:eastAsiaTheme="minorEastAsia" w:hAnsiTheme="majorHAnsi" w:cstheme="majorHAnsi"/>
-          <w:sz w:val="24"/>
-          <w:szCs w:val="24"/>
-          <w:lang w:val="en-US"/>
-        </w:rPr>
-        <w:t>d</w:t>
-      </w:r>
-      <w:r>
-        <w:rPr>
-          <w:rFonts w:asciiTheme="majorHAnsi" w:eastAsiaTheme="minorEastAsia" w:hAnsiTheme="majorHAnsi" w:cstheme="majorHAnsi"/>
-          <w:sz w:val="24"/>
-          <w:szCs w:val="24"/>
-          <w:lang w:val="en-US"/>
-        </w:rPr>
-        <w:t>istributed</w:t>
-      </w:r>
-      <w:r>
-        <w:rPr>
-          <w:rFonts w:asciiTheme="majorHAnsi" w:eastAsiaTheme="minorEastAsia" w:hAnsiTheme="majorHAnsi" w:cstheme="majorHAnsi"/>
-          <w:sz w:val="24"/>
-          <w:szCs w:val="24"/>
-          <w:lang w:val="en-US"/>
-        </w:rPr>
-        <w:t>, it is also normally distributed</w:t>
+        <w:t xml:space="preserve"> is a normal random variable with mean and variance given by</w:t>
       </w:r>
       <w:r>
         <w:rPr>
@@ -9273,30 +9901,8 @@
           <w:szCs w:val="24"/>
           <w:lang w:val="en-US"/>
         </w:rPr>
-        <w:t xml:space="preserve">the report, </w:t>
-      </w:r>
-      <w:proofErr w:type="gramStart"/>
-      <w:r>
-        <w:rPr>
-          <w:rFonts w:asciiTheme="majorHAnsi" w:eastAsiaTheme="minorEastAsia" w:hAnsiTheme="majorHAnsi" w:cstheme="majorHAnsi"/>
-          <w:sz w:val="24"/>
-          <w:szCs w:val="24"/>
-          <w:lang w:val="en-US"/>
-        </w:rPr>
-        <w:t xml:space="preserve">using </w:t>
-      </w:r>
-      <w:proofErr w:type="gramEnd"/>
-      <m:oMath>
-        <m:r>
-          <w:rPr>
-            <w:rFonts w:ascii="Cambria Math" w:eastAsiaTheme="minorEastAsia" w:hAnsi="Cambria Math" w:cstheme="majorHAnsi"/>
-            <w:sz w:val="24"/>
-            <w:szCs w:val="24"/>
-            <w:lang w:val="en-US"/>
-          </w:rPr>
-          <m:t>±2σ</m:t>
-        </m:r>
-      </m:oMath>
+        <w:t>the report</w:t>
+      </w:r>
       <w:r>
         <w:rPr>
           <w:rFonts w:asciiTheme="majorHAnsi" w:eastAsiaTheme="minorEastAsia" w:hAnsiTheme="majorHAnsi" w:cstheme="majorHAnsi"/>
@@ -9340,15 +9946,15 @@
           <w:szCs w:val="24"/>
           <w:lang w:val="en-US"/>
         </w:rPr>
-      </w:r>
-      <w:r>
-        <w:rPr>
-          <w:rFonts w:asciiTheme="majorHAnsi" w:eastAsiaTheme="minorEastAsia" w:hAnsiTheme="majorHAnsi" w:cstheme="majorHAnsi"/>
-          <w:sz w:val="24"/>
-          <w:szCs w:val="24"/>
-          <w:lang w:val="en-US"/>
-        </w:rPr>
         <w:instrText xml:space="preserve"> \* MERGEFORMAT </w:instrText>
+      </w:r>
+      <w:r>
+        <w:rPr>
+          <w:rFonts w:asciiTheme="majorHAnsi" w:eastAsiaTheme="minorEastAsia" w:hAnsiTheme="majorHAnsi" w:cstheme="majorHAnsi"/>
+          <w:sz w:val="24"/>
+          <w:szCs w:val="24"/>
+          <w:lang w:val="en-US"/>
+        </w:rPr>
       </w:r>
       <w:r>
         <w:rPr>
@@ -9721,14 +10327,6 @@
           <w:szCs w:val="24"/>
           <w:lang w:val="en-US"/>
         </w:rPr>
-      </w:r>
-      <w:r>
-        <w:rPr>
-          <w:rFonts w:asciiTheme="majorHAnsi" w:eastAsiaTheme="minorEastAsia" w:hAnsiTheme="majorHAnsi" w:cstheme="majorHAnsi"/>
-          <w:sz w:val="24"/>
-          <w:szCs w:val="24"/>
-          <w:lang w:val="en-US"/>
-        </w:rPr>
         <w:instrText xml:space="preserve"> \* MERGEFORMAT </w:instrText>
       </w:r>
       <w:r>
@@ -9738,6 +10336,14 @@
           <w:szCs w:val="24"/>
           <w:lang w:val="en-US"/>
         </w:rPr>
+      </w:r>
+      <w:r>
+        <w:rPr>
+          <w:rFonts w:asciiTheme="majorHAnsi" w:eastAsiaTheme="minorEastAsia" w:hAnsiTheme="majorHAnsi" w:cstheme="majorHAnsi"/>
+          <w:sz w:val="24"/>
+          <w:szCs w:val="24"/>
+          <w:lang w:val="en-US"/>
+        </w:rPr>
         <w:fldChar w:fldCharType="separate"/>
       </w:r>
       <w:r>
@@ -9800,24 +10406,15 @@
           <w:szCs w:val="24"/>
           <w:lang w:val="en-US"/>
         </w:rPr>
-        <w:instrText xml:space="preserve"> REF _Ref106454439 \h </w:instrText>
-      </w:r>
-      <w:r>
-        <w:rPr>
-          <w:rFonts w:asciiTheme="majorHAnsi" w:eastAsiaTheme="minorEastAsia" w:hAnsiTheme="majorHAnsi" w:cstheme="majorHAnsi"/>
-          <w:sz w:val="24"/>
-          <w:szCs w:val="24"/>
-          <w:lang w:val="en-US"/>
-        </w:rPr>
-      </w:r>
-      <w:r>
-        <w:rPr>
-          <w:rFonts w:asciiTheme="majorHAnsi" w:eastAsiaTheme="minorEastAsia" w:hAnsiTheme="majorHAnsi" w:cstheme="majorHAnsi"/>
-          <w:sz w:val="24"/>
-          <w:szCs w:val="24"/>
-          <w:lang w:val="en-US"/>
-        </w:rPr>
-        <w:instrText xml:space="preserve"> \* MERGEFORMAT </w:instrText>
+        <w:instrText xml:space="preserve"> REF _Ref106454439 \h  \* MERGEFORMAT </w:instrText>
+      </w:r>
+      <w:r>
+        <w:rPr>
+          <w:rFonts w:asciiTheme="majorHAnsi" w:eastAsiaTheme="minorEastAsia" w:hAnsiTheme="majorHAnsi" w:cstheme="majorHAnsi"/>
+          <w:sz w:val="24"/>
+          <w:szCs w:val="24"/>
+          <w:lang w:val="en-US"/>
+        </w:rPr>
       </w:r>
       <w:r>
         <w:rPr>
@@ -9923,17 +10520,26 @@
           <w:lang w:val="en-US"/>
         </w:rPr>
       </w:pPr>
-      <w:bookmarkStart w:id="10" w:name="_Ref106454439"/>
+      <w:bookmarkStart w:id="11" w:name="_Ref106454439"/>
       <w:r>
         <w:t xml:space="preserve">Figure </w:t>
       </w:r>
       <w:r>
+        <w:rPr>
+          <w:noProof/>
+        </w:rPr>
         <w:fldChar w:fldCharType="begin"/>
       </w:r>
       <w:r>
+        <w:rPr>
+          <w:noProof/>
+        </w:rPr>
         <w:instrText xml:space="preserve"> SEQ Figure \* ARABIC </w:instrText>
       </w:r>
       <w:r>
+        <w:rPr>
+          <w:noProof/>
+        </w:rPr>
         <w:fldChar w:fldCharType="separate"/>
       </w:r>
       <w:r>
@@ -9943,9 +10549,12 @@
         <w:t>3</w:t>
       </w:r>
       <w:r>
+        <w:rPr>
+          <w:noProof/>
+        </w:rPr>
         <w:fldChar w:fldCharType="end"/>
       </w:r>
-      <w:bookmarkEnd w:id="10"/>
+      <w:bookmarkEnd w:id="11"/>
       <w:r>
         <w:rPr>
           <w:rFonts w:ascii="Calibri" w:hAnsi="Calibri"/>
@@ -9974,7 +10583,21 @@
           <w:rFonts w:ascii="Calibri" w:eastAsiaTheme="minorEastAsia" w:hAnsi="Calibri"/>
           <w:lang w:val="en-US"/>
         </w:rPr>
-        <w:t>. It can be seen that the prediction is more accurate around the middle of the sample, but as the extrapolation deviate from the sample the uncertainty increase.</w:t>
+        <w:t xml:space="preserve">. It can be seen that the prediction is more accurate around the middle of the sample, but as the extrapolation deviate from the sample the uncertainty </w:t>
+      </w:r>
+      <w:r>
+        <w:rPr>
+          <w:rFonts w:ascii="Calibri" w:eastAsiaTheme="minorEastAsia" w:hAnsi="Calibri"/>
+          <w:lang w:val="en-US"/>
+        </w:rPr>
+        <w:t>rises</w:t>
+      </w:r>
+      <w:r>
+        <w:rPr>
+          <w:rFonts w:ascii="Calibri" w:eastAsiaTheme="minorEastAsia" w:hAnsi="Calibri"/>
+          <w:lang w:val="en-US"/>
+        </w:rPr>
+        <w:t>.</w:t>
       </w:r>
     </w:p>
     <w:p>
@@ -10164,16 +10787,7 @@
             <w:szCs w:val="24"/>
             <w:lang w:val="en-US"/>
           </w:rPr>
-          <m:t>=5.</m:t>
-        </m:r>
-        <m:r>
-          <w:rPr>
-            <w:rFonts w:ascii="Cambria Math" w:eastAsiaTheme="minorEastAsia" w:hAnsi="Cambria Math" w:cstheme="majorHAnsi"/>
-            <w:sz w:val="24"/>
-            <w:szCs w:val="24"/>
-            <w:lang w:val="en-US"/>
-          </w:rPr>
-          <m:t>5</m:t>
+          <m:t>=5.5</m:t>
         </m:r>
       </m:oMath>
       <w:r>
@@ -10183,7 +10797,52 @@
           <w:szCs w:val="24"/>
           <w:lang w:val="en-US"/>
         </w:rPr>
-        <w:t xml:space="preserve">. It is about half the size of our original </w:t>
+        <w:t xml:space="preserve">. </w:t>
+      </w:r>
+      <w:r>
+        <w:rPr>
+          <w:rFonts w:asciiTheme="majorHAnsi" w:eastAsiaTheme="minorEastAsia" w:hAnsiTheme="majorHAnsi" w:cstheme="majorHAnsi"/>
+          <w:sz w:val="24"/>
+          <w:szCs w:val="24"/>
+          <w:lang w:val="en-US"/>
+        </w:rPr>
+        <w:t xml:space="preserve">The </w:t>
+      </w:r>
+      <w:r>
+        <w:rPr>
+          <w:rFonts w:asciiTheme="majorHAnsi" w:eastAsiaTheme="minorEastAsia" w:hAnsiTheme="majorHAnsi" w:cstheme="majorHAnsi"/>
+          <w:sz w:val="24"/>
+          <w:szCs w:val="24"/>
+          <w:lang w:val="en-US"/>
+        </w:rPr>
+        <w:t>standard</w:t>
+      </w:r>
+      <w:r>
+        <w:rPr>
+          <w:rFonts w:asciiTheme="majorHAnsi" w:eastAsiaTheme="minorEastAsia" w:hAnsiTheme="majorHAnsi" w:cstheme="majorHAnsi"/>
+          <w:sz w:val="24"/>
+          <w:szCs w:val="24"/>
+          <w:lang w:val="en-US"/>
+        </w:rPr>
+        <w:t xml:space="preserve"> deviation </w:t>
+      </w:r>
+      <w:r>
+        <w:rPr>
+          <w:rFonts w:asciiTheme="majorHAnsi" w:eastAsiaTheme="minorEastAsia" w:hAnsiTheme="majorHAnsi" w:cstheme="majorHAnsi"/>
+          <w:sz w:val="24"/>
+          <w:szCs w:val="24"/>
+          <w:lang w:val="en-US"/>
+        </w:rPr>
+        <w:t>is about half</w:t>
+      </w:r>
+      <w:r>
+        <w:rPr>
+          <w:rFonts w:asciiTheme="majorHAnsi" w:eastAsiaTheme="minorEastAsia" w:hAnsiTheme="majorHAnsi" w:cstheme="majorHAnsi"/>
+          <w:sz w:val="24"/>
+          <w:szCs w:val="24"/>
+          <w:lang w:val="en-US"/>
+        </w:rPr>
+        <w:t xml:space="preserve"> the size of our original noise’s standard </w:t>
       </w:r>
       <w:proofErr w:type="gramStart"/>
       <w:r>
@@ -10193,7 +10852,7 @@
           <w:szCs w:val="24"/>
           <w:lang w:val="en-US"/>
         </w:rPr>
-        <w:t xml:space="preserve">noise </w:t>
+        <w:t xml:space="preserve">deviation </w:t>
       </w:r>
       <w:proofErr w:type="gramEnd"/>
       <m:oMath>
@@ -10243,25 +10902,7 @@
           <w:szCs w:val="24"/>
           <w:lang w:val="en-US"/>
         </w:rPr>
-        <w:t xml:space="preserve">For any CI calculation method for which </w:t>
-      </w:r>
-      <w:r>
-        <w:rPr>
-          <w:rFonts w:asciiTheme="majorHAnsi" w:eastAsiaTheme="minorEastAsia" w:hAnsiTheme="majorHAnsi" w:cstheme="majorHAnsi"/>
-          <w:sz w:val="24"/>
-          <w:szCs w:val="24"/>
-          <w:lang w:val="en-US"/>
-        </w:rPr>
-        <w:t>the range magnitude is independent of the noise realization</w:t>
-      </w:r>
-      <w:r>
-        <w:rPr>
-          <w:rFonts w:asciiTheme="majorHAnsi" w:eastAsiaTheme="minorEastAsia" w:hAnsiTheme="majorHAnsi" w:cstheme="majorHAnsi"/>
-          <w:sz w:val="24"/>
-          <w:szCs w:val="24"/>
-          <w:lang w:val="en-US"/>
-        </w:rPr>
-        <w:t xml:space="preserve">, </w:t>
+        <w:t xml:space="preserve">For any CI calculation method for which the range magnitude is independent of the noise realization, </w:t>
       </w:r>
       <w:r>
         <w:rPr>
@@ -10286,10 +10927,9 @@
       <w:pPr>
         <w:spacing w:line="360" w:lineRule="auto"/>
         <w:rPr>
-          <w:rFonts w:asciiTheme="majorHAnsi" w:eastAsiaTheme="minorEastAsia" w:hAnsiTheme="majorHAnsi" w:cstheme="majorHAnsi" w:hint="cs"/>
-          <w:sz w:val="24"/>
-          <w:szCs w:val="24"/>
-          <w:rtl/>
+          <w:rFonts w:asciiTheme="majorHAnsi" w:eastAsiaTheme="minorEastAsia" w:hAnsiTheme="majorHAnsi" w:cstheme="majorHAnsi"/>
+          <w:sz w:val="24"/>
+          <w:szCs w:val="24"/>
           <w:lang w:val="en-US"/>
         </w:rPr>
       </w:pPr>
@@ -10353,7 +10993,176 @@
           <w:szCs w:val="24"/>
           <w:lang w:val="en-US"/>
         </w:rPr>
-        <w:t xml:space="preserve"> falls within the constructed range in 95.4% of cases. TODO:</w:t>
+        <w:t xml:space="preserve"> falls within the constructed range in 95.4% of cases. </w:t>
+      </w:r>
+      <w:r>
+        <w:rPr>
+          <w:rFonts w:asciiTheme="majorHAnsi" w:eastAsiaTheme="minorEastAsia" w:hAnsiTheme="majorHAnsi" w:cstheme="majorHAnsi"/>
+          <w:sz w:val="24"/>
+          <w:szCs w:val="24"/>
+          <w:lang w:val="en-US"/>
+        </w:rPr>
+        <w:t xml:space="preserve">Using 100,000 </w:t>
+      </w:r>
+      <w:proofErr w:type="gramStart"/>
+      <w:r>
+        <w:rPr>
+          <w:rFonts w:asciiTheme="majorHAnsi" w:eastAsiaTheme="minorEastAsia" w:hAnsiTheme="majorHAnsi" w:cstheme="majorHAnsi"/>
+          <w:sz w:val="24"/>
+          <w:szCs w:val="24"/>
+          <w:lang w:val="en-US"/>
+        </w:rPr>
+        <w:t xml:space="preserve">monte </w:t>
+      </w:r>
+      <w:proofErr w:type="spellStart"/>
+      <w:r>
+        <w:rPr>
+          <w:rFonts w:asciiTheme="majorHAnsi" w:eastAsiaTheme="minorEastAsia" w:hAnsiTheme="majorHAnsi" w:cstheme="majorHAnsi"/>
+          <w:sz w:val="24"/>
+          <w:szCs w:val="24"/>
+          <w:lang w:val="en-US"/>
+        </w:rPr>
+        <w:t>carlo</w:t>
+      </w:r>
+      <w:proofErr w:type="spellEnd"/>
+      <w:proofErr w:type="gramEnd"/>
+      <w:r>
+        <w:rPr>
+          <w:rFonts w:asciiTheme="majorHAnsi" w:eastAsiaTheme="minorEastAsia" w:hAnsiTheme="majorHAnsi" w:cstheme="majorHAnsi"/>
+          <w:sz w:val="24"/>
+          <w:szCs w:val="24"/>
+          <w:lang w:val="en-US"/>
+        </w:rPr>
+        <w:t xml:space="preserve"> realizations, in 95.39% the true value falls within the CI range, which means that</w:t>
+      </w:r>
+      <w:r>
+        <w:rPr>
+          <w:rFonts w:asciiTheme="majorHAnsi" w:eastAsiaTheme="minorEastAsia" w:hAnsiTheme="majorHAnsi" w:cstheme="majorHAnsi"/>
+          <w:sz w:val="24"/>
+          <w:szCs w:val="24"/>
+          <w:lang w:val="en-US"/>
+        </w:rPr>
+        <w:t>:</w:t>
+      </w:r>
+      <w:r>
+        <w:rPr>
+          <w:rFonts w:asciiTheme="majorHAnsi" w:eastAsiaTheme="minorEastAsia" w:hAnsiTheme="majorHAnsi" w:cstheme="majorHAnsi"/>
+          <w:sz w:val="24"/>
+          <w:szCs w:val="24"/>
+          <w:lang w:val="en-US"/>
+        </w:rPr>
+        <w:t xml:space="preserve"> a. our exact solution is correct and b. from 100,000</w:t>
+      </w:r>
+      <w:r>
+        <w:rPr>
+          <w:rFonts w:asciiTheme="majorHAnsi" w:eastAsiaTheme="minorEastAsia" w:hAnsiTheme="majorHAnsi" w:cstheme="majorHAnsi"/>
+          <w:sz w:val="24"/>
+          <w:szCs w:val="24"/>
+          <w:lang w:val="en-US"/>
+        </w:rPr>
+        <w:t xml:space="preserve"> Monte Carlo realizations </w:t>
+      </w:r>
+      <w:r>
+        <w:rPr>
+          <w:rFonts w:asciiTheme="majorHAnsi" w:eastAsiaTheme="minorEastAsia" w:hAnsiTheme="majorHAnsi" w:cstheme="majorHAnsi"/>
+          <w:sz w:val="24"/>
+          <w:szCs w:val="24"/>
+          <w:lang w:val="en-US"/>
+        </w:rPr>
+        <w:t>we can expect an error of about 0.01%</w:t>
+      </w:r>
+      <w:r>
+        <w:rPr>
+          <w:rFonts w:asciiTheme="majorHAnsi" w:eastAsiaTheme="minorEastAsia" w:hAnsiTheme="majorHAnsi" w:cstheme="majorHAnsi"/>
+          <w:sz w:val="24"/>
+          <w:szCs w:val="24"/>
+          <w:lang w:val="en-US"/>
+        </w:rPr>
+        <w:t xml:space="preserve"> in the CL</w:t>
+      </w:r>
+      <w:r>
+        <w:rPr>
+          <w:rFonts w:asciiTheme="majorHAnsi" w:eastAsiaTheme="minorEastAsia" w:hAnsiTheme="majorHAnsi" w:cstheme="majorHAnsi"/>
+          <w:sz w:val="24"/>
+          <w:szCs w:val="24"/>
+          <w:lang w:val="en-US"/>
+        </w:rPr>
+        <w:t>. Therefor from now on we will round the second digit, and say we got the correct C</w:t>
+      </w:r>
+      <w:r>
+        <w:rPr>
+          <w:rFonts w:asciiTheme="majorHAnsi" w:eastAsiaTheme="minorEastAsia" w:hAnsiTheme="majorHAnsi" w:cstheme="majorHAnsi"/>
+          <w:sz w:val="24"/>
+          <w:szCs w:val="24"/>
+          <w:lang w:val="en-US"/>
+        </w:rPr>
+        <w:t>L</w:t>
+      </w:r>
+      <w:r>
+        <w:rPr>
+          <w:rFonts w:asciiTheme="majorHAnsi" w:eastAsiaTheme="minorEastAsia" w:hAnsiTheme="majorHAnsi" w:cstheme="majorHAnsi"/>
+          <w:sz w:val="24"/>
+          <w:szCs w:val="24"/>
+          <w:lang w:val="en-US"/>
+        </w:rPr>
+        <w:t xml:space="preserve"> of 95.4%.</w:t>
+      </w:r>
+    </w:p>
+    <w:p>
+      <w:pPr>
+        <w:spacing w:line="360" w:lineRule="auto"/>
+        <w:rPr>
+          <w:rFonts w:asciiTheme="majorHAnsi" w:eastAsiaTheme="minorEastAsia" w:hAnsiTheme="majorHAnsi" w:cstheme="majorHAnsi"/>
+          <w:sz w:val="24"/>
+          <w:szCs w:val="24"/>
+          <w:rtl/>
+          <w:lang w:val="en-US"/>
+        </w:rPr>
+      </w:pPr>
+      <w:r>
+        <w:rPr>
+          <w:rFonts w:asciiTheme="majorHAnsi" w:eastAsiaTheme="minorEastAsia" w:hAnsiTheme="majorHAnsi" w:cstheme="majorHAnsi"/>
+          <w:sz w:val="24"/>
+          <w:szCs w:val="24"/>
+          <w:lang w:val="en-US"/>
+        </w:rPr>
+        <w:t xml:space="preserve">(In the python implementation, a 95.4%CI was given exactly, and the number of </w:t>
+      </w:r>
+      <w:r>
+        <w:rPr>
+          <w:rFonts w:asciiTheme="majorHAnsi" w:eastAsiaTheme="minorEastAsia" w:hAnsiTheme="majorHAnsi" w:cstheme="majorHAnsi"/>
+          <w:sz w:val="24"/>
+          <w:szCs w:val="24"/>
+          <w:lang w:val="en-US"/>
+        </w:rPr>
+        <w:t>standard</w:t>
+      </w:r>
+      <w:r>
+        <w:rPr>
+          <w:rFonts w:asciiTheme="majorHAnsi" w:eastAsiaTheme="minorEastAsia" w:hAnsiTheme="majorHAnsi" w:cstheme="majorHAnsi"/>
+          <w:sz w:val="24"/>
+          <w:szCs w:val="24"/>
+          <w:lang w:val="en-US"/>
+        </w:rPr>
+        <w:t xml:space="preserve"> deviation was calculated to a higher precision, and so was corrected from 2.0 to </w:t>
+      </w:r>
+      <w:r>
+        <w:rPr>
+          <w:rFonts w:asciiTheme="majorHAnsi" w:eastAsiaTheme="minorEastAsia" w:hAnsiTheme="majorHAnsi" w:cstheme="majorHAnsi"/>
+          <w:sz w:val="24"/>
+          <w:szCs w:val="24"/>
+          <w:lang w:val="en-US"/>
+        </w:rPr>
+        <w:t>1.995</w:t>
+      </w:r>
+      <w:r>
+        <w:rPr>
+          <w:rFonts w:asciiTheme="majorHAnsi" w:eastAsiaTheme="minorEastAsia" w:hAnsiTheme="majorHAnsi" w:cstheme="majorHAnsi"/>
+          <w:sz w:val="24"/>
+          <w:szCs w:val="24"/>
+          <w:lang w:val="en-US"/>
+        </w:rPr>
+        <w:t>4)</w:t>
       </w:r>
     </w:p>
     <w:p>
@@ -10396,7 +11205,7 @@
           <w:lang w:val="en-US"/>
         </w:rPr>
       </w:pPr>
-      <w:bookmarkStart w:id="11" w:name="_Toc106454630"/>
+      <w:bookmarkStart w:id="12" w:name="_Toc106454630"/>
       <w:r>
         <w:rPr>
           <w:rFonts w:cstheme="majorHAnsi"/>
@@ -10405,7 +11214,7 @@
         <w:lastRenderedPageBreak/>
         <w:t>Sources</w:t>
       </w:r>
-      <w:bookmarkEnd w:id="11"/>
+      <w:bookmarkEnd w:id="12"/>
     </w:p>
     <w:p>
       <w:pPr>
@@ -10422,7 +11231,7 @@
           <w:lang w:val="en-US"/>
         </w:rPr>
       </w:pPr>
-      <w:bookmarkStart w:id="12" w:name="_Ref106445600"/>
+      <w:bookmarkStart w:id="13" w:name="_Ref106445600"/>
       <w:r>
         <w:rPr>
           <w:rFonts w:asciiTheme="majorHAnsi" w:hAnsiTheme="majorHAnsi" w:cstheme="majorHAnsi"/>
@@ -10530,7 +11339,7 @@
         </w:rPr>
         <w:t>, Cambridge university press</w:t>
       </w:r>
-      <w:bookmarkEnd w:id="12"/>
+      <w:bookmarkEnd w:id="13"/>
     </w:p>
     <w:p>
       <w:pPr>
@@ -10547,7 +11356,7 @@
           <w:lang w:val="en-US"/>
         </w:rPr>
       </w:pPr>
-      <w:bookmarkStart w:id="13" w:name="_Ref106446530"/>
+      <w:bookmarkStart w:id="14" w:name="_Ref106446530"/>
       <w:r>
         <w:rPr>
           <w:rFonts w:asciiTheme="majorHAnsi" w:hAnsiTheme="majorHAnsi" w:cstheme="majorHAnsi"/>
@@ -10569,7 +11378,7 @@
           <w:t>https://en.wikipedia.org/wiki/Linear_regression</w:t>
         </w:r>
       </w:hyperlink>
-      <w:bookmarkEnd w:id="13"/>
+      <w:bookmarkEnd w:id="14"/>
       <w:r>
         <w:rPr>
           <w:rFonts w:asciiTheme="majorHAnsi" w:hAnsiTheme="majorHAnsi" w:cstheme="majorHAnsi"/>
@@ -10596,7 +11405,7 @@
         </w:rPr>
       </w:pPr>
       <w:hyperlink r:id="rId13" w:history="1">
-        <w:bookmarkStart w:id="14" w:name="_Ref106448449"/>
+        <w:bookmarkStart w:id="15" w:name="_Ref106448449"/>
         <w:r>
           <w:rPr>
             <w:rStyle w:val="Hyperlink"/>
@@ -10607,7 +11416,7 @@
           </w:rPr>
           <w:t>https://www.stat.purdue.edu/~boli/stat512/lectures/topic3.pdf</w:t>
         </w:r>
-        <w:bookmarkEnd w:id="14"/>
+        <w:bookmarkEnd w:id="15"/>
       </w:hyperlink>
       <w:r>
         <w:rPr>
@@ -11429,540 +12238,6 @@
 </w:styles>
 </file>
 
-<file path=word/glossary/document.xml><?xml version="1.0" encoding="utf-8"?>
-<w:glossaryDocument xmlns:wpc="http://schemas.microsoft.com/office/word/2010/wordprocessingCanvas" xmlns:mc="http://schemas.openxmlformats.org/markup-compatibility/2006" xmlns:o="urn:schemas-microsoft-com:office:office" xmlns:r="http://schemas.openxmlformats.org/officeDocument/2006/relationships" xmlns:m="http://schemas.openxmlformats.org/officeDocument/2006/math" xmlns:v="urn:schemas-microsoft-com:vml" xmlns:wp14="http://schemas.microsoft.com/office/word/2010/wordprocessingDrawing" xmlns:wp="http://schemas.openxmlformats.org/drawingml/2006/wordprocessingDrawing" xmlns:w10="urn:schemas-microsoft-com:office:word" xmlns:w="http://schemas.openxmlformats.org/wordprocessingml/2006/main" xmlns:w14="http://schemas.microsoft.com/office/word/2010/wordml" xmlns:w15="http://schemas.microsoft.com/office/word/2012/wordml" xmlns:wpg="http://schemas.microsoft.com/office/word/2010/wordprocessingGroup" xmlns:wpi="http://schemas.microsoft.com/office/word/2010/wordprocessingInk" xmlns:wne="http://schemas.microsoft.com/office/word/2006/wordml" xmlns:wps="http://schemas.microsoft.com/office/word/2010/wordprocessingShape" mc:Ignorable="w14 w15 wp14"/>
-</file>
-
-<file path=word/glossary/fontTable.xml><?xml version="1.0" encoding="utf-8"?>
-<w:fonts xmlns:mc="http://schemas.openxmlformats.org/markup-compatibility/2006" xmlns:r="http://schemas.openxmlformats.org/officeDocument/2006/relationships" xmlns:w="http://schemas.openxmlformats.org/wordprocessingml/2006/main" xmlns:w14="http://schemas.microsoft.com/office/word/2010/wordml" xmlns:w15="http://schemas.microsoft.com/office/word/2012/wordml" mc:Ignorable="w14 w15">
-  <w:font w:name="Times New Roman">
-    <w:panose1 w:val="02020603050405020304"/>
-    <w:charset w:val="00"/>
-    <w:family w:val="roman"/>
-    <w:pitch w:val="variable"/>
-    <w:sig w:usb0="E0002EFF" w:usb1="C000785B" w:usb2="00000009" w:usb3="00000000" w:csb0="000001FF" w:csb1="00000000"/>
-  </w:font>
-  <w:font w:name="Cascadia Mono">
-    <w:panose1 w:val="020B0609020000020004"/>
-    <w:charset w:val="00"/>
-    <w:family w:val="modern"/>
-    <w:pitch w:val="fixed"/>
-    <w:sig w:usb0="A1002AFF" w:usb1="4000F9FB" w:usb2="00040000" w:usb3="00000000" w:csb0="000001FF" w:csb1="00000000"/>
-  </w:font>
-  <w:font w:name="Arial">
-    <w:panose1 w:val="020B0604020202020204"/>
-    <w:charset w:val="00"/>
-    <w:family w:val="swiss"/>
-    <w:pitch w:val="variable"/>
-    <w:sig w:usb0="E0002EFF" w:usb1="C000785B" w:usb2="00000009" w:usb3="00000000" w:csb0="000001FF" w:csb1="00000000"/>
-  </w:font>
-  <w:font w:name="Cambria">
-    <w:panose1 w:val="02040503050406030204"/>
-    <w:charset w:val="00"/>
-    <w:family w:val="roman"/>
-    <w:pitch w:val="variable"/>
-    <w:sig w:usb0="E00006FF" w:usb1="420024FF" w:usb2="02000000" w:usb3="00000000" w:csb0="0000019F" w:csb1="00000000"/>
-  </w:font>
-  <w:font w:name="Cambria Math">
-    <w:panose1 w:val="02040503050406030204"/>
-    <w:charset w:val="00"/>
-    <w:family w:val="roman"/>
-    <w:pitch w:val="variable"/>
-    <w:sig w:usb0="E00006FF" w:usb1="420024FF" w:usb2="02000000" w:usb3="00000000" w:csb0="0000019F" w:csb1="00000000"/>
-  </w:font>
-  <w:font w:name="Calibri">
-    <w:panose1 w:val="020F0502020204030204"/>
-    <w:charset w:val="00"/>
-    <w:family w:val="swiss"/>
-    <w:pitch w:val="variable"/>
-    <w:sig w:usb0="E4002EFF" w:usb1="C000247B" w:usb2="00000009" w:usb3="00000000" w:csb0="000001FF" w:csb1="00000000"/>
-  </w:font>
-</w:fonts>
-</file>
-
-<file path=word/glossary/settings.xml><?xml version="1.0" encoding="utf-8"?>
-<w:settings xmlns:mc="http://schemas.openxmlformats.org/markup-compatibility/2006" xmlns:o="urn:schemas-microsoft-com:office:office" xmlns:r="http://schemas.openxmlformats.org/officeDocument/2006/relationships" xmlns:m="http://schemas.openxmlformats.org/officeDocument/2006/math" xmlns:v="urn:schemas-microsoft-com:vml" xmlns:w10="urn:schemas-microsoft-com:office:word" xmlns:w="http://schemas.openxmlformats.org/wordprocessingml/2006/main" xmlns:w14="http://schemas.microsoft.com/office/word/2010/wordml" xmlns:w15="http://schemas.microsoft.com/office/word/2012/wordml" xmlns:sl="http://schemas.openxmlformats.org/schemaLibrary/2006/main" mc:Ignorable="w14 w15">
-  <w:view w:val="normal"/>
-  <w:defaultTabStop w:val="720"/>
-  <w:characterSpacingControl w:val="doNotCompress"/>
-  <w:compat>
-    <w:useFELayout/>
-    <w:compatSetting w:name="compatibilityMode" w:uri="http://schemas.microsoft.com/office/word" w:val="15"/>
-    <w:compatSetting w:name="overrideTableStyleFontSizeAndJustification" w:uri="http://schemas.microsoft.com/office/word" w:val="1"/>
-    <w:compatSetting w:name="enableOpenTypeFeatures" w:uri="http://schemas.microsoft.com/office/word" w:val="1"/>
-    <w:compatSetting w:name="doNotFlipMirrorIndents" w:uri="http://schemas.microsoft.com/office/word" w:val="1"/>
-    <w:compatSetting w:name="differentiateMultirowTableHeaders" w:uri="http://schemas.microsoft.com/office/word" w:val="1"/>
-  </w:compat>
-  <w:rsids>
-    <w:rsidRoot w:val="00565252"/>
-    <w:rsid w:val="00012F1F"/>
-    <w:rsid w:val="00130681"/>
-    <w:rsid w:val="00565252"/>
-    <w:rsid w:val="00745D9A"/>
-    <w:rsid w:val="00F30599"/>
-  </w:rsids>
-  <m:mathPr>
-    <m:mathFont m:val="Cambria Math"/>
-    <m:brkBin m:val="before"/>
-    <m:brkBinSub m:val="--"/>
-    <m:smallFrac m:val="0"/>
-    <m:dispDef/>
-    <m:lMargin m:val="0"/>
-    <m:rMargin m:val="0"/>
-    <m:defJc m:val="centerGroup"/>
-    <m:wrapIndent m:val="1440"/>
-    <m:intLim m:val="subSup"/>
-    <m:naryLim m:val="undOvr"/>
-  </m:mathPr>
-  <w:themeFontLang w:bidi="he-IL"/>
-  <w:clrSchemeMapping w:bg1="light1" w:t1="dark1" w:bg2="light2" w:t2="dark2" w:accent1="accent1" w:accent2="accent2" w:accent3="accent3" w:accent4="accent4" w:accent5="accent5" w:accent6="accent6" w:hyperlink="hyperlink" w:followedHyperlink="followedHyperlink"/>
-  <w:decimalSymbol w:val="."/>
-  <w:listSeparator w:val=","/>
-  <w15:chartTrackingRefBased/>
-</w:settings>
-</file>
-
-<file path=word/glossary/styles.xml><?xml version="1.0" encoding="utf-8"?>
-<w:styles xmlns:mc="http://schemas.openxmlformats.org/markup-compatibility/2006" xmlns:r="http://schemas.openxmlformats.org/officeDocument/2006/relationships" xmlns:w="http://schemas.openxmlformats.org/wordprocessingml/2006/main" xmlns:w14="http://schemas.microsoft.com/office/word/2010/wordml" xmlns:w15="http://schemas.microsoft.com/office/word/2012/wordml" mc:Ignorable="w14 w15">
-  <w:docDefaults>
-    <w:rPrDefault>
-      <w:rPr>
-        <w:rFonts w:asciiTheme="minorHAnsi" w:eastAsiaTheme="minorEastAsia" w:hAnsiTheme="minorHAnsi" w:cstheme="minorBidi"/>
-        <w:sz w:val="22"/>
-        <w:szCs w:val="22"/>
-        <w:lang w:bidi="he-IL"/>
-      </w:rPr>
-    </w:rPrDefault>
-    <w:pPrDefault>
-      <w:pPr>
-        <w:spacing w:after="160" w:line="259" w:lineRule="auto"/>
-      </w:pPr>
-    </w:pPrDefault>
-  </w:docDefaults>
-  <w:latentStyles w:defLockedState="0" w:defUIPriority="99" w:defSemiHidden="0" w:defUnhideWhenUsed="0" w:defQFormat="0" w:count="371">
-    <w:lsdException w:name="Normal" w:uiPriority="0" w:qFormat="1"/>
-    <w:lsdException w:name="heading 1" w:uiPriority="9" w:qFormat="1"/>
-    <w:lsdException w:name="heading 2" w:semiHidden="1" w:uiPriority="9" w:unhideWhenUsed="1" w:qFormat="1"/>
-    <w:lsdException w:name="heading 3" w:semiHidden="1" w:uiPriority="9" w:unhideWhenUsed="1" w:qFormat="1"/>
-    <w:lsdException w:name="heading 4" w:semiHidden="1" w:uiPriority="9" w:unhideWhenUsed="1" w:qFormat="1"/>
-    <w:lsdException w:name="heading 5" w:semiHidden="1" w:uiPriority="9" w:unhideWhenUsed="1" w:qFormat="1"/>
-    <w:lsdException w:name="heading 6" w:semiHidden="1" w:uiPriority="9" w:unhideWhenUsed="1" w:qFormat="1"/>
-    <w:lsdException w:name="heading 7" w:semiHidden="1" w:uiPriority="9" w:unhideWhenUsed="1" w:qFormat="1"/>
-    <w:lsdException w:name="heading 8" w:semiHidden="1" w:uiPriority="9" w:unhideWhenUsed="1" w:qFormat="1"/>
-    <w:lsdException w:name="heading 9" w:semiHidden="1" w:uiPriority="9" w:unhideWhenUsed="1" w:qFormat="1"/>
-    <w:lsdException w:name="index 1" w:semiHidden="1" w:unhideWhenUsed="1"/>
-    <w:lsdException w:name="index 2" w:semiHidden="1" w:unhideWhenUsed="1"/>
-    <w:lsdException w:name="index 3" w:semiHidden="1" w:unhideWhenUsed="1"/>
-    <w:lsdException w:name="index 4" w:semiHidden="1" w:unhideWhenUsed="1"/>
-    <w:lsdException w:name="index 5" w:semiHidden="1" w:unhideWhenUsed="1"/>
-    <w:lsdException w:name="index 6" w:semiHidden="1" w:unhideWhenUsed="1"/>
-    <w:lsdException w:name="index 7" w:semiHidden="1" w:unhideWhenUsed="1"/>
-    <w:lsdException w:name="index 8" w:semiHidden="1" w:unhideWhenUsed="1"/>
-    <w:lsdException w:name="index 9" w:semiHidden="1" w:unhideWhenUsed="1"/>
-    <w:lsdException w:name="toc 1" w:semiHidden="1" w:uiPriority="39" w:unhideWhenUsed="1"/>
-    <w:lsdException w:name="toc 2" w:semiHidden="1" w:uiPriority="39" w:unhideWhenUsed="1"/>
-    <w:lsdException w:name="toc 3" w:semiHidden="1" w:uiPriority="39" w:unhideWhenUsed="1"/>
-    <w:lsdException w:name="toc 4" w:semiHidden="1" w:uiPriority="39" w:unhideWhenUsed="1"/>
-    <w:lsdException w:name="toc 5" w:semiHidden="1" w:uiPriority="39" w:unhideWhenUsed="1"/>
-    <w:lsdException w:name="toc 6" w:semiHidden="1" w:uiPriority="39" w:unhideWhenUsed="1"/>
-    <w:lsdException w:name="toc 7" w:semiHidden="1" w:uiPriority="39" w:unhideWhenUsed="1"/>
-    <w:lsdException w:name="toc 8" w:semiHidden="1" w:uiPriority="39" w:unhideWhenUsed="1"/>
-    <w:lsdException w:name="toc 9" w:semiHidden="1" w:uiPriority="39" w:unhideWhenUsed="1"/>
-    <w:lsdException w:name="Normal Indent" w:semiHidden="1" w:unhideWhenUsed="1"/>
-    <w:lsdException w:name="footnote text" w:semiHidden="1" w:unhideWhenUsed="1"/>
-    <w:lsdException w:name="annotation text" w:semiHidden="1" w:unhideWhenUsed="1"/>
-    <w:lsdException w:name="header" w:semiHidden="1" w:unhideWhenUsed="1"/>
-    <w:lsdException w:name="footer" w:semiHidden="1" w:unhideWhenUsed="1"/>
-    <w:lsdException w:name="index heading" w:semiHidden="1" w:unhideWhenUsed="1"/>
-    <w:lsdException w:name="caption" w:semiHidden="1" w:uiPriority="35" w:unhideWhenUsed="1" w:qFormat="1"/>
-    <w:lsdException w:name="table of figures" w:semiHidden="1" w:unhideWhenUsed="1"/>
-    <w:lsdException w:name="envelope address" w:semiHidden="1" w:unhideWhenUsed="1"/>
-    <w:lsdException w:name="envelope return" w:semiHidden="1" w:unhideWhenUsed="1"/>
-    <w:lsdException w:name="footnote reference" w:semiHidden="1" w:unhideWhenUsed="1"/>
-    <w:lsdException w:name="annotation reference" w:semiHidden="1" w:unhideWhenUsed="1"/>
-    <w:lsdException w:name="line number" w:semiHidden="1" w:unhideWhenUsed="1"/>
-    <w:lsdException w:name="page number" w:semiHidden="1" w:unhideWhenUsed="1"/>
-    <w:lsdException w:name="endnote reference" w:semiHidden="1" w:unhideWhenUsed="1"/>
-    <w:lsdException w:name="endnote text" w:semiHidden="1" w:unhideWhenUsed="1"/>
-    <w:lsdException w:name="table of authorities" w:semiHidden="1" w:unhideWhenUsed="1"/>
-    <w:lsdException w:name="macro" w:semiHidden="1" w:unhideWhenUsed="1"/>
-    <w:lsdException w:name="toa heading" w:semiHidden="1" w:unhideWhenUsed="1"/>
-    <w:lsdException w:name="List" w:semiHidden="1" w:unhideWhenUsed="1"/>
-    <w:lsdException w:name="List Bullet" w:semiHidden="1" w:unhideWhenUsed="1"/>
-    <w:lsdException w:name="List Number" w:semiHidden="1" w:unhideWhenUsed="1"/>
-    <w:lsdException w:name="List 2" w:semiHidden="1" w:unhideWhenUsed="1"/>
-    <w:lsdException w:name="List 3" w:semiHidden="1" w:unhideWhenUsed="1"/>
-    <w:lsdException w:name="List 4" w:semiHidden="1" w:unhideWhenUsed="1"/>
-    <w:lsdException w:name="List 5" w:semiHidden="1" w:unhideWhenUsed="1"/>
-    <w:lsdException w:name="List Bullet 2" w:semiHidden="1" w:unhideWhenUsed="1"/>
-    <w:lsdException w:name="List Bullet 3" w:semiHidden="1" w:unhideWhenUsed="1"/>
-    <w:lsdException w:name="List Bullet 4" w:semiHidden="1" w:unhideWhenUsed="1"/>
-    <w:lsdException w:name="List Bullet 5" w:semiHidden="1" w:unhideWhenUsed="1"/>
-    <w:lsdException w:name="List Number 2" w:semiHidden="1" w:unhideWhenUsed="1"/>
-    <w:lsdException w:name="List Number 3" w:semiHidden="1" w:unhideWhenUsed="1"/>
-    <w:lsdException w:name="List Number 4" w:semiHidden="1" w:unhideWhenUsed="1"/>
-    <w:lsdException w:name="List Number 5" w:semiHidden="1" w:unhideWhenUsed="1"/>
-    <w:lsdException w:name="Title" w:uiPriority="10" w:qFormat="1"/>
-    <w:lsdException w:name="Closing" w:semiHidden="1" w:unhideWhenUsed="1"/>
-    <w:lsdException w:name="Signature" w:semiHidden="1" w:unhideWhenUsed="1"/>
-    <w:lsdException w:name="Default Paragraph Font" w:semiHidden="1" w:uiPriority="1" w:unhideWhenUsed="1"/>
-    <w:lsdException w:name="Body Text" w:semiHidden="1" w:unhideWhenUsed="1"/>
-    <w:lsdException w:name="Body Text Indent" w:semiHidden="1" w:unhideWhenUsed="1"/>
-    <w:lsdException w:name="List Continue" w:semiHidden="1" w:unhideWhenUsed="1"/>
-    <w:lsdException w:name="List Continue 2" w:semiHidden="1" w:unhideWhenUsed="1"/>
-    <w:lsdException w:name="List Continue 3" w:semiHidden="1" w:unhideWhenUsed="1"/>
-    <w:lsdException w:name="List Continue 4" w:semiHidden="1" w:unhideWhenUsed="1"/>
-    <w:lsdException w:name="List Continue 5" w:semiHidden="1" w:unhideWhenUsed="1"/>
-    <w:lsdException w:name="Message Header" w:semiHidden="1" w:unhideWhenUsed="1"/>
-    <w:lsdException w:name="Subtitle" w:uiPriority="11" w:qFormat="1"/>
-    <w:lsdException w:name="Salutation" w:semiHidden="1" w:unhideWhenUsed="1"/>
-    <w:lsdException w:name="Date" w:semiHidden="1" w:unhideWhenUsed="1"/>
-    <w:lsdException w:name="Body Text First Indent" w:semiHidden="1" w:unhideWhenUsed="1"/>
-    <w:lsdException w:name="Body Text First Indent 2" w:semiHidden="1" w:unhideWhenUsed="1"/>
-    <w:lsdException w:name="Note Heading" w:semiHidden="1" w:unhideWhenUsed="1"/>
-    <w:lsdException w:name="Body Text 2" w:semiHidden="1" w:unhideWhenUsed="1"/>
-    <w:lsdException w:name="Body Text 3" w:semiHidden="1" w:unhideWhenUsed="1"/>
-    <w:lsdException w:name="Body Text Indent 2" w:semiHidden="1" w:unhideWhenUsed="1"/>
-    <w:lsdException w:name="Body Text Indent 3" w:semiHidden="1" w:unhideWhenUsed="1"/>
-    <w:lsdException w:name="Block Text" w:semiHidden="1" w:unhideWhenUsed="1"/>
-    <w:lsdException w:name="Hyperlink" w:semiHidden="1" w:unhideWhenUsed="1"/>
-    <w:lsdException w:name="FollowedHyperlink" w:semiHidden="1" w:unhideWhenUsed="1"/>
-    <w:lsdException w:name="Strong" w:uiPriority="22" w:qFormat="1"/>
-    <w:lsdException w:name="Emphasis" w:uiPriority="20" w:qFormat="1"/>
-    <w:lsdException w:name="Document Map" w:semiHidden="1" w:unhideWhenUsed="1"/>
-    <w:lsdException w:name="Plain Text" w:semiHidden="1" w:unhideWhenUsed="1"/>
-    <w:lsdException w:name="E-mail Signature" w:semiHidden="1" w:unhideWhenUsed="1"/>
-    <w:lsdException w:name="HTML Top of Form" w:semiHidden="1" w:unhideWhenUsed="1"/>
-    <w:lsdException w:name="HTML Bottom of Form" w:semiHidden="1" w:unhideWhenUsed="1"/>
-    <w:lsdException w:name="Normal (Web)" w:semiHidden="1" w:unhideWhenUsed="1"/>
-    <w:lsdException w:name="HTML Acronym" w:semiHidden="1" w:unhideWhenUsed="1"/>
-    <w:lsdException w:name="HTML Address" w:semiHidden="1" w:unhideWhenUsed="1"/>
-    <w:lsdException w:name="HTML Cite" w:semiHidden="1" w:unhideWhenUsed="1"/>
-    <w:lsdException w:name="HTML Code" w:semiHidden="1" w:unhideWhenUsed="1"/>
-    <w:lsdException w:name="HTML Definition" w:semiHidden="1" w:unhideWhenUsed="1"/>
-    <w:lsdException w:name="HTML Keyboard" w:semiHidden="1" w:unhideWhenUsed="1"/>
-    <w:lsdException w:name="HTML Preformatted" w:semiHidden="1" w:unhideWhenUsed="1"/>
-    <w:lsdException w:name="HTML Sample" w:semiHidden="1" w:unhideWhenUsed="1"/>
-    <w:lsdException w:name="HTML Typewriter" w:semiHidden="1" w:unhideWhenUsed="1"/>
-    <w:lsdException w:name="HTML Variable" w:semiHidden="1" w:unhideWhenUsed="1"/>
-    <w:lsdException w:name="Normal Table" w:semiHidden="1" w:unhideWhenUsed="1"/>
-    <w:lsdException w:name="annotation subject" w:semiHidden="1" w:unhideWhenUsed="1"/>
-    <w:lsdException w:name="No List" w:semiHidden="1" w:unhideWhenUsed="1"/>
-    <w:lsdException w:name="Outline List 1" w:semiHidden="1" w:unhideWhenUsed="1"/>
-    <w:lsdException w:name="Outline List 2" w:semiHidden="1" w:unhideWhenUsed="1"/>
-    <w:lsdException w:name="Outline List 3" w:semiHidden="1" w:unhideWhenUsed="1"/>
-    <w:lsdException w:name="Table Simple 1" w:semiHidden="1" w:unhideWhenUsed="1"/>
-    <w:lsdException w:name="Table Simple 2" w:semiHidden="1" w:unhideWhenUsed="1"/>
-    <w:lsdException w:name="Table Simple 3" w:semiHidden="1" w:unhideWhenUsed="1"/>
-    <w:lsdException w:name="Table Classic 1" w:semiHidden="1" w:unhideWhenUsed="1"/>
-    <w:lsdException w:name="Table Classic 2" w:semiHidden="1" w:unhideWhenUsed="1"/>
-    <w:lsdException w:name="Table Classic 3" w:semiHidden="1" w:unhideWhenUsed="1"/>
-    <w:lsdException w:name="Table Classic 4" w:semiHidden="1" w:unhideWhenUsed="1"/>
-    <w:lsdException w:name="Table Colorful 1" w:semiHidden="1" w:unhideWhenUsed="1"/>
-    <w:lsdException w:name="Table Colorful 2" w:semiHidden="1" w:unhideWhenUsed="1"/>
-    <w:lsdException w:name="Table Colorful 3" w:semiHidden="1" w:unhideWhenUsed="1"/>
-    <w:lsdException w:name="Table Columns 1" w:semiHidden="1" w:unhideWhenUsed="1"/>
-    <w:lsdException w:name="Table Columns 2" w:semiHidden="1" w:unhideWhenUsed="1"/>
-    <w:lsdException w:name="Table Columns 3" w:semiHidden="1" w:unhideWhenUsed="1"/>
-    <w:lsdException w:name="Table Columns 4" w:semiHidden="1" w:unhideWhenUsed="1"/>
-    <w:lsdException w:name="Table Columns 5" w:semiHidden="1" w:unhideWhenUsed="1"/>
-    <w:lsdException w:name="Table Grid 1" w:semiHidden="1" w:unhideWhenUsed="1"/>
-    <w:lsdException w:name="Table Grid 2" w:semiHidden="1" w:unhideWhenUsed="1"/>
-    <w:lsdException w:name="Table Grid 3" w:semiHidden="1" w:unhideWhenUsed="1"/>
-    <w:lsdException w:name="Table Grid 4" w:semiHidden="1" w:unhideWhenUsed="1"/>
-    <w:lsdException w:name="Table Grid 5" w:semiHidden="1" w:unhideWhenUsed="1"/>
-    <w:lsdException w:name="Table Grid 6" w:semiHidden="1" w:unhideWhenUsed="1"/>
-    <w:lsdException w:name="Table Grid 7" w:semiHidden="1" w:unhideWhenUsed="1"/>
-    <w:lsdException w:name="Table Grid 8" w:semiHidden="1" w:unhideWhenUsed="1"/>
-    <w:lsdException w:name="Table List 1" w:semiHidden="1" w:unhideWhenUsed="1"/>
-    <w:lsdException w:name="Table List 2" w:semiHidden="1" w:unhideWhenUsed="1"/>
-    <w:lsdException w:name="Table List 3" w:semiHidden="1" w:unhideWhenUsed="1"/>
-    <w:lsdException w:name="Table List 4" w:semiHidden="1" w:unhideWhenUsed="1"/>
-    <w:lsdException w:name="Table List 5" w:semiHidden="1" w:unhideWhenUsed="1"/>
-    <w:lsdException w:name="Table List 6" w:semiHidden="1" w:unhideWhenUsed="1"/>
-    <w:lsdException w:name="Table List 7" w:semiHidden="1" w:unhideWhenUsed="1"/>
-    <w:lsdException w:name="Table List 8" w:semiHidden="1" w:unhideWhenUsed="1"/>
-    <w:lsdException w:name="Table 3D effects 1" w:semiHidden="1" w:unhideWhenUsed="1"/>
-    <w:lsdException w:name="Table 3D effects 2" w:semiHidden="1" w:unhideWhenUsed="1"/>
-    <w:lsdException w:name="Table 3D effects 3" w:semiHidden="1" w:unhideWhenUsed="1"/>
-    <w:lsdException w:name="Table Contemporary" w:semiHidden="1" w:unhideWhenUsed="1"/>
-    <w:lsdException w:name="Table Elegant" w:semiHidden="1" w:unhideWhenUsed="1"/>
-    <w:lsdException w:name="Table Professional" w:semiHidden="1" w:unhideWhenUsed="1"/>
-    <w:lsdException w:name="Table Subtle 1" w:semiHidden="1" w:unhideWhenUsed="1"/>
-    <w:lsdException w:name="Table Subtle 2" w:semiHidden="1" w:unhideWhenUsed="1"/>
-    <w:lsdException w:name="Table Web 1" w:semiHidden="1" w:unhideWhenUsed="1"/>
-    <w:lsdException w:name="Table Web 2" w:semiHidden="1" w:unhideWhenUsed="1"/>
-    <w:lsdException w:name="Table Web 3" w:semiHidden="1" w:unhideWhenUsed="1"/>
-    <w:lsdException w:name="Balloon Text" w:semiHidden="1" w:unhideWhenUsed="1"/>
-    <w:lsdException w:name="Table Grid" w:uiPriority="39"/>
-    <w:lsdException w:name="Table Theme" w:semiHidden="1" w:unhideWhenUsed="1"/>
-    <w:lsdException w:name="Placeholder Text" w:semiHidden="1"/>
-    <w:lsdException w:name="No Spacing" w:uiPriority="1" w:qFormat="1"/>
-    <w:lsdException w:name="Light Shading" w:uiPriority="60"/>
-    <w:lsdException w:name="Light List" w:uiPriority="61"/>
-    <w:lsdException w:name="Light Grid" w:uiPriority="62"/>
-    <w:lsdException w:name="Medium Shading 1" w:uiPriority="63"/>
-    <w:lsdException w:name="Medium Shading 2" w:uiPriority="64"/>
-    <w:lsdException w:name="Medium List 1" w:uiPriority="65"/>
-    <w:lsdException w:name="Medium List 2" w:uiPriority="66"/>
-    <w:lsdException w:name="Medium Grid 1" w:uiPriority="67"/>
-    <w:lsdException w:name="Medium Grid 2" w:uiPriority="68"/>
-    <w:lsdException w:name="Medium Grid 3" w:uiPriority="69"/>
-    <w:lsdException w:name="Dark List" w:uiPriority="70"/>
-    <w:lsdException w:name="Colorful Shading" w:uiPriority="71"/>
-    <w:lsdException w:name="Colorful List" w:uiPriority="72"/>
-    <w:lsdException w:name="Colorful Grid" w:uiPriority="73"/>
-    <w:lsdException w:name="Light Shading Accent 1" w:uiPriority="60"/>
-    <w:lsdException w:name="Light List Accent 1" w:uiPriority="61"/>
-    <w:lsdException w:name="Light Grid Accent 1" w:uiPriority="62"/>
-    <w:lsdException w:name="Medium Shading 1 Accent 1" w:uiPriority="63"/>
-    <w:lsdException w:name="Medium Shading 2 Accent 1" w:uiPriority="64"/>
-    <w:lsdException w:name="Medium List 1 Accent 1" w:uiPriority="65"/>
-    <w:lsdException w:name="Revision" w:semiHidden="1"/>
-    <w:lsdException w:name="List Paragraph" w:uiPriority="34" w:qFormat="1"/>
-    <w:lsdException w:name="Quote" w:uiPriority="29" w:qFormat="1"/>
-    <w:lsdException w:name="Intense Quote" w:uiPriority="30" w:qFormat="1"/>
-    <w:lsdException w:name="Medium List 2 Accent 1" w:uiPriority="66"/>
-    <w:lsdException w:name="Medium Grid 1 Accent 1" w:uiPriority="67"/>
-    <w:lsdException w:name="Medium Grid 2 Accent 1" w:uiPriority="68"/>
-    <w:lsdException w:name="Medium Grid 3 Accent 1" w:uiPriority="69"/>
-    <w:lsdException w:name="Dark List Accent 1" w:uiPriority="70"/>
-    <w:lsdException w:name="Colorful Shading Accent 1" w:uiPriority="71"/>
-    <w:lsdException w:name="Colorful List Accent 1" w:uiPriority="72"/>
-    <w:lsdException w:name="Colorful Grid Accent 1" w:uiPriority="73"/>
-    <w:lsdException w:name="Light Shading Accent 2" w:uiPriority="60"/>
-    <w:lsdException w:name="Light List Accent 2" w:uiPriority="61"/>
-    <w:lsdException w:name="Light Grid Accent 2" w:uiPriority="62"/>
-    <w:lsdException w:name="Medium Shading 1 Accent 2" w:uiPriority="63"/>
-    <w:lsdException w:name="Medium Shading 2 Accent 2" w:uiPriority="64"/>
-    <w:lsdException w:name="Medium List 1 Accent 2" w:uiPriority="65"/>
-    <w:lsdException w:name="Medium List 2 Accent 2" w:uiPriority="66"/>
-    <w:lsdException w:name="Medium Grid 1 Accent 2" w:uiPriority="67"/>
-    <w:lsdException w:name="Medium Grid 2 Accent 2" w:uiPriority="68"/>
-    <w:lsdException w:name="Medium Grid 3 Accent 2" w:uiPriority="69"/>
-    <w:lsdException w:name="Dark List Accent 2" w:uiPriority="70"/>
-    <w:lsdException w:name="Colorful Shading Accent 2" w:uiPriority="71"/>
-    <w:lsdException w:name="Colorful List Accent 2" w:uiPriority="72"/>
-    <w:lsdException w:name="Colorful Grid Accent 2" w:uiPriority="73"/>
-    <w:lsdException w:name="Light Shading Accent 3" w:uiPriority="60"/>
-    <w:lsdException w:name="Light List Accent 3" w:uiPriority="61"/>
-    <w:lsdException w:name="Light Grid Accent 3" w:uiPriority="62"/>
-    <w:lsdException w:name="Medium Shading 1 Accent 3" w:uiPriority="63"/>
-    <w:lsdException w:name="Medium Shading 2 Accent 3" w:uiPriority="64"/>
-    <w:lsdException w:name="Medium List 1 Accent 3" w:uiPriority="65"/>
-    <w:lsdException w:name="Medium List 2 Accent 3" w:uiPriority="66"/>
-    <w:lsdException w:name="Medium Grid 1 Accent 3" w:uiPriority="67"/>
-    <w:lsdException w:name="Medium Grid 2 Accent 3" w:uiPriority="68"/>
-    <w:lsdException w:name="Medium Grid 3 Accent 3" w:uiPriority="69"/>
-    <w:lsdException w:name="Dark List Accent 3" w:uiPriority="70"/>
-    <w:lsdException w:name="Colorful Shading Accent 3" w:uiPriority="71"/>
-    <w:lsdException w:name="Colorful List Accent 3" w:uiPriority="72"/>
-    <w:lsdException w:name="Colorful Grid Accent 3" w:uiPriority="73"/>
-    <w:lsdException w:name="Light Shading Accent 4" w:uiPriority="60"/>
-    <w:lsdException w:name="Light List Accent 4" w:uiPriority="61"/>
-    <w:lsdException w:name="Light Grid Accent 4" w:uiPriority="62"/>
-    <w:lsdException w:name="Medium Shading 1 Accent 4" w:uiPriority="63"/>
-    <w:lsdException w:name="Medium Shading 2 Accent 4" w:uiPriority="64"/>
-    <w:lsdException w:name="Medium List 1 Accent 4" w:uiPriority="65"/>
-    <w:lsdException w:name="Medium List 2 Accent 4" w:uiPriority="66"/>
-    <w:lsdException w:name="Medium Grid 1 Accent 4" w:uiPriority="67"/>
-    <w:lsdException w:name="Medium Grid 2 Accent 4" w:uiPriority="68"/>
-    <w:lsdException w:name="Medium Grid 3 Accent 4" w:uiPriority="69"/>
-    <w:lsdException w:name="Dark List Accent 4" w:uiPriority="70"/>
-    <w:lsdException w:name="Colorful Shading Accent 4" w:uiPriority="71"/>
-    <w:lsdException w:name="Colorful List Accent 4" w:uiPriority="72"/>
-    <w:lsdException w:name="Colorful Grid Accent 4" w:uiPriority="73"/>
-    <w:lsdException w:name="Light Shading Accent 5" w:uiPriority="60"/>
-    <w:lsdException w:name="Light List Accent 5" w:uiPriority="61"/>
-    <w:lsdException w:name="Light Grid Accent 5" w:uiPriority="62"/>
-    <w:lsdException w:name="Medium Shading 1 Accent 5" w:uiPriority="63"/>
-    <w:lsdException w:name="Medium Shading 2 Accent 5" w:uiPriority="64"/>
-    <w:lsdException w:name="Medium List 1 Accent 5" w:uiPriority="65"/>
-    <w:lsdException w:name="Medium List 2 Accent 5" w:uiPriority="66"/>
-    <w:lsdException w:name="Medium Grid 1 Accent 5" w:uiPriority="67"/>
-    <w:lsdException w:name="Medium Grid 2 Accent 5" w:uiPriority="68"/>
-    <w:lsdException w:name="Medium Grid 3 Accent 5" w:uiPriority="69"/>
-    <w:lsdException w:name="Dark List Accent 5" w:uiPriority="70"/>
-    <w:lsdException w:name="Colorful Shading Accent 5" w:uiPriority="71"/>
-    <w:lsdException w:name="Colorful List Accent 5" w:uiPriority="72"/>
-    <w:lsdException w:name="Colorful Grid Accent 5" w:uiPriority="73"/>
-    <w:lsdException w:name="Light Shading Accent 6" w:uiPriority="60"/>
-    <w:lsdException w:name="Light List Accent 6" w:uiPriority="61"/>
-    <w:lsdException w:name="Light Grid Accent 6" w:uiPriority="62"/>
-    <w:lsdException w:name="Medium Shading 1 Accent 6" w:uiPriority="63"/>
-    <w:lsdException w:name="Medium Shading 2 Accent 6" w:uiPriority="64"/>
-    <w:lsdException w:name="Medium List 1 Accent 6" w:uiPriority="65"/>
-    <w:lsdException w:name="Medium List 2 Accent 6" w:uiPriority="66"/>
-    <w:lsdException w:name="Medium Grid 1 Accent 6" w:uiPriority="67"/>
-    <w:lsdException w:name="Medium Grid 2 Accent 6" w:uiPriority="68"/>
-    <w:lsdException w:name="Medium Grid 3 Accent 6" w:uiPriority="69"/>
-    <w:lsdException w:name="Dark List Accent 6" w:uiPriority="70"/>
-    <w:lsdException w:name="Colorful Shading Accent 6" w:uiPriority="71"/>
-    <w:lsdException w:name="Colorful List Accent 6" w:uiPriority="72"/>
-    <w:lsdException w:name="Colorful Grid Accent 6" w:uiPriority="73"/>
-    <w:lsdException w:name="Subtle Emphasis" w:uiPriority="19" w:qFormat="1"/>
-    <w:lsdException w:name="Intense Emphasis" w:uiPriority="21" w:qFormat="1"/>
-    <w:lsdException w:name="Subtle Reference" w:uiPriority="31" w:qFormat="1"/>
-    <w:lsdException w:name="Intense Reference" w:uiPriority="32" w:qFormat="1"/>
-    <w:lsdException w:name="Book Title" w:uiPriority="33" w:qFormat="1"/>
-    <w:lsdException w:name="Bibliography" w:semiHidden="1" w:uiPriority="37" w:unhideWhenUsed="1"/>
-    <w:lsdException w:name="TOC Heading" w:semiHidden="1" w:uiPriority="39" w:unhideWhenUsed="1" w:qFormat="1"/>
-    <w:lsdException w:name="Plain Table 1" w:uiPriority="41"/>
-    <w:lsdException w:name="Plain Table 2" w:uiPriority="42"/>
-    <w:lsdException w:name="Plain Table 3" w:uiPriority="43"/>
-    <w:lsdException w:name="Plain Table 4" w:uiPriority="44"/>
-    <w:lsdException w:name="Plain Table 5" w:uiPriority="45"/>
-    <w:lsdException w:name="Grid Table Light" w:uiPriority="40"/>
-    <w:lsdException w:name="Grid Table 1 Light" w:uiPriority="46"/>
-    <w:lsdException w:name="Grid Table 2" w:uiPriority="47"/>
-    <w:lsdException w:name="Grid Table 3" w:uiPriority="48"/>
-    <w:lsdException w:name="Grid Table 4" w:uiPriority="49"/>
-    <w:lsdException w:name="Grid Table 5 Dark" w:uiPriority="50"/>
-    <w:lsdException w:name="Grid Table 6 Colorful" w:uiPriority="51"/>
-    <w:lsdException w:name="Grid Table 7 Colorful" w:uiPriority="52"/>
-    <w:lsdException w:name="Grid Table 1 Light Accent 1" w:uiPriority="46"/>
-    <w:lsdException w:name="Grid Table 2 Accent 1" w:uiPriority="47"/>
-    <w:lsdException w:name="Grid Table 3 Accent 1" w:uiPriority="48"/>
-    <w:lsdException w:name="Grid Table 4 Accent 1" w:uiPriority="49"/>
-    <w:lsdException w:name="Grid Table 5 Dark Accent 1" w:uiPriority="50"/>
-    <w:lsdException w:name="Grid Table 6 Colorful Accent 1" w:uiPriority="51"/>
-    <w:lsdException w:name="Grid Table 7 Colorful Accent 1" w:uiPriority="52"/>
-    <w:lsdException w:name="Grid Table 1 Light Accent 2" w:uiPriority="46"/>
-    <w:lsdException w:name="Grid Table 2 Accent 2" w:uiPriority="47"/>
-    <w:lsdException w:name="Grid Table 3 Accent 2" w:uiPriority="48"/>
-    <w:lsdException w:name="Grid Table 4 Accent 2" w:uiPriority="49"/>
-    <w:lsdException w:name="Grid Table 5 Dark Accent 2" w:uiPriority="50"/>
-    <w:lsdException w:name="Grid Table 6 Colorful Accent 2" w:uiPriority="51"/>
-    <w:lsdException w:name="Grid Table 7 Colorful Accent 2" w:uiPriority="52"/>
-    <w:lsdException w:name="Grid Table 1 Light Accent 3" w:uiPriority="46"/>
-    <w:lsdException w:name="Grid Table 2 Accent 3" w:uiPriority="47"/>
-    <w:lsdException w:name="Grid Table 3 Accent 3" w:uiPriority="48"/>
-    <w:lsdException w:name="Grid Table 4 Accent 3" w:uiPriority="49"/>
-    <w:lsdException w:name="Grid Table 5 Dark Accent 3" w:uiPriority="50"/>
-    <w:lsdException w:name="Grid Table 6 Colorful Accent 3" w:uiPriority="51"/>
-    <w:lsdException w:name="Grid Table 7 Colorful Accent 3" w:uiPriority="52"/>
-    <w:lsdException w:name="Grid Table 1 Light Accent 4" w:uiPriority="46"/>
-    <w:lsdException w:name="Grid Table 2 Accent 4" w:uiPriority="47"/>
-    <w:lsdException w:name="Grid Table 3 Accent 4" w:uiPriority="48"/>
-    <w:lsdException w:name="Grid Table 4 Accent 4" w:uiPriority="49"/>
-    <w:lsdException w:name="Grid Table 5 Dark Accent 4" w:uiPriority="50"/>
-    <w:lsdException w:name="Grid Table 6 Colorful Accent 4" w:uiPriority="51"/>
-    <w:lsdException w:name="Grid Table 7 Colorful Accent 4" w:uiPriority="52"/>
-    <w:lsdException w:name="Grid Table 1 Light Accent 5" w:uiPriority="46"/>
-    <w:lsdException w:name="Grid Table 2 Accent 5" w:uiPriority="47"/>
-    <w:lsdException w:name="Grid Table 3 Accent 5" w:uiPriority="48"/>
-    <w:lsdException w:name="Grid Table 4 Accent 5" w:uiPriority="49"/>
-    <w:lsdException w:name="Grid Table 5 Dark Accent 5" w:uiPriority="50"/>
-    <w:lsdException w:name="Grid Table 6 Colorful Accent 5" w:uiPriority="51"/>
-    <w:lsdException w:name="Grid Table 7 Colorful Accent 5" w:uiPriority="52"/>
-    <w:lsdException w:name="Grid Table 1 Light Accent 6" w:uiPriority="46"/>
-    <w:lsdException w:name="Grid Table 2 Accent 6" w:uiPriority="47"/>
-    <w:lsdException w:name="Grid Table 3 Accent 6" w:uiPriority="48"/>
-    <w:lsdException w:name="Grid Table 4 Accent 6" w:uiPriority="49"/>
-    <w:lsdException w:name="Grid Table 5 Dark Accent 6" w:uiPriority="50"/>
-    <w:lsdException w:name="Grid Table 6 Colorful Accent 6" w:uiPriority="51"/>
-    <w:lsdException w:name="Grid Table 7 Colorful Accent 6" w:uiPriority="52"/>
-    <w:lsdException w:name="List Table 1 Light" w:uiPriority="46"/>
-    <w:lsdException w:name="List Table 2" w:uiPriority="47"/>
-    <w:lsdException w:name="List Table 3" w:uiPriority="48"/>
-    <w:lsdException w:name="List Table 4" w:uiPriority="49"/>
-    <w:lsdException w:name="List Table 5 Dark" w:uiPriority="50"/>
-    <w:lsdException w:name="List Table 6 Colorful" w:uiPriority="51"/>
-    <w:lsdException w:name="List Table 7 Colorful" w:uiPriority="52"/>
-    <w:lsdException w:name="List Table 1 Light Accent 1" w:uiPriority="46"/>
-    <w:lsdException w:name="List Table 2 Accent 1" w:uiPriority="47"/>
-    <w:lsdException w:name="List Table 3 Accent 1" w:uiPriority="48"/>
-    <w:lsdException w:name="List Table 4 Accent 1" w:uiPriority="49"/>
-    <w:lsdException w:name="List Table 5 Dark Accent 1" w:uiPriority="50"/>
-    <w:lsdException w:name="List Table 6 Colorful Accent 1" w:uiPriority="51"/>
-    <w:lsdException w:name="List Table 7 Colorful Accent 1" w:uiPriority="52"/>
-    <w:lsdException w:name="List Table 1 Light Accent 2" w:uiPriority="46"/>
-    <w:lsdException w:name="List Table 2 Accent 2" w:uiPriority="47"/>
-    <w:lsdException w:name="List Table 3 Accent 2" w:uiPriority="48"/>
-    <w:lsdException w:name="List Table 4 Accent 2" w:uiPriority="49"/>
-    <w:lsdException w:name="List Table 5 Dark Accent 2" w:uiPriority="50"/>
-    <w:lsdException w:name="List Table 6 Colorful Accent 2" w:uiPriority="51"/>
-    <w:lsdException w:name="List Table 7 Colorful Accent 2" w:uiPriority="52"/>
-    <w:lsdException w:name="List Table 1 Light Accent 3" w:uiPriority="46"/>
-    <w:lsdException w:name="List Table 2 Accent 3" w:uiPriority="47"/>
-    <w:lsdException w:name="List Table 3 Accent 3" w:uiPriority="48"/>
-    <w:lsdException w:name="List Table 4 Accent 3" w:uiPriority="49"/>
-    <w:lsdException w:name="List Table 5 Dark Accent 3" w:uiPriority="50"/>
-    <w:lsdException w:name="List Table 6 Colorful Accent 3" w:uiPriority="51"/>
-    <w:lsdException w:name="List Table 7 Colorful Accent 3" w:uiPriority="52"/>
-    <w:lsdException w:name="List Table 1 Light Accent 4" w:uiPriority="46"/>
-    <w:lsdException w:name="List Table 2 Accent 4" w:uiPriority="47"/>
-    <w:lsdException w:name="List Table 3 Accent 4" w:uiPriority="48"/>
-    <w:lsdException w:name="List Table 4 Accent 4" w:uiPriority="49"/>
-    <w:lsdException w:name="List Table 5 Dark Accent 4" w:uiPriority="50"/>
-    <w:lsdException w:name="List Table 6 Colorful Accent 4" w:uiPriority="51"/>
-    <w:lsdException w:name="List Table 7 Colorful Accent 4" w:uiPriority="52"/>
-    <w:lsdException w:name="List Table 1 Light Accent 5" w:uiPriority="46"/>
-    <w:lsdException w:name="List Table 2 Accent 5" w:uiPriority="47"/>
-    <w:lsdException w:name="List Table 3 Accent 5" w:uiPriority="48"/>
-    <w:lsdException w:name="List Table 4 Accent 5" w:uiPriority="49"/>
-    <w:lsdException w:name="List Table 5 Dark Accent 5" w:uiPriority="50"/>
-    <w:lsdException w:name="List Table 6 Colorful Accent 5" w:uiPriority="51"/>
-    <w:lsdException w:name="List Table 7 Colorful Accent 5" w:uiPriority="52"/>
-    <w:lsdException w:name="List Table 1 Light Accent 6" w:uiPriority="46"/>
-    <w:lsdException w:name="List Table 2 Accent 6" w:uiPriority="47"/>
-    <w:lsdException w:name="List Table 3 Accent 6" w:uiPriority="48"/>
-    <w:lsdException w:name="List Table 4 Accent 6" w:uiPriority="49"/>
-    <w:lsdException w:name="List Table 5 Dark Accent 6" w:uiPriority="50"/>
-    <w:lsdException w:name="List Table 6 Colorful Accent 6" w:uiPriority="51"/>
-    <w:lsdException w:name="List Table 7 Colorful Accent 6" w:uiPriority="52"/>
-  </w:latentStyles>
-  <w:style w:type="paragraph" w:default="1" w:styleId="Normal">
-    <w:name w:val="Normal"/>
-    <w:qFormat/>
-  </w:style>
-  <w:style w:type="character" w:default="1" w:styleId="DefaultParagraphFont">
-    <w:name w:val="Default Paragraph Font"/>
-    <w:uiPriority w:val="1"/>
-    <w:semiHidden/>
-    <w:unhideWhenUsed/>
-  </w:style>
-  <w:style w:type="table" w:default="1" w:styleId="TableNormal">
-    <w:name w:val="Normal Table"/>
-    <w:uiPriority w:val="99"/>
-    <w:semiHidden/>
-    <w:unhideWhenUsed/>
-    <w:tblPr>
-      <w:tblInd w:w="0" w:type="dxa"/>
-      <w:tblCellMar>
-        <w:top w:w="0" w:type="dxa"/>
-        <w:left w:w="108" w:type="dxa"/>
-        <w:bottom w:w="0" w:type="dxa"/>
-        <w:right w:w="108" w:type="dxa"/>
-      </w:tblCellMar>
-    </w:tblPr>
-  </w:style>
-  <w:style w:type="numbering" w:default="1" w:styleId="NoList">
-    <w:name w:val="No List"/>
-    <w:uiPriority w:val="99"/>
-    <w:semiHidden/>
-    <w:unhideWhenUsed/>
-  </w:style>
-  <w:style w:type="character" w:styleId="PlaceholderText">
-    <w:name w:val="Placeholder Text"/>
-    <w:basedOn w:val="DefaultParagraphFont"/>
-    <w:uiPriority w:val="99"/>
-    <w:semiHidden/>
-    <w:rsid w:val="00130681"/>
-    <w:rPr>
-      <w:color w:val="808080"/>
-    </w:rPr>
-  </w:style>
-</w:styles>
-</file>
-
-<file path=word/glossary/webSettings.xml><?xml version="1.0" encoding="utf-8"?>
-<w:webSettings xmlns:mc="http://schemas.openxmlformats.org/markup-compatibility/2006" xmlns:r="http://schemas.openxmlformats.org/officeDocument/2006/relationships" xmlns:w="http://schemas.openxmlformats.org/wordprocessingml/2006/main" xmlns:w14="http://schemas.microsoft.com/office/word/2010/wordml" xmlns:w15="http://schemas.microsoft.com/office/word/2012/wordml" mc:Ignorable="w14 w15">
-  <w:optimizeForBrowser/>
-  <w:allowPNG/>
-</w:webSettings>
-</file>
-
 <file path=word/theme/theme1.xml><?xml version="1.0" encoding="utf-8"?>
 <a:theme xmlns:a="http://schemas.openxmlformats.org/drawingml/2006/main" name="Office Theme">
   <a:themeElements>
@@ -12248,7 +12523,7 @@
 </file>
 
 <file path=customXml/itemProps2.xml><?xml version="1.0" encoding="utf-8"?>
-<ds:datastoreItem xmlns:ds="http://schemas.openxmlformats.org/officeDocument/2006/customXml" ds:itemID="{449DD1D9-ED28-4F9E-B449-D56C43388111}">
+<ds:datastoreItem xmlns:ds="http://schemas.openxmlformats.org/officeDocument/2006/customXml" ds:itemID="{4521D4DF-F30E-4EF7-AE67-40D458F361B1}">
   <ds:schemaRefs>
     <ds:schemaRef ds:uri="http://schemas.openxmlformats.org/officeDocument/2006/bibliography"/>
   </ds:schemaRefs>

</xml_diff>

<commit_message>
Organized chapters in report to plan my logical flow and review existing methods that I want to implement and compare
</commit_message>
<xml_diff>
--- a/Review and Report on Methods to Calculate Confidence Interval.docx
+++ b/Review and Report on Methods to Calculate Confidence Interval.docx
@@ -82,7 +82,7 @@
                             <w:txbxContent>
                               <w:tbl>
                                 <w:tblPr>
-                                  <w:tblW w:w="5000" w:type="pct"/>
+                                  <w:tblW w:w="4993" w:type="pct"/>
                                   <w:jc w:val="center"/>
                                   <w:tblBorders>
                                     <w:insideV w:val="single" w:sz="12" w:space="0" w:color="ED7D31" w:themeColor="accent2"/>
@@ -96,8 +96,8 @@
                                   <w:tblLook w:val="04A0" w:firstRow="1" w:lastRow="0" w:firstColumn="1" w:lastColumn="0" w:noHBand="0" w:noVBand="1"/>
                                 </w:tblPr>
                                 <w:tblGrid>
-                                  <w:gridCol w:w="6750"/>
-                                  <w:gridCol w:w="4442"/>
+                                  <w:gridCol w:w="9818"/>
+                                  <w:gridCol w:w="1358"/>
                                 </w:tblGrid>
                                 <w:tr>
                                   <w:trPr>
@@ -105,7 +105,7 @@
                                   </w:trPr>
                                   <w:tc>
                                     <w:tcPr>
-                                      <w:tcW w:w="2568" w:type="pct"/>
+                                      <w:tcW w:w="3914" w:type="pct"/>
                                       <w:vAlign w:val="center"/>
                                     </w:tcPr>
                                     <w:p>
@@ -118,10 +118,10 @@
                                           <w:lang/>
                                         </w:rPr>
                                         <w:drawing>
-                                          <wp:inline distT="0" distB="0" distL="0" distR="0" wp14:anchorId="2F69DC40" wp14:editId="41423519">
-                                            <wp:extent cx="3827894" cy="2260600"/>
-                                            <wp:effectExtent l="0" t="0" r="1270" b="6350"/>
-                                            <wp:docPr id="6" name="Picture 6"/>
+                                          <wp:inline distT="0" distB="0" distL="0" distR="0" wp14:anchorId="1781A183" wp14:editId="6AC170B7">
+                                            <wp:extent cx="5777755" cy="3335867"/>
+                                            <wp:effectExtent l="0" t="0" r="0" b="0"/>
+                                            <wp:docPr id="3" name="Picture 3"/>
                                             <wp:cNvGraphicFramePr>
                                               <a:graphicFrameLocks xmlns:a="http://schemas.openxmlformats.org/drawingml/2006/main" noChangeAspect="1"/>
                                             </wp:cNvGraphicFramePr>
@@ -133,14 +133,14 @@
                                                     <pic:cNvPicPr/>
                                                   </pic:nvPicPr>
                                                   <pic:blipFill rotWithShape="1">
-                                                    <a:blip r:embed="rId7"/>
-                                                    <a:srcRect l="13940" t="12718" r="11009" b="9711"/>
+                                                    <a:blip r:embed="rId9"/>
+                                                    <a:srcRect l="14475" t="13511" r="10686" b="10866"/>
                                                     <a:stretch/>
                                                   </pic:blipFill>
                                                   <pic:spPr bwMode="auto">
                                                     <a:xfrm>
                                                       <a:off x="0" y="0"/>
-                                                      <a:ext cx="3886217" cy="2295043"/>
+                                                      <a:ext cx="5910906" cy="3412744"/>
                                                     </a:xfrm>
                                                     <a:prstGeom prst="rect">
                                                       <a:avLst/>
@@ -196,37 +196,7 @@
                                               <w:sz w:val="72"/>
                                               <w:szCs w:val="72"/>
                                             </w:rPr>
-                                            <w:t xml:space="preserve">Methods </w:t>
-                                          </w:r>
-                                          <w:r>
-                                            <w:rPr>
-                                              <w:rFonts w:ascii="Cambria" w:hAnsi="Cambria"/>
-                                              <w:caps/>
-                                              <w:color w:val="191919" w:themeColor="text1" w:themeTint="E6"/>
-                                              <w:sz w:val="72"/>
-                                              <w:szCs w:val="72"/>
-                                            </w:rPr>
-                                            <w:t>to calculate</w:t>
-                                          </w:r>
-                                          <w:r>
-                                            <w:rPr>
-                                              <w:rFonts w:ascii="Cambria" w:hAnsi="Cambria"/>
-                                              <w:caps/>
-                                              <w:color w:val="191919" w:themeColor="text1" w:themeTint="E6"/>
-                                              <w:sz w:val="72"/>
-                                              <w:szCs w:val="72"/>
-                                            </w:rPr>
-                                            <w:t xml:space="preserve"> Confidence interval</w:t>
-                                          </w:r>
-                                          <w:r>
-                                            <w:rPr>
-                                              <w:rFonts w:ascii="Cambria" w:hAnsi="Cambria"/>
-                                              <w:caps/>
-                                              <w:color w:val="191919" w:themeColor="text1" w:themeTint="E6"/>
-                                              <w:sz w:val="72"/>
-                                              <w:szCs w:val="72"/>
-                                            </w:rPr>
-                                            <w:t>s</w:t>
+                                            <w:t>Methods to calculate Confidence intervals</w:t>
                                           </w:r>
                                         </w:p>
                                       </w:sdtContent>
@@ -235,8 +205,8 @@
                                       <w:sdtPr>
                                         <w:rPr>
                                           <w:color w:val="000000" w:themeColor="text1"/>
-                                          <w:sz w:val="24"/>
-                                          <w:szCs w:val="24"/>
+                                          <w:sz w:val="28"/>
+                                          <w:szCs w:val="28"/>
                                         </w:rPr>
                                         <w:alias w:val="Subtitle"/>
                                         <w:tag w:val=""/>
@@ -257,31 +227,11 @@
                                             <w:rPr>
                                               <w:rFonts w:ascii="Cambria" w:hAnsi="Cambria"/>
                                               <w:color w:val="000000" w:themeColor="text1"/>
-                                              <w:sz w:val="24"/>
-                                              <w:szCs w:val="24"/>
+                                              <w:sz w:val="28"/>
+                                              <w:szCs w:val="28"/>
                                               <w:lang w:val="en-US"/>
                                             </w:rPr>
-                                            <w:t xml:space="preserve">With </w:t>
-                                          </w:r>
-                                          <w:r>
-                                            <w:rPr>
-                                              <w:rFonts w:ascii="Cambria" w:hAnsi="Cambria"/>
-                                              <w:color w:val="000000" w:themeColor="text1"/>
-                                              <w:sz w:val="24"/>
-                                              <w:szCs w:val="24"/>
-                                              <w:lang w:val="en-US"/>
-                                            </w:rPr>
-                                            <w:t xml:space="preserve">a </w:t>
-                                          </w:r>
-                                          <w:r>
-                                            <w:rPr>
-                                              <w:rFonts w:ascii="Cambria" w:hAnsi="Cambria"/>
-                                              <w:color w:val="000000" w:themeColor="text1"/>
-                                              <w:sz w:val="24"/>
-                                              <w:szCs w:val="24"/>
-                                              <w:lang w:val="en-US"/>
-                                            </w:rPr>
-                                            <w:t>numeric-oriented approach</w:t>
+                                            <w:t>With a numeric-oriented approach</w:t>
                                           </w:r>
                                         </w:p>
                                       </w:sdtContent>
@@ -289,153 +239,89 @@
                                   </w:tc>
                                   <w:tc>
                                     <w:tcPr>
-                                      <w:tcW w:w="2432" w:type="pct"/>
+                                      <w:tcW w:w="1086" w:type="pct"/>
                                       <w:vAlign w:val="center"/>
                                     </w:tcPr>
                                     <w:p>
                                       <w:pPr>
                                         <w:pStyle w:val="NoSpacing"/>
-                                        <w:rPr>
-                                          <w:caps/>
-                                          <w:color w:val="ED7D31" w:themeColor="accent2"/>
-                                          <w:sz w:val="26"/>
-                                          <w:szCs w:val="26"/>
-                                        </w:rPr>
                                       </w:pPr>
-                                      <w:r>
-                                        <w:rPr>
-                                          <w:caps/>
-                                          <w:color w:val="ED7D31" w:themeColor="accent2"/>
-                                          <w:sz w:val="26"/>
-                                          <w:szCs w:val="26"/>
-                                        </w:rPr>
-                                        <w:t>Abstract</w:t>
-                                      </w:r>
-                                    </w:p>
-                                    <w:sdt>
-                                      <w:sdtPr>
-                                        <w:rPr>
-                                          <w:color w:val="000000" w:themeColor="text1"/>
-                                        </w:rPr>
-                                        <w:alias w:val="Abstract"/>
-                                        <w:tag w:val=""/>
-                                        <w:id w:val="-2036181933"/>
-                                        <w:dataBinding w:prefixMappings="xmlns:ns0='http://schemas.microsoft.com/office/2006/coverPageProps' " w:xpath="/ns0:CoverPageProperties[1]/ns0:Abstract[1]" w:storeItemID="{55AF091B-3C7A-41E3-B477-F2FDAA23CFDA}"/>
-                                        <w:text/>
-                                      </w:sdtPr>
-                                      <w:sdtEndPr/>
-                                      <w:sdtContent>
-                                        <w:p>
-                                          <w:pPr>
-                                            <w:rPr>
-                                              <w:color w:val="000000" w:themeColor="text1"/>
-                                            </w:rPr>
-                                          </w:pPr>
-                                          <w:r>
-                                            <w:rPr>
-                                              <w:rFonts w:ascii="Cambria" w:hAnsi="Cambria"/>
-                                              <w:color w:val="000000" w:themeColor="text1"/>
-                                              <w:lang w:val="en-US"/>
-                                            </w:rPr>
-                                            <w:t xml:space="preserve">TODO: list of methods, approach, </w:t>
-                                          </w:r>
-                                          <w:proofErr w:type="spellStart"/>
-                                          <w:r>
-                                            <w:rPr>
-                                              <w:rFonts w:ascii="Cambria" w:hAnsi="Cambria"/>
-                                              <w:color w:val="000000" w:themeColor="text1"/>
-                                              <w:lang w:val="en-US"/>
-                                            </w:rPr>
-                                            <w:t>ext</w:t>
-                                          </w:r>
-                                          <w:proofErr w:type="spellEnd"/>
-                                          <w:r>
-                                            <w:rPr>
-                                              <w:rFonts w:ascii="Cambria" w:hAnsi="Cambria"/>
-                                              <w:color w:val="000000" w:themeColor="text1"/>
-                                              <w:lang w:val="en-US"/>
-                                            </w:rPr>
-                                            <w:t>…</w:t>
-                                          </w:r>
-                                        </w:p>
-                                      </w:sdtContent>
-                                    </w:sdt>
-                                    <w:sdt>
-                                      <w:sdtPr>
-                                        <w:rPr>
-                                          <w:rFonts w:asciiTheme="majorBidi" w:hAnsiTheme="majorBidi" w:cstheme="majorBidi"/>
-                                          <w:color w:val="ED7D31" w:themeColor="accent2"/>
-                                          <w:sz w:val="26"/>
-                                          <w:szCs w:val="26"/>
-                                        </w:rPr>
-                                        <w:alias w:val="Author"/>
-                                        <w:tag w:val=""/>
-                                        <w:id w:val="-279026076"/>
-                                        <w:dataBinding w:prefixMappings="xmlns:ns0='http://purl.org/dc/elements/1.1/' xmlns:ns1='http://schemas.openxmlformats.org/package/2006/metadata/core-properties' " w:xpath="/ns1:coreProperties[1]/ns0:creator[1]" w:storeItemID="{6C3C8BC8-F283-45AE-878A-BAB7291924A1}"/>
-                                        <w:text/>
-                                      </w:sdtPr>
-                                      <w:sdtEndPr/>
-                                      <w:sdtContent>
-                                        <w:p>
-                                          <w:pPr>
-                                            <w:pStyle w:val="NoSpacing"/>
-                                            <w:rPr>
-                                              <w:rFonts w:asciiTheme="majorBidi" w:hAnsiTheme="majorBidi" w:cstheme="majorBidi"/>
-                                              <w:color w:val="ED7D31" w:themeColor="accent2"/>
-                                              <w:sz w:val="26"/>
-                                              <w:szCs w:val="26"/>
-                                            </w:rPr>
-                                          </w:pPr>
-                                          <w:r>
-                                            <w:rPr>
-                                              <w:rFonts w:asciiTheme="majorBidi" w:hAnsiTheme="majorBidi" w:cstheme="majorBidi"/>
-                                              <w:color w:val="ED7D31" w:themeColor="accent2"/>
-                                              <w:sz w:val="26"/>
-                                              <w:szCs w:val="26"/>
-                                            </w:rPr>
-                                            <w:t>Daniel Abutbul</w:t>
-                                          </w:r>
-                                        </w:p>
-                                      </w:sdtContent>
-                                    </w:sdt>
-                                    <w:p>
-                                      <w:pPr>
-                                        <w:pStyle w:val="NoSpacing"/>
-                                      </w:pPr>
-                                      <w:sdt>
-                                        <w:sdtPr>
-                                          <w:rPr>
-                                            <w:color w:val="44546A" w:themeColor="text2"/>
-                                          </w:rPr>
-                                          <w:alias w:val="Course"/>
-                                          <w:tag w:val="Course"/>
-                                          <w:id w:val="-710501431"/>
-                                          <w:dataBinding w:prefixMappings="xmlns:ns0='http://purl.org/dc/elements/1.1/' xmlns:ns1='http://schemas.openxmlformats.org/package/2006/metadata/core-properties' " w:xpath="/ns1:coreProperties[1]/ns1:category[1]" w:storeItemID="{6C3C8BC8-F283-45AE-878A-BAB7291924A1}"/>
-                                          <w:text/>
-                                        </w:sdtPr>
-                                        <w:sdtEndPr/>
-                                        <w:sdtContent>
-                                          <w:r>
-                                            <w:rPr>
-                                              <w:rFonts w:ascii="Cambria" w:hAnsi="Cambria"/>
-                                              <w:color w:val="44546A" w:themeColor="text2"/>
-                                            </w:rPr>
-                                            <w:t>This report was written as a self-learning e</w:t>
-                                          </w:r>
-                                          <w:r>
-                                            <w:rPr>
-                                              <w:rFonts w:ascii="Cambria" w:hAnsi="Cambria"/>
-                                              <w:color w:val="44546A" w:themeColor="text2"/>
-                                            </w:rPr>
-                                            <w:t>xercise</w:t>
-                                          </w:r>
-                                        </w:sdtContent>
-                                      </w:sdt>
                                     </w:p>
                                   </w:tc>
                                 </w:tr>
                               </w:tbl>
-                              <w:p/>
+                              <w:sdt>
+                                <w:sdtPr>
+                                  <w:rPr>
+                                    <w:rFonts w:asciiTheme="majorBidi" w:hAnsiTheme="majorBidi" w:cstheme="majorBidi"/>
+                                    <w:color w:val="ED7D31" w:themeColor="accent2"/>
+                                    <w:sz w:val="28"/>
+                                    <w:szCs w:val="28"/>
+                                  </w:rPr>
+                                  <w:alias w:val="Author"/>
+                                  <w:tag w:val=""/>
+                                  <w:id w:val="-279026076"/>
+                                  <w:dataBinding w:prefixMappings="xmlns:ns0='http://purl.org/dc/elements/1.1/' xmlns:ns1='http://schemas.openxmlformats.org/package/2006/metadata/core-properties' " w:xpath="/ns1:coreProperties[1]/ns0:creator[1]" w:storeItemID="{6C3C8BC8-F283-45AE-878A-BAB7291924A1}"/>
+                                  <w:text/>
+                                </w:sdtPr>
+                                <w:sdtEndPr/>
+                                <w:sdtContent>
+                                  <w:p>
+                                    <w:pPr>
+                                      <w:pStyle w:val="NoSpacing"/>
+                                      <w:rPr>
+                                        <w:rFonts w:asciiTheme="majorBidi" w:hAnsiTheme="majorBidi" w:cstheme="majorBidi"/>
+                                        <w:color w:val="ED7D31" w:themeColor="accent2"/>
+                                        <w:sz w:val="28"/>
+                                        <w:szCs w:val="28"/>
+                                      </w:rPr>
+                                    </w:pPr>
+                                    <w:r>
+                                      <w:rPr>
+                                        <w:rFonts w:asciiTheme="majorBidi" w:hAnsiTheme="majorBidi" w:cstheme="majorBidi"/>
+                                        <w:color w:val="ED7D31" w:themeColor="accent2"/>
+                                        <w:sz w:val="28"/>
+                                        <w:szCs w:val="28"/>
+                                      </w:rPr>
+                                      <w:t>Daniel Abutbul</w:t>
+                                    </w:r>
+                                  </w:p>
+                                </w:sdtContent>
+                              </w:sdt>
+                              <w:p>
+                                <w:pPr>
+                                  <w:rPr>
+                                    <w:sz w:val="24"/>
+                                    <w:szCs w:val="24"/>
+                                  </w:rPr>
+                                </w:pPr>
+                                <w:sdt>
+                                  <w:sdtPr>
+                                    <w:rPr>
+                                      <w:color w:val="44546A" w:themeColor="text2"/>
+                                      <w:sz w:val="24"/>
+                                      <w:szCs w:val="24"/>
+                                    </w:rPr>
+                                    <w:alias w:val="Course"/>
+                                    <w:tag w:val="Course"/>
+                                    <w:id w:val="-710501431"/>
+                                    <w:dataBinding w:prefixMappings="xmlns:ns0='http://purl.org/dc/elements/1.1/' xmlns:ns1='http://schemas.openxmlformats.org/package/2006/metadata/core-properties' " w:xpath="/ns1:coreProperties[1]/ns1:category[1]" w:storeItemID="{6C3C8BC8-F283-45AE-878A-BAB7291924A1}"/>
+                                    <w:text/>
+                                  </w:sdtPr>
+                                  <w:sdtEndPr/>
+                                  <w:sdtContent>
+                                    <w:r>
+                                      <w:rPr>
+                                        <w:rFonts w:ascii="Cambria" w:hAnsi="Cambria"/>
+                                        <w:color w:val="44546A" w:themeColor="text2"/>
+                                        <w:sz w:val="24"/>
+                                        <w:szCs w:val="24"/>
+                                      </w:rPr>
+                                      <w:t>This report was written as a self-learning exercise</w:t>
+                                    </w:r>
+                                  </w:sdtContent>
+                                </w:sdt>
+                              </w:p>
                             </w:txbxContent>
                           </wps:txbx>
                           <wps:bodyPr rot="0" spcFirstLastPara="0" vertOverflow="overflow" horzOverflow="overflow" vert="horz" wrap="square" lIns="0" tIns="0" rIns="0" bIns="0" numCol="1" spcCol="0" rtlCol="0" fromWordArt="0" anchor="ctr" anchorCtr="0" forceAA="0" compatLnSpc="1">
@@ -467,7 +353,7 @@
                       <w:txbxContent>
                         <w:tbl>
                           <w:tblPr>
-                            <w:tblW w:w="5000" w:type="pct"/>
+                            <w:tblW w:w="4993" w:type="pct"/>
                             <w:jc w:val="center"/>
                             <w:tblBorders>
                               <w:insideV w:val="single" w:sz="12" w:space="0" w:color="ED7D31" w:themeColor="accent2"/>
@@ -481,8 +367,8 @@
                             <w:tblLook w:val="04A0" w:firstRow="1" w:lastRow="0" w:firstColumn="1" w:lastColumn="0" w:noHBand="0" w:noVBand="1"/>
                           </w:tblPr>
                           <w:tblGrid>
-                            <w:gridCol w:w="6750"/>
-                            <w:gridCol w:w="4442"/>
+                            <w:gridCol w:w="9818"/>
+                            <w:gridCol w:w="1358"/>
                           </w:tblGrid>
                           <w:tr>
                             <w:trPr>
@@ -490,7 +376,7 @@
                             </w:trPr>
                             <w:tc>
                               <w:tcPr>
-                                <w:tcW w:w="2568" w:type="pct"/>
+                                <w:tcW w:w="3914" w:type="pct"/>
                                 <w:vAlign w:val="center"/>
                               </w:tcPr>
                               <w:p>
@@ -503,10 +389,10 @@
                                     <w:lang/>
                                   </w:rPr>
                                   <w:drawing>
-                                    <wp:inline distT="0" distB="0" distL="0" distR="0" wp14:anchorId="2F69DC40" wp14:editId="41423519">
-                                      <wp:extent cx="3827894" cy="2260600"/>
-                                      <wp:effectExtent l="0" t="0" r="1270" b="6350"/>
-                                      <wp:docPr id="6" name="Picture 6"/>
+                                    <wp:inline distT="0" distB="0" distL="0" distR="0" wp14:anchorId="1781A183" wp14:editId="6AC170B7">
+                                      <wp:extent cx="5777755" cy="3335867"/>
+                                      <wp:effectExtent l="0" t="0" r="0" b="0"/>
+                                      <wp:docPr id="3" name="Picture 3"/>
                                       <wp:cNvGraphicFramePr>
                                         <a:graphicFrameLocks xmlns:a="http://schemas.openxmlformats.org/drawingml/2006/main" noChangeAspect="1"/>
                                       </wp:cNvGraphicFramePr>
@@ -518,14 +404,14 @@
                                               <pic:cNvPicPr/>
                                             </pic:nvPicPr>
                                             <pic:blipFill rotWithShape="1">
-                                              <a:blip r:embed="rId7"/>
-                                              <a:srcRect l="13940" t="12718" r="11009" b="9711"/>
+                                              <a:blip r:embed="rId9"/>
+                                              <a:srcRect l="14475" t="13511" r="10686" b="10866"/>
                                               <a:stretch/>
                                             </pic:blipFill>
                                             <pic:spPr bwMode="auto">
                                               <a:xfrm>
                                                 <a:off x="0" y="0"/>
-                                                <a:ext cx="3886217" cy="2295043"/>
+                                                <a:ext cx="5910906" cy="3412744"/>
                                               </a:xfrm>
                                               <a:prstGeom prst="rect">
                                                 <a:avLst/>
@@ -581,37 +467,7 @@
                                         <w:sz w:val="72"/>
                                         <w:szCs w:val="72"/>
                                       </w:rPr>
-                                      <w:t xml:space="preserve">Methods </w:t>
-                                    </w:r>
-                                    <w:r>
-                                      <w:rPr>
-                                        <w:rFonts w:ascii="Cambria" w:hAnsi="Cambria"/>
-                                        <w:caps/>
-                                        <w:color w:val="191919" w:themeColor="text1" w:themeTint="E6"/>
-                                        <w:sz w:val="72"/>
-                                        <w:szCs w:val="72"/>
-                                      </w:rPr>
-                                      <w:t>to calculate</w:t>
-                                    </w:r>
-                                    <w:r>
-                                      <w:rPr>
-                                        <w:rFonts w:ascii="Cambria" w:hAnsi="Cambria"/>
-                                        <w:caps/>
-                                        <w:color w:val="191919" w:themeColor="text1" w:themeTint="E6"/>
-                                        <w:sz w:val="72"/>
-                                        <w:szCs w:val="72"/>
-                                      </w:rPr>
-                                      <w:t xml:space="preserve"> Confidence interval</w:t>
-                                    </w:r>
-                                    <w:r>
-                                      <w:rPr>
-                                        <w:rFonts w:ascii="Cambria" w:hAnsi="Cambria"/>
-                                        <w:caps/>
-                                        <w:color w:val="191919" w:themeColor="text1" w:themeTint="E6"/>
-                                        <w:sz w:val="72"/>
-                                        <w:szCs w:val="72"/>
-                                      </w:rPr>
-                                      <w:t>s</w:t>
+                                      <w:t>Methods to calculate Confidence intervals</w:t>
                                     </w:r>
                                   </w:p>
                                 </w:sdtContent>
@@ -620,8 +476,8 @@
                                 <w:sdtPr>
                                   <w:rPr>
                                     <w:color w:val="000000" w:themeColor="text1"/>
-                                    <w:sz w:val="24"/>
-                                    <w:szCs w:val="24"/>
+                                    <w:sz w:val="28"/>
+                                    <w:szCs w:val="28"/>
                                   </w:rPr>
                                   <w:alias w:val="Subtitle"/>
                                   <w:tag w:val=""/>
@@ -642,31 +498,11 @@
                                       <w:rPr>
                                         <w:rFonts w:ascii="Cambria" w:hAnsi="Cambria"/>
                                         <w:color w:val="000000" w:themeColor="text1"/>
-                                        <w:sz w:val="24"/>
-                                        <w:szCs w:val="24"/>
+                                        <w:sz w:val="28"/>
+                                        <w:szCs w:val="28"/>
                                         <w:lang w:val="en-US"/>
                                       </w:rPr>
-                                      <w:t xml:space="preserve">With </w:t>
-                                    </w:r>
-                                    <w:r>
-                                      <w:rPr>
-                                        <w:rFonts w:ascii="Cambria" w:hAnsi="Cambria"/>
-                                        <w:color w:val="000000" w:themeColor="text1"/>
-                                        <w:sz w:val="24"/>
-                                        <w:szCs w:val="24"/>
-                                        <w:lang w:val="en-US"/>
-                                      </w:rPr>
-                                      <w:t xml:space="preserve">a </w:t>
-                                    </w:r>
-                                    <w:r>
-                                      <w:rPr>
-                                        <w:rFonts w:ascii="Cambria" w:hAnsi="Cambria"/>
-                                        <w:color w:val="000000" w:themeColor="text1"/>
-                                        <w:sz w:val="24"/>
-                                        <w:szCs w:val="24"/>
-                                        <w:lang w:val="en-US"/>
-                                      </w:rPr>
-                                      <w:t>numeric-oriented approach</w:t>
+                                      <w:t>With a numeric-oriented approach</w:t>
                                     </w:r>
                                   </w:p>
                                 </w:sdtContent>
@@ -674,153 +510,89 @@
                             </w:tc>
                             <w:tc>
                               <w:tcPr>
-                                <w:tcW w:w="2432" w:type="pct"/>
+                                <w:tcW w:w="1086" w:type="pct"/>
                                 <w:vAlign w:val="center"/>
                               </w:tcPr>
                               <w:p>
                                 <w:pPr>
                                   <w:pStyle w:val="NoSpacing"/>
-                                  <w:rPr>
-                                    <w:caps/>
-                                    <w:color w:val="ED7D31" w:themeColor="accent2"/>
-                                    <w:sz w:val="26"/>
-                                    <w:szCs w:val="26"/>
-                                  </w:rPr>
                                 </w:pPr>
-                                <w:r>
-                                  <w:rPr>
-                                    <w:caps/>
-                                    <w:color w:val="ED7D31" w:themeColor="accent2"/>
-                                    <w:sz w:val="26"/>
-                                    <w:szCs w:val="26"/>
-                                  </w:rPr>
-                                  <w:t>Abstract</w:t>
-                                </w:r>
-                              </w:p>
-                              <w:sdt>
-                                <w:sdtPr>
-                                  <w:rPr>
-                                    <w:color w:val="000000" w:themeColor="text1"/>
-                                  </w:rPr>
-                                  <w:alias w:val="Abstract"/>
-                                  <w:tag w:val=""/>
-                                  <w:id w:val="-2036181933"/>
-                                  <w:dataBinding w:prefixMappings="xmlns:ns0='http://schemas.microsoft.com/office/2006/coverPageProps' " w:xpath="/ns0:CoverPageProperties[1]/ns0:Abstract[1]" w:storeItemID="{55AF091B-3C7A-41E3-B477-F2FDAA23CFDA}"/>
-                                  <w:text/>
-                                </w:sdtPr>
-                                <w:sdtEndPr/>
-                                <w:sdtContent>
-                                  <w:p>
-                                    <w:pPr>
-                                      <w:rPr>
-                                        <w:color w:val="000000" w:themeColor="text1"/>
-                                      </w:rPr>
-                                    </w:pPr>
-                                    <w:r>
-                                      <w:rPr>
-                                        <w:rFonts w:ascii="Cambria" w:hAnsi="Cambria"/>
-                                        <w:color w:val="000000" w:themeColor="text1"/>
-                                        <w:lang w:val="en-US"/>
-                                      </w:rPr>
-                                      <w:t xml:space="preserve">TODO: list of methods, approach, </w:t>
-                                    </w:r>
-                                    <w:proofErr w:type="spellStart"/>
-                                    <w:r>
-                                      <w:rPr>
-                                        <w:rFonts w:ascii="Cambria" w:hAnsi="Cambria"/>
-                                        <w:color w:val="000000" w:themeColor="text1"/>
-                                        <w:lang w:val="en-US"/>
-                                      </w:rPr>
-                                      <w:t>ext</w:t>
-                                    </w:r>
-                                    <w:proofErr w:type="spellEnd"/>
-                                    <w:r>
-                                      <w:rPr>
-                                        <w:rFonts w:ascii="Cambria" w:hAnsi="Cambria"/>
-                                        <w:color w:val="000000" w:themeColor="text1"/>
-                                        <w:lang w:val="en-US"/>
-                                      </w:rPr>
-                                      <w:t>…</w:t>
-                                    </w:r>
-                                  </w:p>
-                                </w:sdtContent>
-                              </w:sdt>
-                              <w:sdt>
-                                <w:sdtPr>
-                                  <w:rPr>
-                                    <w:rFonts w:asciiTheme="majorBidi" w:hAnsiTheme="majorBidi" w:cstheme="majorBidi"/>
-                                    <w:color w:val="ED7D31" w:themeColor="accent2"/>
-                                    <w:sz w:val="26"/>
-                                    <w:szCs w:val="26"/>
-                                  </w:rPr>
-                                  <w:alias w:val="Author"/>
-                                  <w:tag w:val=""/>
-                                  <w:id w:val="-279026076"/>
-                                  <w:dataBinding w:prefixMappings="xmlns:ns0='http://purl.org/dc/elements/1.1/' xmlns:ns1='http://schemas.openxmlformats.org/package/2006/metadata/core-properties' " w:xpath="/ns1:coreProperties[1]/ns0:creator[1]" w:storeItemID="{6C3C8BC8-F283-45AE-878A-BAB7291924A1}"/>
-                                  <w:text/>
-                                </w:sdtPr>
-                                <w:sdtEndPr/>
-                                <w:sdtContent>
-                                  <w:p>
-                                    <w:pPr>
-                                      <w:pStyle w:val="NoSpacing"/>
-                                      <w:rPr>
-                                        <w:rFonts w:asciiTheme="majorBidi" w:hAnsiTheme="majorBidi" w:cstheme="majorBidi"/>
-                                        <w:color w:val="ED7D31" w:themeColor="accent2"/>
-                                        <w:sz w:val="26"/>
-                                        <w:szCs w:val="26"/>
-                                      </w:rPr>
-                                    </w:pPr>
-                                    <w:r>
-                                      <w:rPr>
-                                        <w:rFonts w:asciiTheme="majorBidi" w:hAnsiTheme="majorBidi" w:cstheme="majorBidi"/>
-                                        <w:color w:val="ED7D31" w:themeColor="accent2"/>
-                                        <w:sz w:val="26"/>
-                                        <w:szCs w:val="26"/>
-                                      </w:rPr>
-                                      <w:t>Daniel Abutbul</w:t>
-                                    </w:r>
-                                  </w:p>
-                                </w:sdtContent>
-                              </w:sdt>
-                              <w:p>
-                                <w:pPr>
-                                  <w:pStyle w:val="NoSpacing"/>
-                                </w:pPr>
-                                <w:sdt>
-                                  <w:sdtPr>
-                                    <w:rPr>
-                                      <w:color w:val="44546A" w:themeColor="text2"/>
-                                    </w:rPr>
-                                    <w:alias w:val="Course"/>
-                                    <w:tag w:val="Course"/>
-                                    <w:id w:val="-710501431"/>
-                                    <w:dataBinding w:prefixMappings="xmlns:ns0='http://purl.org/dc/elements/1.1/' xmlns:ns1='http://schemas.openxmlformats.org/package/2006/metadata/core-properties' " w:xpath="/ns1:coreProperties[1]/ns1:category[1]" w:storeItemID="{6C3C8BC8-F283-45AE-878A-BAB7291924A1}"/>
-                                    <w:text/>
-                                  </w:sdtPr>
-                                  <w:sdtEndPr/>
-                                  <w:sdtContent>
-                                    <w:r>
-                                      <w:rPr>
-                                        <w:rFonts w:ascii="Cambria" w:hAnsi="Cambria"/>
-                                        <w:color w:val="44546A" w:themeColor="text2"/>
-                                      </w:rPr>
-                                      <w:t>This report was written as a self-learning e</w:t>
-                                    </w:r>
-                                    <w:r>
-                                      <w:rPr>
-                                        <w:rFonts w:ascii="Cambria" w:hAnsi="Cambria"/>
-                                        <w:color w:val="44546A" w:themeColor="text2"/>
-                                      </w:rPr>
-                                      <w:t>xercise</w:t>
-                                    </w:r>
-                                  </w:sdtContent>
-                                </w:sdt>
                               </w:p>
                             </w:tc>
                           </w:tr>
                         </w:tbl>
-                        <w:p/>
+                        <w:sdt>
+                          <w:sdtPr>
+                            <w:rPr>
+                              <w:rFonts w:asciiTheme="majorBidi" w:hAnsiTheme="majorBidi" w:cstheme="majorBidi"/>
+                              <w:color w:val="ED7D31" w:themeColor="accent2"/>
+                              <w:sz w:val="28"/>
+                              <w:szCs w:val="28"/>
+                            </w:rPr>
+                            <w:alias w:val="Author"/>
+                            <w:tag w:val=""/>
+                            <w:id w:val="-279026076"/>
+                            <w:dataBinding w:prefixMappings="xmlns:ns0='http://purl.org/dc/elements/1.1/' xmlns:ns1='http://schemas.openxmlformats.org/package/2006/metadata/core-properties' " w:xpath="/ns1:coreProperties[1]/ns0:creator[1]" w:storeItemID="{6C3C8BC8-F283-45AE-878A-BAB7291924A1}"/>
+                            <w:text/>
+                          </w:sdtPr>
+                          <w:sdtEndPr/>
+                          <w:sdtContent>
+                            <w:p>
+                              <w:pPr>
+                                <w:pStyle w:val="NoSpacing"/>
+                                <w:rPr>
+                                  <w:rFonts w:asciiTheme="majorBidi" w:hAnsiTheme="majorBidi" w:cstheme="majorBidi"/>
+                                  <w:color w:val="ED7D31" w:themeColor="accent2"/>
+                                  <w:sz w:val="28"/>
+                                  <w:szCs w:val="28"/>
+                                </w:rPr>
+                              </w:pPr>
+                              <w:r>
+                                <w:rPr>
+                                  <w:rFonts w:asciiTheme="majorBidi" w:hAnsiTheme="majorBidi" w:cstheme="majorBidi"/>
+                                  <w:color w:val="ED7D31" w:themeColor="accent2"/>
+                                  <w:sz w:val="28"/>
+                                  <w:szCs w:val="28"/>
+                                </w:rPr>
+                                <w:t>Daniel Abutbul</w:t>
+                              </w:r>
+                            </w:p>
+                          </w:sdtContent>
+                        </w:sdt>
+                        <w:p>
+                          <w:pPr>
+                            <w:rPr>
+                              <w:sz w:val="24"/>
+                              <w:szCs w:val="24"/>
+                            </w:rPr>
+                          </w:pPr>
+                          <w:sdt>
+                            <w:sdtPr>
+                              <w:rPr>
+                                <w:color w:val="44546A" w:themeColor="text2"/>
+                                <w:sz w:val="24"/>
+                                <w:szCs w:val="24"/>
+                              </w:rPr>
+                              <w:alias w:val="Course"/>
+                              <w:tag w:val="Course"/>
+                              <w:id w:val="-710501431"/>
+                              <w:dataBinding w:prefixMappings="xmlns:ns0='http://purl.org/dc/elements/1.1/' xmlns:ns1='http://schemas.openxmlformats.org/package/2006/metadata/core-properties' " w:xpath="/ns1:coreProperties[1]/ns1:category[1]" w:storeItemID="{6C3C8BC8-F283-45AE-878A-BAB7291924A1}"/>
+                              <w:text/>
+                            </w:sdtPr>
+                            <w:sdtEndPr/>
+                            <w:sdtContent>
+                              <w:r>
+                                <w:rPr>
+                                  <w:rFonts w:ascii="Cambria" w:hAnsi="Cambria"/>
+                                  <w:color w:val="44546A" w:themeColor="text2"/>
+                                  <w:sz w:val="24"/>
+                                  <w:szCs w:val="24"/>
+                                </w:rPr>
+                                <w:t>This report was written as a self-learning exercise</w:t>
+                              </w:r>
+                            </w:sdtContent>
+                          </w:sdt>
+                        </w:p>
                       </w:txbxContent>
                     </v:textbox>
                     <w10:wrap anchorx="page" anchory="page"/>
@@ -841,10 +613,10 @@
     <w:sdt>
       <w:sdtPr>
         <w:rPr>
-          <w:rFonts w:asciiTheme="minorHAnsi" w:eastAsiaTheme="minorHAnsi" w:hAnsiTheme="minorHAnsi" w:cstheme="majorHAnsi"/>
+          <w:rFonts w:eastAsiaTheme="minorHAnsi" w:cstheme="majorHAnsi"/>
           <w:color w:val="auto"/>
-          <w:sz w:val="22"/>
-          <w:szCs w:val="22"/>
+          <w:sz w:val="24"/>
+          <w:szCs w:val="24"/>
           <w:lang w:bidi="he-IL"/>
         </w:rPr>
         <w:id w:val="-604269134"/>
@@ -867,11 +639,15 @@
             <w:spacing w:line="360" w:lineRule="auto"/>
             <w:rPr>
               <w:rFonts w:cstheme="majorHAnsi"/>
+              <w:sz w:val="34"/>
+              <w:szCs w:val="34"/>
             </w:rPr>
           </w:pPr>
           <w:r>
             <w:rPr>
               <w:rFonts w:cstheme="majorHAnsi"/>
+              <w:sz w:val="34"/>
+              <w:szCs w:val="34"/>
             </w:rPr>
             <w:t>Contents</w:t>
           </w:r>
@@ -882,8 +658,9 @@
             <w:tabs>
               <w:tab w:val="right" w:leader="dot" w:pos="9016"/>
             </w:tabs>
+            <w:spacing w:line="360" w:lineRule="auto"/>
             <w:rPr>
-              <w:rFonts w:eastAsiaTheme="minorEastAsia"/>
+              <w:rFonts w:asciiTheme="majorHAnsi" w:eastAsiaTheme="minorEastAsia" w:hAnsiTheme="majorHAnsi" w:cstheme="majorHAnsi"/>
               <w:noProof/>
             </w:rPr>
           </w:pPr>
@@ -893,6 +670,8 @@
               <w:b/>
               <w:bCs/>
               <w:noProof/>
+              <w:sz w:val="24"/>
+              <w:szCs w:val="24"/>
             </w:rPr>
             <w:fldChar w:fldCharType="begin"/>
           </w:r>
@@ -902,6 +681,8 @@
               <w:b/>
               <w:bCs/>
               <w:noProof/>
+              <w:sz w:val="24"/>
+              <w:szCs w:val="24"/>
             </w:rPr>
             <w:instrText xml:space="preserve"> TOC \o "1-3" \h \z \u </w:instrText>
           </w:r>
@@ -911,14 +692,16 @@
               <w:b/>
               <w:bCs/>
               <w:noProof/>
+              <w:sz w:val="24"/>
+              <w:szCs w:val="24"/>
             </w:rPr>
             <w:fldChar w:fldCharType="separate"/>
           </w:r>
-          <w:hyperlink w:anchor="_Toc106454625" w:history="1">
+          <w:hyperlink w:anchor="_Toc106569568" w:history="1">
             <w:r>
               <w:rPr>
                 <w:rStyle w:val="Hyperlink"/>
-                <w:rFonts w:cstheme="majorHAnsi"/>
+                <w:rFonts w:asciiTheme="majorHAnsi" w:hAnsiTheme="majorHAnsi" w:cstheme="majorHAnsi"/>
                 <w:noProof/>
                 <w:lang w:val="en-US"/>
               </w:rPr>
@@ -926,6 +709,7 @@
             </w:r>
             <w:r>
               <w:rPr>
+                <w:rFonts w:asciiTheme="majorHAnsi" w:hAnsiTheme="majorHAnsi" w:cstheme="majorHAnsi"/>
                 <w:noProof/>
                 <w:webHidden/>
               </w:rPr>
@@ -933,6 +717,7 @@
             </w:r>
             <w:r>
               <w:rPr>
+                <w:rFonts w:asciiTheme="majorHAnsi" w:hAnsiTheme="majorHAnsi" w:cstheme="majorHAnsi"/>
                 <w:noProof/>
                 <w:webHidden/>
               </w:rPr>
@@ -940,19 +725,22 @@
             </w:r>
             <w:r>
               <w:rPr>
+                <w:rFonts w:asciiTheme="majorHAnsi" w:hAnsiTheme="majorHAnsi" w:cstheme="majorHAnsi"/>
                 <w:noProof/>
                 <w:webHidden/>
               </w:rPr>
-              <w:instrText xml:space="preserve"> PAGEREF _Toc106454625 \h </w:instrText>
+              <w:instrText xml:space="preserve"> PAGEREF _Toc106569568 \h </w:instrText>
             </w:r>
             <w:r>
               <w:rPr>
+                <w:rFonts w:asciiTheme="majorHAnsi" w:hAnsiTheme="majorHAnsi" w:cstheme="majorHAnsi"/>
                 <w:noProof/>
                 <w:webHidden/>
               </w:rPr>
             </w:r>
             <w:r>
               <w:rPr>
+                <w:rFonts w:asciiTheme="majorHAnsi" w:hAnsiTheme="majorHAnsi" w:cstheme="majorHAnsi"/>
                 <w:noProof/>
                 <w:webHidden/>
               </w:rPr>
@@ -960,6 +748,7 @@
             </w:r>
             <w:r>
               <w:rPr>
+                <w:rFonts w:asciiTheme="majorHAnsi" w:hAnsiTheme="majorHAnsi" w:cstheme="majorHAnsi"/>
                 <w:noProof/>
                 <w:webHidden/>
               </w:rPr>
@@ -967,6 +756,7 @@
             </w:r>
             <w:r>
               <w:rPr>
+                <w:rFonts w:asciiTheme="majorHAnsi" w:hAnsiTheme="majorHAnsi" w:cstheme="majorHAnsi"/>
                 <w:noProof/>
                 <w:webHidden/>
               </w:rPr>
@@ -980,16 +770,17 @@
             <w:tabs>
               <w:tab w:val="right" w:leader="dot" w:pos="9016"/>
             </w:tabs>
+            <w:spacing w:line="360" w:lineRule="auto"/>
             <w:rPr>
-              <w:rFonts w:eastAsiaTheme="minorEastAsia"/>
+              <w:rFonts w:asciiTheme="majorHAnsi" w:eastAsiaTheme="minorEastAsia" w:hAnsiTheme="majorHAnsi" w:cstheme="majorHAnsi"/>
               <w:noProof/>
             </w:rPr>
           </w:pPr>
-          <w:hyperlink w:anchor="_Toc106454626" w:history="1">
+          <w:hyperlink w:anchor="_Toc106569569" w:history="1">
             <w:r>
               <w:rPr>
                 <w:rStyle w:val="Hyperlink"/>
-                <w:rFonts w:cstheme="majorHAnsi"/>
+                <w:rFonts w:asciiTheme="majorHAnsi" w:hAnsiTheme="majorHAnsi" w:cstheme="majorHAnsi"/>
                 <w:noProof/>
                 <w:lang w:val="en-US"/>
               </w:rPr>
@@ -997,6 +788,7 @@
             </w:r>
             <w:r>
               <w:rPr>
+                <w:rFonts w:asciiTheme="majorHAnsi" w:hAnsiTheme="majorHAnsi" w:cstheme="majorHAnsi"/>
                 <w:noProof/>
                 <w:webHidden/>
               </w:rPr>
@@ -1004,6 +796,7 @@
             </w:r>
             <w:r>
               <w:rPr>
+                <w:rFonts w:asciiTheme="majorHAnsi" w:hAnsiTheme="majorHAnsi" w:cstheme="majorHAnsi"/>
                 <w:noProof/>
                 <w:webHidden/>
               </w:rPr>
@@ -1011,19 +804,22 @@
             </w:r>
             <w:r>
               <w:rPr>
+                <w:rFonts w:asciiTheme="majorHAnsi" w:hAnsiTheme="majorHAnsi" w:cstheme="majorHAnsi"/>
                 <w:noProof/>
                 <w:webHidden/>
               </w:rPr>
-              <w:instrText xml:space="preserve"> PAGEREF _Toc106454626 \h </w:instrText>
+              <w:instrText xml:space="preserve"> PAGEREF _Toc106569569 \h </w:instrText>
             </w:r>
             <w:r>
               <w:rPr>
+                <w:rFonts w:asciiTheme="majorHAnsi" w:hAnsiTheme="majorHAnsi" w:cstheme="majorHAnsi"/>
                 <w:noProof/>
                 <w:webHidden/>
               </w:rPr>
             </w:r>
             <w:r>
               <w:rPr>
+                <w:rFonts w:asciiTheme="majorHAnsi" w:hAnsiTheme="majorHAnsi" w:cstheme="majorHAnsi"/>
                 <w:noProof/>
                 <w:webHidden/>
               </w:rPr>
@@ -1031,6 +827,7 @@
             </w:r>
             <w:r>
               <w:rPr>
+                <w:rFonts w:asciiTheme="majorHAnsi" w:hAnsiTheme="majorHAnsi" w:cstheme="majorHAnsi"/>
                 <w:noProof/>
                 <w:webHidden/>
               </w:rPr>
@@ -1038,6 +835,7 @@
             </w:r>
             <w:r>
               <w:rPr>
+                <w:rFonts w:asciiTheme="majorHAnsi" w:hAnsiTheme="majorHAnsi" w:cstheme="majorHAnsi"/>
                 <w:noProof/>
                 <w:webHidden/>
               </w:rPr>
@@ -1051,16 +849,17 @@
             <w:tabs>
               <w:tab w:val="right" w:leader="dot" w:pos="9016"/>
             </w:tabs>
+            <w:spacing w:line="360" w:lineRule="auto"/>
             <w:rPr>
-              <w:rFonts w:eastAsiaTheme="minorEastAsia"/>
+              <w:rFonts w:asciiTheme="majorHAnsi" w:eastAsiaTheme="minorEastAsia" w:hAnsiTheme="majorHAnsi" w:cstheme="majorHAnsi"/>
               <w:noProof/>
             </w:rPr>
           </w:pPr>
-          <w:hyperlink w:anchor="_Toc106454627" w:history="1">
+          <w:hyperlink w:anchor="_Toc106569570" w:history="1">
             <w:r>
               <w:rPr>
                 <w:rStyle w:val="Hyperlink"/>
-                <w:rFonts w:cstheme="majorHAnsi"/>
+                <w:rFonts w:asciiTheme="majorHAnsi" w:hAnsiTheme="majorHAnsi" w:cstheme="majorHAnsi"/>
                 <w:noProof/>
                 <w:lang w:val="en-US"/>
               </w:rPr>
@@ -1068,6 +867,7 @@
             </w:r>
             <w:r>
               <w:rPr>
+                <w:rFonts w:asciiTheme="majorHAnsi" w:hAnsiTheme="majorHAnsi" w:cstheme="majorHAnsi"/>
                 <w:noProof/>
                 <w:webHidden/>
               </w:rPr>
@@ -1075,6 +875,7 @@
             </w:r>
             <w:r>
               <w:rPr>
+                <w:rFonts w:asciiTheme="majorHAnsi" w:hAnsiTheme="majorHAnsi" w:cstheme="majorHAnsi"/>
                 <w:noProof/>
                 <w:webHidden/>
               </w:rPr>
@@ -1082,19 +883,22 @@
             </w:r>
             <w:r>
               <w:rPr>
+                <w:rFonts w:asciiTheme="majorHAnsi" w:hAnsiTheme="majorHAnsi" w:cstheme="majorHAnsi"/>
                 <w:noProof/>
                 <w:webHidden/>
               </w:rPr>
-              <w:instrText xml:space="preserve"> PAGEREF _Toc106454627 \h </w:instrText>
+              <w:instrText xml:space="preserve"> PAGEREF _Toc106569570 \h </w:instrText>
             </w:r>
             <w:r>
               <w:rPr>
+                <w:rFonts w:asciiTheme="majorHAnsi" w:hAnsiTheme="majorHAnsi" w:cstheme="majorHAnsi"/>
                 <w:noProof/>
                 <w:webHidden/>
               </w:rPr>
             </w:r>
             <w:r>
               <w:rPr>
+                <w:rFonts w:asciiTheme="majorHAnsi" w:hAnsiTheme="majorHAnsi" w:cstheme="majorHAnsi"/>
                 <w:noProof/>
                 <w:webHidden/>
               </w:rPr>
@@ -1102,6 +906,7 @@
             </w:r>
             <w:r>
               <w:rPr>
+                <w:rFonts w:asciiTheme="majorHAnsi" w:hAnsiTheme="majorHAnsi" w:cstheme="majorHAnsi"/>
                 <w:noProof/>
                 <w:webHidden/>
               </w:rPr>
@@ -1109,6 +914,7 @@
             </w:r>
             <w:r>
               <w:rPr>
+                <w:rFonts w:asciiTheme="majorHAnsi" w:hAnsiTheme="majorHAnsi" w:cstheme="majorHAnsi"/>
                 <w:noProof/>
                 <w:webHidden/>
               </w:rPr>
@@ -1122,16 +928,17 @@
             <w:tabs>
               <w:tab w:val="right" w:leader="dot" w:pos="9016"/>
             </w:tabs>
+            <w:spacing w:line="360" w:lineRule="auto"/>
             <w:rPr>
-              <w:rFonts w:eastAsiaTheme="minorEastAsia"/>
+              <w:rFonts w:asciiTheme="majorHAnsi" w:eastAsiaTheme="minorEastAsia" w:hAnsiTheme="majorHAnsi" w:cstheme="majorHAnsi"/>
               <w:noProof/>
             </w:rPr>
           </w:pPr>
-          <w:hyperlink w:anchor="_Toc106454628" w:history="1">
+          <w:hyperlink w:anchor="_Toc106569571" w:history="1">
             <w:r>
               <w:rPr>
                 <w:rStyle w:val="Hyperlink"/>
-                <w:rFonts w:cstheme="majorHAnsi"/>
+                <w:rFonts w:asciiTheme="majorHAnsi" w:hAnsiTheme="majorHAnsi" w:cstheme="majorHAnsi"/>
                 <w:noProof/>
                 <w:lang w:val="en-US"/>
               </w:rPr>
@@ -1139,6 +946,7 @@
             </w:r>
             <w:r>
               <w:rPr>
+                <w:rFonts w:asciiTheme="majorHAnsi" w:hAnsiTheme="majorHAnsi" w:cstheme="majorHAnsi"/>
                 <w:noProof/>
                 <w:webHidden/>
               </w:rPr>
@@ -1146,6 +954,7 @@
             </w:r>
             <w:r>
               <w:rPr>
+                <w:rFonts w:asciiTheme="majorHAnsi" w:hAnsiTheme="majorHAnsi" w:cstheme="majorHAnsi"/>
                 <w:noProof/>
                 <w:webHidden/>
               </w:rPr>
@@ -1153,19 +962,22 @@
             </w:r>
             <w:r>
               <w:rPr>
+                <w:rFonts w:asciiTheme="majorHAnsi" w:hAnsiTheme="majorHAnsi" w:cstheme="majorHAnsi"/>
                 <w:noProof/>
                 <w:webHidden/>
               </w:rPr>
-              <w:instrText xml:space="preserve"> PAGEREF _Toc106454628 \h </w:instrText>
+              <w:instrText xml:space="preserve"> PAGEREF _Toc106569571 \h </w:instrText>
             </w:r>
             <w:r>
               <w:rPr>
+                <w:rFonts w:asciiTheme="majorHAnsi" w:hAnsiTheme="majorHAnsi" w:cstheme="majorHAnsi"/>
                 <w:noProof/>
                 <w:webHidden/>
               </w:rPr>
             </w:r>
             <w:r>
               <w:rPr>
+                <w:rFonts w:asciiTheme="majorHAnsi" w:hAnsiTheme="majorHAnsi" w:cstheme="majorHAnsi"/>
                 <w:noProof/>
                 <w:webHidden/>
               </w:rPr>
@@ -1173,6 +985,7 @@
             </w:r>
             <w:r>
               <w:rPr>
+                <w:rFonts w:asciiTheme="majorHAnsi" w:hAnsiTheme="majorHAnsi" w:cstheme="majorHAnsi"/>
                 <w:noProof/>
                 <w:webHidden/>
               </w:rPr>
@@ -1180,6 +993,7 @@
             </w:r>
             <w:r>
               <w:rPr>
+                <w:rFonts w:asciiTheme="majorHAnsi" w:hAnsiTheme="majorHAnsi" w:cstheme="majorHAnsi"/>
                 <w:noProof/>
                 <w:webHidden/>
               </w:rPr>
@@ -1193,16 +1007,17 @@
             <w:tabs>
               <w:tab w:val="right" w:leader="dot" w:pos="9016"/>
             </w:tabs>
+            <w:spacing w:line="360" w:lineRule="auto"/>
             <w:rPr>
-              <w:rFonts w:eastAsiaTheme="minorEastAsia"/>
+              <w:rFonts w:asciiTheme="majorHAnsi" w:eastAsiaTheme="minorEastAsia" w:hAnsiTheme="majorHAnsi" w:cstheme="majorHAnsi"/>
               <w:noProof/>
             </w:rPr>
           </w:pPr>
-          <w:hyperlink w:anchor="_Toc106454629" w:history="1">
+          <w:hyperlink w:anchor="_Toc106569572" w:history="1">
             <w:r>
               <w:rPr>
                 <w:rStyle w:val="Hyperlink"/>
-                <w:rFonts w:cstheme="majorHAnsi"/>
+                <w:rFonts w:asciiTheme="majorHAnsi" w:hAnsiTheme="majorHAnsi" w:cstheme="majorHAnsi"/>
                 <w:noProof/>
                 <w:lang w:val="en-US"/>
               </w:rPr>
@@ -1210,6 +1025,7 @@
             </w:r>
             <w:r>
               <w:rPr>
+                <w:rFonts w:asciiTheme="majorHAnsi" w:hAnsiTheme="majorHAnsi" w:cstheme="majorHAnsi"/>
                 <w:noProof/>
                 <w:webHidden/>
               </w:rPr>
@@ -1217,6 +1033,7 @@
             </w:r>
             <w:r>
               <w:rPr>
+                <w:rFonts w:asciiTheme="majorHAnsi" w:hAnsiTheme="majorHAnsi" w:cstheme="majorHAnsi"/>
                 <w:noProof/>
                 <w:webHidden/>
               </w:rPr>
@@ -1224,19 +1041,22 @@
             </w:r>
             <w:r>
               <w:rPr>
+                <w:rFonts w:asciiTheme="majorHAnsi" w:hAnsiTheme="majorHAnsi" w:cstheme="majorHAnsi"/>
                 <w:noProof/>
                 <w:webHidden/>
               </w:rPr>
-              <w:instrText xml:space="preserve"> PAGEREF _Toc106454629 \h </w:instrText>
+              <w:instrText xml:space="preserve"> PAGEREF _Toc106569572 \h </w:instrText>
             </w:r>
             <w:r>
               <w:rPr>
+                <w:rFonts w:asciiTheme="majorHAnsi" w:hAnsiTheme="majorHAnsi" w:cstheme="majorHAnsi"/>
                 <w:noProof/>
                 <w:webHidden/>
               </w:rPr>
             </w:r>
             <w:r>
               <w:rPr>
+                <w:rFonts w:asciiTheme="majorHAnsi" w:hAnsiTheme="majorHAnsi" w:cstheme="majorHAnsi"/>
                 <w:noProof/>
                 <w:webHidden/>
               </w:rPr>
@@ -1244,6 +1064,7 @@
             </w:r>
             <w:r>
               <w:rPr>
+                <w:rFonts w:asciiTheme="majorHAnsi" w:hAnsiTheme="majorHAnsi" w:cstheme="majorHAnsi"/>
                 <w:noProof/>
                 <w:webHidden/>
               </w:rPr>
@@ -1251,6 +1072,7 @@
             </w:r>
             <w:r>
               <w:rPr>
+                <w:rFonts w:asciiTheme="majorHAnsi" w:hAnsiTheme="majorHAnsi" w:cstheme="majorHAnsi"/>
                 <w:noProof/>
                 <w:webHidden/>
               </w:rPr>
@@ -1264,16 +1086,681 @@
             <w:tabs>
               <w:tab w:val="right" w:leader="dot" w:pos="9016"/>
             </w:tabs>
+            <w:spacing w:line="360" w:lineRule="auto"/>
             <w:rPr>
-              <w:rFonts w:eastAsiaTheme="minorEastAsia"/>
+              <w:rFonts w:asciiTheme="majorHAnsi" w:eastAsiaTheme="minorEastAsia" w:hAnsiTheme="majorHAnsi" w:cstheme="majorHAnsi"/>
               <w:noProof/>
             </w:rPr>
           </w:pPr>
-          <w:hyperlink w:anchor="_Toc106454630" w:history="1">
+          <w:hyperlink w:anchor="_Toc106569573" w:history="1">
             <w:r>
               <w:rPr>
                 <w:rStyle w:val="Hyperlink"/>
-                <w:rFonts w:cstheme="majorHAnsi"/>
+                <w:rFonts w:asciiTheme="majorHAnsi" w:hAnsiTheme="majorHAnsi" w:cstheme="majorHAnsi"/>
+                <w:noProof/>
+                <w:lang w:val="en-US"/>
+              </w:rPr>
+              <w:t>∆</w:t>
+            </w:r>
+            <w:r>
+              <w:rPr>
+                <w:rStyle w:val="Hyperlink"/>
+                <w:rFonts w:asciiTheme="majorHAnsi" w:hAnsiTheme="majorHAnsi" w:cstheme="majorHAnsi"/>
+                <w:i/>
+                <w:iCs/>
+                <w:noProof/>
+                <w:lang w:val="en-US"/>
+              </w:rPr>
+              <w:t>χ</w:t>
+            </w:r>
+            <w:r>
+              <w:rPr>
+                <w:rStyle w:val="Hyperlink"/>
+                <w:rFonts w:asciiTheme="majorHAnsi" w:hAnsiTheme="majorHAnsi" w:cstheme="majorHAnsi"/>
+                <w:noProof/>
+                <w:vertAlign w:val="superscript"/>
+                <w:lang w:val="en-US"/>
+              </w:rPr>
+              <w:t>2</w:t>
+            </w:r>
+            <w:r>
+              <w:rPr>
+                <w:rStyle w:val="Hyperlink"/>
+                <w:rFonts w:asciiTheme="majorHAnsi" w:hAnsiTheme="majorHAnsi" w:cstheme="majorHAnsi"/>
+                <w:noProof/>
+                <w:lang w:val="en-US"/>
+              </w:rPr>
+              <w:t xml:space="preserve"> approach of acceptable models</w:t>
+            </w:r>
+            <w:r>
+              <w:rPr>
+                <w:rFonts w:asciiTheme="majorHAnsi" w:hAnsiTheme="majorHAnsi" w:cstheme="majorHAnsi"/>
+                <w:noProof/>
+                <w:webHidden/>
+              </w:rPr>
+              <w:tab/>
+            </w:r>
+            <w:r>
+              <w:rPr>
+                <w:rFonts w:asciiTheme="majorHAnsi" w:hAnsiTheme="majorHAnsi" w:cstheme="majorHAnsi"/>
+                <w:noProof/>
+                <w:webHidden/>
+              </w:rPr>
+              <w:fldChar w:fldCharType="begin"/>
+            </w:r>
+            <w:r>
+              <w:rPr>
+                <w:rFonts w:asciiTheme="majorHAnsi" w:hAnsiTheme="majorHAnsi" w:cstheme="majorHAnsi"/>
+                <w:noProof/>
+                <w:webHidden/>
+              </w:rPr>
+              <w:instrText xml:space="preserve"> PAGEREF _Toc106569573 \h </w:instrText>
+            </w:r>
+            <w:r>
+              <w:rPr>
+                <w:rFonts w:asciiTheme="majorHAnsi" w:hAnsiTheme="majorHAnsi" w:cstheme="majorHAnsi"/>
+                <w:noProof/>
+                <w:webHidden/>
+              </w:rPr>
+            </w:r>
+            <w:r>
+              <w:rPr>
+                <w:rFonts w:asciiTheme="majorHAnsi" w:hAnsiTheme="majorHAnsi" w:cstheme="majorHAnsi"/>
+                <w:noProof/>
+                <w:webHidden/>
+              </w:rPr>
+              <w:fldChar w:fldCharType="separate"/>
+            </w:r>
+            <w:r>
+              <w:rPr>
+                <w:rFonts w:asciiTheme="majorHAnsi" w:hAnsiTheme="majorHAnsi" w:cstheme="majorHAnsi"/>
+                <w:noProof/>
+                <w:webHidden/>
+              </w:rPr>
+              <w:t>9</w:t>
+            </w:r>
+            <w:r>
+              <w:rPr>
+                <w:rFonts w:asciiTheme="majorHAnsi" w:hAnsiTheme="majorHAnsi" w:cstheme="majorHAnsi"/>
+                <w:noProof/>
+                <w:webHidden/>
+              </w:rPr>
+              <w:fldChar w:fldCharType="end"/>
+            </w:r>
+          </w:hyperlink>
+        </w:p>
+        <w:p>
+          <w:pPr>
+            <w:pStyle w:val="TOC2"/>
+            <w:tabs>
+              <w:tab w:val="right" w:leader="dot" w:pos="9016"/>
+            </w:tabs>
+            <w:spacing w:line="360" w:lineRule="auto"/>
+            <w:rPr>
+              <w:rFonts w:asciiTheme="majorHAnsi" w:eastAsiaTheme="minorEastAsia" w:hAnsiTheme="majorHAnsi" w:cstheme="majorHAnsi"/>
+              <w:noProof/>
+            </w:rPr>
+          </w:pPr>
+          <w:hyperlink w:anchor="_Toc106569574" w:history="1">
+            <w:r>
+              <w:rPr>
+                <w:rStyle w:val="Hyperlink"/>
+                <w:rFonts w:asciiTheme="majorHAnsi" w:hAnsiTheme="majorHAnsi" w:cstheme="majorHAnsi"/>
+                <w:i/>
+                <w:iCs/>
+                <w:noProof/>
+                <w:lang w:val="en-US"/>
+              </w:rPr>
+              <w:t>χ</w:t>
+            </w:r>
+            <w:r>
+              <w:rPr>
+                <w:rStyle w:val="Hyperlink"/>
+                <w:rFonts w:asciiTheme="majorHAnsi" w:hAnsiTheme="majorHAnsi" w:cstheme="majorHAnsi"/>
+                <w:noProof/>
+                <w:vertAlign w:val="superscript"/>
+                <w:lang w:val="en-US"/>
+              </w:rPr>
+              <w:t>2</w:t>
+            </w:r>
+            <w:r>
+              <w:rPr>
+                <w:rStyle w:val="Hyperlink"/>
+                <w:rFonts w:asciiTheme="majorHAnsi" w:hAnsiTheme="majorHAnsi" w:cstheme="majorHAnsi"/>
+                <w:noProof/>
+                <w:lang w:val="en-US"/>
+              </w:rPr>
+              <w:t xml:space="preserve"> reasoning and systematic noise</w:t>
+            </w:r>
+            <w:r>
+              <w:rPr>
+                <w:rFonts w:asciiTheme="majorHAnsi" w:hAnsiTheme="majorHAnsi" w:cstheme="majorHAnsi"/>
+                <w:noProof/>
+                <w:webHidden/>
+              </w:rPr>
+              <w:tab/>
+            </w:r>
+            <w:r>
+              <w:rPr>
+                <w:rFonts w:asciiTheme="majorHAnsi" w:hAnsiTheme="majorHAnsi" w:cstheme="majorHAnsi"/>
+                <w:noProof/>
+                <w:webHidden/>
+              </w:rPr>
+              <w:fldChar w:fldCharType="begin"/>
+            </w:r>
+            <w:r>
+              <w:rPr>
+                <w:rFonts w:asciiTheme="majorHAnsi" w:hAnsiTheme="majorHAnsi" w:cstheme="majorHAnsi"/>
+                <w:noProof/>
+                <w:webHidden/>
+              </w:rPr>
+              <w:instrText xml:space="preserve"> PAGEREF _Toc106569574 \h </w:instrText>
+            </w:r>
+            <w:r>
+              <w:rPr>
+                <w:rFonts w:asciiTheme="majorHAnsi" w:hAnsiTheme="majorHAnsi" w:cstheme="majorHAnsi"/>
+                <w:noProof/>
+                <w:webHidden/>
+              </w:rPr>
+            </w:r>
+            <w:r>
+              <w:rPr>
+                <w:rFonts w:asciiTheme="majorHAnsi" w:hAnsiTheme="majorHAnsi" w:cstheme="majorHAnsi"/>
+                <w:noProof/>
+                <w:webHidden/>
+              </w:rPr>
+              <w:fldChar w:fldCharType="separate"/>
+            </w:r>
+            <w:r>
+              <w:rPr>
+                <w:rFonts w:asciiTheme="majorHAnsi" w:hAnsiTheme="majorHAnsi" w:cstheme="majorHAnsi"/>
+                <w:noProof/>
+                <w:webHidden/>
+              </w:rPr>
+              <w:t>9</w:t>
+            </w:r>
+            <w:r>
+              <w:rPr>
+                <w:rFonts w:asciiTheme="majorHAnsi" w:hAnsiTheme="majorHAnsi" w:cstheme="majorHAnsi"/>
+                <w:noProof/>
+                <w:webHidden/>
+              </w:rPr>
+              <w:fldChar w:fldCharType="end"/>
+            </w:r>
+          </w:hyperlink>
+        </w:p>
+        <w:p>
+          <w:pPr>
+            <w:pStyle w:val="TOC2"/>
+            <w:tabs>
+              <w:tab w:val="right" w:leader="dot" w:pos="9016"/>
+            </w:tabs>
+            <w:spacing w:line="360" w:lineRule="auto"/>
+            <w:rPr>
+              <w:rFonts w:asciiTheme="majorHAnsi" w:eastAsiaTheme="minorEastAsia" w:hAnsiTheme="majorHAnsi" w:cstheme="majorHAnsi"/>
+              <w:noProof/>
+            </w:rPr>
+          </w:pPr>
+          <w:hyperlink w:anchor="_Toc106569575" w:history="1">
+            <w:r>
+              <w:rPr>
+                <w:rStyle w:val="Hyperlink"/>
+                <w:rFonts w:asciiTheme="majorHAnsi" w:hAnsiTheme="majorHAnsi" w:cstheme="majorHAnsi"/>
+                <w:noProof/>
+                <w:lang w:val="en-US"/>
+              </w:rPr>
+              <w:t>∆</w:t>
+            </w:r>
+            <w:r>
+              <w:rPr>
+                <w:rStyle w:val="Hyperlink"/>
+                <w:rFonts w:asciiTheme="majorHAnsi" w:hAnsiTheme="majorHAnsi" w:cstheme="majorHAnsi"/>
+                <w:i/>
+                <w:iCs/>
+                <w:noProof/>
+                <w:lang w:val="en-US"/>
+              </w:rPr>
+              <w:t>χ</w:t>
+            </w:r>
+            <w:r>
+              <w:rPr>
+                <w:rStyle w:val="Hyperlink"/>
+                <w:rFonts w:asciiTheme="majorHAnsi" w:hAnsiTheme="majorHAnsi" w:cstheme="majorHAnsi"/>
+                <w:noProof/>
+                <w:vertAlign w:val="superscript"/>
+                <w:lang w:val="en-US"/>
+              </w:rPr>
+              <w:t>2</w:t>
+            </w:r>
+            <w:r>
+              <w:rPr>
+                <w:rStyle w:val="Hyperlink"/>
+                <w:rFonts w:asciiTheme="majorHAnsi" w:hAnsiTheme="majorHAnsi" w:cstheme="majorHAnsi"/>
+                <w:noProof/>
+                <w:lang w:val="en-US"/>
+              </w:rPr>
+              <w:t xml:space="preserve"> distribution</w:t>
+            </w:r>
+            <w:r>
+              <w:rPr>
+                <w:rFonts w:asciiTheme="majorHAnsi" w:hAnsiTheme="majorHAnsi" w:cstheme="majorHAnsi"/>
+                <w:noProof/>
+                <w:webHidden/>
+              </w:rPr>
+              <w:tab/>
+            </w:r>
+            <w:r>
+              <w:rPr>
+                <w:rFonts w:asciiTheme="majorHAnsi" w:hAnsiTheme="majorHAnsi" w:cstheme="majorHAnsi"/>
+                <w:noProof/>
+                <w:webHidden/>
+              </w:rPr>
+              <w:fldChar w:fldCharType="begin"/>
+            </w:r>
+            <w:r>
+              <w:rPr>
+                <w:rFonts w:asciiTheme="majorHAnsi" w:hAnsiTheme="majorHAnsi" w:cstheme="majorHAnsi"/>
+                <w:noProof/>
+                <w:webHidden/>
+              </w:rPr>
+              <w:instrText xml:space="preserve"> PAGEREF _Toc106569575 \h </w:instrText>
+            </w:r>
+            <w:r>
+              <w:rPr>
+                <w:rFonts w:asciiTheme="majorHAnsi" w:hAnsiTheme="majorHAnsi" w:cstheme="majorHAnsi"/>
+                <w:noProof/>
+                <w:webHidden/>
+              </w:rPr>
+            </w:r>
+            <w:r>
+              <w:rPr>
+                <w:rFonts w:asciiTheme="majorHAnsi" w:hAnsiTheme="majorHAnsi" w:cstheme="majorHAnsi"/>
+                <w:noProof/>
+                <w:webHidden/>
+              </w:rPr>
+              <w:fldChar w:fldCharType="separate"/>
+            </w:r>
+            <w:r>
+              <w:rPr>
+                <w:rFonts w:asciiTheme="majorHAnsi" w:hAnsiTheme="majorHAnsi" w:cstheme="majorHAnsi"/>
+                <w:noProof/>
+                <w:webHidden/>
+              </w:rPr>
+              <w:t>9</w:t>
+            </w:r>
+            <w:r>
+              <w:rPr>
+                <w:rFonts w:asciiTheme="majorHAnsi" w:hAnsiTheme="majorHAnsi" w:cstheme="majorHAnsi"/>
+                <w:noProof/>
+                <w:webHidden/>
+              </w:rPr>
+              <w:fldChar w:fldCharType="end"/>
+            </w:r>
+          </w:hyperlink>
+        </w:p>
+        <w:p>
+          <w:pPr>
+            <w:pStyle w:val="TOC1"/>
+            <w:tabs>
+              <w:tab w:val="right" w:leader="dot" w:pos="9016"/>
+            </w:tabs>
+            <w:spacing w:line="360" w:lineRule="auto"/>
+            <w:rPr>
+              <w:rFonts w:asciiTheme="majorHAnsi" w:eastAsiaTheme="minorEastAsia" w:hAnsiTheme="majorHAnsi" w:cstheme="majorHAnsi"/>
+              <w:noProof/>
+            </w:rPr>
+          </w:pPr>
+          <w:hyperlink w:anchor="_Toc106569576" w:history="1">
+            <w:r>
+              <w:rPr>
+                <w:rStyle w:val="Hyperlink"/>
+                <w:rFonts w:asciiTheme="majorHAnsi" w:hAnsiTheme="majorHAnsi" w:cstheme="majorHAnsi"/>
+                <w:noProof/>
+                <w:lang w:val="en-US"/>
+              </w:rPr>
+              <w:t>Monte Carlo Simulation of prediction’s pdf</w:t>
+            </w:r>
+            <w:r>
+              <w:rPr>
+                <w:rFonts w:asciiTheme="majorHAnsi" w:hAnsiTheme="majorHAnsi" w:cstheme="majorHAnsi"/>
+                <w:noProof/>
+                <w:webHidden/>
+              </w:rPr>
+              <w:tab/>
+            </w:r>
+            <w:r>
+              <w:rPr>
+                <w:rFonts w:asciiTheme="majorHAnsi" w:hAnsiTheme="majorHAnsi" w:cstheme="majorHAnsi"/>
+                <w:noProof/>
+                <w:webHidden/>
+              </w:rPr>
+              <w:fldChar w:fldCharType="begin"/>
+            </w:r>
+            <w:r>
+              <w:rPr>
+                <w:rFonts w:asciiTheme="majorHAnsi" w:hAnsiTheme="majorHAnsi" w:cstheme="majorHAnsi"/>
+                <w:noProof/>
+                <w:webHidden/>
+              </w:rPr>
+              <w:instrText xml:space="preserve"> PAGEREF _Toc106569576 \h </w:instrText>
+            </w:r>
+            <w:r>
+              <w:rPr>
+                <w:rFonts w:asciiTheme="majorHAnsi" w:hAnsiTheme="majorHAnsi" w:cstheme="majorHAnsi"/>
+                <w:noProof/>
+                <w:webHidden/>
+              </w:rPr>
+            </w:r>
+            <w:r>
+              <w:rPr>
+                <w:rFonts w:asciiTheme="majorHAnsi" w:hAnsiTheme="majorHAnsi" w:cstheme="majorHAnsi"/>
+                <w:noProof/>
+                <w:webHidden/>
+              </w:rPr>
+              <w:fldChar w:fldCharType="separate"/>
+            </w:r>
+            <w:r>
+              <w:rPr>
+                <w:rFonts w:asciiTheme="majorHAnsi" w:hAnsiTheme="majorHAnsi" w:cstheme="majorHAnsi"/>
+                <w:noProof/>
+                <w:webHidden/>
+              </w:rPr>
+              <w:t>10</w:t>
+            </w:r>
+            <w:r>
+              <w:rPr>
+                <w:rFonts w:asciiTheme="majorHAnsi" w:hAnsiTheme="majorHAnsi" w:cstheme="majorHAnsi"/>
+                <w:noProof/>
+                <w:webHidden/>
+              </w:rPr>
+              <w:fldChar w:fldCharType="end"/>
+            </w:r>
+          </w:hyperlink>
+        </w:p>
+        <w:p>
+          <w:pPr>
+            <w:pStyle w:val="TOC2"/>
+            <w:tabs>
+              <w:tab w:val="right" w:leader="dot" w:pos="9016"/>
+            </w:tabs>
+            <w:spacing w:line="360" w:lineRule="auto"/>
+            <w:rPr>
+              <w:rFonts w:asciiTheme="majorHAnsi" w:eastAsiaTheme="minorEastAsia" w:hAnsiTheme="majorHAnsi" w:cstheme="majorHAnsi"/>
+              <w:noProof/>
+            </w:rPr>
+          </w:pPr>
+          <w:hyperlink w:anchor="_Toc106569577" w:history="1">
+            <w:r>
+              <w:rPr>
+                <w:rStyle w:val="Hyperlink"/>
+                <w:rFonts w:asciiTheme="majorHAnsi" w:hAnsiTheme="majorHAnsi" w:cstheme="majorHAnsi"/>
+                <w:noProof/>
+                <w:lang w:val="en-US"/>
+              </w:rPr>
+              <w:t>Minimal Δ</w:t>
+            </w:r>
+            <w:r>
+              <w:rPr>
+                <w:rStyle w:val="Hyperlink"/>
+                <w:rFonts w:asciiTheme="majorHAnsi" w:hAnsiTheme="majorHAnsi" w:cstheme="majorHAnsi"/>
+                <w:i/>
+                <w:iCs/>
+                <w:noProof/>
+                <w:lang w:val="en-US"/>
+              </w:rPr>
+              <w:t>χ</w:t>
+            </w:r>
+            <w:r>
+              <w:rPr>
+                <w:rStyle w:val="Hyperlink"/>
+                <w:rFonts w:asciiTheme="majorHAnsi" w:hAnsiTheme="majorHAnsi" w:cstheme="majorHAnsi"/>
+                <w:noProof/>
+                <w:vertAlign w:val="superscript"/>
+                <w:lang w:val="en-US"/>
+              </w:rPr>
+              <w:t>2</w:t>
+            </w:r>
+            <w:r>
+              <w:rPr>
+                <w:rStyle w:val="Hyperlink"/>
+                <w:rFonts w:asciiTheme="majorHAnsi" w:hAnsiTheme="majorHAnsi" w:cstheme="majorHAnsi"/>
+                <w:noProof/>
+                <w:lang w:val="en-US"/>
+              </w:rPr>
+              <w:t xml:space="preserve"> best fit</w:t>
+            </w:r>
+            <w:r>
+              <w:rPr>
+                <w:rFonts w:asciiTheme="majorHAnsi" w:hAnsiTheme="majorHAnsi" w:cstheme="majorHAnsi"/>
+                <w:noProof/>
+                <w:webHidden/>
+              </w:rPr>
+              <w:tab/>
+            </w:r>
+            <w:r>
+              <w:rPr>
+                <w:rFonts w:asciiTheme="majorHAnsi" w:hAnsiTheme="majorHAnsi" w:cstheme="majorHAnsi"/>
+                <w:noProof/>
+                <w:webHidden/>
+              </w:rPr>
+              <w:fldChar w:fldCharType="begin"/>
+            </w:r>
+            <w:r>
+              <w:rPr>
+                <w:rFonts w:asciiTheme="majorHAnsi" w:hAnsiTheme="majorHAnsi" w:cstheme="majorHAnsi"/>
+                <w:noProof/>
+                <w:webHidden/>
+              </w:rPr>
+              <w:instrText xml:space="preserve"> PAGEREF _Toc106569577 \h </w:instrText>
+            </w:r>
+            <w:r>
+              <w:rPr>
+                <w:rFonts w:asciiTheme="majorHAnsi" w:hAnsiTheme="majorHAnsi" w:cstheme="majorHAnsi"/>
+                <w:noProof/>
+                <w:webHidden/>
+              </w:rPr>
+            </w:r>
+            <w:r>
+              <w:rPr>
+                <w:rFonts w:asciiTheme="majorHAnsi" w:hAnsiTheme="majorHAnsi" w:cstheme="majorHAnsi"/>
+                <w:noProof/>
+                <w:webHidden/>
+              </w:rPr>
+              <w:fldChar w:fldCharType="separate"/>
+            </w:r>
+            <w:r>
+              <w:rPr>
+                <w:rFonts w:asciiTheme="majorHAnsi" w:hAnsiTheme="majorHAnsi" w:cstheme="majorHAnsi"/>
+                <w:noProof/>
+                <w:webHidden/>
+              </w:rPr>
+              <w:t>10</w:t>
+            </w:r>
+            <w:r>
+              <w:rPr>
+                <w:rFonts w:asciiTheme="majorHAnsi" w:hAnsiTheme="majorHAnsi" w:cstheme="majorHAnsi"/>
+                <w:noProof/>
+                <w:webHidden/>
+              </w:rPr>
+              <w:fldChar w:fldCharType="end"/>
+            </w:r>
+          </w:hyperlink>
+        </w:p>
+        <w:p>
+          <w:pPr>
+            <w:pStyle w:val="TOC2"/>
+            <w:tabs>
+              <w:tab w:val="right" w:leader="dot" w:pos="9016"/>
+            </w:tabs>
+            <w:spacing w:line="360" w:lineRule="auto"/>
+            <w:rPr>
+              <w:rFonts w:asciiTheme="majorHAnsi" w:eastAsiaTheme="minorEastAsia" w:hAnsiTheme="majorHAnsi" w:cstheme="majorHAnsi"/>
+              <w:noProof/>
+            </w:rPr>
+          </w:pPr>
+          <w:hyperlink w:anchor="_Toc106569578" w:history="1">
+            <w:r>
+              <w:rPr>
+                <w:rStyle w:val="Hyperlink"/>
+                <w:rFonts w:asciiTheme="majorHAnsi" w:hAnsiTheme="majorHAnsi" w:cstheme="majorHAnsi"/>
+                <w:noProof/>
+                <w:lang w:val="en-US"/>
+              </w:rPr>
+              <w:t>With Robust Fit</w:t>
+            </w:r>
+            <w:r>
+              <w:rPr>
+                <w:rFonts w:asciiTheme="majorHAnsi" w:hAnsiTheme="majorHAnsi" w:cstheme="majorHAnsi"/>
+                <w:noProof/>
+                <w:webHidden/>
+              </w:rPr>
+              <w:tab/>
+            </w:r>
+            <w:r>
+              <w:rPr>
+                <w:rFonts w:asciiTheme="majorHAnsi" w:hAnsiTheme="majorHAnsi" w:cstheme="majorHAnsi"/>
+                <w:noProof/>
+                <w:webHidden/>
+              </w:rPr>
+              <w:fldChar w:fldCharType="begin"/>
+            </w:r>
+            <w:r>
+              <w:rPr>
+                <w:rFonts w:asciiTheme="majorHAnsi" w:hAnsiTheme="majorHAnsi" w:cstheme="majorHAnsi"/>
+                <w:noProof/>
+                <w:webHidden/>
+              </w:rPr>
+              <w:instrText xml:space="preserve"> PAGEREF _Toc106569578 \h </w:instrText>
+            </w:r>
+            <w:r>
+              <w:rPr>
+                <w:rFonts w:asciiTheme="majorHAnsi" w:hAnsiTheme="majorHAnsi" w:cstheme="majorHAnsi"/>
+                <w:noProof/>
+                <w:webHidden/>
+              </w:rPr>
+            </w:r>
+            <w:r>
+              <w:rPr>
+                <w:rFonts w:asciiTheme="majorHAnsi" w:hAnsiTheme="majorHAnsi" w:cstheme="majorHAnsi"/>
+                <w:noProof/>
+                <w:webHidden/>
+              </w:rPr>
+              <w:fldChar w:fldCharType="separate"/>
+            </w:r>
+            <w:r>
+              <w:rPr>
+                <w:rFonts w:asciiTheme="majorHAnsi" w:hAnsiTheme="majorHAnsi" w:cstheme="majorHAnsi"/>
+                <w:noProof/>
+                <w:webHidden/>
+              </w:rPr>
+              <w:t>10</w:t>
+            </w:r>
+            <w:r>
+              <w:rPr>
+                <w:rFonts w:asciiTheme="majorHAnsi" w:hAnsiTheme="majorHAnsi" w:cstheme="majorHAnsi"/>
+                <w:noProof/>
+                <w:webHidden/>
+              </w:rPr>
+              <w:fldChar w:fldCharType="end"/>
+            </w:r>
+          </w:hyperlink>
+        </w:p>
+        <w:p>
+          <w:pPr>
+            <w:pStyle w:val="TOC1"/>
+            <w:tabs>
+              <w:tab w:val="right" w:leader="dot" w:pos="9016"/>
+            </w:tabs>
+            <w:spacing w:line="360" w:lineRule="auto"/>
+            <w:rPr>
+              <w:rFonts w:asciiTheme="majorHAnsi" w:eastAsiaTheme="minorEastAsia" w:hAnsiTheme="majorHAnsi" w:cstheme="majorHAnsi"/>
+              <w:noProof/>
+            </w:rPr>
+          </w:pPr>
+          <w:hyperlink w:anchor="_Toc106569579" w:history="1">
+            <w:r>
+              <w:rPr>
+                <w:rStyle w:val="Hyperlink"/>
+                <w:rFonts w:asciiTheme="majorHAnsi" w:hAnsiTheme="majorHAnsi" w:cstheme="majorHAnsi"/>
+                <w:noProof/>
+                <w:lang w:val="en-US"/>
+              </w:rPr>
+              <w:t>Bayesian</w:t>
+            </w:r>
+            <w:r>
+              <w:rPr>
+                <w:rFonts w:asciiTheme="majorHAnsi" w:hAnsiTheme="majorHAnsi" w:cstheme="majorHAnsi"/>
+                <w:noProof/>
+                <w:webHidden/>
+              </w:rPr>
+              <w:tab/>
+            </w:r>
+            <w:r>
+              <w:rPr>
+                <w:rFonts w:asciiTheme="majorHAnsi" w:hAnsiTheme="majorHAnsi" w:cstheme="majorHAnsi"/>
+                <w:noProof/>
+                <w:webHidden/>
+              </w:rPr>
+              <w:fldChar w:fldCharType="begin"/>
+            </w:r>
+            <w:r>
+              <w:rPr>
+                <w:rFonts w:asciiTheme="majorHAnsi" w:hAnsiTheme="majorHAnsi" w:cstheme="majorHAnsi"/>
+                <w:noProof/>
+                <w:webHidden/>
+              </w:rPr>
+              <w:instrText xml:space="preserve"> PAGEREF _Toc106569579 \h </w:instrText>
+            </w:r>
+            <w:r>
+              <w:rPr>
+                <w:rFonts w:asciiTheme="majorHAnsi" w:hAnsiTheme="majorHAnsi" w:cstheme="majorHAnsi"/>
+                <w:noProof/>
+                <w:webHidden/>
+              </w:rPr>
+            </w:r>
+            <w:r>
+              <w:rPr>
+                <w:rFonts w:asciiTheme="majorHAnsi" w:hAnsiTheme="majorHAnsi" w:cstheme="majorHAnsi"/>
+                <w:noProof/>
+                <w:webHidden/>
+              </w:rPr>
+              <w:fldChar w:fldCharType="separate"/>
+            </w:r>
+            <w:r>
+              <w:rPr>
+                <w:rFonts w:asciiTheme="majorHAnsi" w:hAnsiTheme="majorHAnsi" w:cstheme="majorHAnsi"/>
+                <w:noProof/>
+                <w:webHidden/>
+              </w:rPr>
+              <w:t>11</w:t>
+            </w:r>
+            <w:r>
+              <w:rPr>
+                <w:rFonts w:asciiTheme="majorHAnsi" w:hAnsiTheme="majorHAnsi" w:cstheme="majorHAnsi"/>
+                <w:noProof/>
+                <w:webHidden/>
+              </w:rPr>
+              <w:fldChar w:fldCharType="end"/>
+            </w:r>
+          </w:hyperlink>
+        </w:p>
+        <w:p>
+          <w:pPr>
+            <w:pStyle w:val="TOC1"/>
+            <w:tabs>
+              <w:tab w:val="right" w:leader="dot" w:pos="9016"/>
+            </w:tabs>
+            <w:spacing w:line="360" w:lineRule="auto"/>
+            <w:rPr>
+              <w:rFonts w:asciiTheme="majorHAnsi" w:eastAsiaTheme="minorEastAsia" w:hAnsiTheme="majorHAnsi" w:cstheme="majorHAnsi"/>
+              <w:noProof/>
+            </w:rPr>
+          </w:pPr>
+          <w:hyperlink w:anchor="_Toc106569580" w:history="1">
+            <w:r>
+              <w:rPr>
+                <w:rStyle w:val="Hyperlink"/>
+                <w:rFonts w:asciiTheme="majorHAnsi" w:hAnsiTheme="majorHAnsi" w:cstheme="majorHAnsi"/>
                 <w:noProof/>
                 <w:lang w:val="en-US"/>
               </w:rPr>
@@ -1281,6 +1768,7 @@
             </w:r>
             <w:r>
               <w:rPr>
+                <w:rFonts w:asciiTheme="majorHAnsi" w:hAnsiTheme="majorHAnsi" w:cstheme="majorHAnsi"/>
                 <w:noProof/>
                 <w:webHidden/>
               </w:rPr>
@@ -1288,6 +1776,7 @@
             </w:r>
             <w:r>
               <w:rPr>
+                <w:rFonts w:asciiTheme="majorHAnsi" w:hAnsiTheme="majorHAnsi" w:cstheme="majorHAnsi"/>
                 <w:noProof/>
                 <w:webHidden/>
               </w:rPr>
@@ -1295,19 +1784,22 @@
             </w:r>
             <w:r>
               <w:rPr>
+                <w:rFonts w:asciiTheme="majorHAnsi" w:hAnsiTheme="majorHAnsi" w:cstheme="majorHAnsi"/>
                 <w:noProof/>
                 <w:webHidden/>
               </w:rPr>
-              <w:instrText xml:space="preserve"> PAGEREF _Toc106454630 \h </w:instrText>
+              <w:instrText xml:space="preserve"> PAGEREF _Toc106569580 \h </w:instrText>
             </w:r>
             <w:r>
               <w:rPr>
+                <w:rFonts w:asciiTheme="majorHAnsi" w:hAnsiTheme="majorHAnsi" w:cstheme="majorHAnsi"/>
                 <w:noProof/>
                 <w:webHidden/>
               </w:rPr>
             </w:r>
             <w:r>
               <w:rPr>
+                <w:rFonts w:asciiTheme="majorHAnsi" w:hAnsiTheme="majorHAnsi" w:cstheme="majorHAnsi"/>
                 <w:noProof/>
                 <w:webHidden/>
               </w:rPr>
@@ -1315,13 +1807,15 @@
             </w:r>
             <w:r>
               <w:rPr>
+                <w:rFonts w:asciiTheme="majorHAnsi" w:hAnsiTheme="majorHAnsi" w:cstheme="majorHAnsi"/>
                 <w:noProof/>
                 <w:webHidden/>
               </w:rPr>
-              <w:t>8</w:t>
+              <w:t>12</w:t>
             </w:r>
             <w:r>
               <w:rPr>
+                <w:rFonts w:asciiTheme="majorHAnsi" w:hAnsiTheme="majorHAnsi" w:cstheme="majorHAnsi"/>
                 <w:noProof/>
                 <w:webHidden/>
               </w:rPr>
@@ -1342,6 +1836,8 @@
               <w:b/>
               <w:bCs/>
               <w:noProof/>
+              <w:sz w:val="24"/>
+              <w:szCs w:val="24"/>
             </w:rPr>
             <w:fldChar w:fldCharType="end"/>
           </w:r>
@@ -1371,7 +1867,7 @@
           <w:lang w:val="en-US"/>
         </w:rPr>
       </w:pPr>
-      <w:bookmarkStart w:id="0" w:name="_Toc106454625"/>
+      <w:bookmarkStart w:id="0" w:name="_Toc106569568"/>
       <w:r>
         <w:rPr>
           <w:rFonts w:cstheme="majorHAnsi"/>
@@ -1487,13 +1983,27 @@
           <w:lang w:val="en-US"/>
         </w:rPr>
       </w:pPr>
-      <w:bookmarkStart w:id="1" w:name="_Toc106454626"/>
+      <w:bookmarkStart w:id="1" w:name="_Toc106569569"/>
       <w:r>
         <w:rPr>
           <w:rFonts w:cstheme="majorHAnsi"/>
           <w:lang w:val="en-US"/>
         </w:rPr>
-        <w:t>Working example</w:t>
+        <w:t xml:space="preserve">Working </w:t>
+      </w:r>
+      <w:r>
+        <w:rPr>
+          <w:rFonts w:cstheme="majorHAnsi"/>
+          <w:lang w:val="en-US"/>
+        </w:rPr>
+        <w:t>E</w:t>
+      </w:r>
+      <w:r>
+        <w:rPr>
+          <w:rFonts w:cstheme="majorHAnsi"/>
+          <w:lang w:val="en-US"/>
+        </w:rPr>
+        <w:t>xample</w:t>
       </w:r>
       <w:bookmarkEnd w:id="1"/>
     </w:p>
@@ -3224,7 +3734,7 @@
                     <pic:cNvPicPr/>
                   </pic:nvPicPr>
                   <pic:blipFill>
-                    <a:blip r:embed="rId8"/>
+                    <a:blip r:embed="rId10"/>
                     <a:stretch>
                       <a:fillRect/>
                     </a:stretch>
@@ -3578,7 +4088,7 @@
           <w:lang w:val="en-US"/>
         </w:rPr>
       </w:pPr>
-      <w:bookmarkStart w:id="4" w:name="_Toc106454627"/>
+      <w:bookmarkStart w:id="4" w:name="_Toc106569570"/>
       <w:r>
         <w:rPr>
           <w:rFonts w:cstheme="majorHAnsi"/>
@@ -3995,7 +4505,7 @@
                     </pic:cNvPicPr>
                   </pic:nvPicPr>
                   <pic:blipFill>
-                    <a:blip r:embed="rId9" cstate="print">
+                    <a:blip r:embed="rId11" cstate="print">
                       <a:extLst>
                         <a:ext uri="{28A0092B-C50C-407E-A947-70E740481C1C}">
                           <a14:useLocalDpi xmlns:a14="http://schemas.microsoft.com/office/drawing/2010/main" val="0"/>
@@ -4630,22 +5140,27 @@
           <w:lang w:val="en-US"/>
         </w:rPr>
       </w:pPr>
-      <w:bookmarkStart w:id="6" w:name="_Toc106454628"/>
+      <w:bookmarkStart w:id="6" w:name="_Toc106569571"/>
       <w:r>
         <w:rPr>
           <w:rFonts w:cstheme="majorHAnsi"/>
           <w:lang w:val="en-US"/>
         </w:rPr>
-        <w:t>Ot</w:t>
-      </w:r>
-      <w:bookmarkStart w:id="7" w:name="_GoBack"/>
-      <w:bookmarkEnd w:id="7"/>
+        <w:t xml:space="preserve">Other </w:t>
+      </w:r>
       <w:r>
         <w:rPr>
           <w:rFonts w:cstheme="majorHAnsi"/>
           <w:lang w:val="en-US"/>
         </w:rPr>
-        <w:t>her literature</w:t>
+        <w:t>L</w:t>
+      </w:r>
+      <w:r>
+        <w:rPr>
+          <w:rFonts w:cstheme="majorHAnsi"/>
+          <w:lang w:val="en-US"/>
+        </w:rPr>
+        <w:t>iterature</w:t>
       </w:r>
       <w:bookmarkEnd w:id="6"/>
     </w:p>
@@ -4827,16 +5342,30 @@
           <w:lang w:val="en-US"/>
         </w:rPr>
       </w:pPr>
-      <w:bookmarkStart w:id="8" w:name="_Toc106454629"/>
+      <w:bookmarkStart w:id="7" w:name="_Toc106569572"/>
       <w:r>
         <w:rPr>
           <w:rFonts w:cstheme="majorHAnsi"/>
           <w:lang w:val="en-US"/>
         </w:rPr>
         <w:lastRenderedPageBreak/>
-        <w:t>Exact solution</w:t>
-      </w:r>
-      <w:bookmarkEnd w:id="8"/>
+        <w:t xml:space="preserve">Exact </w:t>
+      </w:r>
+      <w:r>
+        <w:rPr>
+          <w:rFonts w:cstheme="majorHAnsi"/>
+          <w:lang w:val="en-US"/>
+        </w:rPr>
+        <w:t>S</w:t>
+      </w:r>
+      <w:r>
+        <w:rPr>
+          <w:rFonts w:cstheme="majorHAnsi"/>
+          <w:lang w:val="en-US"/>
+        </w:rPr>
+        <w:t>olution</w:t>
+      </w:r>
+      <w:bookmarkEnd w:id="7"/>
     </w:p>
     <w:p>
       <w:pPr>
@@ -5300,7 +5829,7 @@
           <w:lang w:val="en-US"/>
         </w:rPr>
       </w:pPr>
-      <w:bookmarkStart w:id="9" w:name="_Ref106446597"/>
+      <w:bookmarkStart w:id="8" w:name="_Ref106446597"/>
       <m:oMath>
         <m:r>
           <w:rPr>
@@ -5411,7 +5940,7 @@
             </m:r>
           </m:sup>
         </m:sSup>
-        <w:bookmarkEnd w:id="9"/>
+        <w:bookmarkEnd w:id="8"/>
         <m:acc>
           <m:accPr>
             <m:chr m:val="⃗"/>
@@ -5739,7 +6268,7 @@
                 </m:r>
                 <m:ctrlPr>
                   <w:rPr>
-                    <w:rFonts w:ascii="Cambria Math" w:eastAsia="Cambria Math" w:hAnsi="Cambria Math" w:cs="Cambria Math"/>
+                    <w:rFonts w:ascii="Cambria Math" w:eastAsia="Cambria Math" w:hAnsi="Cambria Math" w:cstheme="majorHAnsi"/>
                     <w:i/>
                     <w:sz w:val="24"/>
                     <w:szCs w:val="24"/>
@@ -5752,7 +6281,7 @@
                   <m:sSubPr>
                     <m:ctrlPr>
                       <w:rPr>
-                        <w:rFonts w:ascii="Cambria Math" w:eastAsia="Cambria Math" w:hAnsi="Cambria Math" w:cs="Cambria Math"/>
+                        <w:rFonts w:ascii="Cambria Math" w:eastAsia="Cambria Math" w:hAnsi="Cambria Math" w:cstheme="majorHAnsi"/>
                         <w:i/>
                         <w:sz w:val="24"/>
                         <w:szCs w:val="24"/>
@@ -5763,7 +6292,7 @@
                   <m:e>
                     <m:r>
                       <w:rPr>
-                        <w:rFonts w:ascii="Cambria Math" w:eastAsia="Cambria Math" w:hAnsi="Cambria Math" w:cs="Cambria Math"/>
+                        <w:rFonts w:ascii="Cambria Math" w:eastAsia="Cambria Math" w:hAnsi="Cambria Math" w:cstheme="majorHAnsi"/>
                         <w:sz w:val="24"/>
                         <w:szCs w:val="24"/>
                         <w:lang w:val="en-US"/>
@@ -5774,7 +6303,7 @@
                   <m:sub>
                     <m:r>
                       <w:rPr>
-                        <w:rFonts w:ascii="Cambria Math" w:eastAsia="Cambria Math" w:hAnsi="Cambria Math" w:cs="Cambria Math"/>
+                        <w:rFonts w:ascii="Cambria Math" w:eastAsia="Cambria Math" w:hAnsi="Cambria Math" w:cstheme="majorHAnsi"/>
                         <w:sz w:val="24"/>
                         <w:szCs w:val="24"/>
                         <w:lang w:val="en-US"/>
@@ -6452,6 +6981,15 @@
           <w:lang w:val="en-US"/>
         </w:rPr>
         <w:instrText xml:space="preserve"> REF _Ref106454999 \r \h </w:instrText>
+      </w:r>
+      <w:r>
+        <w:rPr>
+          <w:rFonts w:asciiTheme="majorHAnsi" w:eastAsiaTheme="minorEastAsia" w:hAnsiTheme="majorHAnsi" w:cstheme="majorHAnsi"/>
+          <w:sz w:val="24"/>
+          <w:szCs w:val="24"/>
+          <w:lang w:val="en-US"/>
+        </w:rPr>
+        <w:instrText xml:space="preserve"> \* MERGEFORMAT </w:instrText>
       </w:r>
       <w:r>
         <w:rPr>
@@ -6937,7 +7475,7 @@
                 </m:m>
                 <m:ctrlPr>
                   <w:rPr>
-                    <w:rFonts w:ascii="Cambria Math" w:eastAsia="Cambria Math" w:hAnsi="Cambria Math" w:cs="Cambria Math"/>
+                    <w:rFonts w:ascii="Cambria Math" w:eastAsia="Cambria Math" w:hAnsi="Cambria Math" w:cstheme="majorHAnsi"/>
                     <w:i/>
                     <w:sz w:val="24"/>
                     <w:szCs w:val="24"/>
@@ -8661,7 +9199,7 @@
         <w:t>, and so:</w:t>
       </w:r>
     </w:p>
-    <w:bookmarkStart w:id="10" w:name="_Ref106449005"/>
+    <w:bookmarkStart w:id="9" w:name="_Ref106449005"/>
     <w:p>
       <w:pPr>
         <w:pStyle w:val="ListParagraph"/>
@@ -9034,7 +9572,7 @@
           </m:e>
         </m:acc>
       </m:oMath>
-      <w:bookmarkEnd w:id="10"/>
+      <w:bookmarkEnd w:id="9"/>
     </w:p>
     <w:p>
       <w:pPr>
@@ -9910,16 +10448,7 @@
           <w:szCs w:val="24"/>
           <w:lang w:val="en-US"/>
         </w:rPr>
-        <w:t>. Form</w:t>
-      </w:r>
-      <w:r>
-        <w:rPr>
-          <w:rFonts w:asciiTheme="majorHAnsi" w:eastAsiaTheme="minorEastAsia" w:hAnsiTheme="majorHAnsi" w:cstheme="majorHAnsi"/>
-          <w:sz w:val="24"/>
-          <w:szCs w:val="24"/>
-          <w:lang w:val="en-US"/>
-        </w:rPr>
-        <w:t xml:space="preserve">ula </w:t>
+        <w:t xml:space="preserve">. Formula </w:t>
       </w:r>
       <w:r>
         <w:rPr>
@@ -10465,9 +10994,13 @@
       <w:pPr>
         <w:keepNext/>
         <w:spacing w:line="360" w:lineRule="auto"/>
+        <w:rPr>
+          <w:rFonts w:asciiTheme="majorHAnsi" w:hAnsiTheme="majorHAnsi" w:cstheme="majorHAnsi"/>
+        </w:rPr>
       </w:pPr>
       <w:r>
         <w:rPr>
+          <w:rFonts w:asciiTheme="majorHAnsi" w:hAnsiTheme="majorHAnsi" w:cstheme="majorHAnsi"/>
           <w:noProof/>
           <w:lang/>
         </w:rPr>
@@ -10487,7 +11020,7 @@
                     <pic:cNvPicPr/>
                   </pic:nvPicPr>
                   <pic:blipFill>
-                    <a:blip r:embed="rId10"/>
+                    <a:blip r:embed="rId12"/>
                     <a:stretch>
                       <a:fillRect/>
                     </a:stretch>
@@ -10514,50 +11047,58 @@
         <w:spacing w:line="360" w:lineRule="auto"/>
         <w:jc w:val="center"/>
         <w:rPr>
-          <w:rFonts w:ascii="Calibri" w:eastAsiaTheme="minorEastAsia" w:hAnsi="Calibri" w:cstheme="majorHAnsi"/>
+          <w:rFonts w:asciiTheme="majorHAnsi" w:eastAsiaTheme="minorEastAsia" w:hAnsiTheme="majorHAnsi" w:cstheme="majorHAnsi"/>
           <w:sz w:val="24"/>
           <w:szCs w:val="24"/>
           <w:lang w:val="en-US"/>
         </w:rPr>
       </w:pPr>
-      <w:bookmarkStart w:id="11" w:name="_Ref106454439"/>
-      <w:r>
+      <w:bookmarkStart w:id="10" w:name="_Ref106454439"/>
+      <w:r>
+        <w:rPr>
+          <w:rFonts w:asciiTheme="majorHAnsi" w:hAnsiTheme="majorHAnsi" w:cstheme="majorHAnsi"/>
+        </w:rPr>
         <w:t xml:space="preserve">Figure </w:t>
       </w:r>
       <w:r>
         <w:rPr>
+          <w:rFonts w:asciiTheme="majorHAnsi" w:hAnsiTheme="majorHAnsi" w:cstheme="majorHAnsi"/>
           <w:noProof/>
         </w:rPr>
         <w:fldChar w:fldCharType="begin"/>
       </w:r>
       <w:r>
         <w:rPr>
+          <w:rFonts w:asciiTheme="majorHAnsi" w:hAnsiTheme="majorHAnsi" w:cstheme="majorHAnsi"/>
           <w:noProof/>
         </w:rPr>
         <w:instrText xml:space="preserve"> SEQ Figure \* ARABIC </w:instrText>
       </w:r>
       <w:r>
         <w:rPr>
+          <w:rFonts w:asciiTheme="majorHAnsi" w:hAnsiTheme="majorHAnsi" w:cstheme="majorHAnsi"/>
           <w:noProof/>
         </w:rPr>
         <w:fldChar w:fldCharType="separate"/>
       </w:r>
       <w:r>
         <w:rPr>
+          <w:rFonts w:asciiTheme="majorHAnsi" w:hAnsiTheme="majorHAnsi" w:cstheme="majorHAnsi"/>
           <w:noProof/>
         </w:rPr>
         <w:t>3</w:t>
       </w:r>
       <w:r>
         <w:rPr>
+          <w:rFonts w:asciiTheme="majorHAnsi" w:hAnsiTheme="majorHAnsi" w:cstheme="majorHAnsi"/>
           <w:noProof/>
         </w:rPr>
         <w:fldChar w:fldCharType="end"/>
       </w:r>
-      <w:bookmarkEnd w:id="11"/>
-      <w:r>
-        <w:rPr>
-          <w:rFonts w:ascii="Calibri" w:hAnsi="Calibri"/>
+      <w:bookmarkEnd w:id="10"/>
+      <w:r>
+        <w:rPr>
+          <w:rFonts w:asciiTheme="majorHAnsi" w:hAnsiTheme="majorHAnsi" w:cstheme="majorHAnsi"/>
           <w:lang w:val="en-US"/>
         </w:rPr>
         <w:t xml:space="preserve">: </w:t>
@@ -10565,7 +11106,7 @@
       <m:oMath>
         <m:r>
           <w:rPr>
-            <w:rFonts w:ascii="Cambria Math" w:hAnsi="Cambria Math"/>
+            <w:rFonts w:ascii="Cambria Math" w:hAnsi="Cambria Math" w:cstheme="majorHAnsi"/>
             <w:lang w:val="en-US"/>
           </w:rPr>
           <m:t>±2σ</m:t>
@@ -10573,28 +11114,28 @@
       </m:oMath>
       <w:r>
         <w:rPr>
-          <w:rFonts w:ascii="Calibri" w:eastAsiaTheme="minorEastAsia" w:hAnsi="Calibri"/>
+          <w:rFonts w:asciiTheme="majorHAnsi" w:eastAsiaTheme="minorEastAsia" w:hAnsiTheme="majorHAnsi" w:cstheme="majorHAnsi"/>
           <w:lang w:val="en-US"/>
         </w:rPr>
         <w:t xml:space="preserve"> CI (95.4%CI) around the best fit</w:t>
       </w:r>
       <w:r>
         <w:rPr>
-          <w:rFonts w:ascii="Calibri" w:eastAsiaTheme="minorEastAsia" w:hAnsi="Calibri"/>
+          <w:rFonts w:asciiTheme="majorHAnsi" w:eastAsiaTheme="minorEastAsia" w:hAnsiTheme="majorHAnsi" w:cstheme="majorHAnsi"/>
           <w:lang w:val="en-US"/>
         </w:rPr>
         <w:t xml:space="preserve">. It can be seen that the prediction is more accurate around the middle of the sample, but as the extrapolation deviate from the sample the uncertainty </w:t>
       </w:r>
       <w:r>
         <w:rPr>
-          <w:rFonts w:ascii="Calibri" w:eastAsiaTheme="minorEastAsia" w:hAnsi="Calibri"/>
+          <w:rFonts w:asciiTheme="majorHAnsi" w:eastAsiaTheme="minorEastAsia" w:hAnsiTheme="majorHAnsi" w:cstheme="majorHAnsi"/>
           <w:lang w:val="en-US"/>
         </w:rPr>
         <w:t>rises</w:t>
       </w:r>
       <w:r>
         <w:rPr>
-          <w:rFonts w:ascii="Calibri" w:eastAsiaTheme="minorEastAsia" w:hAnsi="Calibri"/>
+          <w:rFonts w:asciiTheme="majorHAnsi" w:eastAsiaTheme="minorEastAsia" w:hAnsiTheme="majorHAnsi" w:cstheme="majorHAnsi"/>
           <w:lang w:val="en-US"/>
         </w:rPr>
         <w:t>.</w:t>
@@ -11002,17 +11543,7 @@
           <w:szCs w:val="24"/>
           <w:lang w:val="en-US"/>
         </w:rPr>
-        <w:t xml:space="preserve">Using 100,000 </w:t>
-      </w:r>
-      <w:proofErr w:type="gramStart"/>
-      <w:r>
-        <w:rPr>
-          <w:rFonts w:asciiTheme="majorHAnsi" w:eastAsiaTheme="minorEastAsia" w:hAnsiTheme="majorHAnsi" w:cstheme="majorHAnsi"/>
-          <w:sz w:val="24"/>
-          <w:szCs w:val="24"/>
-          <w:lang w:val="en-US"/>
-        </w:rPr>
-        <w:t xml:space="preserve">monte </w:t>
+        <w:t xml:space="preserve">Using 100,000 monte </w:t>
       </w:r>
       <w:proofErr w:type="spellStart"/>
       <w:r>
@@ -11025,15 +11556,14 @@
         <w:t>carlo</w:t>
       </w:r>
       <w:proofErr w:type="spellEnd"/>
-      <w:proofErr w:type="gramEnd"/>
-      <w:r>
-        <w:rPr>
-          <w:rFonts w:asciiTheme="majorHAnsi" w:eastAsiaTheme="minorEastAsia" w:hAnsiTheme="majorHAnsi" w:cstheme="majorHAnsi"/>
-          <w:sz w:val="24"/>
-          <w:szCs w:val="24"/>
-          <w:lang w:val="en-US"/>
-        </w:rPr>
-        <w:t xml:space="preserve"> realizations, in 95.39% the true value falls within the CI range, which means that</w:t>
+      <w:r>
+        <w:rPr>
+          <w:rFonts w:asciiTheme="majorHAnsi" w:eastAsiaTheme="minorEastAsia" w:hAnsiTheme="majorHAnsi" w:cstheme="majorHAnsi"/>
+          <w:sz w:val="24"/>
+          <w:szCs w:val="24"/>
+          <w:lang w:val="en-US"/>
+        </w:rPr>
+        <w:t xml:space="preserve"> realizations, in 95.3% the true value falls within the CI range, which means that</w:t>
       </w:r>
       <w:r>
         <w:rPr>
@@ -11069,7 +11599,7 @@
           <w:szCs w:val="24"/>
           <w:lang w:val="en-US"/>
         </w:rPr>
-        <w:t>we can expect an error of about 0.01%</w:t>
+        <w:t>we can expect an error of about 0.1%</w:t>
       </w:r>
       <w:r>
         <w:rPr>
@@ -11082,30 +11612,22 @@
       </w:r>
       <w:r>
         <w:rPr>
-          <w:rFonts w:asciiTheme="majorHAnsi" w:eastAsiaTheme="minorEastAsia" w:hAnsiTheme="majorHAnsi" w:cstheme="majorHAnsi"/>
-          <w:sz w:val="24"/>
-          <w:szCs w:val="24"/>
-          <w:lang w:val="en-US"/>
-        </w:rPr>
-        <w:t>. Therefor from now on we will round the second digit, and say we got the correct C</w:t>
-      </w:r>
-      <w:r>
-        <w:rPr>
-          <w:rFonts w:asciiTheme="majorHAnsi" w:eastAsiaTheme="minorEastAsia" w:hAnsiTheme="majorHAnsi" w:cstheme="majorHAnsi"/>
-          <w:sz w:val="24"/>
-          <w:szCs w:val="24"/>
-          <w:lang w:val="en-US"/>
-        </w:rPr>
-        <w:t>L</w:t>
-      </w:r>
-      <w:r>
-        <w:rPr>
-          <w:rFonts w:asciiTheme="majorHAnsi" w:eastAsiaTheme="minorEastAsia" w:hAnsiTheme="majorHAnsi" w:cstheme="majorHAnsi"/>
-          <w:sz w:val="24"/>
-          <w:szCs w:val="24"/>
-          <w:lang w:val="en-US"/>
-        </w:rPr>
-        <w:t xml:space="preserve"> of 95.4%.</w:t>
+          <w:rStyle w:val="FootnoteReference"/>
+          <w:rFonts w:asciiTheme="majorHAnsi" w:eastAsiaTheme="minorEastAsia" w:hAnsiTheme="majorHAnsi" w:cstheme="majorHAnsi"/>
+          <w:sz w:val="24"/>
+          <w:szCs w:val="24"/>
+          <w:lang w:val="en-US"/>
+        </w:rPr>
+        <w:footnoteReference w:id="1"/>
+      </w:r>
+      <w:r>
+        <w:rPr>
+          <w:rFonts w:asciiTheme="majorHAnsi" w:eastAsiaTheme="minorEastAsia" w:hAnsiTheme="majorHAnsi" w:cstheme="majorHAnsi"/>
+          <w:sz w:val="24"/>
+          <w:szCs w:val="24"/>
+          <w:lang w:val="en-US"/>
+        </w:rPr>
+        <w:t>.</w:t>
       </w:r>
     </w:p>
     <w:p>
@@ -11115,7 +11637,6 @@
           <w:rFonts w:asciiTheme="majorHAnsi" w:eastAsiaTheme="minorEastAsia" w:hAnsiTheme="majorHAnsi" w:cstheme="majorHAnsi"/>
           <w:sz w:val="24"/>
           <w:szCs w:val="24"/>
-          <w:rtl/>
           <w:lang w:val="en-US"/>
         </w:rPr>
       </w:pPr>
@@ -11126,50 +11647,150 @@
           <w:szCs w:val="24"/>
           <w:lang w:val="en-US"/>
         </w:rPr>
-        <w:t xml:space="preserve">(In the python implementation, a 95.4%CI was given exactly, and the number of </w:t>
-      </w:r>
-      <w:r>
-        <w:rPr>
-          <w:rFonts w:asciiTheme="majorHAnsi" w:eastAsiaTheme="minorEastAsia" w:hAnsiTheme="majorHAnsi" w:cstheme="majorHAnsi"/>
-          <w:sz w:val="24"/>
-          <w:szCs w:val="24"/>
-          <w:lang w:val="en-US"/>
-        </w:rPr>
-        <w:t>standard</w:t>
-      </w:r>
-      <w:r>
-        <w:rPr>
-          <w:rFonts w:asciiTheme="majorHAnsi" w:eastAsiaTheme="minorEastAsia" w:hAnsiTheme="majorHAnsi" w:cstheme="majorHAnsi"/>
-          <w:sz w:val="24"/>
-          <w:szCs w:val="24"/>
-          <w:lang w:val="en-US"/>
-        </w:rPr>
-        <w:t xml:space="preserve"> deviation was calculated to a higher precision, and so was corrected from 2.0 to </w:t>
-      </w:r>
-      <w:r>
-        <w:rPr>
-          <w:rFonts w:asciiTheme="majorHAnsi" w:eastAsiaTheme="minorEastAsia" w:hAnsiTheme="majorHAnsi" w:cstheme="majorHAnsi"/>
-          <w:sz w:val="24"/>
-          <w:szCs w:val="24"/>
-          <w:lang w:val="en-US"/>
-        </w:rPr>
-        <w:t>1.995</w:t>
-      </w:r>
-      <w:r>
-        <w:rPr>
-          <w:rFonts w:asciiTheme="majorHAnsi" w:eastAsiaTheme="minorEastAsia" w:hAnsiTheme="majorHAnsi" w:cstheme="majorHAnsi"/>
-          <w:sz w:val="24"/>
-          <w:szCs w:val="24"/>
-          <w:lang w:val="en-US"/>
-        </w:rPr>
-        <w:t>4)</w:t>
-      </w:r>
+        <w:br w:type="page"/>
+      </w:r>
+    </w:p>
+    <w:p>
+      <w:pPr>
+        <w:pStyle w:val="Heading1"/>
+        <w:spacing w:line="360" w:lineRule="auto"/>
+        <w:rPr>
+          <w:rFonts w:eastAsiaTheme="minorEastAsia" w:cstheme="majorHAnsi"/>
+          <w:lang w:val="en-US"/>
+        </w:rPr>
+      </w:pPr>
+      <w:bookmarkStart w:id="11" w:name="_Toc106569573"/>
+      <w:r>
+        <w:rPr>
+          <w:rFonts w:eastAsiaTheme="minorEastAsia" w:cstheme="majorHAnsi"/>
+          <w:lang w:val="en-US"/>
+        </w:rPr>
+        <w:lastRenderedPageBreak/>
+        <w:t>∆</w:t>
+      </w:r>
+      <w:r>
+        <w:rPr>
+          <w:rFonts w:eastAsiaTheme="minorEastAsia" w:cstheme="majorHAnsi"/>
+          <w:i/>
+          <w:iCs/>
+          <w:lang w:val="en-US"/>
+        </w:rPr>
+        <w:t>χ</w:t>
+      </w:r>
+      <w:r>
+        <w:rPr>
+          <w:rFonts w:eastAsiaTheme="minorEastAsia" w:cstheme="majorHAnsi"/>
+          <w:vertAlign w:val="superscript"/>
+          <w:lang w:val="en-US"/>
+        </w:rPr>
+        <w:t>2</w:t>
+      </w:r>
+      <w:r>
+        <w:rPr>
+          <w:rFonts w:eastAsiaTheme="minorEastAsia" w:cstheme="majorHAnsi"/>
+          <w:lang w:val="en-US"/>
+        </w:rPr>
+        <w:t xml:space="preserve"> approach of acceptable models</w:t>
+      </w:r>
+      <w:bookmarkEnd w:id="11"/>
+    </w:p>
+    <w:p>
+      <w:pPr>
+        <w:pStyle w:val="Heading2"/>
+        <w:spacing w:line="360" w:lineRule="auto"/>
+        <w:rPr>
+          <w:rFonts w:eastAsiaTheme="minorEastAsia" w:cstheme="majorHAnsi"/>
+          <w:lang w:val="en-US"/>
+        </w:rPr>
+      </w:pPr>
+      <w:bookmarkStart w:id="12" w:name="_Toc106569574"/>
+      <w:proofErr w:type="gramStart"/>
+      <w:r>
+        <w:rPr>
+          <w:rFonts w:eastAsiaTheme="minorEastAsia" w:cstheme="majorHAnsi"/>
+          <w:i/>
+          <w:iCs/>
+          <w:lang w:val="en-US"/>
+        </w:rPr>
+        <w:t>χ</w:t>
+      </w:r>
+      <w:r>
+        <w:rPr>
+          <w:rFonts w:eastAsiaTheme="minorEastAsia" w:cstheme="majorHAnsi"/>
+          <w:vertAlign w:val="superscript"/>
+          <w:lang w:val="en-US"/>
+        </w:rPr>
+        <w:t>2</w:t>
+      </w:r>
+      <w:proofErr w:type="gramEnd"/>
+      <w:r>
+        <w:rPr>
+          <w:rFonts w:eastAsiaTheme="minorEastAsia" w:cstheme="majorHAnsi"/>
+          <w:lang w:val="en-US"/>
+        </w:rPr>
+        <w:t xml:space="preserve"> reasoning and systematic noise</w:t>
+      </w:r>
+      <w:bookmarkEnd w:id="12"/>
     </w:p>
     <w:p>
       <w:pPr>
         <w:spacing w:line="360" w:lineRule="auto"/>
         <w:rPr>
-          <w:rFonts w:asciiTheme="majorHAnsi" w:eastAsiaTheme="minorEastAsia" w:hAnsiTheme="majorHAnsi" w:cstheme="majorHAnsi"/>
+          <w:rFonts w:asciiTheme="majorHAnsi" w:hAnsiTheme="majorHAnsi" w:cstheme="majorHAnsi"/>
+          <w:sz w:val="24"/>
+          <w:szCs w:val="24"/>
+          <w:lang w:val="en-US"/>
+        </w:rPr>
+      </w:pPr>
+    </w:p>
+    <w:p>
+      <w:pPr>
+        <w:pStyle w:val="Heading2"/>
+        <w:spacing w:line="360" w:lineRule="auto"/>
+        <w:rPr>
+          <w:rFonts w:eastAsiaTheme="minorEastAsia" w:cstheme="majorHAnsi"/>
+          <w:lang w:val="en-US"/>
+        </w:rPr>
+      </w:pPr>
+      <w:bookmarkStart w:id="13" w:name="_Toc106569575"/>
+      <w:r>
+        <w:rPr>
+          <w:rFonts w:eastAsiaTheme="minorEastAsia" w:cstheme="majorHAnsi"/>
+          <w:lang w:val="en-US"/>
+        </w:rPr>
+        <w:t>∆</w:t>
+      </w:r>
+      <w:r>
+        <w:rPr>
+          <w:rFonts w:eastAsiaTheme="minorEastAsia" w:cstheme="majorHAnsi"/>
+          <w:i/>
+          <w:iCs/>
+          <w:lang w:val="en-US"/>
+        </w:rPr>
+        <w:t>χ</w:t>
+      </w:r>
+      <w:r>
+        <w:rPr>
+          <w:rFonts w:eastAsiaTheme="minorEastAsia" w:cstheme="majorHAnsi"/>
+          <w:vertAlign w:val="superscript"/>
+          <w:lang w:val="en-US"/>
+        </w:rPr>
+        <w:t>2</w:t>
+      </w:r>
+      <w:r>
+        <w:rPr>
+          <w:rFonts w:eastAsiaTheme="minorEastAsia" w:cstheme="majorHAnsi"/>
+          <w:lang w:val="en-US"/>
+        </w:rPr>
+        <w:t xml:space="preserve"> distribution</w:t>
+      </w:r>
+      <w:bookmarkEnd w:id="13"/>
+    </w:p>
+    <w:p>
+      <w:pPr>
+        <w:spacing w:line="360" w:lineRule="auto"/>
+        <w:rPr>
+          <w:rFonts w:asciiTheme="majorHAnsi" w:hAnsiTheme="majorHAnsi" w:cstheme="majorHAnsi"/>
           <w:sz w:val="24"/>
           <w:szCs w:val="24"/>
           <w:lang w:val="en-US"/>
@@ -11181,16 +11802,12 @@
         <w:spacing w:line="360" w:lineRule="auto"/>
         <w:rPr>
           <w:rFonts w:asciiTheme="majorHAnsi" w:hAnsiTheme="majorHAnsi" w:cstheme="majorHAnsi"/>
-          <w:sz w:val="24"/>
-          <w:szCs w:val="24"/>
           <w:lang w:val="en-US"/>
         </w:rPr>
       </w:pPr>
       <w:r>
         <w:rPr>
           <w:rFonts w:asciiTheme="majorHAnsi" w:hAnsiTheme="majorHAnsi" w:cstheme="majorHAnsi"/>
-          <w:sz w:val="24"/>
-          <w:szCs w:val="24"/>
           <w:lang w:val="en-US"/>
         </w:rPr>
         <w:br w:type="page"/>
@@ -11201,11 +11818,774 @@
         <w:pStyle w:val="Heading1"/>
         <w:spacing w:line="360" w:lineRule="auto"/>
         <w:rPr>
+          <w:rFonts w:eastAsiaTheme="minorEastAsia" w:cstheme="majorHAnsi"/>
+          <w:lang w:val="en-US"/>
+        </w:rPr>
+      </w:pPr>
+      <w:bookmarkStart w:id="14" w:name="_Toc106569576"/>
+      <w:r>
+        <w:rPr>
+          <w:rFonts w:eastAsiaTheme="minorEastAsia" w:cstheme="majorHAnsi"/>
+          <w:lang w:val="en-US"/>
+        </w:rPr>
+        <w:lastRenderedPageBreak/>
+        <w:t>Monte Carlo</w:t>
+      </w:r>
+      <w:r>
+        <w:rPr>
+          <w:rFonts w:eastAsiaTheme="minorEastAsia" w:cstheme="majorHAnsi"/>
+          <w:lang w:val="en-US"/>
+        </w:rPr>
+        <w:t xml:space="preserve"> Simulation of </w:t>
+      </w:r>
+      <w:r>
+        <w:rPr>
+          <w:rFonts w:eastAsiaTheme="minorEastAsia" w:cstheme="majorHAnsi"/>
+          <w:lang w:val="en-US"/>
+        </w:rPr>
+        <w:t>P</w:t>
+      </w:r>
+      <w:r>
+        <w:rPr>
+          <w:rFonts w:eastAsiaTheme="minorEastAsia" w:cstheme="majorHAnsi"/>
+          <w:lang w:val="en-US"/>
+        </w:rPr>
+        <w:t>rediction</w:t>
+      </w:r>
+      <w:r>
+        <w:rPr>
+          <w:rFonts w:eastAsiaTheme="minorEastAsia" w:cstheme="majorHAnsi"/>
+          <w:lang w:val="en-US"/>
+        </w:rPr>
+        <w:t>’s</w:t>
+      </w:r>
+      <w:r>
+        <w:rPr>
+          <w:rFonts w:eastAsiaTheme="minorEastAsia" w:cstheme="majorHAnsi"/>
+          <w:lang w:val="en-US"/>
+        </w:rPr>
+        <w:t xml:space="preserve"> </w:t>
+      </w:r>
+      <w:bookmarkEnd w:id="14"/>
+      <w:r>
+        <w:rPr>
+          <w:rFonts w:eastAsiaTheme="minorEastAsia" w:cstheme="majorHAnsi"/>
+          <w:lang w:val="en-US"/>
+        </w:rPr>
+        <w:t>PDF</w:t>
+      </w:r>
+    </w:p>
+    <w:p>
+      <w:pPr>
+        <w:pStyle w:val="Heading2"/>
+        <w:spacing w:line="360" w:lineRule="auto"/>
+        <w:rPr>
+          <w:rFonts w:eastAsiaTheme="minorEastAsia" w:cstheme="majorHAnsi"/>
+          <w:lang w:val="en-US"/>
+        </w:rPr>
+      </w:pPr>
+      <w:bookmarkStart w:id="15" w:name="_Toc106569577"/>
+      <w:r>
+        <w:rPr>
+          <w:rFonts w:eastAsiaTheme="minorEastAsia" w:cstheme="majorHAnsi"/>
+          <w:lang w:val="en-US"/>
+        </w:rPr>
+        <w:t xml:space="preserve">Minimal </w:t>
+      </w:r>
+      <w:r>
+        <w:rPr>
+          <w:rFonts w:eastAsiaTheme="minorEastAsia" w:cstheme="majorHAnsi"/>
+          <w:lang w:val="en-US"/>
+        </w:rPr>
+        <w:t>Δ</w:t>
+      </w:r>
+      <w:r>
+        <w:rPr>
+          <w:rFonts w:eastAsiaTheme="minorEastAsia" w:cstheme="majorHAnsi"/>
+          <w:i/>
+          <w:iCs/>
+          <w:lang w:val="en-US"/>
+        </w:rPr>
+        <w:t>χ</w:t>
+      </w:r>
+      <w:r>
+        <w:rPr>
+          <w:rFonts w:eastAsiaTheme="minorEastAsia" w:cstheme="majorHAnsi"/>
+          <w:vertAlign w:val="superscript"/>
+          <w:lang w:val="en-US"/>
+        </w:rPr>
+        <w:t>2</w:t>
+      </w:r>
+      <w:r>
+        <w:rPr>
+          <w:rFonts w:eastAsiaTheme="minorEastAsia" w:cstheme="majorHAnsi"/>
+          <w:lang w:val="en-US"/>
+        </w:rPr>
+        <w:t xml:space="preserve"> </w:t>
+      </w:r>
+      <w:r>
+        <w:rPr>
+          <w:rFonts w:eastAsiaTheme="minorEastAsia" w:cstheme="majorHAnsi"/>
+          <w:lang w:val="en-US"/>
+        </w:rPr>
+        <w:t>B</w:t>
+      </w:r>
+      <w:r>
+        <w:rPr>
+          <w:rFonts w:eastAsiaTheme="minorEastAsia" w:cstheme="majorHAnsi"/>
+          <w:lang w:val="en-US"/>
+        </w:rPr>
+        <w:t xml:space="preserve">est </w:t>
+      </w:r>
+      <w:r>
+        <w:rPr>
+          <w:rFonts w:eastAsiaTheme="minorEastAsia" w:cstheme="majorHAnsi"/>
+          <w:lang w:val="en-US"/>
+        </w:rPr>
+        <w:t>F</w:t>
+      </w:r>
+      <w:r>
+        <w:rPr>
+          <w:rFonts w:eastAsiaTheme="minorEastAsia" w:cstheme="majorHAnsi"/>
+          <w:lang w:val="en-US"/>
+        </w:rPr>
+        <w:t>it</w:t>
+      </w:r>
+      <w:bookmarkEnd w:id="15"/>
+    </w:p>
+    <w:p>
+      <w:pPr>
+        <w:spacing w:line="360" w:lineRule="auto"/>
+        <w:rPr>
+          <w:rFonts w:asciiTheme="majorHAnsi" w:hAnsiTheme="majorHAnsi" w:cstheme="majorHAnsi"/>
+          <w:lang w:val="en-US"/>
+        </w:rPr>
+      </w:pPr>
+      <w:r>
+        <w:rPr>
+          <w:rFonts w:asciiTheme="majorHAnsi" w:hAnsiTheme="majorHAnsi" w:cstheme="majorHAnsi"/>
+          <w:sz w:val="24"/>
+          <w:szCs w:val="24"/>
+          <w:lang w:val="en-US"/>
+        </w:rPr>
+        <w:t xml:space="preserve">TODO: It is completely pointless seen we have proven above that the CI range is independent of the </w:t>
+      </w:r>
+      <w:proofErr w:type="spellStart"/>
+      <w:r>
+        <w:rPr>
+          <w:rFonts w:asciiTheme="majorHAnsi" w:hAnsiTheme="majorHAnsi" w:cstheme="majorHAnsi"/>
+          <w:sz w:val="24"/>
+          <w:szCs w:val="24"/>
+          <w:lang w:val="en-US"/>
+        </w:rPr>
+        <w:t>nosie</w:t>
+      </w:r>
+      <w:proofErr w:type="spellEnd"/>
+      <w:r>
+        <w:rPr>
+          <w:rFonts w:asciiTheme="majorHAnsi" w:hAnsiTheme="majorHAnsi" w:cstheme="majorHAnsi"/>
+          <w:sz w:val="24"/>
+          <w:szCs w:val="24"/>
+          <w:lang w:val="en-US"/>
+        </w:rPr>
+        <w:t xml:space="preserve"> realization</w:t>
+      </w:r>
+    </w:p>
+    <w:p>
+      <w:pPr>
+        <w:pStyle w:val="Heading2"/>
+        <w:spacing w:line="360" w:lineRule="auto"/>
+        <w:rPr>
           <w:rFonts w:cstheme="majorHAnsi"/>
+          <w:rtl/>
           <w:lang w:val="en-US"/>
         </w:rPr>
       </w:pPr>
-      <w:bookmarkStart w:id="12" w:name="_Toc106454630"/>
+      <w:bookmarkStart w:id="16" w:name="_Toc106569578"/>
+      <w:r>
+        <w:rPr>
+          <w:rFonts w:eastAsiaTheme="minorEastAsia" w:cstheme="majorHAnsi"/>
+          <w:lang w:val="en-US"/>
+        </w:rPr>
+        <w:t xml:space="preserve">With </w:t>
+      </w:r>
+      <w:r>
+        <w:rPr>
+          <w:rFonts w:eastAsiaTheme="minorEastAsia" w:cstheme="majorHAnsi"/>
+          <w:lang w:val="en-US"/>
+        </w:rPr>
+        <w:t>Robust Fit</w:t>
+      </w:r>
+      <w:bookmarkEnd w:id="16"/>
+      <w:r>
+        <w:rPr>
+          <w:rFonts w:eastAsiaTheme="minorEastAsia" w:cstheme="majorHAnsi"/>
+          <w:lang w:val="en-US"/>
+        </w:rPr>
+        <w:t>ting</w:t>
+      </w:r>
+    </w:p>
+    <w:p>
+      <w:pPr>
+        <w:spacing w:line="360" w:lineRule="auto"/>
+        <w:rPr>
+          <w:rFonts w:asciiTheme="majorHAnsi" w:hAnsiTheme="majorHAnsi" w:cstheme="majorHAnsi"/>
+          <w:sz w:val="24"/>
+          <w:szCs w:val="24"/>
+          <w:rtl/>
+          <w:lang w:val="en-US"/>
+        </w:rPr>
+      </w:pPr>
+      <w:r>
+        <w:rPr>
+          <w:rFonts w:asciiTheme="majorHAnsi" w:hAnsiTheme="majorHAnsi" w:cstheme="majorHAnsi"/>
+          <w:sz w:val="24"/>
+          <w:szCs w:val="24"/>
+          <w:lang w:val="en-US"/>
+        </w:rPr>
+        <w:t xml:space="preserve">TODO: running MC here will be heavy, as for each noise realization one need to perform other MC realizations </w:t>
+      </w:r>
+      <w:r>
+        <w:rPr>
+          <w:rFonts w:asciiTheme="majorHAnsi" w:hAnsiTheme="majorHAnsi" w:cstheme="majorHAnsi"/>
+          <w:sz w:val="24"/>
+          <w:szCs w:val="24"/>
+          <w:lang w:val="en-US"/>
+        </w:rPr>
+        <w:t>to calculate the CI range. Maybe the CI range is independent of the noise realization? It is possible… In such case calculating the CI range once will be quite enough?</w:t>
+      </w:r>
+    </w:p>
+    <w:p>
+      <w:pPr>
+        <w:spacing w:line="360" w:lineRule="auto"/>
+        <w:rPr>
+          <w:rFonts w:asciiTheme="majorHAnsi" w:hAnsiTheme="majorHAnsi" w:cstheme="majorHAnsi"/>
+          <w:sz w:val="24"/>
+          <w:szCs w:val="24"/>
+          <w:lang w:val="en-US"/>
+        </w:rPr>
+      </w:pPr>
+      <w:r>
+        <w:rPr>
+          <w:rFonts w:asciiTheme="majorHAnsi" w:hAnsiTheme="majorHAnsi" w:cstheme="majorHAnsi"/>
+          <w:sz w:val="24"/>
+          <w:szCs w:val="24"/>
+          <w:lang w:val="en-US"/>
+        </w:rPr>
+        <w:t>TODO</w:t>
+      </w:r>
+      <w:r>
+        <w:rPr>
+          <w:rFonts w:asciiTheme="majorHAnsi" w:hAnsiTheme="majorHAnsi" w:cstheme="majorHAnsi"/>
+          <w:sz w:val="24"/>
+          <w:szCs w:val="24"/>
+          <w:lang w:val="en-US"/>
+        </w:rPr>
+        <w:t>: Choose robust fitting – median? Probably there is something very common in the literature to use here…</w:t>
+      </w:r>
+    </w:p>
+    <w:p>
+      <w:pPr>
+        <w:spacing w:line="360" w:lineRule="auto"/>
+        <w:rPr>
+          <w:rFonts w:asciiTheme="majorHAnsi" w:hAnsiTheme="majorHAnsi" w:cstheme="majorHAnsi"/>
+          <w:sz w:val="24"/>
+          <w:szCs w:val="24"/>
+          <w:lang w:val="en-US"/>
+        </w:rPr>
+      </w:pPr>
+      <w:r>
+        <w:rPr>
+          <w:rFonts w:asciiTheme="majorHAnsi" w:hAnsiTheme="majorHAnsi" w:cstheme="majorHAnsi"/>
+          <w:sz w:val="24"/>
+          <w:szCs w:val="24"/>
+          <w:lang w:val="en-US"/>
+        </w:rPr>
+        <w:br w:type="page"/>
+      </w:r>
+    </w:p>
+    <w:p>
+      <w:pPr>
+        <w:pStyle w:val="Heading1"/>
+        <w:spacing w:line="360" w:lineRule="auto"/>
+        <w:rPr>
+          <w:rFonts w:eastAsiaTheme="minorEastAsia" w:cstheme="majorHAnsi"/>
+          <w:lang w:val="en-US"/>
+        </w:rPr>
+      </w:pPr>
+      <w:r>
+        <w:rPr>
+          <w:rFonts w:eastAsiaTheme="minorEastAsia" w:cstheme="majorHAnsi"/>
+          <w:lang w:val="en-US"/>
+        </w:rPr>
+        <w:lastRenderedPageBreak/>
+        <w:t>Boot Strapping</w:t>
+      </w:r>
+      <w:r>
+        <w:rPr>
+          <w:rFonts w:eastAsiaTheme="minorEastAsia" w:cstheme="majorHAnsi"/>
+          <w:lang w:val="en-US"/>
+        </w:rPr>
+        <w:t xml:space="preserve"> with </w:t>
+      </w:r>
+      <w:proofErr w:type="spellStart"/>
+      <w:r>
+        <w:rPr>
+          <w:rFonts w:eastAsiaTheme="minorEastAsia" w:cstheme="majorHAnsi"/>
+          <w:lang w:val="en-US"/>
+        </w:rPr>
+        <w:t>Studentized</w:t>
+      </w:r>
+      <w:proofErr w:type="spellEnd"/>
+      <w:r>
+        <w:rPr>
+          <w:rFonts w:eastAsiaTheme="minorEastAsia" w:cstheme="majorHAnsi"/>
+          <w:lang w:val="en-US"/>
+        </w:rPr>
+        <w:t xml:space="preserve"> </w:t>
+      </w:r>
+      <w:r>
+        <w:rPr>
+          <w:rFonts w:eastAsiaTheme="minorEastAsia" w:cstheme="majorHAnsi"/>
+          <w:lang w:val="en-US"/>
+        </w:rPr>
+        <w:t>Residual Resampling</w:t>
+      </w:r>
+    </w:p>
+    <w:p>
+      <w:pPr>
+        <w:spacing w:line="360" w:lineRule="auto"/>
+        <w:rPr>
+          <w:rFonts w:asciiTheme="majorHAnsi" w:hAnsiTheme="majorHAnsi" w:cstheme="majorHAnsi"/>
+          <w:sz w:val="24"/>
+          <w:szCs w:val="24"/>
+          <w:lang w:val="en-US"/>
+        </w:rPr>
+      </w:pPr>
+      <w:r>
+        <w:rPr>
+          <w:rFonts w:asciiTheme="majorHAnsi" w:hAnsiTheme="majorHAnsi" w:cstheme="majorHAnsi"/>
+          <w:sz w:val="24"/>
+          <w:szCs w:val="24"/>
+          <w:lang w:val="en-US"/>
+        </w:rPr>
+        <w:t xml:space="preserve">TODO: </w:t>
+      </w:r>
+      <w:r>
+        <w:rPr>
+          <w:rFonts w:asciiTheme="majorHAnsi" w:hAnsiTheme="majorHAnsi" w:cstheme="majorHAnsi"/>
+          <w:sz w:val="24"/>
+          <w:szCs w:val="24"/>
+          <w:lang w:val="en-US"/>
+        </w:rPr>
+        <w:t xml:space="preserve">See </w:t>
+      </w:r>
+      <w:r>
+        <w:rPr>
+          <w:rFonts w:asciiTheme="majorHAnsi" w:hAnsiTheme="majorHAnsi" w:cstheme="majorHAnsi"/>
+          <w:sz w:val="24"/>
+          <w:szCs w:val="24"/>
+          <w:lang w:val="en-US"/>
+        </w:rPr>
+        <w:fldChar w:fldCharType="begin"/>
+      </w:r>
+      <w:r>
+        <w:rPr>
+          <w:rFonts w:asciiTheme="majorHAnsi" w:hAnsiTheme="majorHAnsi" w:cstheme="majorHAnsi"/>
+          <w:sz w:val="24"/>
+          <w:szCs w:val="24"/>
+          <w:lang w:val="en-US"/>
+        </w:rPr>
+        <w:instrText xml:space="preserve"> REF _Ref106626440 \r \h </w:instrText>
+      </w:r>
+      <w:r>
+        <w:rPr>
+          <w:rFonts w:asciiTheme="majorHAnsi" w:hAnsiTheme="majorHAnsi" w:cstheme="majorHAnsi"/>
+          <w:sz w:val="24"/>
+          <w:szCs w:val="24"/>
+          <w:lang w:val="en-US"/>
+        </w:rPr>
+      </w:r>
+      <w:r>
+        <w:rPr>
+          <w:rFonts w:asciiTheme="majorHAnsi" w:hAnsiTheme="majorHAnsi" w:cstheme="majorHAnsi"/>
+          <w:sz w:val="24"/>
+          <w:szCs w:val="24"/>
+          <w:lang w:val="en-US"/>
+        </w:rPr>
+        <w:instrText xml:space="preserve"> \* MERGEFORMAT </w:instrText>
+      </w:r>
+      <w:r>
+        <w:rPr>
+          <w:rFonts w:asciiTheme="majorHAnsi" w:hAnsiTheme="majorHAnsi" w:cstheme="majorHAnsi"/>
+          <w:sz w:val="24"/>
+          <w:szCs w:val="24"/>
+          <w:lang w:val="en-US"/>
+        </w:rPr>
+        <w:fldChar w:fldCharType="separate"/>
+      </w:r>
+      <w:proofErr w:type="gramStart"/>
+      <w:r>
+        <w:rPr>
+          <w:rFonts w:asciiTheme="majorHAnsi" w:hAnsiTheme="majorHAnsi" w:cstheme="majorHAnsi"/>
+          <w:sz w:val="24"/>
+          <w:szCs w:val="24"/>
+          <w:cs/>
+          <w:lang w:val="en-US"/>
+        </w:rPr>
+        <w:t>‎</w:t>
+      </w:r>
+      <w:r>
+        <w:rPr>
+          <w:rFonts w:asciiTheme="majorHAnsi" w:hAnsiTheme="majorHAnsi" w:cstheme="majorHAnsi"/>
+          <w:sz w:val="24"/>
+          <w:szCs w:val="24"/>
+          <w:lang w:val="en-US"/>
+        </w:rPr>
+        <w:t>[</w:t>
+      </w:r>
+      <w:proofErr w:type="gramEnd"/>
+      <w:r>
+        <w:rPr>
+          <w:rFonts w:asciiTheme="majorHAnsi" w:hAnsiTheme="majorHAnsi" w:cstheme="majorHAnsi"/>
+          <w:sz w:val="24"/>
+          <w:szCs w:val="24"/>
+          <w:lang w:val="en-US"/>
+        </w:rPr>
+        <w:t>6]</w:t>
+      </w:r>
+      <w:r>
+        <w:rPr>
+          <w:rFonts w:asciiTheme="majorHAnsi" w:hAnsiTheme="majorHAnsi" w:cstheme="majorHAnsi"/>
+          <w:sz w:val="24"/>
+          <w:szCs w:val="24"/>
+          <w:lang w:val="en-US"/>
+        </w:rPr>
+        <w:fldChar w:fldCharType="end"/>
+      </w:r>
+      <w:r>
+        <w:rPr>
+          <w:rFonts w:asciiTheme="majorHAnsi" w:hAnsiTheme="majorHAnsi" w:cstheme="majorHAnsi"/>
+          <w:sz w:val="24"/>
+          <w:szCs w:val="24"/>
+          <w:lang w:val="en-US"/>
+        </w:rPr>
+        <w:t>.</w:t>
+      </w:r>
+      <w:r>
+        <w:rPr>
+          <w:rFonts w:asciiTheme="majorHAnsi" w:hAnsiTheme="majorHAnsi" w:cstheme="majorHAnsi"/>
+          <w:sz w:val="24"/>
+          <w:szCs w:val="24"/>
+          <w:lang w:val="en-US"/>
+        </w:rPr>
+        <w:t xml:space="preserve"> Use </w:t>
+      </w:r>
+      <w:proofErr w:type="spellStart"/>
+      <w:r>
+        <w:rPr>
+          <w:rFonts w:asciiTheme="majorHAnsi" w:hAnsiTheme="majorHAnsi" w:cstheme="majorHAnsi"/>
+          <w:sz w:val="24"/>
+          <w:szCs w:val="24"/>
+          <w:lang w:val="en-US"/>
+        </w:rPr>
+        <w:t>Studentized</w:t>
+      </w:r>
+      <w:proofErr w:type="spellEnd"/>
+      <w:r>
+        <w:rPr>
+          <w:rFonts w:asciiTheme="majorHAnsi" w:hAnsiTheme="majorHAnsi" w:cstheme="majorHAnsi"/>
+          <w:sz w:val="24"/>
+          <w:szCs w:val="24"/>
+          <w:lang w:val="en-US"/>
+        </w:rPr>
+        <w:t xml:space="preserve"> as they are equally distributed, while the residuals </w:t>
+      </w:r>
+      <m:oMath>
+        <m:sSub>
+          <m:sSubPr>
+            <m:ctrlPr>
+              <w:rPr>
+                <w:rFonts w:ascii="Cambria Math" w:hAnsi="Cambria Math" w:cstheme="majorHAnsi"/>
+                <w:i/>
+                <w:sz w:val="24"/>
+                <w:szCs w:val="24"/>
+                <w:lang w:val="en-US"/>
+              </w:rPr>
+            </m:ctrlPr>
+          </m:sSubPr>
+          <m:e>
+            <m:r>
+              <w:rPr>
+                <w:rFonts w:ascii="Cambria Math" w:hAnsi="Cambria Math" w:cstheme="majorHAnsi"/>
+                <w:sz w:val="24"/>
+                <w:szCs w:val="24"/>
+                <w:lang w:val="en-US"/>
+              </w:rPr>
+              <m:t>e</m:t>
+            </m:r>
+          </m:e>
+          <m:sub>
+            <m:r>
+              <w:rPr>
+                <w:rFonts w:ascii="Cambria Math" w:hAnsi="Cambria Math" w:cstheme="majorHAnsi"/>
+                <w:sz w:val="24"/>
+                <w:szCs w:val="24"/>
+                <w:lang w:val="en-US"/>
+              </w:rPr>
+              <m:t>i</m:t>
+            </m:r>
+          </m:sub>
+        </m:sSub>
+        <m:r>
+          <w:rPr>
+            <w:rFonts w:ascii="Cambria Math" w:hAnsi="Cambria Math" w:cstheme="majorHAnsi"/>
+            <w:sz w:val="24"/>
+            <w:szCs w:val="24"/>
+            <w:lang w:val="en-US"/>
+          </w:rPr>
+          <m:t>=</m:t>
+        </m:r>
+        <m:sSub>
+          <m:sSubPr>
+            <m:ctrlPr>
+              <w:rPr>
+                <w:rFonts w:ascii="Cambria Math" w:hAnsi="Cambria Math" w:cstheme="majorHAnsi"/>
+                <w:i/>
+                <w:sz w:val="24"/>
+                <w:szCs w:val="24"/>
+                <w:lang w:val="en-US"/>
+              </w:rPr>
+            </m:ctrlPr>
+          </m:sSubPr>
+          <m:e>
+            <m:r>
+              <w:rPr>
+                <w:rFonts w:ascii="Cambria Math" w:hAnsi="Cambria Math" w:cstheme="majorHAnsi"/>
+                <w:sz w:val="24"/>
+                <w:szCs w:val="24"/>
+                <w:lang w:val="en-US"/>
+              </w:rPr>
+              <m:t>y</m:t>
+            </m:r>
+          </m:e>
+          <m:sub>
+            <m:r>
+              <w:rPr>
+                <w:rFonts w:ascii="Cambria Math" w:hAnsi="Cambria Math" w:cstheme="majorHAnsi"/>
+                <w:sz w:val="24"/>
+                <w:szCs w:val="24"/>
+                <w:lang w:val="en-US"/>
+              </w:rPr>
+              <m:t>i</m:t>
+            </m:r>
+          </m:sub>
+        </m:sSub>
+        <m:r>
+          <w:rPr>
+            <w:rFonts w:ascii="Cambria Math" w:hAnsi="Cambria Math" w:cstheme="majorHAnsi"/>
+            <w:sz w:val="24"/>
+            <w:szCs w:val="24"/>
+            <w:lang w:val="en-US"/>
+          </w:rPr>
+          <m:t>-</m:t>
+        </m:r>
+        <m:sSub>
+          <m:sSubPr>
+            <m:ctrlPr>
+              <w:rPr>
+                <w:rFonts w:ascii="Cambria Math" w:hAnsi="Cambria Math" w:cstheme="majorHAnsi"/>
+                <w:i/>
+                <w:sz w:val="24"/>
+                <w:szCs w:val="24"/>
+                <w:lang w:val="en-US"/>
+              </w:rPr>
+            </m:ctrlPr>
+          </m:sSubPr>
+          <m:e>
+            <m:acc>
+              <m:accPr>
+                <m:ctrlPr>
+                  <w:rPr>
+                    <w:rFonts w:ascii="Cambria Math" w:hAnsi="Cambria Math" w:cstheme="majorHAnsi"/>
+                    <w:i/>
+                    <w:sz w:val="24"/>
+                    <w:szCs w:val="24"/>
+                    <w:lang w:val="en-US"/>
+                  </w:rPr>
+                </m:ctrlPr>
+              </m:accPr>
+              <m:e>
+                <m:r>
+                  <w:rPr>
+                    <w:rFonts w:ascii="Cambria Math" w:hAnsi="Cambria Math" w:cstheme="majorHAnsi"/>
+                    <w:sz w:val="24"/>
+                    <w:szCs w:val="24"/>
+                    <w:lang w:val="en-US"/>
+                  </w:rPr>
+                  <m:t>y</m:t>
+                </m:r>
+              </m:e>
+            </m:acc>
+          </m:e>
+          <m:sub>
+            <m:r>
+              <w:rPr>
+                <w:rFonts w:ascii="Cambria Math" w:hAnsi="Cambria Math" w:cstheme="majorHAnsi"/>
+                <w:sz w:val="24"/>
+                <w:szCs w:val="24"/>
+                <w:lang w:val="en-US"/>
+              </w:rPr>
+              <m:t>i</m:t>
+            </m:r>
+          </m:sub>
+        </m:sSub>
+      </m:oMath>
+      <w:r>
+        <w:rPr>
+          <w:rFonts w:asciiTheme="majorHAnsi" w:eastAsiaTheme="minorEastAsia" w:hAnsiTheme="majorHAnsi" w:cstheme="majorHAnsi"/>
+          <w:sz w:val="24"/>
+          <w:szCs w:val="24"/>
+          <w:lang w:val="en-US"/>
+        </w:rPr>
+        <w:t xml:space="preserve"> are not (have different variance…)</w:t>
+      </w:r>
+      <w:bookmarkStart w:id="17" w:name="_GoBack"/>
+      <w:bookmarkEnd w:id="17"/>
+    </w:p>
+    <w:p>
+      <w:pPr>
+        <w:spacing w:line="360" w:lineRule="auto"/>
+        <w:rPr>
+          <w:rFonts w:asciiTheme="majorHAnsi" w:hAnsiTheme="majorHAnsi" w:cstheme="majorHAnsi"/>
+          <w:sz w:val="24"/>
+          <w:szCs w:val="24"/>
+          <w:lang w:val="en-US"/>
+        </w:rPr>
+      </w:pPr>
+    </w:p>
+    <w:p>
+      <w:pPr>
+        <w:spacing w:line="360" w:lineRule="auto"/>
+        <w:rPr>
+          <w:rFonts w:asciiTheme="majorHAnsi" w:hAnsiTheme="majorHAnsi" w:cstheme="majorHAnsi"/>
+          <w:sz w:val="24"/>
+          <w:szCs w:val="24"/>
+          <w:lang w:val="en-US"/>
+        </w:rPr>
+      </w:pPr>
+      <w:r>
+        <w:rPr>
+          <w:rFonts w:asciiTheme="majorHAnsi" w:hAnsiTheme="majorHAnsi" w:cstheme="majorHAnsi"/>
+          <w:sz w:val="24"/>
+          <w:szCs w:val="24"/>
+          <w:lang w:val="en-US"/>
+        </w:rPr>
+        <w:br w:type="page"/>
+      </w:r>
+    </w:p>
+    <w:p>
+      <w:pPr>
+        <w:pStyle w:val="Heading1"/>
+        <w:spacing w:line="360" w:lineRule="auto"/>
+        <w:rPr>
+          <w:rFonts w:cstheme="majorHAnsi"/>
+          <w:lang w:val="en-US"/>
+        </w:rPr>
+      </w:pPr>
+      <w:bookmarkStart w:id="18" w:name="_Toc106569579"/>
+      <w:r>
+        <w:rPr>
+          <w:rFonts w:cstheme="majorHAnsi"/>
+          <w:lang w:val="en-US"/>
+        </w:rPr>
+        <w:lastRenderedPageBreak/>
+        <w:t>Bayesian</w:t>
+      </w:r>
+      <w:bookmarkEnd w:id="18"/>
+    </w:p>
+    <w:p>
+      <w:pPr>
+        <w:spacing w:line="360" w:lineRule="auto"/>
+        <w:rPr>
+          <w:rFonts w:asciiTheme="majorHAnsi" w:hAnsiTheme="majorHAnsi" w:cstheme="majorHAnsi"/>
+          <w:sz w:val="24"/>
+          <w:szCs w:val="24"/>
+          <w:lang w:val="en-US"/>
+        </w:rPr>
+      </w:pPr>
+      <w:r>
+        <w:rPr>
+          <w:rFonts w:asciiTheme="majorHAnsi" w:hAnsiTheme="majorHAnsi" w:cstheme="majorHAnsi"/>
+          <w:sz w:val="24"/>
+          <w:szCs w:val="24"/>
+          <w:lang w:val="en-US"/>
+        </w:rPr>
+        <w:t xml:space="preserve">TODO: use </w:t>
+      </w:r>
+      <w:hyperlink r:id="rId13" w:history="1">
+        <w:r>
+          <w:rPr>
+            <w:rStyle w:val="Hyperlink"/>
+            <w:rFonts w:asciiTheme="majorHAnsi" w:hAnsiTheme="majorHAnsi" w:cstheme="majorHAnsi"/>
+            <w:sz w:val="24"/>
+            <w:szCs w:val="24"/>
+            <w:lang w:val="en-US"/>
+          </w:rPr>
+          <w:t>https://www.pymc.io/projects/docs/en/latest/installation.html</w:t>
+        </w:r>
+      </w:hyperlink>
+      <w:r>
+        <w:rPr>
+          <w:rFonts w:asciiTheme="majorHAnsi" w:hAnsiTheme="majorHAnsi" w:cstheme="majorHAnsi"/>
+          <w:sz w:val="24"/>
+          <w:szCs w:val="24"/>
+          <w:lang w:val="en-US"/>
+        </w:rPr>
+        <w:t xml:space="preserve"> </w:t>
+      </w:r>
+    </w:p>
+    <w:p>
+      <w:pPr>
+        <w:spacing w:line="360" w:lineRule="auto"/>
+        <w:rPr>
+          <w:rFonts w:asciiTheme="majorHAnsi" w:hAnsiTheme="majorHAnsi" w:cstheme="majorHAnsi"/>
+          <w:sz w:val="24"/>
+          <w:szCs w:val="24"/>
+          <w:lang w:val="en-US"/>
+        </w:rPr>
+      </w:pPr>
+    </w:p>
+    <w:p>
+      <w:pPr>
+        <w:spacing w:line="360" w:lineRule="auto"/>
+        <w:rPr>
+          <w:rFonts w:asciiTheme="majorHAnsi" w:hAnsiTheme="majorHAnsi" w:cstheme="majorHAnsi"/>
+          <w:sz w:val="24"/>
+          <w:szCs w:val="24"/>
+          <w:lang w:val="en-US"/>
+        </w:rPr>
+      </w:pPr>
+      <w:r>
+        <w:rPr>
+          <w:rFonts w:asciiTheme="majorHAnsi" w:hAnsiTheme="majorHAnsi" w:cstheme="majorHAnsi"/>
+          <w:sz w:val="24"/>
+          <w:szCs w:val="24"/>
+          <w:lang w:val="en-US"/>
+        </w:rPr>
+        <w:br w:type="page"/>
+      </w:r>
+    </w:p>
+    <w:p>
+      <w:pPr>
+        <w:pStyle w:val="Heading1"/>
+        <w:spacing w:line="360" w:lineRule="auto"/>
+        <w:rPr>
+          <w:rFonts w:cstheme="majorHAnsi"/>
+          <w:lang w:val="en-US"/>
+        </w:rPr>
+      </w:pPr>
+      <w:bookmarkStart w:id="19" w:name="_Toc106569580"/>
       <w:r>
         <w:rPr>
           <w:rFonts w:cstheme="majorHAnsi"/>
@@ -11214,7 +12594,7 @@
         <w:lastRenderedPageBreak/>
         <w:t>Sources</w:t>
       </w:r>
-      <w:bookmarkEnd w:id="12"/>
+      <w:bookmarkEnd w:id="19"/>
     </w:p>
     <w:p>
       <w:pPr>
@@ -11231,7 +12611,7 @@
           <w:lang w:val="en-US"/>
         </w:rPr>
       </w:pPr>
-      <w:bookmarkStart w:id="13" w:name="_Ref106445600"/>
+      <w:bookmarkStart w:id="20" w:name="_Ref106445600"/>
       <w:r>
         <w:rPr>
           <w:rFonts w:asciiTheme="majorHAnsi" w:hAnsiTheme="majorHAnsi" w:cstheme="majorHAnsi"/>
@@ -11241,7 +12621,7 @@
         </w:rPr>
         <w:t xml:space="preserve">“Numerical Recipes, the Art of Scientific Computing”, Third Edition, </w:t>
       </w:r>
-      <w:hyperlink r:id="rId11" w:history="1">
+      <w:hyperlink r:id="rId14" w:history="1">
         <w:r>
           <w:rPr>
             <w:rStyle w:val="Hyperlink"/>
@@ -11339,7 +12719,7 @@
         </w:rPr>
         <w:t>, Cambridge university press</w:t>
       </w:r>
-      <w:bookmarkEnd w:id="13"/>
+      <w:bookmarkEnd w:id="20"/>
     </w:p>
     <w:p>
       <w:pPr>
@@ -11356,7 +12736,7 @@
           <w:lang w:val="en-US"/>
         </w:rPr>
       </w:pPr>
-      <w:bookmarkStart w:id="14" w:name="_Ref106446530"/>
+      <w:bookmarkStart w:id="21" w:name="_Ref106446530"/>
       <w:r>
         <w:rPr>
           <w:rFonts w:asciiTheme="majorHAnsi" w:hAnsiTheme="majorHAnsi" w:cstheme="majorHAnsi"/>
@@ -11366,7 +12746,7 @@
         </w:rPr>
         <w:t xml:space="preserve">Wikipedia linear regression, </w:t>
       </w:r>
-      <w:hyperlink r:id="rId12" w:history="1">
+      <w:hyperlink r:id="rId15" w:history="1">
         <w:r>
           <w:rPr>
             <w:rStyle w:val="Hyperlink"/>
@@ -11378,7 +12758,7 @@
           <w:t>https://en.wikipedia.org/wiki/Linear_regression</w:t>
         </w:r>
       </w:hyperlink>
-      <w:bookmarkEnd w:id="14"/>
+      <w:bookmarkEnd w:id="21"/>
       <w:r>
         <w:rPr>
           <w:rFonts w:asciiTheme="majorHAnsi" w:hAnsiTheme="majorHAnsi" w:cstheme="majorHAnsi"/>
@@ -11399,34 +12779,314 @@
         <w:spacing w:line="360" w:lineRule="auto"/>
         <w:rPr>
           <w:rFonts w:asciiTheme="majorHAnsi" w:hAnsiTheme="majorHAnsi" w:cstheme="majorHAnsi"/>
-          <w:sz w:val="24"/>
-          <w:szCs w:val="24"/>
-          <w:lang w:val="en-US"/>
+          <w:color w:val="333333"/>
+          <w:sz w:val="23"/>
+          <w:szCs w:val="23"/>
         </w:rPr>
       </w:pPr>
-      <w:hyperlink r:id="rId13" w:history="1">
-        <w:bookmarkStart w:id="15" w:name="_Ref106448449"/>
+      <w:r>
+        <w:rPr>
+          <w:rFonts w:asciiTheme="majorHAnsi" w:hAnsiTheme="majorHAnsi" w:cstheme="majorHAnsi"/>
+          <w:sz w:val="24"/>
+          <w:szCs w:val="24"/>
+        </w:rPr>
+        <w:t>“Statistics 512: Applied Linear Models</w:t>
+      </w:r>
+      <w:r>
+        <w:rPr>
+          <w:rFonts w:asciiTheme="majorHAnsi" w:hAnsiTheme="majorHAnsi" w:cstheme="majorHAnsi"/>
+          <w:sz w:val="24"/>
+          <w:szCs w:val="24"/>
+          <w:lang w:val="en-US"/>
+        </w:rPr>
+        <w:t>;</w:t>
+      </w:r>
+      <w:r>
+        <w:rPr>
+          <w:rFonts w:asciiTheme="majorHAnsi" w:hAnsiTheme="majorHAnsi" w:cstheme="majorHAnsi"/>
+          <w:sz w:val="24"/>
+          <w:szCs w:val="24"/>
+        </w:rPr>
+        <w:t xml:space="preserve"> Chapter 5: Linear Regression in Matrix Form”,</w:t>
+      </w:r>
+      <w:r>
+        <w:rPr>
+          <w:rFonts w:asciiTheme="majorHAnsi" w:hAnsiTheme="majorHAnsi" w:cstheme="majorHAnsi"/>
+        </w:rPr>
+        <w:t xml:space="preserve"> </w:t>
+      </w:r>
+      <w:bookmarkStart w:id="22" w:name="_Ref106448449"/>
+      <w:r>
+        <w:rPr>
+          <w:rStyle w:val="Hyperlink"/>
+          <w:rFonts w:asciiTheme="majorHAnsi" w:hAnsiTheme="majorHAnsi" w:cstheme="majorHAnsi"/>
+          <w:sz w:val="24"/>
+          <w:szCs w:val="24"/>
+          <w:lang w:val="en-US"/>
+        </w:rPr>
+        <w:fldChar w:fldCharType="begin"/>
+      </w:r>
+      <w:r>
+        <w:rPr>
+          <w:rStyle w:val="Hyperlink"/>
+          <w:rFonts w:asciiTheme="majorHAnsi" w:hAnsiTheme="majorHAnsi" w:cstheme="majorHAnsi"/>
+          <w:sz w:val="24"/>
+          <w:szCs w:val="24"/>
+          <w:lang w:val="en-US"/>
+        </w:rPr>
+        <w:instrText xml:space="preserve"> HYPERLINK "https://www.stat.purdue.edu/~boli/stat512/lectures/topic3.pdf" </w:instrText>
+      </w:r>
+      <w:r>
+        <w:rPr>
+          <w:rStyle w:val="Hyperlink"/>
+          <w:rFonts w:asciiTheme="majorHAnsi" w:hAnsiTheme="majorHAnsi" w:cstheme="majorHAnsi"/>
+          <w:sz w:val="24"/>
+          <w:szCs w:val="24"/>
+          <w:lang w:val="en-US"/>
+        </w:rPr>
+        <w:fldChar w:fldCharType="separate"/>
+      </w:r>
+      <w:r>
+        <w:rPr>
+          <w:rStyle w:val="Hyperlink"/>
+          <w:rFonts w:asciiTheme="majorHAnsi" w:hAnsiTheme="majorHAnsi" w:cstheme="majorHAnsi"/>
+          <w:sz w:val="24"/>
+          <w:szCs w:val="24"/>
+          <w:lang w:val="en-US"/>
+        </w:rPr>
+        <w:t>https://www.stat.purdue.edu/~boli/stat512/lectures/topic3.pdf</w:t>
+      </w:r>
+      <w:bookmarkEnd w:id="22"/>
+      <w:r>
+        <w:rPr>
+          <w:rStyle w:val="Hyperlink"/>
+          <w:rFonts w:asciiTheme="majorHAnsi" w:hAnsiTheme="majorHAnsi" w:cstheme="majorHAnsi"/>
+          <w:sz w:val="24"/>
+          <w:szCs w:val="24"/>
+          <w:lang w:val="en-US"/>
+        </w:rPr>
+        <w:fldChar w:fldCharType="end"/>
+      </w:r>
+      <w:r>
+        <w:rPr>
+          <w:rFonts w:asciiTheme="majorHAnsi" w:hAnsiTheme="majorHAnsi" w:cstheme="majorHAnsi"/>
+          <w:sz w:val="24"/>
+          <w:szCs w:val="24"/>
+          <w:lang w:val="en-US"/>
+        </w:rPr>
+        <w:t xml:space="preserve"> </w:t>
+      </w:r>
+      <w:r>
+        <w:rPr>
+          <w:rFonts w:asciiTheme="majorHAnsi" w:hAnsiTheme="majorHAnsi" w:cstheme="majorHAnsi"/>
+          <w:color w:val="333333"/>
+          <w:sz w:val="23"/>
+          <w:szCs w:val="23"/>
+        </w:rPr>
+        <w:t>, Bo Li</w:t>
+      </w:r>
+      <w:r>
+        <w:rPr>
+          <w:rFonts w:asciiTheme="majorHAnsi" w:hAnsiTheme="majorHAnsi" w:cstheme="majorHAnsi"/>
+          <w:color w:val="333333"/>
+          <w:sz w:val="23"/>
+          <w:szCs w:val="23"/>
+          <w:lang w:val="en-US"/>
+        </w:rPr>
+        <w:t>, a</w:t>
+      </w:r>
+      <w:r>
+        <w:rPr>
+          <w:rFonts w:asciiTheme="majorHAnsi" w:hAnsiTheme="majorHAnsi" w:cstheme="majorHAnsi"/>
+          <w:color w:val="333333"/>
+          <w:sz w:val="23"/>
+          <w:szCs w:val="23"/>
+        </w:rPr>
+        <w:t>ssociate Professor</w:t>
+      </w:r>
+      <w:r>
+        <w:rPr>
+          <w:rFonts w:asciiTheme="majorHAnsi" w:hAnsiTheme="majorHAnsi" w:cstheme="majorHAnsi"/>
+          <w:color w:val="333333"/>
+          <w:sz w:val="23"/>
+          <w:szCs w:val="23"/>
+          <w:lang w:val="en-US"/>
+        </w:rPr>
+        <w:t xml:space="preserve">, </w:t>
+      </w:r>
+      <w:hyperlink r:id="rId16" w:history="1">
+        <w:r>
+          <w:rPr>
+            <w:rFonts w:asciiTheme="majorHAnsi" w:hAnsiTheme="majorHAnsi" w:cstheme="majorHAnsi"/>
+            <w:color w:val="333333"/>
+            <w:sz w:val="23"/>
+            <w:szCs w:val="23"/>
+          </w:rPr>
+          <w:t>Department of Statistics</w:t>
+        </w:r>
+      </w:hyperlink>
+      <w:r>
+        <w:rPr>
+          <w:rFonts w:asciiTheme="majorHAnsi" w:hAnsiTheme="majorHAnsi" w:cstheme="majorHAnsi"/>
+          <w:color w:val="333333"/>
+          <w:sz w:val="23"/>
+          <w:szCs w:val="23"/>
+        </w:rPr>
+        <w:t>, </w:t>
+      </w:r>
+      <w:hyperlink r:id="rId17" w:history="1">
+        <w:r>
+          <w:rPr>
+            <w:rFonts w:asciiTheme="majorHAnsi" w:hAnsiTheme="majorHAnsi" w:cstheme="majorHAnsi"/>
+            <w:color w:val="333333"/>
+            <w:sz w:val="23"/>
+            <w:szCs w:val="23"/>
+          </w:rPr>
+          <w:t>Purdue University</w:t>
+        </w:r>
+      </w:hyperlink>
+    </w:p>
+    <w:p>
+      <w:pPr>
+        <w:numPr>
+          <w:ilvl w:val="0"/>
+          <w:numId w:val="2"/>
+        </w:numPr>
+        <w:shd w:val="clear" w:color="auto" w:fill="FFFFFF"/>
+        <w:spacing w:beforeAutospacing="1" w:after="0" w:afterAutospacing="1" w:line="360" w:lineRule="auto"/>
+        <w:rPr>
+          <w:rFonts w:asciiTheme="majorHAnsi" w:hAnsiTheme="majorHAnsi" w:cstheme="majorHAnsi"/>
+          <w:color w:val="333333"/>
+          <w:sz w:val="23"/>
+          <w:szCs w:val="23"/>
+        </w:rPr>
+      </w:pPr>
+      <w:r>
+        <w:rPr>
+          <w:rFonts w:asciiTheme="majorHAnsi" w:hAnsiTheme="majorHAnsi" w:cstheme="majorHAnsi"/>
+          <w:color w:val="333333"/>
+          <w:sz w:val="23"/>
+          <w:szCs w:val="23"/>
+        </w:rPr>
+        <w:t>Benjamin T. Vincent . "Bayesian regression with truncated or censored data". In: </w:t>
+      </w:r>
+      <w:r>
+        <w:rPr>
+          <w:rFonts w:asciiTheme="majorHAnsi" w:hAnsiTheme="majorHAnsi" w:cstheme="majorHAnsi"/>
+          <w:i/>
+          <w:iCs/>
+          <w:color w:val="333333"/>
+          <w:sz w:val="23"/>
+          <w:szCs w:val="23"/>
+        </w:rPr>
+        <w:t>PyMC Examples</w:t>
+      </w:r>
+      <w:r>
+        <w:rPr>
+          <w:rFonts w:asciiTheme="majorHAnsi" w:hAnsiTheme="majorHAnsi" w:cstheme="majorHAnsi"/>
+          <w:color w:val="333333"/>
+          <w:sz w:val="23"/>
+          <w:szCs w:val="23"/>
+        </w:rPr>
+        <w:t>. Ed. by PyMC Team. DOI: </w:t>
+      </w:r>
+      <w:hyperlink r:id="rId18" w:history="1">
+        <w:r>
+          <w:rPr>
+            <w:rStyle w:val="Hyperlink"/>
+            <w:rFonts w:asciiTheme="majorHAnsi" w:hAnsiTheme="majorHAnsi" w:cstheme="majorHAnsi"/>
+            <w:sz w:val="23"/>
+            <w:szCs w:val="23"/>
+          </w:rPr>
+          <w:t>10.5281/zenodo.5654871</w:t>
+        </w:r>
+      </w:hyperlink>
+      <w:r>
+        <w:rPr>
+          <w:rFonts w:asciiTheme="majorHAnsi" w:hAnsiTheme="majorHAnsi" w:cstheme="majorHAnsi"/>
+          <w:color w:val="333333"/>
+          <w:sz w:val="23"/>
+          <w:szCs w:val="23"/>
+          <w:lang w:val="en-US"/>
+        </w:rPr>
+        <w:t xml:space="preserve">, </w:t>
+      </w:r>
+      <w:hyperlink r:id="rId19" w:history="1">
+        <w:r>
+          <w:rPr>
+            <w:rStyle w:val="Hyperlink"/>
+            <w:rFonts w:asciiTheme="majorHAnsi" w:hAnsiTheme="majorHAnsi" w:cstheme="majorHAnsi"/>
+            <w:sz w:val="23"/>
+            <w:szCs w:val="23"/>
+            <w:lang w:val="en-US"/>
+          </w:rPr>
+          <w:t>https://www.pymc.io/projects/examples/en/latest/generalized_linear_models/GLM-truncated-censored-regression.html</w:t>
+        </w:r>
+      </w:hyperlink>
+      <w:r>
+        <w:rPr>
+          <w:rFonts w:asciiTheme="majorHAnsi" w:hAnsiTheme="majorHAnsi" w:cstheme="majorHAnsi"/>
+          <w:color w:val="333333"/>
+          <w:sz w:val="23"/>
+          <w:szCs w:val="23"/>
+          <w:lang w:val="en-US"/>
+        </w:rPr>
+        <w:t xml:space="preserve"> </w:t>
+      </w:r>
+    </w:p>
+    <w:p>
+      <w:pPr>
+        <w:pStyle w:val="ListParagraph"/>
+        <w:numPr>
+          <w:ilvl w:val="0"/>
+          <w:numId w:val="2"/>
+        </w:numPr>
+        <w:spacing w:line="360" w:lineRule="auto"/>
+        <w:rPr>
+          <w:rFonts w:asciiTheme="majorHAnsi" w:hAnsiTheme="majorHAnsi" w:cstheme="majorHAnsi"/>
+          <w:sz w:val="24"/>
+          <w:szCs w:val="24"/>
+        </w:rPr>
+      </w:pPr>
+      <w:hyperlink r:id="rId20" w:history="1">
         <w:r>
           <w:rPr>
             <w:rStyle w:val="Hyperlink"/>
             <w:rFonts w:asciiTheme="majorHAnsi" w:hAnsiTheme="majorHAnsi" w:cstheme="majorHAnsi"/>
             <w:sz w:val="24"/>
             <w:szCs w:val="24"/>
-            <w:lang w:val="en-US"/>
           </w:rPr>
-          <w:t>https://www.stat.purdue.edu/~boli/stat512/lectures/topic3.pdf</w:t>
+          <w:t>https://en.wikipedia.org/wiki/Confidence_interval</w:t>
         </w:r>
-        <w:bookmarkEnd w:id="15"/>
       </w:hyperlink>
-      <w:r>
-        <w:rPr>
-          <w:rFonts w:asciiTheme="majorHAnsi" w:hAnsiTheme="majorHAnsi" w:cstheme="majorHAnsi"/>
-          <w:sz w:val="24"/>
-          <w:szCs w:val="24"/>
-          <w:lang w:val="en-US"/>
-        </w:rPr>
-        <w:t xml:space="preserve"> </w:t>
-      </w:r>
+    </w:p>
+    <w:p>
+      <w:pPr>
+        <w:pStyle w:val="ListParagraph"/>
+        <w:numPr>
+          <w:ilvl w:val="0"/>
+          <w:numId w:val="2"/>
+        </w:numPr>
+        <w:spacing w:line="360" w:lineRule="auto"/>
+        <w:rPr>
+          <w:rFonts w:asciiTheme="majorHAnsi" w:hAnsiTheme="majorHAnsi" w:cstheme="majorHAnsi"/>
+          <w:sz w:val="24"/>
+          <w:szCs w:val="24"/>
+        </w:rPr>
+      </w:pPr>
+      <w:hyperlink r:id="rId21" w:history="1">
+        <w:bookmarkStart w:id="23" w:name="_Ref106626440"/>
+        <w:r>
+          <w:rPr>
+            <w:rStyle w:val="Hyperlink"/>
+            <w:rFonts w:asciiTheme="majorHAnsi" w:hAnsiTheme="majorHAnsi" w:cstheme="majorHAnsi"/>
+            <w:sz w:val="24"/>
+            <w:szCs w:val="24"/>
+          </w:rPr>
+          <w:t>https://en.wikipedia.org/wiki/Bootstrapping_(statistics)</w:t>
+        </w:r>
+        <w:bookmarkEnd w:id="23"/>
+      </w:hyperlink>
     </w:p>
     <w:sectPr>
       <w:pgSz w:w="11906" w:h="16838"/>
@@ -11440,9 +13100,235 @@
 </w:document>
 </file>
 
+<file path=word/endnotes.xml><?xml version="1.0" encoding="utf-8"?>
+<w:endnotes xmlns:wpc="http://schemas.microsoft.com/office/word/2010/wordprocessingCanvas" xmlns:mc="http://schemas.openxmlformats.org/markup-compatibility/2006" xmlns:o="urn:schemas-microsoft-com:office:office" xmlns:r="http://schemas.openxmlformats.org/officeDocument/2006/relationships" xmlns:m="http://schemas.openxmlformats.org/officeDocument/2006/math" xmlns:v="urn:schemas-microsoft-com:vml" xmlns:wp14="http://schemas.microsoft.com/office/word/2010/wordprocessingDrawing" xmlns:wp="http://schemas.openxmlformats.org/drawingml/2006/wordprocessingDrawing" xmlns:w10="urn:schemas-microsoft-com:office:word" xmlns:w="http://schemas.openxmlformats.org/wordprocessingml/2006/main" xmlns:w14="http://schemas.microsoft.com/office/word/2010/wordml" xmlns:w15="http://schemas.microsoft.com/office/word/2012/wordml" xmlns:wpg="http://schemas.microsoft.com/office/word/2010/wordprocessingGroup" xmlns:wpi="http://schemas.microsoft.com/office/word/2010/wordprocessingInk" xmlns:wne="http://schemas.microsoft.com/office/word/2006/wordml" xmlns:wps="http://schemas.microsoft.com/office/word/2010/wordprocessingShape" mc:Ignorable="w14 w15 wp14">
+  <w:endnote w:type="separator" w:id="-1">
+    <w:p>
+      <w:pPr>
+        <w:spacing w:after="0" w:line="240" w:lineRule="auto"/>
+      </w:pPr>
+      <w:r>
+        <w:separator/>
+      </w:r>
+    </w:p>
+  </w:endnote>
+  <w:endnote w:type="continuationSeparator" w:id="0">
+    <w:p>
+      <w:pPr>
+        <w:spacing w:after="0" w:line="240" w:lineRule="auto"/>
+      </w:pPr>
+      <w:r>
+        <w:continuationSeparator/>
+      </w:r>
+    </w:p>
+  </w:endnote>
+</w:endnotes>
+</file>
+
+<file path=word/footnotes.xml><?xml version="1.0" encoding="utf-8"?>
+<w:footnotes xmlns:wpc="http://schemas.microsoft.com/office/word/2010/wordprocessingCanvas" xmlns:mc="http://schemas.openxmlformats.org/markup-compatibility/2006" xmlns:o="urn:schemas-microsoft-com:office:office" xmlns:r="http://schemas.openxmlformats.org/officeDocument/2006/relationships" xmlns:m="http://schemas.openxmlformats.org/officeDocument/2006/math" xmlns:v="urn:schemas-microsoft-com:vml" xmlns:wp14="http://schemas.microsoft.com/office/word/2010/wordprocessingDrawing" xmlns:wp="http://schemas.openxmlformats.org/drawingml/2006/wordprocessingDrawing" xmlns:w10="urn:schemas-microsoft-com:office:word" xmlns:w="http://schemas.openxmlformats.org/wordprocessingml/2006/main" xmlns:w14="http://schemas.microsoft.com/office/word/2010/wordml" xmlns:w15="http://schemas.microsoft.com/office/word/2012/wordml" xmlns:wpg="http://schemas.microsoft.com/office/word/2010/wordprocessingGroup" xmlns:wpi="http://schemas.microsoft.com/office/word/2010/wordprocessingInk" xmlns:wne="http://schemas.microsoft.com/office/word/2006/wordml" xmlns:wps="http://schemas.microsoft.com/office/word/2010/wordprocessingShape" mc:Ignorable="w14 w15 wp14">
+  <w:footnote w:type="separator" w:id="-1">
+    <w:p>
+      <w:pPr>
+        <w:spacing w:after="0" w:line="240" w:lineRule="auto"/>
+      </w:pPr>
+      <w:r>
+        <w:separator/>
+      </w:r>
+    </w:p>
+  </w:footnote>
+  <w:footnote w:type="continuationSeparator" w:id="0">
+    <w:p>
+      <w:pPr>
+        <w:spacing w:after="0" w:line="240" w:lineRule="auto"/>
+      </w:pPr>
+      <w:r>
+        <w:continuationSeparator/>
+      </w:r>
+    </w:p>
+  </w:footnote>
+  <w:footnote w:id="1">
+    <w:p>
+      <w:pPr>
+        <w:pStyle w:val="FootnoteText"/>
+        <w:rPr>
+          <w:rFonts w:ascii="Calibri" w:hAnsi="Calibri"/>
+          <w:lang w:val="en-US"/>
+        </w:rPr>
+      </w:pPr>
+      <w:r>
+        <w:rPr>
+          <w:rStyle w:val="FootnoteReference"/>
+        </w:rPr>
+        <w:footnoteRef/>
+      </w:r>
+      <w:r>
+        <w:t xml:space="preserve"> </w:t>
+      </w:r>
+      <w:r>
+        <w:rPr>
+          <w:rFonts w:asciiTheme="majorHAnsi" w:eastAsiaTheme="minorEastAsia" w:hAnsiTheme="majorHAnsi" w:cstheme="majorHAnsi"/>
+          <w:lang w:val="en-US"/>
+        </w:rPr>
+        <w:t>In the python implementation, a 95.4% CL was given exactly as an input, and the number of standard deviation used to construct the CI was calculated to high precision, and so the number of standard deviation was corrected from 2.0 to 1.9954</w:t>
+      </w:r>
+    </w:p>
+  </w:footnote>
+</w:footnotes>
+</file>
+
 <file path=word/numbering.xml><?xml version="1.0" encoding="utf-8"?>
 <w:numbering xmlns:wpc="http://schemas.microsoft.com/office/word/2010/wordprocessingCanvas" xmlns:mc="http://schemas.openxmlformats.org/markup-compatibility/2006" xmlns:o="urn:schemas-microsoft-com:office:office" xmlns:r="http://schemas.openxmlformats.org/officeDocument/2006/relationships" xmlns:m="http://schemas.openxmlformats.org/officeDocument/2006/math" xmlns:v="urn:schemas-microsoft-com:vml" xmlns:wp14="http://schemas.microsoft.com/office/word/2010/wordprocessingDrawing" xmlns:wp="http://schemas.openxmlformats.org/drawingml/2006/wordprocessingDrawing" xmlns:w10="urn:schemas-microsoft-com:office:word" xmlns:w="http://schemas.openxmlformats.org/wordprocessingml/2006/main" xmlns:w14="http://schemas.microsoft.com/office/word/2010/wordml" xmlns:w15="http://schemas.microsoft.com/office/word/2012/wordml" xmlns:wpg="http://schemas.microsoft.com/office/word/2010/wordprocessingGroup" xmlns:wpi="http://schemas.microsoft.com/office/word/2010/wordprocessingInk" xmlns:wne="http://schemas.microsoft.com/office/word/2006/wordml" xmlns:wps="http://schemas.microsoft.com/office/word/2010/wordprocessingShape" mc:Ignorable="w14 w15 wp14">
   <w:abstractNum w:abstractNumId="0" w15:restartNumberingAfterBreak="0">
+    <w:nsid w:val="532A371A"/>
+    <w:multiLevelType w:val="multilevel"/>
+    <w:tmpl w:val="1D56BB60"/>
+    <w:lvl w:ilvl="0">
+      <w:start w:val="1"/>
+      <w:numFmt w:val="bullet"/>
+      <w:lvlText w:val=""/>
+      <w:lvlJc w:val="left"/>
+      <w:pPr>
+        <w:tabs>
+          <w:tab w:val="num" w:pos="720"/>
+        </w:tabs>
+        <w:ind w:left="720" w:hanging="360"/>
+      </w:pPr>
+      <w:rPr>
+        <w:rFonts w:ascii="Symbol" w:hAnsi="Symbol" w:hint="default"/>
+        <w:sz w:val="20"/>
+      </w:rPr>
+    </w:lvl>
+    <w:lvl w:ilvl="1" w:tentative="1">
+      <w:start w:val="1"/>
+      <w:numFmt w:val="bullet"/>
+      <w:lvlText w:val="o"/>
+      <w:lvlJc w:val="left"/>
+      <w:pPr>
+        <w:tabs>
+          <w:tab w:val="num" w:pos="1440"/>
+        </w:tabs>
+        <w:ind w:left="1440" w:hanging="360"/>
+      </w:pPr>
+      <w:rPr>
+        <w:rFonts w:ascii="Courier New" w:hAnsi="Courier New" w:hint="default"/>
+        <w:sz w:val="20"/>
+      </w:rPr>
+    </w:lvl>
+    <w:lvl w:ilvl="2" w:tentative="1">
+      <w:start w:val="1"/>
+      <w:numFmt w:val="bullet"/>
+      <w:lvlText w:val=""/>
+      <w:lvlJc w:val="left"/>
+      <w:pPr>
+        <w:tabs>
+          <w:tab w:val="num" w:pos="2160"/>
+        </w:tabs>
+        <w:ind w:left="2160" w:hanging="360"/>
+      </w:pPr>
+      <w:rPr>
+        <w:rFonts w:ascii="Wingdings" w:hAnsi="Wingdings" w:hint="default"/>
+        <w:sz w:val="20"/>
+      </w:rPr>
+    </w:lvl>
+    <w:lvl w:ilvl="3" w:tentative="1">
+      <w:start w:val="1"/>
+      <w:numFmt w:val="bullet"/>
+      <w:lvlText w:val=""/>
+      <w:lvlJc w:val="left"/>
+      <w:pPr>
+        <w:tabs>
+          <w:tab w:val="num" w:pos="2880"/>
+        </w:tabs>
+        <w:ind w:left="2880" w:hanging="360"/>
+      </w:pPr>
+      <w:rPr>
+        <w:rFonts w:ascii="Wingdings" w:hAnsi="Wingdings" w:hint="default"/>
+        <w:sz w:val="20"/>
+      </w:rPr>
+    </w:lvl>
+    <w:lvl w:ilvl="4" w:tentative="1">
+      <w:start w:val="1"/>
+      <w:numFmt w:val="bullet"/>
+      <w:lvlText w:val=""/>
+      <w:lvlJc w:val="left"/>
+      <w:pPr>
+        <w:tabs>
+          <w:tab w:val="num" w:pos="3600"/>
+        </w:tabs>
+        <w:ind w:left="3600" w:hanging="360"/>
+      </w:pPr>
+      <w:rPr>
+        <w:rFonts w:ascii="Wingdings" w:hAnsi="Wingdings" w:hint="default"/>
+        <w:sz w:val="20"/>
+      </w:rPr>
+    </w:lvl>
+    <w:lvl w:ilvl="5" w:tentative="1">
+      <w:start w:val="1"/>
+      <w:numFmt w:val="bullet"/>
+      <w:lvlText w:val=""/>
+      <w:lvlJc w:val="left"/>
+      <w:pPr>
+        <w:tabs>
+          <w:tab w:val="num" w:pos="4320"/>
+        </w:tabs>
+        <w:ind w:left="4320" w:hanging="360"/>
+      </w:pPr>
+      <w:rPr>
+        <w:rFonts w:ascii="Wingdings" w:hAnsi="Wingdings" w:hint="default"/>
+        <w:sz w:val="20"/>
+      </w:rPr>
+    </w:lvl>
+    <w:lvl w:ilvl="6" w:tentative="1">
+      <w:start w:val="1"/>
+      <w:numFmt w:val="bullet"/>
+      <w:lvlText w:val=""/>
+      <w:lvlJc w:val="left"/>
+      <w:pPr>
+        <w:tabs>
+          <w:tab w:val="num" w:pos="5040"/>
+        </w:tabs>
+        <w:ind w:left="5040" w:hanging="360"/>
+      </w:pPr>
+      <w:rPr>
+        <w:rFonts w:ascii="Wingdings" w:hAnsi="Wingdings" w:hint="default"/>
+        <w:sz w:val="20"/>
+      </w:rPr>
+    </w:lvl>
+    <w:lvl w:ilvl="7" w:tentative="1">
+      <w:start w:val="1"/>
+      <w:numFmt w:val="bullet"/>
+      <w:lvlText w:val=""/>
+      <w:lvlJc w:val="left"/>
+      <w:pPr>
+        <w:tabs>
+          <w:tab w:val="num" w:pos="5760"/>
+        </w:tabs>
+        <w:ind w:left="5760" w:hanging="360"/>
+      </w:pPr>
+      <w:rPr>
+        <w:rFonts w:ascii="Wingdings" w:hAnsi="Wingdings" w:hint="default"/>
+        <w:sz w:val="20"/>
+      </w:rPr>
+    </w:lvl>
+    <w:lvl w:ilvl="8" w:tentative="1">
+      <w:start w:val="1"/>
+      <w:numFmt w:val="bullet"/>
+      <w:lvlText w:val=""/>
+      <w:lvlJc w:val="left"/>
+      <w:pPr>
+        <w:tabs>
+          <w:tab w:val="num" w:pos="6480"/>
+        </w:tabs>
+        <w:ind w:left="6480" w:hanging="360"/>
+      </w:pPr>
+      <w:rPr>
+        <w:rFonts w:ascii="Wingdings" w:hAnsi="Wingdings" w:hint="default"/>
+        <w:sz w:val="20"/>
+      </w:rPr>
+    </w:lvl>
+  </w:abstractNum>
+  <w:abstractNum w:abstractNumId="1" w15:restartNumberingAfterBreak="0">
     <w:nsid w:val="7E986078"/>
     <w:multiLevelType w:val="hybridMultilevel"/>
     <w:tmpl w:val="DD72FB30"/>
@@ -11531,7 +13417,7 @@
       </w:pPr>
     </w:lvl>
   </w:abstractNum>
-  <w:abstractNum w:abstractNumId="1" w15:restartNumberingAfterBreak="0">
+  <w:abstractNum w:abstractNumId="2" w15:restartNumberingAfterBreak="0">
     <w:nsid w:val="7FDB5B10"/>
     <w:multiLevelType w:val="hybridMultilevel"/>
     <w:tmpl w:val="80908C54"/>
@@ -11621,10 +13507,13 @@
     </w:lvl>
   </w:abstractNum>
   <w:num w:numId="1">
-    <w:abstractNumId w:val="0"/>
+    <w:abstractNumId w:val="1"/>
   </w:num>
   <w:num w:numId="2">
-    <w:abstractNumId w:val="1"/>
+    <w:abstractNumId w:val="2"/>
+  </w:num>
+  <w:num w:numId="3">
+    <w:abstractNumId w:val="0"/>
   </w:num>
 </w:numbering>
 </file>
@@ -12235,7 +14124,605 @@
       <w:ind w:left="220"/>
     </w:pPr>
   </w:style>
+  <w:style w:type="paragraph" w:styleId="FootnoteText">
+    <w:name w:val="footnote text"/>
+    <w:basedOn w:val="Normal"/>
+    <w:link w:val="FootnoteTextChar"/>
+    <w:uiPriority w:val="99"/>
+    <w:semiHidden/>
+    <w:unhideWhenUsed/>
+    <w:rsid w:val="00454CC8"/>
+    <w:pPr>
+      <w:spacing w:after="0" w:line="240" w:lineRule="auto"/>
+    </w:pPr>
+    <w:rPr>
+      <w:sz w:val="20"/>
+      <w:szCs w:val="20"/>
+    </w:rPr>
+  </w:style>
+  <w:style w:type="character" w:customStyle="1" w:styleId="FootnoteTextChar">
+    <w:name w:val="Footnote Text Char"/>
+    <w:basedOn w:val="DefaultParagraphFont"/>
+    <w:link w:val="FootnoteText"/>
+    <w:uiPriority w:val="99"/>
+    <w:semiHidden/>
+    <w:rsid w:val="00454CC8"/>
+    <w:rPr>
+      <w:sz w:val="20"/>
+      <w:szCs w:val="20"/>
+    </w:rPr>
+  </w:style>
+  <w:style w:type="character" w:styleId="FootnoteReference">
+    <w:name w:val="footnote reference"/>
+    <w:basedOn w:val="DefaultParagraphFont"/>
+    <w:uiPriority w:val="99"/>
+    <w:semiHidden/>
+    <w:unhideWhenUsed/>
+    <w:rsid w:val="00454CC8"/>
+    <w:rPr>
+      <w:vertAlign w:val="superscript"/>
+    </w:rPr>
+  </w:style>
+  <w:style w:type="character" w:styleId="FollowedHyperlink">
+    <w:name w:val="FollowedHyperlink"/>
+    <w:basedOn w:val="DefaultParagraphFont"/>
+    <w:uiPriority w:val="99"/>
+    <w:semiHidden/>
+    <w:unhideWhenUsed/>
+    <w:rsid w:val="005D32E3"/>
+    <w:rPr>
+      <w:color w:val="954F72" w:themeColor="followedHyperlink"/>
+      <w:u w:val="single"/>
+    </w:rPr>
+  </w:style>
 </w:styles>
+</file>
+
+<file path=word/glossary/document.xml><?xml version="1.0" encoding="utf-8"?>
+<w:glossaryDocument xmlns:wpc="http://schemas.microsoft.com/office/word/2010/wordprocessingCanvas" xmlns:mc="http://schemas.openxmlformats.org/markup-compatibility/2006" xmlns:o="urn:schemas-microsoft-com:office:office" xmlns:r="http://schemas.openxmlformats.org/officeDocument/2006/relationships" xmlns:m="http://schemas.openxmlformats.org/officeDocument/2006/math" xmlns:v="urn:schemas-microsoft-com:vml" xmlns:wp14="http://schemas.microsoft.com/office/word/2010/wordprocessingDrawing" xmlns:wp="http://schemas.openxmlformats.org/drawingml/2006/wordprocessingDrawing" xmlns:w10="urn:schemas-microsoft-com:office:word" xmlns:w="http://schemas.openxmlformats.org/wordprocessingml/2006/main" xmlns:w14="http://schemas.microsoft.com/office/word/2010/wordml" xmlns:w15="http://schemas.microsoft.com/office/word/2012/wordml" xmlns:wpg="http://schemas.microsoft.com/office/word/2010/wordprocessingGroup" xmlns:wpi="http://schemas.microsoft.com/office/word/2010/wordprocessingInk" xmlns:wne="http://schemas.microsoft.com/office/word/2006/wordml" xmlns:wps="http://schemas.microsoft.com/office/word/2010/wordprocessingShape" mc:Ignorable="w14 w15 wp14"/>
+</file>
+
+<file path=word/glossary/fontTable.xml><?xml version="1.0" encoding="utf-8"?>
+<w:fonts xmlns:mc="http://schemas.openxmlformats.org/markup-compatibility/2006" xmlns:r="http://schemas.openxmlformats.org/officeDocument/2006/relationships" xmlns:w="http://schemas.openxmlformats.org/wordprocessingml/2006/main" xmlns:w14="http://schemas.microsoft.com/office/word/2010/wordml" xmlns:w15="http://schemas.microsoft.com/office/word/2012/wordml" mc:Ignorable="w14 w15">
+  <w:font w:name="Symbol">
+    <w:panose1 w:val="05050102010706020507"/>
+    <w:charset w:val="02"/>
+    <w:family w:val="roman"/>
+    <w:pitch w:val="variable"/>
+    <w:sig w:usb0="00000000" w:usb1="10000000" w:usb2="00000000" w:usb3="00000000" w:csb0="80000000" w:csb1="00000000"/>
+  </w:font>
+  <w:font w:name="Times New Roman">
+    <w:panose1 w:val="02020603050405020304"/>
+    <w:charset w:val="00"/>
+    <w:family w:val="roman"/>
+    <w:pitch w:val="variable"/>
+    <w:sig w:usb0="E0002EFF" w:usb1="C000785B" w:usb2="00000009" w:usb3="00000000" w:csb0="000001FF" w:csb1="00000000"/>
+  </w:font>
+  <w:font w:name="Courier New">
+    <w:panose1 w:val="02070309020205020404"/>
+    <w:charset w:val="00"/>
+    <w:family w:val="modern"/>
+    <w:pitch w:val="fixed"/>
+    <w:sig w:usb0="E0002EFF" w:usb1="C0007843" w:usb2="00000009" w:usb3="00000000" w:csb0="000001FF" w:csb1="00000000"/>
+  </w:font>
+  <w:font w:name="Wingdings">
+    <w:panose1 w:val="05000000000000000000"/>
+    <w:charset w:val="02"/>
+    <w:family w:val="auto"/>
+    <w:pitch w:val="variable"/>
+    <w:sig w:usb0="00000000" w:usb1="10000000" w:usb2="00000000" w:usb3="00000000" w:csb0="80000000" w:csb1="00000000"/>
+  </w:font>
+  <w:font w:name="Arial">
+    <w:panose1 w:val="020B0604020202020204"/>
+    <w:charset w:val="00"/>
+    <w:family w:val="swiss"/>
+    <w:pitch w:val="variable"/>
+    <w:sig w:usb0="E0002EFF" w:usb1="C000785B" w:usb2="00000009" w:usb3="00000000" w:csb0="000001FF" w:csb1="00000000"/>
+  </w:font>
+  <w:font w:name="Cambria">
+    <w:panose1 w:val="02040503050406030204"/>
+    <w:charset w:val="00"/>
+    <w:family w:val="roman"/>
+    <w:pitch w:val="variable"/>
+    <w:sig w:usb0="E00006FF" w:usb1="420024FF" w:usb2="02000000" w:usb3="00000000" w:csb0="0000019F" w:csb1="00000000"/>
+  </w:font>
+  <w:font w:name="Cambria Math">
+    <w:panose1 w:val="02040503050406030204"/>
+    <w:charset w:val="00"/>
+    <w:family w:val="roman"/>
+    <w:pitch w:val="variable"/>
+    <w:sig w:usb0="E00006FF" w:usb1="420024FF" w:usb2="02000000" w:usb3="00000000" w:csb0="0000019F" w:csb1="00000000"/>
+  </w:font>
+  <w:font w:name="Calibri">
+    <w:panose1 w:val="020F0502020204030204"/>
+    <w:charset w:val="00"/>
+    <w:family w:val="swiss"/>
+    <w:pitch w:val="variable"/>
+    <w:sig w:usb0="E4002EFF" w:usb1="C000247B" w:usb2="00000009" w:usb3="00000000" w:csb0="000001FF" w:csb1="00000000"/>
+  </w:font>
+</w:fonts>
+</file>
+
+<file path=word/glossary/settings.xml><?xml version="1.0" encoding="utf-8"?>
+<w:settings xmlns:mc="http://schemas.openxmlformats.org/markup-compatibility/2006" xmlns:o="urn:schemas-microsoft-com:office:office" xmlns:r="http://schemas.openxmlformats.org/officeDocument/2006/relationships" xmlns:m="http://schemas.openxmlformats.org/officeDocument/2006/math" xmlns:v="urn:schemas-microsoft-com:vml" xmlns:w10="urn:schemas-microsoft-com:office:word" xmlns:w="http://schemas.openxmlformats.org/wordprocessingml/2006/main" xmlns:w14="http://schemas.microsoft.com/office/word/2010/wordml" xmlns:w15="http://schemas.microsoft.com/office/word/2012/wordml" xmlns:sl="http://schemas.openxmlformats.org/schemaLibrary/2006/main" mc:Ignorable="w14 w15">
+  <w:view w:val="normal"/>
+  <w:defaultTabStop w:val="720"/>
+  <w:characterSpacingControl w:val="doNotCompress"/>
+  <w:compat>
+    <w:useFELayout/>
+    <w:compatSetting w:name="compatibilityMode" w:uri="http://schemas.microsoft.com/office/word" w:val="15"/>
+    <w:compatSetting w:name="overrideTableStyleFontSizeAndJustification" w:uri="http://schemas.microsoft.com/office/word" w:val="1"/>
+    <w:compatSetting w:name="enableOpenTypeFeatures" w:uri="http://schemas.microsoft.com/office/word" w:val="1"/>
+    <w:compatSetting w:name="doNotFlipMirrorIndents" w:uri="http://schemas.microsoft.com/office/word" w:val="1"/>
+    <w:compatSetting w:name="differentiateMultirowTableHeaders" w:uri="http://schemas.microsoft.com/office/word" w:val="1"/>
+  </w:compat>
+  <w:rsids>
+    <w:rsidRoot w:val="005C5112"/>
+    <w:rsid w:val="00423440"/>
+    <w:rsid w:val="0042562D"/>
+    <w:rsid w:val="005C5112"/>
+    <w:rsid w:val="00CD3A40"/>
+  </w:rsids>
+  <m:mathPr>
+    <m:mathFont m:val="Cambria Math"/>
+    <m:brkBin m:val="before"/>
+    <m:brkBinSub m:val="--"/>
+    <m:smallFrac m:val="0"/>
+    <m:dispDef/>
+    <m:lMargin m:val="0"/>
+    <m:rMargin m:val="0"/>
+    <m:defJc m:val="centerGroup"/>
+    <m:wrapIndent m:val="1440"/>
+    <m:intLim m:val="subSup"/>
+    <m:naryLim m:val="undOvr"/>
+  </m:mathPr>
+  <w:themeFontLang w:bidi="he-IL"/>
+  <w:clrSchemeMapping w:bg1="light1" w:t1="dark1" w:bg2="light2" w:t2="dark2" w:accent1="accent1" w:accent2="accent2" w:accent3="accent3" w:accent4="accent4" w:accent5="accent5" w:accent6="accent6" w:hyperlink="hyperlink" w:followedHyperlink="followedHyperlink"/>
+  <w:decimalSymbol w:val="."/>
+  <w:listSeparator w:val=","/>
+  <w15:chartTrackingRefBased/>
+</w:settings>
+</file>
+
+<file path=word/glossary/styles.xml><?xml version="1.0" encoding="utf-8"?>
+<w:styles xmlns:mc="http://schemas.openxmlformats.org/markup-compatibility/2006" xmlns:r="http://schemas.openxmlformats.org/officeDocument/2006/relationships" xmlns:w="http://schemas.openxmlformats.org/wordprocessingml/2006/main" xmlns:w14="http://schemas.microsoft.com/office/word/2010/wordml" xmlns:w15="http://schemas.microsoft.com/office/word/2012/wordml" mc:Ignorable="w14 w15">
+  <w:docDefaults>
+    <w:rPrDefault>
+      <w:rPr>
+        <w:rFonts w:asciiTheme="minorHAnsi" w:eastAsiaTheme="minorEastAsia" w:hAnsiTheme="minorHAnsi" w:cstheme="minorBidi"/>
+        <w:sz w:val="22"/>
+        <w:szCs w:val="22"/>
+        <w:lang w:bidi="he-IL"/>
+      </w:rPr>
+    </w:rPrDefault>
+    <w:pPrDefault>
+      <w:pPr>
+        <w:spacing w:after="160" w:line="259" w:lineRule="auto"/>
+      </w:pPr>
+    </w:pPrDefault>
+  </w:docDefaults>
+  <w:latentStyles w:defLockedState="0" w:defUIPriority="99" w:defSemiHidden="0" w:defUnhideWhenUsed="0" w:defQFormat="0" w:count="371">
+    <w:lsdException w:name="Normal" w:uiPriority="0" w:qFormat="1"/>
+    <w:lsdException w:name="heading 1" w:uiPriority="9" w:qFormat="1"/>
+    <w:lsdException w:name="heading 2" w:semiHidden="1" w:uiPriority="9" w:unhideWhenUsed="1" w:qFormat="1"/>
+    <w:lsdException w:name="heading 3" w:semiHidden="1" w:uiPriority="9" w:unhideWhenUsed="1" w:qFormat="1"/>
+    <w:lsdException w:name="heading 4" w:semiHidden="1" w:uiPriority="9" w:unhideWhenUsed="1" w:qFormat="1"/>
+    <w:lsdException w:name="heading 5" w:semiHidden="1" w:uiPriority="9" w:unhideWhenUsed="1" w:qFormat="1"/>
+    <w:lsdException w:name="heading 6" w:semiHidden="1" w:uiPriority="9" w:unhideWhenUsed="1" w:qFormat="1"/>
+    <w:lsdException w:name="heading 7" w:semiHidden="1" w:uiPriority="9" w:unhideWhenUsed="1" w:qFormat="1"/>
+    <w:lsdException w:name="heading 8" w:semiHidden="1" w:uiPriority="9" w:unhideWhenUsed="1" w:qFormat="1"/>
+    <w:lsdException w:name="heading 9" w:semiHidden="1" w:uiPriority="9" w:unhideWhenUsed="1" w:qFormat="1"/>
+    <w:lsdException w:name="index 1" w:semiHidden="1" w:unhideWhenUsed="1"/>
+    <w:lsdException w:name="index 2" w:semiHidden="1" w:unhideWhenUsed="1"/>
+    <w:lsdException w:name="index 3" w:semiHidden="1" w:unhideWhenUsed="1"/>
+    <w:lsdException w:name="index 4" w:semiHidden="1" w:unhideWhenUsed="1"/>
+    <w:lsdException w:name="index 5" w:semiHidden="1" w:unhideWhenUsed="1"/>
+    <w:lsdException w:name="index 6" w:semiHidden="1" w:unhideWhenUsed="1"/>
+    <w:lsdException w:name="index 7" w:semiHidden="1" w:unhideWhenUsed="1"/>
+    <w:lsdException w:name="index 8" w:semiHidden="1" w:unhideWhenUsed="1"/>
+    <w:lsdException w:name="index 9" w:semiHidden="1" w:unhideWhenUsed="1"/>
+    <w:lsdException w:name="toc 1" w:semiHidden="1" w:uiPriority="39" w:unhideWhenUsed="1"/>
+    <w:lsdException w:name="toc 2" w:semiHidden="1" w:uiPriority="39" w:unhideWhenUsed="1"/>
+    <w:lsdException w:name="toc 3" w:semiHidden="1" w:uiPriority="39" w:unhideWhenUsed="1"/>
+    <w:lsdException w:name="toc 4" w:semiHidden="1" w:uiPriority="39" w:unhideWhenUsed="1"/>
+    <w:lsdException w:name="toc 5" w:semiHidden="1" w:uiPriority="39" w:unhideWhenUsed="1"/>
+    <w:lsdException w:name="toc 6" w:semiHidden="1" w:uiPriority="39" w:unhideWhenUsed="1"/>
+    <w:lsdException w:name="toc 7" w:semiHidden="1" w:uiPriority="39" w:unhideWhenUsed="1"/>
+    <w:lsdException w:name="toc 8" w:semiHidden="1" w:uiPriority="39" w:unhideWhenUsed="1"/>
+    <w:lsdException w:name="toc 9" w:semiHidden="1" w:uiPriority="39" w:unhideWhenUsed="1"/>
+    <w:lsdException w:name="Normal Indent" w:semiHidden="1" w:unhideWhenUsed="1"/>
+    <w:lsdException w:name="footnote text" w:semiHidden="1" w:unhideWhenUsed="1"/>
+    <w:lsdException w:name="annotation text" w:semiHidden="1" w:unhideWhenUsed="1"/>
+    <w:lsdException w:name="header" w:semiHidden="1" w:unhideWhenUsed="1"/>
+    <w:lsdException w:name="footer" w:semiHidden="1" w:unhideWhenUsed="1"/>
+    <w:lsdException w:name="index heading" w:semiHidden="1" w:unhideWhenUsed="1"/>
+    <w:lsdException w:name="caption" w:semiHidden="1" w:uiPriority="35" w:unhideWhenUsed="1" w:qFormat="1"/>
+    <w:lsdException w:name="table of figures" w:semiHidden="1" w:unhideWhenUsed="1"/>
+    <w:lsdException w:name="envelope address" w:semiHidden="1" w:unhideWhenUsed="1"/>
+    <w:lsdException w:name="envelope return" w:semiHidden="1" w:unhideWhenUsed="1"/>
+    <w:lsdException w:name="footnote reference" w:semiHidden="1" w:unhideWhenUsed="1"/>
+    <w:lsdException w:name="annotation reference" w:semiHidden="1" w:unhideWhenUsed="1"/>
+    <w:lsdException w:name="line number" w:semiHidden="1" w:unhideWhenUsed="1"/>
+    <w:lsdException w:name="page number" w:semiHidden="1" w:unhideWhenUsed="1"/>
+    <w:lsdException w:name="endnote reference" w:semiHidden="1" w:unhideWhenUsed="1"/>
+    <w:lsdException w:name="endnote text" w:semiHidden="1" w:unhideWhenUsed="1"/>
+    <w:lsdException w:name="table of authorities" w:semiHidden="1" w:unhideWhenUsed="1"/>
+    <w:lsdException w:name="macro" w:semiHidden="1" w:unhideWhenUsed="1"/>
+    <w:lsdException w:name="toa heading" w:semiHidden="1" w:unhideWhenUsed="1"/>
+    <w:lsdException w:name="List" w:semiHidden="1" w:unhideWhenUsed="1"/>
+    <w:lsdException w:name="List Bullet" w:semiHidden="1" w:unhideWhenUsed="1"/>
+    <w:lsdException w:name="List Number" w:semiHidden="1" w:unhideWhenUsed="1"/>
+    <w:lsdException w:name="List 2" w:semiHidden="1" w:unhideWhenUsed="1"/>
+    <w:lsdException w:name="List 3" w:semiHidden="1" w:unhideWhenUsed="1"/>
+    <w:lsdException w:name="List 4" w:semiHidden="1" w:unhideWhenUsed="1"/>
+    <w:lsdException w:name="List 5" w:semiHidden="1" w:unhideWhenUsed="1"/>
+    <w:lsdException w:name="List Bullet 2" w:semiHidden="1" w:unhideWhenUsed="1"/>
+    <w:lsdException w:name="List Bullet 3" w:semiHidden="1" w:unhideWhenUsed="1"/>
+    <w:lsdException w:name="List Bullet 4" w:semiHidden="1" w:unhideWhenUsed="1"/>
+    <w:lsdException w:name="List Bullet 5" w:semiHidden="1" w:unhideWhenUsed="1"/>
+    <w:lsdException w:name="List Number 2" w:semiHidden="1" w:unhideWhenUsed="1"/>
+    <w:lsdException w:name="List Number 3" w:semiHidden="1" w:unhideWhenUsed="1"/>
+    <w:lsdException w:name="List Number 4" w:semiHidden="1" w:unhideWhenUsed="1"/>
+    <w:lsdException w:name="List Number 5" w:semiHidden="1" w:unhideWhenUsed="1"/>
+    <w:lsdException w:name="Title" w:uiPriority="10" w:qFormat="1"/>
+    <w:lsdException w:name="Closing" w:semiHidden="1" w:unhideWhenUsed="1"/>
+    <w:lsdException w:name="Signature" w:semiHidden="1" w:unhideWhenUsed="1"/>
+    <w:lsdException w:name="Default Paragraph Font" w:semiHidden="1" w:uiPriority="1" w:unhideWhenUsed="1"/>
+    <w:lsdException w:name="Body Text" w:semiHidden="1" w:unhideWhenUsed="1"/>
+    <w:lsdException w:name="Body Text Indent" w:semiHidden="1" w:unhideWhenUsed="1"/>
+    <w:lsdException w:name="List Continue" w:semiHidden="1" w:unhideWhenUsed="1"/>
+    <w:lsdException w:name="List Continue 2" w:semiHidden="1" w:unhideWhenUsed="1"/>
+    <w:lsdException w:name="List Continue 3" w:semiHidden="1" w:unhideWhenUsed="1"/>
+    <w:lsdException w:name="List Continue 4" w:semiHidden="1" w:unhideWhenUsed="1"/>
+    <w:lsdException w:name="List Continue 5" w:semiHidden="1" w:unhideWhenUsed="1"/>
+    <w:lsdException w:name="Message Header" w:semiHidden="1" w:unhideWhenUsed="1"/>
+    <w:lsdException w:name="Subtitle" w:uiPriority="11" w:qFormat="1"/>
+    <w:lsdException w:name="Salutation" w:semiHidden="1" w:unhideWhenUsed="1"/>
+    <w:lsdException w:name="Date" w:semiHidden="1" w:unhideWhenUsed="1"/>
+    <w:lsdException w:name="Body Text First Indent" w:semiHidden="1" w:unhideWhenUsed="1"/>
+    <w:lsdException w:name="Body Text First Indent 2" w:semiHidden="1" w:unhideWhenUsed="1"/>
+    <w:lsdException w:name="Note Heading" w:semiHidden="1" w:unhideWhenUsed="1"/>
+    <w:lsdException w:name="Body Text 2" w:semiHidden="1" w:unhideWhenUsed="1"/>
+    <w:lsdException w:name="Body Text 3" w:semiHidden="1" w:unhideWhenUsed="1"/>
+    <w:lsdException w:name="Body Text Indent 2" w:semiHidden="1" w:unhideWhenUsed="1"/>
+    <w:lsdException w:name="Body Text Indent 3" w:semiHidden="1" w:unhideWhenUsed="1"/>
+    <w:lsdException w:name="Block Text" w:semiHidden="1" w:unhideWhenUsed="1"/>
+    <w:lsdException w:name="Hyperlink" w:semiHidden="1" w:unhideWhenUsed="1"/>
+    <w:lsdException w:name="FollowedHyperlink" w:semiHidden="1" w:unhideWhenUsed="1"/>
+    <w:lsdException w:name="Strong" w:uiPriority="22" w:qFormat="1"/>
+    <w:lsdException w:name="Emphasis" w:uiPriority="20" w:qFormat="1"/>
+    <w:lsdException w:name="Document Map" w:semiHidden="1" w:unhideWhenUsed="1"/>
+    <w:lsdException w:name="Plain Text" w:semiHidden="1" w:unhideWhenUsed="1"/>
+    <w:lsdException w:name="E-mail Signature" w:semiHidden="1" w:unhideWhenUsed="1"/>
+    <w:lsdException w:name="HTML Top of Form" w:semiHidden="1" w:unhideWhenUsed="1"/>
+    <w:lsdException w:name="HTML Bottom of Form" w:semiHidden="1" w:unhideWhenUsed="1"/>
+    <w:lsdException w:name="Normal (Web)" w:semiHidden="1" w:unhideWhenUsed="1"/>
+    <w:lsdException w:name="HTML Acronym" w:semiHidden="1" w:unhideWhenUsed="1"/>
+    <w:lsdException w:name="HTML Address" w:semiHidden="1" w:unhideWhenUsed="1"/>
+    <w:lsdException w:name="HTML Cite" w:semiHidden="1" w:unhideWhenUsed="1"/>
+    <w:lsdException w:name="HTML Code" w:semiHidden="1" w:unhideWhenUsed="1"/>
+    <w:lsdException w:name="HTML Definition" w:semiHidden="1" w:unhideWhenUsed="1"/>
+    <w:lsdException w:name="HTML Keyboard" w:semiHidden="1" w:unhideWhenUsed="1"/>
+    <w:lsdException w:name="HTML Preformatted" w:semiHidden="1" w:unhideWhenUsed="1"/>
+    <w:lsdException w:name="HTML Sample" w:semiHidden="1" w:unhideWhenUsed="1"/>
+    <w:lsdException w:name="HTML Typewriter" w:semiHidden="1" w:unhideWhenUsed="1"/>
+    <w:lsdException w:name="HTML Variable" w:semiHidden="1" w:unhideWhenUsed="1"/>
+    <w:lsdException w:name="Normal Table" w:semiHidden="1" w:unhideWhenUsed="1"/>
+    <w:lsdException w:name="annotation subject" w:semiHidden="1" w:unhideWhenUsed="1"/>
+    <w:lsdException w:name="No List" w:semiHidden="1" w:unhideWhenUsed="1"/>
+    <w:lsdException w:name="Outline List 1" w:semiHidden="1" w:unhideWhenUsed="1"/>
+    <w:lsdException w:name="Outline List 2" w:semiHidden="1" w:unhideWhenUsed="1"/>
+    <w:lsdException w:name="Outline List 3" w:semiHidden="1" w:unhideWhenUsed="1"/>
+    <w:lsdException w:name="Table Simple 1" w:semiHidden="1" w:unhideWhenUsed="1"/>
+    <w:lsdException w:name="Table Simple 2" w:semiHidden="1" w:unhideWhenUsed="1"/>
+    <w:lsdException w:name="Table Simple 3" w:semiHidden="1" w:unhideWhenUsed="1"/>
+    <w:lsdException w:name="Table Classic 1" w:semiHidden="1" w:unhideWhenUsed="1"/>
+    <w:lsdException w:name="Table Classic 2" w:semiHidden="1" w:unhideWhenUsed="1"/>
+    <w:lsdException w:name="Table Classic 3" w:semiHidden="1" w:unhideWhenUsed="1"/>
+    <w:lsdException w:name="Table Classic 4" w:semiHidden="1" w:unhideWhenUsed="1"/>
+    <w:lsdException w:name="Table Colorful 1" w:semiHidden="1" w:unhideWhenUsed="1"/>
+    <w:lsdException w:name="Table Colorful 2" w:semiHidden="1" w:unhideWhenUsed="1"/>
+    <w:lsdException w:name="Table Colorful 3" w:semiHidden="1" w:unhideWhenUsed="1"/>
+    <w:lsdException w:name="Table Columns 1" w:semiHidden="1" w:unhideWhenUsed="1"/>
+    <w:lsdException w:name="Table Columns 2" w:semiHidden="1" w:unhideWhenUsed="1"/>
+    <w:lsdException w:name="Table Columns 3" w:semiHidden="1" w:unhideWhenUsed="1"/>
+    <w:lsdException w:name="Table Columns 4" w:semiHidden="1" w:unhideWhenUsed="1"/>
+    <w:lsdException w:name="Table Columns 5" w:semiHidden="1" w:unhideWhenUsed="1"/>
+    <w:lsdException w:name="Table Grid 1" w:semiHidden="1" w:unhideWhenUsed="1"/>
+    <w:lsdException w:name="Table Grid 2" w:semiHidden="1" w:unhideWhenUsed="1"/>
+    <w:lsdException w:name="Table Grid 3" w:semiHidden="1" w:unhideWhenUsed="1"/>
+    <w:lsdException w:name="Table Grid 4" w:semiHidden="1" w:unhideWhenUsed="1"/>
+    <w:lsdException w:name="Table Grid 5" w:semiHidden="1" w:unhideWhenUsed="1"/>
+    <w:lsdException w:name="Table Grid 6" w:semiHidden="1" w:unhideWhenUsed="1"/>
+    <w:lsdException w:name="Table Grid 7" w:semiHidden="1" w:unhideWhenUsed="1"/>
+    <w:lsdException w:name="Table Grid 8" w:semiHidden="1" w:unhideWhenUsed="1"/>
+    <w:lsdException w:name="Table List 1" w:semiHidden="1" w:unhideWhenUsed="1"/>
+    <w:lsdException w:name="Table List 2" w:semiHidden="1" w:unhideWhenUsed="1"/>
+    <w:lsdException w:name="Table List 3" w:semiHidden="1" w:unhideWhenUsed="1"/>
+    <w:lsdException w:name="Table List 4" w:semiHidden="1" w:unhideWhenUsed="1"/>
+    <w:lsdException w:name="Table List 5" w:semiHidden="1" w:unhideWhenUsed="1"/>
+    <w:lsdException w:name="Table List 6" w:semiHidden="1" w:unhideWhenUsed="1"/>
+    <w:lsdException w:name="Table List 7" w:semiHidden="1" w:unhideWhenUsed="1"/>
+    <w:lsdException w:name="Table List 8" w:semiHidden="1" w:unhideWhenUsed="1"/>
+    <w:lsdException w:name="Table 3D effects 1" w:semiHidden="1" w:unhideWhenUsed="1"/>
+    <w:lsdException w:name="Table 3D effects 2" w:semiHidden="1" w:unhideWhenUsed="1"/>
+    <w:lsdException w:name="Table 3D effects 3" w:semiHidden="1" w:unhideWhenUsed="1"/>
+    <w:lsdException w:name="Table Contemporary" w:semiHidden="1" w:unhideWhenUsed="1"/>
+    <w:lsdException w:name="Table Elegant" w:semiHidden="1" w:unhideWhenUsed="1"/>
+    <w:lsdException w:name="Table Professional" w:semiHidden="1" w:unhideWhenUsed="1"/>
+    <w:lsdException w:name="Table Subtle 1" w:semiHidden="1" w:unhideWhenUsed="1"/>
+    <w:lsdException w:name="Table Subtle 2" w:semiHidden="1" w:unhideWhenUsed="1"/>
+    <w:lsdException w:name="Table Web 1" w:semiHidden="1" w:unhideWhenUsed="1"/>
+    <w:lsdException w:name="Table Web 2" w:semiHidden="1" w:unhideWhenUsed="1"/>
+    <w:lsdException w:name="Table Web 3" w:semiHidden="1" w:unhideWhenUsed="1"/>
+    <w:lsdException w:name="Balloon Text" w:semiHidden="1" w:unhideWhenUsed="1"/>
+    <w:lsdException w:name="Table Grid" w:uiPriority="39"/>
+    <w:lsdException w:name="Table Theme" w:semiHidden="1" w:unhideWhenUsed="1"/>
+    <w:lsdException w:name="Placeholder Text" w:semiHidden="1"/>
+    <w:lsdException w:name="No Spacing" w:uiPriority="1" w:qFormat="1"/>
+    <w:lsdException w:name="Light Shading" w:uiPriority="60"/>
+    <w:lsdException w:name="Light List" w:uiPriority="61"/>
+    <w:lsdException w:name="Light Grid" w:uiPriority="62"/>
+    <w:lsdException w:name="Medium Shading 1" w:uiPriority="63"/>
+    <w:lsdException w:name="Medium Shading 2" w:uiPriority="64"/>
+    <w:lsdException w:name="Medium List 1" w:uiPriority="65"/>
+    <w:lsdException w:name="Medium List 2" w:uiPriority="66"/>
+    <w:lsdException w:name="Medium Grid 1" w:uiPriority="67"/>
+    <w:lsdException w:name="Medium Grid 2" w:uiPriority="68"/>
+    <w:lsdException w:name="Medium Grid 3" w:uiPriority="69"/>
+    <w:lsdException w:name="Dark List" w:uiPriority="70"/>
+    <w:lsdException w:name="Colorful Shading" w:uiPriority="71"/>
+    <w:lsdException w:name="Colorful List" w:uiPriority="72"/>
+    <w:lsdException w:name="Colorful Grid" w:uiPriority="73"/>
+    <w:lsdException w:name="Light Shading Accent 1" w:uiPriority="60"/>
+    <w:lsdException w:name="Light List Accent 1" w:uiPriority="61"/>
+    <w:lsdException w:name="Light Grid Accent 1" w:uiPriority="62"/>
+    <w:lsdException w:name="Medium Shading 1 Accent 1" w:uiPriority="63"/>
+    <w:lsdException w:name="Medium Shading 2 Accent 1" w:uiPriority="64"/>
+    <w:lsdException w:name="Medium List 1 Accent 1" w:uiPriority="65"/>
+    <w:lsdException w:name="Revision" w:semiHidden="1"/>
+    <w:lsdException w:name="List Paragraph" w:uiPriority="34" w:qFormat="1"/>
+    <w:lsdException w:name="Quote" w:uiPriority="29" w:qFormat="1"/>
+    <w:lsdException w:name="Intense Quote" w:uiPriority="30" w:qFormat="1"/>
+    <w:lsdException w:name="Medium List 2 Accent 1" w:uiPriority="66"/>
+    <w:lsdException w:name="Medium Grid 1 Accent 1" w:uiPriority="67"/>
+    <w:lsdException w:name="Medium Grid 2 Accent 1" w:uiPriority="68"/>
+    <w:lsdException w:name="Medium Grid 3 Accent 1" w:uiPriority="69"/>
+    <w:lsdException w:name="Dark List Accent 1" w:uiPriority="70"/>
+    <w:lsdException w:name="Colorful Shading Accent 1" w:uiPriority="71"/>
+    <w:lsdException w:name="Colorful List Accent 1" w:uiPriority="72"/>
+    <w:lsdException w:name="Colorful Grid Accent 1" w:uiPriority="73"/>
+    <w:lsdException w:name="Light Shading Accent 2" w:uiPriority="60"/>
+    <w:lsdException w:name="Light List Accent 2" w:uiPriority="61"/>
+    <w:lsdException w:name="Light Grid Accent 2" w:uiPriority="62"/>
+    <w:lsdException w:name="Medium Shading 1 Accent 2" w:uiPriority="63"/>
+    <w:lsdException w:name="Medium Shading 2 Accent 2" w:uiPriority="64"/>
+    <w:lsdException w:name="Medium List 1 Accent 2" w:uiPriority="65"/>
+    <w:lsdException w:name="Medium List 2 Accent 2" w:uiPriority="66"/>
+    <w:lsdException w:name="Medium Grid 1 Accent 2" w:uiPriority="67"/>
+    <w:lsdException w:name="Medium Grid 2 Accent 2" w:uiPriority="68"/>
+    <w:lsdException w:name="Medium Grid 3 Accent 2" w:uiPriority="69"/>
+    <w:lsdException w:name="Dark List Accent 2" w:uiPriority="70"/>
+    <w:lsdException w:name="Colorful Shading Accent 2" w:uiPriority="71"/>
+    <w:lsdException w:name="Colorful List Accent 2" w:uiPriority="72"/>
+    <w:lsdException w:name="Colorful Grid Accent 2" w:uiPriority="73"/>
+    <w:lsdException w:name="Light Shading Accent 3" w:uiPriority="60"/>
+    <w:lsdException w:name="Light List Accent 3" w:uiPriority="61"/>
+    <w:lsdException w:name="Light Grid Accent 3" w:uiPriority="62"/>
+    <w:lsdException w:name="Medium Shading 1 Accent 3" w:uiPriority="63"/>
+    <w:lsdException w:name="Medium Shading 2 Accent 3" w:uiPriority="64"/>
+    <w:lsdException w:name="Medium List 1 Accent 3" w:uiPriority="65"/>
+    <w:lsdException w:name="Medium List 2 Accent 3" w:uiPriority="66"/>
+    <w:lsdException w:name="Medium Grid 1 Accent 3" w:uiPriority="67"/>
+    <w:lsdException w:name="Medium Grid 2 Accent 3" w:uiPriority="68"/>
+    <w:lsdException w:name="Medium Grid 3 Accent 3" w:uiPriority="69"/>
+    <w:lsdException w:name="Dark List Accent 3" w:uiPriority="70"/>
+    <w:lsdException w:name="Colorful Shading Accent 3" w:uiPriority="71"/>
+    <w:lsdException w:name="Colorful List Accent 3" w:uiPriority="72"/>
+    <w:lsdException w:name="Colorful Grid Accent 3" w:uiPriority="73"/>
+    <w:lsdException w:name="Light Shading Accent 4" w:uiPriority="60"/>
+    <w:lsdException w:name="Light List Accent 4" w:uiPriority="61"/>
+    <w:lsdException w:name="Light Grid Accent 4" w:uiPriority="62"/>
+    <w:lsdException w:name="Medium Shading 1 Accent 4" w:uiPriority="63"/>
+    <w:lsdException w:name="Medium Shading 2 Accent 4" w:uiPriority="64"/>
+    <w:lsdException w:name="Medium List 1 Accent 4" w:uiPriority="65"/>
+    <w:lsdException w:name="Medium List 2 Accent 4" w:uiPriority="66"/>
+    <w:lsdException w:name="Medium Grid 1 Accent 4" w:uiPriority="67"/>
+    <w:lsdException w:name="Medium Grid 2 Accent 4" w:uiPriority="68"/>
+    <w:lsdException w:name="Medium Grid 3 Accent 4" w:uiPriority="69"/>
+    <w:lsdException w:name="Dark List Accent 4" w:uiPriority="70"/>
+    <w:lsdException w:name="Colorful Shading Accent 4" w:uiPriority="71"/>
+    <w:lsdException w:name="Colorful List Accent 4" w:uiPriority="72"/>
+    <w:lsdException w:name="Colorful Grid Accent 4" w:uiPriority="73"/>
+    <w:lsdException w:name="Light Shading Accent 5" w:uiPriority="60"/>
+    <w:lsdException w:name="Light List Accent 5" w:uiPriority="61"/>
+    <w:lsdException w:name="Light Grid Accent 5" w:uiPriority="62"/>
+    <w:lsdException w:name="Medium Shading 1 Accent 5" w:uiPriority="63"/>
+    <w:lsdException w:name="Medium Shading 2 Accent 5" w:uiPriority="64"/>
+    <w:lsdException w:name="Medium List 1 Accent 5" w:uiPriority="65"/>
+    <w:lsdException w:name="Medium List 2 Accent 5" w:uiPriority="66"/>
+    <w:lsdException w:name="Medium Grid 1 Accent 5" w:uiPriority="67"/>
+    <w:lsdException w:name="Medium Grid 2 Accent 5" w:uiPriority="68"/>
+    <w:lsdException w:name="Medium Grid 3 Accent 5" w:uiPriority="69"/>
+    <w:lsdException w:name="Dark List Accent 5" w:uiPriority="70"/>
+    <w:lsdException w:name="Colorful Shading Accent 5" w:uiPriority="71"/>
+    <w:lsdException w:name="Colorful List Accent 5" w:uiPriority="72"/>
+    <w:lsdException w:name="Colorful Grid Accent 5" w:uiPriority="73"/>
+    <w:lsdException w:name="Light Shading Accent 6" w:uiPriority="60"/>
+    <w:lsdException w:name="Light List Accent 6" w:uiPriority="61"/>
+    <w:lsdException w:name="Light Grid Accent 6" w:uiPriority="62"/>
+    <w:lsdException w:name="Medium Shading 1 Accent 6" w:uiPriority="63"/>
+    <w:lsdException w:name="Medium Shading 2 Accent 6" w:uiPriority="64"/>
+    <w:lsdException w:name="Medium List 1 Accent 6" w:uiPriority="65"/>
+    <w:lsdException w:name="Medium List 2 Accent 6" w:uiPriority="66"/>
+    <w:lsdException w:name="Medium Grid 1 Accent 6" w:uiPriority="67"/>
+    <w:lsdException w:name="Medium Grid 2 Accent 6" w:uiPriority="68"/>
+    <w:lsdException w:name="Medium Grid 3 Accent 6" w:uiPriority="69"/>
+    <w:lsdException w:name="Dark List Accent 6" w:uiPriority="70"/>
+    <w:lsdException w:name="Colorful Shading Accent 6" w:uiPriority="71"/>
+    <w:lsdException w:name="Colorful List Accent 6" w:uiPriority="72"/>
+    <w:lsdException w:name="Colorful Grid Accent 6" w:uiPriority="73"/>
+    <w:lsdException w:name="Subtle Emphasis" w:uiPriority="19" w:qFormat="1"/>
+    <w:lsdException w:name="Intense Emphasis" w:uiPriority="21" w:qFormat="1"/>
+    <w:lsdException w:name="Subtle Reference" w:uiPriority="31" w:qFormat="1"/>
+    <w:lsdException w:name="Intense Reference" w:uiPriority="32" w:qFormat="1"/>
+    <w:lsdException w:name="Book Title" w:uiPriority="33" w:qFormat="1"/>
+    <w:lsdException w:name="Bibliography" w:semiHidden="1" w:uiPriority="37" w:unhideWhenUsed="1"/>
+    <w:lsdException w:name="TOC Heading" w:semiHidden="1" w:uiPriority="39" w:unhideWhenUsed="1" w:qFormat="1"/>
+    <w:lsdException w:name="Plain Table 1" w:uiPriority="41"/>
+    <w:lsdException w:name="Plain Table 2" w:uiPriority="42"/>
+    <w:lsdException w:name="Plain Table 3" w:uiPriority="43"/>
+    <w:lsdException w:name="Plain Table 4" w:uiPriority="44"/>
+    <w:lsdException w:name="Plain Table 5" w:uiPriority="45"/>
+    <w:lsdException w:name="Grid Table Light" w:uiPriority="40"/>
+    <w:lsdException w:name="Grid Table 1 Light" w:uiPriority="46"/>
+    <w:lsdException w:name="Grid Table 2" w:uiPriority="47"/>
+    <w:lsdException w:name="Grid Table 3" w:uiPriority="48"/>
+    <w:lsdException w:name="Grid Table 4" w:uiPriority="49"/>
+    <w:lsdException w:name="Grid Table 5 Dark" w:uiPriority="50"/>
+    <w:lsdException w:name="Grid Table 6 Colorful" w:uiPriority="51"/>
+    <w:lsdException w:name="Grid Table 7 Colorful" w:uiPriority="52"/>
+    <w:lsdException w:name="Grid Table 1 Light Accent 1" w:uiPriority="46"/>
+    <w:lsdException w:name="Grid Table 2 Accent 1" w:uiPriority="47"/>
+    <w:lsdException w:name="Grid Table 3 Accent 1" w:uiPriority="48"/>
+    <w:lsdException w:name="Grid Table 4 Accent 1" w:uiPriority="49"/>
+    <w:lsdException w:name="Grid Table 5 Dark Accent 1" w:uiPriority="50"/>
+    <w:lsdException w:name="Grid Table 6 Colorful Accent 1" w:uiPriority="51"/>
+    <w:lsdException w:name="Grid Table 7 Colorful Accent 1" w:uiPriority="52"/>
+    <w:lsdException w:name="Grid Table 1 Light Accent 2" w:uiPriority="46"/>
+    <w:lsdException w:name="Grid Table 2 Accent 2" w:uiPriority="47"/>
+    <w:lsdException w:name="Grid Table 3 Accent 2" w:uiPriority="48"/>
+    <w:lsdException w:name="Grid Table 4 Accent 2" w:uiPriority="49"/>
+    <w:lsdException w:name="Grid Table 5 Dark Accent 2" w:uiPriority="50"/>
+    <w:lsdException w:name="Grid Table 6 Colorful Accent 2" w:uiPriority="51"/>
+    <w:lsdException w:name="Grid Table 7 Colorful Accent 2" w:uiPriority="52"/>
+    <w:lsdException w:name="Grid Table 1 Light Accent 3" w:uiPriority="46"/>
+    <w:lsdException w:name="Grid Table 2 Accent 3" w:uiPriority="47"/>
+    <w:lsdException w:name="Grid Table 3 Accent 3" w:uiPriority="48"/>
+    <w:lsdException w:name="Grid Table 4 Accent 3" w:uiPriority="49"/>
+    <w:lsdException w:name="Grid Table 5 Dark Accent 3" w:uiPriority="50"/>
+    <w:lsdException w:name="Grid Table 6 Colorful Accent 3" w:uiPriority="51"/>
+    <w:lsdException w:name="Grid Table 7 Colorful Accent 3" w:uiPriority="52"/>
+    <w:lsdException w:name="Grid Table 1 Light Accent 4" w:uiPriority="46"/>
+    <w:lsdException w:name="Grid Table 2 Accent 4" w:uiPriority="47"/>
+    <w:lsdException w:name="Grid Table 3 Accent 4" w:uiPriority="48"/>
+    <w:lsdException w:name="Grid Table 4 Accent 4" w:uiPriority="49"/>
+    <w:lsdException w:name="Grid Table 5 Dark Accent 4" w:uiPriority="50"/>
+    <w:lsdException w:name="Grid Table 6 Colorful Accent 4" w:uiPriority="51"/>
+    <w:lsdException w:name="Grid Table 7 Colorful Accent 4" w:uiPriority="52"/>
+    <w:lsdException w:name="Grid Table 1 Light Accent 5" w:uiPriority="46"/>
+    <w:lsdException w:name="Grid Table 2 Accent 5" w:uiPriority="47"/>
+    <w:lsdException w:name="Grid Table 3 Accent 5" w:uiPriority="48"/>
+    <w:lsdException w:name="Grid Table 4 Accent 5" w:uiPriority="49"/>
+    <w:lsdException w:name="Grid Table 5 Dark Accent 5" w:uiPriority="50"/>
+    <w:lsdException w:name="Grid Table 6 Colorful Accent 5" w:uiPriority="51"/>
+    <w:lsdException w:name="Grid Table 7 Colorful Accent 5" w:uiPriority="52"/>
+    <w:lsdException w:name="Grid Table 1 Light Accent 6" w:uiPriority="46"/>
+    <w:lsdException w:name="Grid Table 2 Accent 6" w:uiPriority="47"/>
+    <w:lsdException w:name="Grid Table 3 Accent 6" w:uiPriority="48"/>
+    <w:lsdException w:name="Grid Table 4 Accent 6" w:uiPriority="49"/>
+    <w:lsdException w:name="Grid Table 5 Dark Accent 6" w:uiPriority="50"/>
+    <w:lsdException w:name="Grid Table 6 Colorful Accent 6" w:uiPriority="51"/>
+    <w:lsdException w:name="Grid Table 7 Colorful Accent 6" w:uiPriority="52"/>
+    <w:lsdException w:name="List Table 1 Light" w:uiPriority="46"/>
+    <w:lsdException w:name="List Table 2" w:uiPriority="47"/>
+    <w:lsdException w:name="List Table 3" w:uiPriority="48"/>
+    <w:lsdException w:name="List Table 4" w:uiPriority="49"/>
+    <w:lsdException w:name="List Table 5 Dark" w:uiPriority="50"/>
+    <w:lsdException w:name="List Table 6 Colorful" w:uiPriority="51"/>
+    <w:lsdException w:name="List Table 7 Colorful" w:uiPriority="52"/>
+    <w:lsdException w:name="List Table 1 Light Accent 1" w:uiPriority="46"/>
+    <w:lsdException w:name="List Table 2 Accent 1" w:uiPriority="47"/>
+    <w:lsdException w:name="List Table 3 Accent 1" w:uiPriority="48"/>
+    <w:lsdException w:name="List Table 4 Accent 1" w:uiPriority="49"/>
+    <w:lsdException w:name="List Table 5 Dark Accent 1" w:uiPriority="50"/>
+    <w:lsdException w:name="List Table 6 Colorful Accent 1" w:uiPriority="51"/>
+    <w:lsdException w:name="List Table 7 Colorful Accent 1" w:uiPriority="52"/>
+    <w:lsdException w:name="List Table 1 Light Accent 2" w:uiPriority="46"/>
+    <w:lsdException w:name="List Table 2 Accent 2" w:uiPriority="47"/>
+    <w:lsdException w:name="List Table 3 Accent 2" w:uiPriority="48"/>
+    <w:lsdException w:name="List Table 4 Accent 2" w:uiPriority="49"/>
+    <w:lsdException w:name="List Table 5 Dark Accent 2" w:uiPriority="50"/>
+    <w:lsdException w:name="List Table 6 Colorful Accent 2" w:uiPriority="51"/>
+    <w:lsdException w:name="List Table 7 Colorful Accent 2" w:uiPriority="52"/>
+    <w:lsdException w:name="List Table 1 Light Accent 3" w:uiPriority="46"/>
+    <w:lsdException w:name="List Table 2 Accent 3" w:uiPriority="47"/>
+    <w:lsdException w:name="List Table 3 Accent 3" w:uiPriority="48"/>
+    <w:lsdException w:name="List Table 4 Accent 3" w:uiPriority="49"/>
+    <w:lsdException w:name="List Table 5 Dark Accent 3" w:uiPriority="50"/>
+    <w:lsdException w:name="List Table 6 Colorful Accent 3" w:uiPriority="51"/>
+    <w:lsdException w:name="List Table 7 Colorful Accent 3" w:uiPriority="52"/>
+    <w:lsdException w:name="List Table 1 Light Accent 4" w:uiPriority="46"/>
+    <w:lsdException w:name="List Table 2 Accent 4" w:uiPriority="47"/>
+    <w:lsdException w:name="List Table 3 Accent 4" w:uiPriority="48"/>
+    <w:lsdException w:name="List Table 4 Accent 4" w:uiPriority="49"/>
+    <w:lsdException w:name="List Table 5 Dark Accent 4" w:uiPriority="50"/>
+    <w:lsdException w:name="List Table 6 Colorful Accent 4" w:uiPriority="51"/>
+    <w:lsdException w:name="List Table 7 Colorful Accent 4" w:uiPriority="52"/>
+    <w:lsdException w:name="List Table 1 Light Accent 5" w:uiPriority="46"/>
+    <w:lsdException w:name="List Table 2 Accent 5" w:uiPriority="47"/>
+    <w:lsdException w:name="List Table 3 Accent 5" w:uiPriority="48"/>
+    <w:lsdException w:name="List Table 4 Accent 5" w:uiPriority="49"/>
+    <w:lsdException w:name="List Table 5 Dark Accent 5" w:uiPriority="50"/>
+    <w:lsdException w:name="List Table 6 Colorful Accent 5" w:uiPriority="51"/>
+    <w:lsdException w:name="List Table 7 Colorful Accent 5" w:uiPriority="52"/>
+    <w:lsdException w:name="List Table 1 Light Accent 6" w:uiPriority="46"/>
+    <w:lsdException w:name="List Table 2 Accent 6" w:uiPriority="47"/>
+    <w:lsdException w:name="List Table 3 Accent 6" w:uiPriority="48"/>
+    <w:lsdException w:name="List Table 4 Accent 6" w:uiPriority="49"/>
+    <w:lsdException w:name="List Table 5 Dark Accent 6" w:uiPriority="50"/>
+    <w:lsdException w:name="List Table 6 Colorful Accent 6" w:uiPriority="51"/>
+    <w:lsdException w:name="List Table 7 Colorful Accent 6" w:uiPriority="52"/>
+  </w:latentStyles>
+  <w:style w:type="paragraph" w:default="1" w:styleId="Normal">
+    <w:name w:val="Normal"/>
+    <w:qFormat/>
+  </w:style>
+  <w:style w:type="character" w:default="1" w:styleId="DefaultParagraphFont">
+    <w:name w:val="Default Paragraph Font"/>
+    <w:uiPriority w:val="1"/>
+    <w:semiHidden/>
+    <w:unhideWhenUsed/>
+  </w:style>
+  <w:style w:type="table" w:default="1" w:styleId="TableNormal">
+    <w:name w:val="Normal Table"/>
+    <w:uiPriority w:val="99"/>
+    <w:semiHidden/>
+    <w:unhideWhenUsed/>
+    <w:tblPr>
+      <w:tblInd w:w="0" w:type="dxa"/>
+      <w:tblCellMar>
+        <w:top w:w="0" w:type="dxa"/>
+        <w:left w:w="108" w:type="dxa"/>
+        <w:bottom w:w="0" w:type="dxa"/>
+        <w:right w:w="108" w:type="dxa"/>
+      </w:tblCellMar>
+    </w:tblPr>
+  </w:style>
+  <w:style w:type="numbering" w:default="1" w:styleId="NoList">
+    <w:name w:val="No List"/>
+    <w:uiPriority w:val="99"/>
+    <w:semiHidden/>
+    <w:unhideWhenUsed/>
+  </w:style>
+  <w:style w:type="character" w:styleId="PlaceholderText">
+    <w:name w:val="Placeholder Text"/>
+    <w:basedOn w:val="DefaultParagraphFont"/>
+    <w:uiPriority w:val="99"/>
+    <w:semiHidden/>
+    <w:rsid w:val="0042562D"/>
+    <w:rPr>
+      <w:color w:val="808080"/>
+    </w:rPr>
+  </w:style>
+</w:styles>
+</file>
+
+<file path=word/glossary/webSettings.xml><?xml version="1.0" encoding="utf-8"?>
+<w:webSettings xmlns:mc="http://schemas.openxmlformats.org/markup-compatibility/2006" xmlns:r="http://schemas.openxmlformats.org/officeDocument/2006/relationships" xmlns:w="http://schemas.openxmlformats.org/wordprocessingml/2006/main" xmlns:w14="http://schemas.microsoft.com/office/word/2010/wordml" xmlns:w15="http://schemas.microsoft.com/office/word/2012/wordml" mc:Ignorable="w14 w15">
+  <w:optimizeForBrowser/>
+  <w:allowPNG/>
+</w:webSettings>
 </file>
 
 <file path=word/theme/theme1.xml><?xml version="1.0" encoding="utf-8"?>
@@ -12523,7 +15010,7 @@
 </file>
 
 <file path=customXml/itemProps2.xml><?xml version="1.0" encoding="utf-8"?>
-<ds:datastoreItem xmlns:ds="http://schemas.openxmlformats.org/officeDocument/2006/customXml" ds:itemID="{4521D4DF-F30E-4EF7-AE67-40D458F361B1}">
+<ds:datastoreItem xmlns:ds="http://schemas.openxmlformats.org/officeDocument/2006/customXml" ds:itemID="{0067154E-A28F-4337-9626-65A886805285}">
   <ds:schemaRefs>
     <ds:schemaRef ds:uri="http://schemas.openxmlformats.org/officeDocument/2006/bibliography"/>
   </ds:schemaRefs>

</xml_diff>

<commit_message>
Implemented prediction credible intervals, but corrently it takes 50 seconds per HMC simulation, so calculating the true confidence level of the credible interval is hard. Did one with 10 realization and got the true value was within the prediction credible interval in 9 out of 10 (reasonable...)
</commit_message>
<xml_diff>
--- a/Review and Report on Methods to Calculate Confidence Interval.docx
+++ b/Review and Report on Methods to Calculate Confidence Interval.docx
@@ -13,6 +13,7 @@
           <w:docPartUnique/>
         </w:docPartObj>
       </w:sdtPr>
+      <w:sdtEndPr/>
       <w:sdtContent>
         <w:p>
           <w:pPr>
@@ -174,6 +175,7 @@
                                         <w:dataBinding w:prefixMappings="xmlns:ns0='http://purl.org/dc/elements/1.1/' xmlns:ns1='http://schemas.openxmlformats.org/package/2006/metadata/core-properties' " w:xpath="/ns1:coreProperties[1]/ns0:title[1]" w:storeItemID="{6C3C8BC8-F283-45AE-878A-BAB7291924A1}"/>
                                         <w:text/>
                                       </w:sdtPr>
+                                      <w:sdtEndPr/>
                                       <w:sdtContent>
                                         <w:p>
                                           <w:pPr>
@@ -212,6 +214,7 @@
                                         <w:dataBinding w:prefixMappings="xmlns:ns0='http://purl.org/dc/elements/1.1/' xmlns:ns1='http://schemas.openxmlformats.org/package/2006/metadata/core-properties' " w:xpath="/ns1:coreProperties[1]/ns0:subject[1]" w:storeItemID="{6C3C8BC8-F283-45AE-878A-BAB7291924A1}"/>
                                         <w:text/>
                                       </w:sdtPr>
+                                      <w:sdtEndPr/>
                                       <w:sdtContent>
                                         <w:p>
                                           <w:pPr>
@@ -261,6 +264,7 @@
                                   <w:dataBinding w:prefixMappings="xmlns:ns0='http://purl.org/dc/elements/1.1/' xmlns:ns1='http://schemas.openxmlformats.org/package/2006/metadata/core-properties' " w:xpath="/ns1:coreProperties[1]/ns0:creator[1]" w:storeItemID="{6C3C8BC8-F283-45AE-878A-BAB7291924A1}"/>
                                   <w:text/>
                                 </w:sdtPr>
+                                <w:sdtEndPr/>
                                 <w:sdtContent>
                                   <w:p>
                                     <w:pPr>
@@ -304,6 +308,7 @@
                                     <w:dataBinding w:prefixMappings="xmlns:ns0='http://purl.org/dc/elements/1.1/' xmlns:ns1='http://schemas.openxmlformats.org/package/2006/metadata/core-properties' " w:xpath="/ns1:coreProperties[1]/ns1:category[1]" w:storeItemID="{6C3C8BC8-F283-45AE-878A-BAB7291924A1}"/>
                                     <w:text/>
                                   </w:sdtPr>
+                                  <w:sdtEndPr/>
                                   <w:sdtContent>
                                     <w:r>
                                       <w:rPr>
@@ -441,6 +446,7 @@
                                   <w:dataBinding w:prefixMappings="xmlns:ns0='http://purl.org/dc/elements/1.1/' xmlns:ns1='http://schemas.openxmlformats.org/package/2006/metadata/core-properties' " w:xpath="/ns1:coreProperties[1]/ns0:title[1]" w:storeItemID="{6C3C8BC8-F283-45AE-878A-BAB7291924A1}"/>
                                   <w:text/>
                                 </w:sdtPr>
+                                <w:sdtEndPr/>
                                 <w:sdtContent>
                                   <w:p>
                                     <w:pPr>
@@ -479,6 +485,7 @@
                                   <w:dataBinding w:prefixMappings="xmlns:ns0='http://purl.org/dc/elements/1.1/' xmlns:ns1='http://schemas.openxmlformats.org/package/2006/metadata/core-properties' " w:xpath="/ns1:coreProperties[1]/ns0:subject[1]" w:storeItemID="{6C3C8BC8-F283-45AE-878A-BAB7291924A1}"/>
                                   <w:text/>
                                 </w:sdtPr>
+                                <w:sdtEndPr/>
                                 <w:sdtContent>
                                   <w:p>
                                     <w:pPr>
@@ -528,6 +535,7 @@
                             <w:dataBinding w:prefixMappings="xmlns:ns0='http://purl.org/dc/elements/1.1/' xmlns:ns1='http://schemas.openxmlformats.org/package/2006/metadata/core-properties' " w:xpath="/ns1:coreProperties[1]/ns0:creator[1]" w:storeItemID="{6C3C8BC8-F283-45AE-878A-BAB7291924A1}"/>
                             <w:text/>
                           </w:sdtPr>
+                          <w:sdtEndPr/>
                           <w:sdtContent>
                             <w:p>
                               <w:pPr>
@@ -571,6 +579,7 @@
                               <w:dataBinding w:prefixMappings="xmlns:ns0='http://purl.org/dc/elements/1.1/' xmlns:ns1='http://schemas.openxmlformats.org/package/2006/metadata/core-properties' " w:xpath="/ns1:coreProperties[1]/ns1:category[1]" w:storeItemID="{6C3C8BC8-F283-45AE-878A-BAB7291924A1}"/>
                               <w:text/>
                             </w:sdtPr>
+                            <w:sdtEndPr/>
                             <w:sdtContent>
                               <w:r>
                                 <w:rPr>
@@ -2733,19 +2742,8 @@
           <w:szCs w:val="24"/>
           <w:lang w:val="en-US"/>
         </w:rPr>
-        <w:t xml:space="preserve"> at any value </w:t>
-      </w:r>
-      <w:proofErr w:type="gramStart"/>
-      <w:r>
-        <w:rPr>
-          <w:rFonts w:ascii="Calibri" w:hAnsi="Calibri" w:cs="Calibri"/>
-          <w:sz w:val="24"/>
-          <w:szCs w:val="24"/>
-          <w:lang w:val="en-US"/>
-        </w:rPr>
-        <w:t xml:space="preserve">of </w:t>
-      </w:r>
-      <w:proofErr w:type="gramEnd"/>
+        <w:t xml:space="preserve"> at any value of </w:t>
+      </w:r>
       <m:oMath>
         <m:r>
           <w:rPr>
@@ -2802,19 +2800,8 @@
           <w:szCs w:val="24"/>
           <w:lang w:val="en-US"/>
         </w:rPr>
-        <w:t xml:space="preserve"> at </w:t>
-      </w:r>
-      <w:proofErr w:type="gramStart"/>
-      <w:r>
-        <w:rPr>
-          <w:rFonts w:ascii="Calibri" w:hAnsi="Calibri" w:cs="Calibri"/>
-          <w:sz w:val="24"/>
-          <w:szCs w:val="24"/>
-          <w:lang w:val="en-US"/>
-        </w:rPr>
-        <w:t xml:space="preserve">different </w:t>
-      </w:r>
-      <w:proofErr w:type="gramEnd"/>
+        <w:t xml:space="preserve"> at different </w:t>
+      </w:r>
       <m:oMath>
         <m:r>
           <w:rPr>
@@ -2880,19 +2867,8 @@
           <w:szCs w:val="24"/>
           <w:lang w:val="en-US"/>
         </w:rPr>
-        <w:t xml:space="preserve">The sample is represented by a set of </w:t>
-      </w:r>
-      <w:proofErr w:type="gramStart"/>
-      <w:r>
-        <w:rPr>
-          <w:rFonts w:ascii="Calibri" w:hAnsi="Calibri" w:cs="Calibri"/>
-          <w:sz w:val="24"/>
-          <w:szCs w:val="24"/>
-          <w:lang w:val="en-US"/>
-        </w:rPr>
-        <w:t xml:space="preserve">points </w:t>
-      </w:r>
-      <w:proofErr w:type="gramEnd"/>
+        <w:t xml:space="preserve">The sample is represented by a set of points </w:t>
+      </w:r>
       <m:oMath>
         <m:sSub>
           <m:sSubPr>
@@ -3136,7 +3112,6 @@
         </w:rPr>
         <w:t xml:space="preserve">distribution, and we model it using a random </w:t>
       </w:r>
-      <w:proofErr w:type="gramStart"/>
       <w:r>
         <w:rPr>
           <w:rFonts w:ascii="Calibri" w:hAnsi="Calibri" w:cs="Calibri"/>
@@ -3146,7 +3121,6 @@
         </w:rPr>
         <w:t xml:space="preserve">variable </w:t>
       </w:r>
-      <w:proofErr w:type="gramEnd"/>
       <m:oMath>
         <m:sSub>
           <m:sSubPr>
@@ -4508,27 +4482,7 @@
           <w:szCs w:val="20"/>
           <w:lang w:val="en-US"/>
         </w:rPr>
-        <w:t xml:space="preserve"> (</w:t>
-      </w:r>
-      <w:proofErr w:type="gramStart"/>
-      <w:r>
-        <w:rPr>
-          <w:rFonts w:ascii="Calibri" w:hAnsi="Calibri" w:cs="Calibri"/>
-          <w:sz w:val="20"/>
-          <w:szCs w:val="20"/>
-          <w:lang w:val="en-US"/>
-        </w:rPr>
-        <w:t>blue</w:t>
-      </w:r>
-      <w:proofErr w:type="gramEnd"/>
-      <w:r>
-        <w:rPr>
-          <w:rFonts w:ascii="Calibri" w:hAnsi="Calibri" w:cs="Calibri"/>
-          <w:sz w:val="20"/>
-          <w:szCs w:val="20"/>
-          <w:lang w:val="en-US"/>
-        </w:rPr>
-        <w:t>)</w:t>
+        <w:t xml:space="preserve"> (blue)</w:t>
       </w:r>
       <w:r>
         <w:rPr>
@@ -6317,7 +6271,6 @@
         </w:rPr>
         <w:fldChar w:fldCharType="separate"/>
       </w:r>
-      <w:proofErr w:type="gramStart"/>
       <w:r>
         <w:rPr>
           <w:rFonts w:ascii="Calibri" w:hAnsi="Calibri" w:cs="Calibri"/>
@@ -6335,17 +6288,7 @@
           <w:szCs w:val="24"/>
           <w:lang w:val="en-US"/>
         </w:rPr>
-        <w:t>[</w:t>
-      </w:r>
-      <w:proofErr w:type="gramEnd"/>
-      <w:r>
-        <w:rPr>
-          <w:rFonts w:ascii="Calibri" w:hAnsi="Calibri" w:cs="Calibri"/>
-          <w:sz w:val="24"/>
-          <w:szCs w:val="24"/>
-          <w:lang w:val="en-US"/>
-        </w:rPr>
-        <w:t>1]</w:t>
+        <w:t>[1]</w:t>
       </w:r>
       <w:r>
         <w:rPr>
@@ -7067,27 +7010,7 @@
           <w:szCs w:val="24"/>
           <w:lang w:val="en-US"/>
         </w:rPr>
-        <w:t xml:space="preserve"> </w:t>
-      </w:r>
-      <w:proofErr w:type="gramStart"/>
-      <w:r>
-        <w:rPr>
-          <w:rFonts w:ascii="Calibri" w:hAnsi="Calibri" w:cs="Calibri"/>
-          <w:sz w:val="24"/>
-          <w:szCs w:val="24"/>
-          <w:lang w:val="en-US"/>
-        </w:rPr>
-        <w:t>is</w:t>
-      </w:r>
-      <w:proofErr w:type="gramEnd"/>
-      <w:r>
-        <w:rPr>
-          <w:rFonts w:ascii="Calibri" w:hAnsi="Calibri" w:cs="Calibri"/>
-          <w:sz w:val="24"/>
-          <w:szCs w:val="24"/>
-          <w:lang w:val="en-US"/>
-        </w:rPr>
-        <w:t xml:space="preserve"> an </w:t>
+        <w:t xml:space="preserve"> is an </w:t>
       </w:r>
       <m:oMath>
         <m:r>
@@ -7361,27 +7284,7 @@
           <w:szCs w:val="24"/>
           <w:lang w:val="en-US"/>
         </w:rPr>
-        <w:t xml:space="preserve"> </w:t>
-      </w:r>
-      <w:proofErr w:type="gramStart"/>
-      <w:r>
-        <w:rPr>
-          <w:rFonts w:ascii="Calibri" w:hAnsi="Calibri" w:cs="Calibri"/>
-          <w:sz w:val="24"/>
-          <w:szCs w:val="24"/>
-          <w:lang w:val="en-US"/>
-        </w:rPr>
-        <w:t>represent</w:t>
-      </w:r>
-      <w:proofErr w:type="gramEnd"/>
-      <w:r>
-        <w:rPr>
-          <w:rFonts w:ascii="Calibri" w:hAnsi="Calibri" w:cs="Calibri"/>
-          <w:sz w:val="24"/>
-          <w:szCs w:val="24"/>
-          <w:lang w:val="en-US"/>
-        </w:rPr>
-        <w:t xml:space="preserve"> the sample point at which we calculate </w:t>
+        <w:t xml:space="preserve"> represent the sample point at which we calculate </w:t>
       </w:r>
       <m:oMath>
         <m:r>
@@ -7789,19 +7692,8 @@
           <w:szCs w:val="24"/>
           <w:lang w:val="en-US"/>
         </w:rPr>
-        <w:t xml:space="preserve"> and </w:t>
-      </w:r>
-      <w:proofErr w:type="gramStart"/>
-      <w:r>
-        <w:rPr>
-          <w:rFonts w:ascii="Calibri" w:hAnsi="Calibri" w:cs="Calibri"/>
-          <w:sz w:val="24"/>
-          <w:szCs w:val="24"/>
-          <w:lang w:val="en-US"/>
-        </w:rPr>
-        <w:t xml:space="preserve">so </w:t>
-      </w:r>
-      <w:proofErr w:type="gramEnd"/>
+        <w:t xml:space="preserve"> and so </w:t>
+      </w:r>
       <m:oMath>
         <m:acc>
           <m:accPr>
@@ -7906,37 +7798,15 @@
         </w:rPr>
         <w:t xml:space="preserve">normal </w:t>
       </w:r>
-      <w:proofErr w:type="spellStart"/>
-      <w:r>
-        <w:rPr>
-          <w:rFonts w:ascii="Calibri" w:hAnsi="Calibri" w:cs="Calibri"/>
-          <w:sz w:val="24"/>
-          <w:szCs w:val="24"/>
-          <w:lang w:val="en-US"/>
-        </w:rPr>
-        <w:t>i.i.d</w:t>
-      </w:r>
-      <w:proofErr w:type="spellEnd"/>
-      <w:r>
-        <w:rPr>
-          <w:rFonts w:ascii="Calibri" w:hAnsi="Calibri" w:cs="Calibri"/>
-          <w:sz w:val="24"/>
-          <w:szCs w:val="24"/>
-          <w:lang w:val="en-US"/>
-        </w:rPr>
-        <w:t xml:space="preserve">. random </w:t>
-      </w:r>
-      <w:proofErr w:type="gramStart"/>
-      <w:r>
-        <w:rPr>
-          <w:rFonts w:ascii="Calibri" w:hAnsi="Calibri" w:cs="Calibri"/>
-          <w:sz w:val="24"/>
-          <w:szCs w:val="24"/>
-          <w:lang w:val="en-US"/>
-        </w:rPr>
-        <w:t xml:space="preserve">variables </w:t>
-      </w:r>
-      <w:proofErr w:type="gramEnd"/>
+      <w:r>
+        <w:rPr>
+          <w:rFonts w:ascii="Calibri" w:hAnsi="Calibri" w:cs="Calibri"/>
+          <w:sz w:val="24"/>
+          <w:szCs w:val="24"/>
+          <w:lang w:val="en-US"/>
+        </w:rPr>
+        <w:t xml:space="preserve">i.i.d. random variables </w:t>
+      </w:r>
       <m:oMath>
         <m:sSub>
           <m:sSubPr>
@@ -8045,7 +7915,6 @@
         </w:rPr>
         <w:fldChar w:fldCharType="separate"/>
       </w:r>
-      <w:proofErr w:type="gramStart"/>
       <w:r>
         <w:rPr>
           <w:rFonts w:ascii="Calibri" w:hAnsi="Calibri" w:cs="Calibri"/>
@@ -8063,17 +7932,7 @@
           <w:szCs w:val="24"/>
           <w:lang w:val="en-US"/>
         </w:rPr>
-        <w:t>(</w:t>
-      </w:r>
-      <w:proofErr w:type="gramEnd"/>
-      <w:r>
-        <w:rPr>
-          <w:rFonts w:ascii="Calibri" w:hAnsi="Calibri" w:cs="Calibri"/>
-          <w:sz w:val="24"/>
-          <w:szCs w:val="24"/>
-          <w:lang w:val="en-US"/>
-        </w:rPr>
-        <w:t>2)</w:t>
+        <w:t>(2)</w:t>
       </w:r>
       <w:r>
         <w:rPr>
@@ -8233,27 +8092,7 @@
           <w:szCs w:val="24"/>
           <w:lang w:val="en-US"/>
         </w:rPr>
-        <w:t xml:space="preserve"> </w:t>
-      </w:r>
-      <w:proofErr w:type="gramStart"/>
-      <w:r>
-        <w:rPr>
-          <w:rFonts w:ascii="Calibri" w:hAnsi="Calibri" w:cs="Calibri"/>
-          <w:sz w:val="24"/>
-          <w:szCs w:val="24"/>
-          <w:lang w:val="en-US"/>
-        </w:rPr>
-        <w:t>is</w:t>
-      </w:r>
-      <w:proofErr w:type="gramEnd"/>
-      <w:r>
-        <w:rPr>
-          <w:rFonts w:ascii="Calibri" w:hAnsi="Calibri" w:cs="Calibri"/>
-          <w:sz w:val="24"/>
-          <w:szCs w:val="24"/>
-          <w:lang w:val="en-US"/>
-        </w:rPr>
-        <w:t xml:space="preserve"> called the design matrix. For samples of a straight line at points </w:t>
+        <w:t xml:space="preserve"> is called the design matrix. For samples of a straight line at points </w:t>
       </w:r>
       <m:oMath>
         <m:sSub>
@@ -8343,19 +8182,8 @@
           <w:szCs w:val="24"/>
           <w:lang w:val="en-US"/>
         </w:rPr>
-        <w:t xml:space="preserve"> we </w:t>
-      </w:r>
-      <w:proofErr w:type="gramStart"/>
-      <w:r>
-        <w:rPr>
-          <w:rFonts w:ascii="Calibri" w:hAnsi="Calibri" w:cs="Calibri"/>
-          <w:sz w:val="24"/>
-          <w:szCs w:val="24"/>
-          <w:lang w:val="en-US"/>
-        </w:rPr>
-        <w:t xml:space="preserve">have </w:t>
-      </w:r>
-      <w:proofErr w:type="gramEnd"/>
+        <w:t xml:space="preserve"> we have </w:t>
+      </w:r>
       <m:oMath>
         <m:r>
           <w:rPr>
@@ -8659,7 +8487,6 @@
         </w:rPr>
         <w:fldChar w:fldCharType="separate"/>
       </w:r>
-      <w:proofErr w:type="gramStart"/>
       <w:r>
         <w:rPr>
           <w:rFonts w:ascii="Calibri" w:hAnsi="Calibri" w:cs="Calibri"/>
@@ -8677,17 +8504,7 @@
           <w:szCs w:val="24"/>
           <w:lang w:val="en-US"/>
         </w:rPr>
-        <w:t>[</w:t>
-      </w:r>
-      <w:proofErr w:type="gramEnd"/>
-      <w:r>
-        <w:rPr>
-          <w:rFonts w:ascii="Calibri" w:hAnsi="Calibri" w:cs="Calibri"/>
-          <w:sz w:val="24"/>
-          <w:szCs w:val="24"/>
-          <w:lang w:val="en-US"/>
-        </w:rPr>
-        <w:t>2]</w:t>
+        <w:t>[2]</w:t>
       </w:r>
       <w:r>
         <w:rPr>
@@ -9343,7 +9160,6 @@
         </w:rPr>
         <w:fldChar w:fldCharType="separate"/>
       </w:r>
-      <w:proofErr w:type="gramStart"/>
       <w:r>
         <w:rPr>
           <w:rFonts w:ascii="Calibri" w:hAnsi="Calibri" w:cs="Calibri"/>
@@ -9361,17 +9177,7 @@
           <w:szCs w:val="24"/>
           <w:lang w:val="en-US"/>
         </w:rPr>
-        <w:t>(</w:t>
-      </w:r>
-      <w:proofErr w:type="gramEnd"/>
-      <w:r>
-        <w:rPr>
-          <w:rFonts w:ascii="Calibri" w:hAnsi="Calibri" w:cs="Calibri"/>
-          <w:sz w:val="24"/>
-          <w:szCs w:val="24"/>
-          <w:lang w:val="en-US"/>
-        </w:rPr>
-        <w:t>6)</w:t>
+        <w:t>(6)</w:t>
       </w:r>
       <w:r>
         <w:rPr>
@@ -9736,19 +9542,8 @@
           <w:szCs w:val="24"/>
           <w:lang w:val="en-US"/>
         </w:rPr>
-        <w:t xml:space="preserve">natural to calculate the variance </w:t>
-      </w:r>
-      <w:proofErr w:type="gramStart"/>
-      <w:r>
-        <w:rPr>
-          <w:rFonts w:ascii="Calibri" w:hAnsi="Calibri" w:cs="Calibri"/>
-          <w:sz w:val="24"/>
-          <w:szCs w:val="24"/>
-          <w:lang w:val="en-US"/>
-        </w:rPr>
-        <w:t xml:space="preserve">of </w:t>
-      </w:r>
-      <w:proofErr w:type="gramEnd"/>
+        <w:t xml:space="preserve">natural to calculate the variance of </w:t>
+      </w:r>
       <m:oMath>
         <m:acc>
           <m:accPr>
@@ -9859,19 +9654,8 @@
           <w:szCs w:val="24"/>
           <w:lang w:val="en-US"/>
         </w:rPr>
-        <w:t xml:space="preserve"> are linear combination of the normal random </w:t>
-      </w:r>
-      <w:proofErr w:type="gramStart"/>
-      <w:r>
-        <w:rPr>
-          <w:rFonts w:ascii="Calibri" w:hAnsi="Calibri" w:cs="Calibri"/>
-          <w:sz w:val="24"/>
-          <w:szCs w:val="24"/>
-          <w:lang w:val="en-US"/>
-        </w:rPr>
-        <w:t xml:space="preserve">variables </w:t>
-      </w:r>
-      <w:proofErr w:type="gramEnd"/>
+        <w:t xml:space="preserve"> are linear combination of the normal random variables </w:t>
+      </w:r>
       <m:oMath>
         <m:sSub>
           <m:sSubPr>
@@ -10215,7 +9999,6 @@
         </w:rPr>
         <w:fldChar w:fldCharType="separate"/>
       </w:r>
-      <w:proofErr w:type="gramStart"/>
       <w:r>
         <w:rPr>
           <w:rFonts w:ascii="Calibri" w:hAnsi="Calibri" w:cs="Calibri"/>
@@ -10233,17 +10016,7 @@
           <w:szCs w:val="24"/>
           <w:lang w:val="en-US"/>
         </w:rPr>
-        <w:t>[</w:t>
-      </w:r>
-      <w:proofErr w:type="gramEnd"/>
-      <w:r>
-        <w:rPr>
-          <w:rFonts w:ascii="Calibri" w:hAnsi="Calibri" w:cs="Calibri"/>
-          <w:sz w:val="24"/>
-          <w:szCs w:val="24"/>
-          <w:lang w:val="en-US"/>
-        </w:rPr>
-        <w:t>3]</w:t>
+        <w:t>[3]</w:t>
       </w:r>
       <w:r>
         <w:rPr>
@@ -10746,19 +10519,8 @@
           <w:szCs w:val="24"/>
           <w:lang w:val="en-US"/>
         </w:rPr>
-        <w:t xml:space="preserve"> one can see </w:t>
-      </w:r>
-      <w:proofErr w:type="gramStart"/>
-      <w:r>
-        <w:rPr>
-          <w:rFonts w:ascii="Calibri" w:hAnsi="Calibri" w:cs="Calibri"/>
-          <w:sz w:val="24"/>
-          <w:szCs w:val="24"/>
-          <w:lang w:val="en-US"/>
-        </w:rPr>
-        <w:t xml:space="preserve">that </w:t>
-      </w:r>
-      <w:proofErr w:type="gramEnd"/>
+        <w:t xml:space="preserve"> one can see that </w:t>
+      </w:r>
       <m:oMath>
         <m:r>
           <w:rPr>
@@ -11112,16 +10874,7 @@
                 <w:szCs w:val="24"/>
                 <w:lang w:val="en-US"/>
               </w:rPr>
-              <m:t>,</m:t>
-            </m:r>
-            <m:r>
-              <w:rPr>
-                <w:rFonts w:ascii="Cambria Math" w:hAnsi="Cambria Math" w:cs="Calibri"/>
-                <w:sz w:val="24"/>
-                <w:szCs w:val="24"/>
-                <w:lang w:val="en-US"/>
-              </w:rPr>
-              <m:t>σ</m:t>
+              <m:t>,σ</m:t>
             </m:r>
             <m:rad>
               <m:radPr>
@@ -11586,7 +11339,6 @@
         </w:rPr>
         <w:fldChar w:fldCharType="separate"/>
       </w:r>
-      <w:proofErr w:type="gramStart"/>
       <w:r>
         <w:rPr>
           <w:rFonts w:ascii="Calibri" w:hAnsi="Calibri" w:cs="Calibri"/>
@@ -11604,17 +11356,7 @@
           <w:szCs w:val="24"/>
           <w:lang w:val="en-US"/>
         </w:rPr>
-        <w:t>(</w:t>
-      </w:r>
-      <w:proofErr w:type="gramEnd"/>
-      <w:r>
-        <w:rPr>
-          <w:rFonts w:ascii="Calibri" w:hAnsi="Calibri" w:cs="Calibri"/>
-          <w:sz w:val="24"/>
-          <w:szCs w:val="24"/>
-          <w:lang w:val="en-US"/>
-        </w:rPr>
-        <w:t>10)</w:t>
+        <w:t>(10)</w:t>
       </w:r>
       <w:r>
         <w:rPr>
@@ -12325,19 +12067,8 @@
           <w:szCs w:val="24"/>
           <w:lang w:val="en-US"/>
         </w:rPr>
-        <w:t xml:space="preserve">is of size 21.9, that </w:t>
-      </w:r>
-      <w:proofErr w:type="gramStart"/>
-      <w:r>
-        <w:rPr>
-          <w:rFonts w:ascii="Calibri" w:hAnsi="Calibri" w:cs="Calibri"/>
-          <w:sz w:val="24"/>
-          <w:szCs w:val="24"/>
-          <w:lang w:val="en-US"/>
-        </w:rPr>
-        <w:t xml:space="preserve">is </w:t>
-      </w:r>
-      <w:proofErr w:type="gramEnd"/>
+        <w:t xml:space="preserve">is of size 21.9, that is </w:t>
+      </w:r>
       <m:oMath>
         <m:sSub>
           <m:sSubPr>
@@ -12529,19 +12260,8 @@
           <w:szCs w:val="24"/>
           <w:lang w:val="en-US"/>
         </w:rPr>
-        <w:t xml:space="preserve">s standard </w:t>
-      </w:r>
-      <w:proofErr w:type="gramStart"/>
-      <w:r>
-        <w:rPr>
-          <w:rFonts w:ascii="Calibri" w:hAnsi="Calibri" w:cs="Calibri"/>
-          <w:sz w:val="24"/>
-          <w:szCs w:val="24"/>
-          <w:lang w:val="en-US"/>
-        </w:rPr>
-        <w:t xml:space="preserve">deviation </w:t>
-      </w:r>
-      <w:proofErr w:type="gramEnd"/>
+        <w:t xml:space="preserve">s standard deviation </w:t>
+      </w:r>
       <m:oMath>
         <m:r>
           <w:rPr>
@@ -12743,27 +12463,7 @@
           <w:szCs w:val="24"/>
           <w:lang w:val="en-US"/>
         </w:rPr>
-        <w:t xml:space="preserve">Using 100,000 monte </w:t>
-      </w:r>
-      <w:proofErr w:type="spellStart"/>
-      <w:r>
-        <w:rPr>
-          <w:rFonts w:ascii="Calibri" w:hAnsi="Calibri" w:cs="Calibri"/>
-          <w:sz w:val="24"/>
-          <w:szCs w:val="24"/>
-          <w:lang w:val="en-US"/>
-        </w:rPr>
-        <w:t>carlo</w:t>
-      </w:r>
-      <w:proofErr w:type="spellEnd"/>
-      <w:r>
-        <w:rPr>
-          <w:rFonts w:ascii="Calibri" w:hAnsi="Calibri" w:cs="Calibri"/>
-          <w:sz w:val="24"/>
-          <w:szCs w:val="24"/>
-          <w:lang w:val="en-US"/>
-        </w:rPr>
-        <w:t xml:space="preserve"> realizations, in 95.3% the true value falls within the CI </w:t>
+        <w:t xml:space="preserve">Using 100,000 monte carlo realizations, in 95.3% the true value falls within the CI </w:t>
       </w:r>
       <w:r>
         <w:rPr>
@@ -12964,7 +12664,6 @@
         </w:rPr>
       </w:pPr>
       <w:bookmarkStart w:id="13" w:name="_Toc108284280"/>
-      <w:proofErr w:type="gramStart"/>
       <w:r>
         <w:rPr>
           <w:rFonts w:ascii="Calibri" w:eastAsiaTheme="minorHAnsi" w:hAnsi="Calibri" w:cs="Calibri"/>
@@ -12982,7 +12681,6 @@
         </w:rPr>
         <w:t>2</w:t>
       </w:r>
-      <w:proofErr w:type="gramEnd"/>
       <w:r>
         <w:rPr>
           <w:rFonts w:ascii="Calibri" w:eastAsiaTheme="minorHAnsi" w:hAnsi="Calibri" w:cs="Calibri"/>
@@ -13323,27 +13021,7 @@
           <w:szCs w:val="24"/>
           <w:lang w:val="en-US"/>
         </w:rPr>
-        <w:t xml:space="preserve"> is independent of the </w:t>
-      </w:r>
-      <w:proofErr w:type="spellStart"/>
-      <w:r>
-        <w:rPr>
-          <w:rFonts w:ascii="Calibri" w:hAnsi="Calibri" w:cs="Calibri"/>
-          <w:sz w:val="24"/>
-          <w:szCs w:val="24"/>
-          <w:lang w:val="en-US"/>
-        </w:rPr>
-        <w:t>nosie</w:t>
-      </w:r>
-      <w:proofErr w:type="spellEnd"/>
-      <w:r>
-        <w:rPr>
-          <w:rFonts w:ascii="Calibri" w:hAnsi="Calibri" w:cs="Calibri"/>
-          <w:sz w:val="24"/>
-          <w:szCs w:val="24"/>
-          <w:lang w:val="en-US"/>
-        </w:rPr>
-        <w:t xml:space="preserve"> realization</w:t>
+        <w:t xml:space="preserve"> is independent of the nosie realization</w:t>
       </w:r>
     </w:p>
     <w:p>
@@ -13574,21 +13252,12 @@
         </w:rPr>
         <w:t xml:space="preserve"> with </w:t>
       </w:r>
-      <w:proofErr w:type="spellStart"/>
       <w:r>
         <w:rPr>
           <w:rFonts w:ascii="Calibri" w:eastAsiaTheme="minorHAnsi" w:hAnsi="Calibri" w:cs="Calibri"/>
           <w:lang w:val="en-US"/>
         </w:rPr>
-        <w:t>Studentized</w:t>
-      </w:r>
-      <w:proofErr w:type="spellEnd"/>
-      <w:r>
-        <w:rPr>
-          <w:rFonts w:ascii="Calibri" w:eastAsiaTheme="minorHAnsi" w:hAnsi="Calibri" w:cs="Calibri"/>
-          <w:lang w:val="en-US"/>
-        </w:rPr>
-        <w:t xml:space="preserve"> </w:t>
+        <w:t xml:space="preserve">Studentized </w:t>
       </w:r>
       <w:r>
         <w:rPr>
@@ -13671,7 +13340,6 @@
         </w:rPr>
         <w:fldChar w:fldCharType="separate"/>
       </w:r>
-      <w:proofErr w:type="gramStart"/>
       <w:r>
         <w:rPr>
           <w:rFonts w:ascii="Calibri" w:hAnsi="Calibri" w:cs="Calibri"/>
@@ -13689,17 +13357,7 @@
           <w:szCs w:val="24"/>
           <w:lang w:val="en-US"/>
         </w:rPr>
-        <w:t>[</w:t>
-      </w:r>
-      <w:proofErr w:type="gramEnd"/>
-      <w:r>
-        <w:rPr>
-          <w:rFonts w:ascii="Calibri" w:hAnsi="Calibri" w:cs="Calibri"/>
-          <w:sz w:val="24"/>
-          <w:szCs w:val="24"/>
-          <w:lang w:val="en-US"/>
-        </w:rPr>
-        <w:t>6]</w:t>
+        <w:t>[6]</w:t>
       </w:r>
       <w:r>
         <w:rPr>
@@ -13726,27 +13384,7 @@
           <w:szCs w:val="24"/>
           <w:lang w:val="en-US"/>
         </w:rPr>
-        <w:t xml:space="preserve"> Use </w:t>
-      </w:r>
-      <w:proofErr w:type="spellStart"/>
-      <w:r>
-        <w:rPr>
-          <w:rFonts w:ascii="Calibri" w:hAnsi="Calibri" w:cs="Calibri"/>
-          <w:sz w:val="24"/>
-          <w:szCs w:val="24"/>
-          <w:lang w:val="en-US"/>
-        </w:rPr>
-        <w:t>Studentized</w:t>
-      </w:r>
-      <w:proofErr w:type="spellEnd"/>
-      <w:r>
-        <w:rPr>
-          <w:rFonts w:ascii="Calibri" w:hAnsi="Calibri" w:cs="Calibri"/>
-          <w:sz w:val="24"/>
-          <w:szCs w:val="24"/>
-          <w:lang w:val="en-US"/>
-        </w:rPr>
-        <w:t xml:space="preserve"> as they are equally distributed, while the residuals </w:t>
+        <w:t xml:space="preserve"> Use Studentized as they are equally distributed, while the residuals </w:t>
       </w:r>
       <m:oMath>
         <m:sSub>
@@ -14062,7 +13700,6 @@
         </w:rPr>
         <w:fldChar w:fldCharType="separate"/>
       </w:r>
-      <w:proofErr w:type="gramStart"/>
       <w:r>
         <w:rPr>
           <w:rFonts w:ascii="Calibri" w:hAnsi="Calibri" w:cs="Calibri"/>
@@ -14080,17 +13717,7 @@
           <w:szCs w:val="24"/>
           <w:lang w:val="en-US"/>
         </w:rPr>
-        <w:t>[</w:t>
-      </w:r>
-      <w:proofErr w:type="gramEnd"/>
-      <w:r>
-        <w:rPr>
-          <w:rFonts w:ascii="Calibri" w:hAnsi="Calibri" w:cs="Calibri"/>
-          <w:sz w:val="24"/>
-          <w:szCs w:val="24"/>
-          <w:lang w:val="en-US"/>
-        </w:rPr>
-        <w:t>7]</w:t>
+        <w:t>[7]</w:t>
       </w:r>
       <w:r>
         <w:rPr>
@@ -14263,19 +13890,8 @@
           <w:szCs w:val="24"/>
           <w:lang w:val="en-US"/>
         </w:rPr>
-        <w:t xml:space="preserve">Given two </w:t>
-      </w:r>
-      <w:proofErr w:type="gramStart"/>
-      <w:r>
-        <w:rPr>
-          <w:rFonts w:ascii="Calibri" w:hAnsi="Calibri" w:cs="Calibri"/>
-          <w:sz w:val="24"/>
-          <w:szCs w:val="24"/>
-          <w:lang w:val="en-US"/>
-        </w:rPr>
-        <w:t xml:space="preserve">subgroups </w:t>
-      </w:r>
-      <w:proofErr w:type="gramEnd"/>
+        <w:t xml:space="preserve">Given two subgroups </w:t>
+      </w:r>
       <m:oMath>
         <m:r>
           <w:rPr>
@@ -14687,7 +14303,6 @@
         </w:rPr>
         <w:t>on the parameters A</w:t>
       </w:r>
-      <w:proofErr w:type="gramStart"/>
       <w:r>
         <w:rPr>
           <w:rFonts w:ascii="Calibri" w:hAnsi="Calibri" w:cs="Calibri"/>
@@ -14697,7 +14312,6 @@
         </w:rPr>
         <w:t xml:space="preserve">, </w:t>
       </w:r>
-      <w:proofErr w:type="gramEnd"/>
       <m:oMath>
         <m:r>
           <w:rPr>
@@ -15031,27 +14645,7 @@
           <w:szCs w:val="24"/>
           <w:lang w:val="en-US"/>
         </w:rPr>
-        <w:t xml:space="preserve"> </w:t>
-      </w:r>
-      <w:proofErr w:type="gramStart"/>
-      <w:r>
-        <w:rPr>
-          <w:rFonts w:ascii="Calibri" w:hAnsi="Calibri" w:cs="Calibri"/>
-          <w:sz w:val="24"/>
-          <w:szCs w:val="24"/>
-          <w:lang w:val="en-US"/>
-        </w:rPr>
-        <w:t>A</w:t>
-      </w:r>
-      <w:proofErr w:type="gramEnd"/>
-      <w:r>
-        <w:rPr>
-          <w:rFonts w:ascii="Calibri" w:hAnsi="Calibri" w:cs="Calibri"/>
-          <w:sz w:val="24"/>
-          <w:szCs w:val="24"/>
-          <w:lang w:val="en-US"/>
-        </w:rPr>
-        <w:t xml:space="preserve"> posterior to measuring the event B, and </w:t>
+        <w:t xml:space="preserve"> A posterior to measuring the event B, and </w:t>
       </w:r>
       <m:oMath>
         <m:r>
@@ -16274,17 +15868,7 @@
           <w:szCs w:val="24"/>
           <w:lang w:val="en-US"/>
         </w:rPr>
-        <w:t xml:space="preserve"> the </w:t>
-      </w:r>
-      <w:proofErr w:type="gramStart"/>
-      <w:r>
-        <w:rPr>
-          <w:rFonts w:ascii="Calibri" w:hAnsi="Calibri" w:cs="Calibri"/>
-          <w:sz w:val="24"/>
-          <w:szCs w:val="24"/>
-          <w:lang w:val="en-US"/>
-        </w:rPr>
-        <w:t>interval</w:t>
+        <w:t xml:space="preserve"> the interval</w:t>
       </w:r>
       <w:r>
         <w:rPr>
@@ -16295,7 +15879,6 @@
         </w:rPr>
         <w:t xml:space="preserve"> </w:t>
       </w:r>
-      <w:proofErr w:type="gramEnd"/>
       <m:oMath>
         <m:r>
           <w:rPr>
@@ -16847,19 +16430,8 @@
           <w:szCs w:val="24"/>
           <w:lang w:val="en-US"/>
         </w:rPr>
-        <w:t xml:space="preserve">of </w:t>
-      </w:r>
-      <w:proofErr w:type="gramStart"/>
-      <w:r>
-        <w:rPr>
-          <w:rFonts w:ascii="Calibri" w:hAnsi="Calibri" w:cs="Calibri"/>
-          <w:sz w:val="24"/>
-          <w:szCs w:val="24"/>
-          <w:lang w:val="en-US"/>
-        </w:rPr>
-        <w:t xml:space="preserve">length </w:t>
-      </w:r>
-      <w:proofErr w:type="gramEnd"/>
+        <w:t xml:space="preserve">of length </w:t>
+      </w:r>
       <m:oMath>
         <m:r>
           <w:rPr>
@@ -17903,19 +17475,8 @@
           <w:szCs w:val="24"/>
           <w:lang w:val="en-US"/>
         </w:rPr>
-        <w:t xml:space="preserve">The integral was done using </w:t>
-      </w:r>
-      <w:proofErr w:type="spellStart"/>
-      <w:r>
-        <w:rPr>
-          <w:rFonts w:ascii="Calibri" w:hAnsi="Calibri" w:cs="Calibri"/>
-          <w:sz w:val="24"/>
-          <w:szCs w:val="24"/>
-          <w:lang w:val="en-US"/>
-        </w:rPr>
-        <w:t>WolframAlpha</w:t>
-      </w:r>
-      <w:proofErr w:type="spellEnd"/>
+        <w:t>The integral was done using WolframAlpha</w:t>
+      </w:r>
       <w:r>
         <w:rPr>
           <w:rFonts w:ascii="Calibri" w:hAnsi="Calibri" w:cs="Calibri"/>
@@ -17941,19 +17502,8 @@
           <w:szCs w:val="24"/>
           <w:lang w:val="en-US"/>
         </w:rPr>
-        <w:t xml:space="preserve">We see a constant prior gives equal distribution to </w:t>
-      </w:r>
-      <w:proofErr w:type="gramStart"/>
-      <w:r>
-        <w:rPr>
-          <w:rFonts w:ascii="Calibri" w:hAnsi="Calibri" w:cs="Calibri"/>
-          <w:sz w:val="24"/>
-          <w:szCs w:val="24"/>
-          <w:lang w:val="en-US"/>
-        </w:rPr>
-        <w:t xml:space="preserve">all </w:t>
-      </w:r>
-      <w:proofErr w:type="gramEnd"/>
+        <w:t xml:space="preserve">We see a constant prior gives equal distribution to all </w:t>
+      </w:r>
       <m:oMath>
         <m:r>
           <w:rPr>
@@ -18277,19 +17827,8 @@
           <w:szCs w:val="24"/>
           <w:lang w:val="en-US"/>
         </w:rPr>
-        <w:t xml:space="preserve"> then for any B we would </w:t>
-      </w:r>
-      <w:proofErr w:type="gramStart"/>
-      <w:r>
-        <w:rPr>
-          <w:rFonts w:ascii="Calibri" w:hAnsi="Calibri" w:cs="Calibri"/>
-          <w:sz w:val="24"/>
-          <w:szCs w:val="24"/>
-          <w:lang w:val="en-US"/>
-        </w:rPr>
-        <w:t xml:space="preserve">have </w:t>
-      </w:r>
-      <w:proofErr w:type="gramEnd"/>
+        <w:t xml:space="preserve"> then for any B we would have </w:t>
+      </w:r>
       <m:oMath>
         <m:r>
           <w:rPr>
@@ -18786,19 +18325,8 @@
           <w:szCs w:val="24"/>
           <w:lang w:val="en-US"/>
         </w:rPr>
-        <w:t xml:space="preserve">, but rather we define a belief over the parameter </w:t>
-      </w:r>
-      <w:proofErr w:type="gramStart"/>
-      <w:r>
-        <w:rPr>
-          <w:rFonts w:ascii="Calibri" w:hAnsi="Calibri" w:cs="Calibri"/>
-          <w:sz w:val="24"/>
-          <w:szCs w:val="24"/>
-          <w:lang w:val="en-US"/>
-        </w:rPr>
-        <w:t xml:space="preserve">space </w:t>
-      </w:r>
-      <w:proofErr w:type="gramEnd"/>
+        <w:t xml:space="preserve">, but rather we define a belief over the parameter space </w:t>
+      </w:r>
       <m:oMath>
         <m:r>
           <w:rPr>
@@ -21208,7 +20736,6 @@
         </w:rPr>
         <w:fldChar w:fldCharType="separate"/>
       </w:r>
-      <w:proofErr w:type="gramStart"/>
       <w:r>
         <w:rPr>
           <w:rFonts w:ascii="Calibri" w:hAnsi="Calibri" w:cs="Calibri"/>
@@ -21226,17 +20753,7 @@
           <w:szCs w:val="24"/>
           <w:lang w:val="en-US"/>
         </w:rPr>
-        <w:t>(</w:t>
-      </w:r>
-      <w:proofErr w:type="gramEnd"/>
-      <w:r>
-        <w:rPr>
-          <w:rFonts w:ascii="Calibri" w:hAnsi="Calibri" w:cs="Calibri"/>
-          <w:sz w:val="24"/>
-          <w:szCs w:val="24"/>
-          <w:lang w:val="en-US"/>
-        </w:rPr>
-        <w:t>16)</w:t>
+        <w:t>(16)</w:t>
       </w:r>
       <w:r>
         <w:rPr>
@@ -22402,7 +21919,6 @@
         </w:rPr>
         <w:fldChar w:fldCharType="separate"/>
       </w:r>
-      <w:proofErr w:type="gramStart"/>
       <w:r>
         <w:rPr>
           <w:rFonts w:ascii="Calibri" w:hAnsi="Calibri" w:cs="Calibri"/>
@@ -22420,17 +21936,7 @@
           <w:szCs w:val="24"/>
           <w:lang w:val="en-US"/>
         </w:rPr>
-        <w:t>(</w:t>
-      </w:r>
-      <w:proofErr w:type="gramEnd"/>
-      <w:r>
-        <w:rPr>
-          <w:rFonts w:ascii="Calibri" w:hAnsi="Calibri" w:cs="Calibri"/>
-          <w:sz w:val="24"/>
-          <w:szCs w:val="24"/>
-          <w:lang w:val="en-US"/>
-        </w:rPr>
-        <w:t>17)</w:t>
+        <w:t>(17)</w:t>
       </w:r>
       <w:r>
         <w:rPr>
@@ -22513,19 +22019,8 @@
           <w:szCs w:val="24"/>
           <w:lang w:val="en-US"/>
         </w:rPr>
-        <w:t xml:space="preserve">confidence interval. We will denote it as well </w:t>
-      </w:r>
-      <w:proofErr w:type="gramStart"/>
-      <w:r>
-        <w:rPr>
-          <w:rFonts w:ascii="Calibri" w:hAnsi="Calibri" w:cs="Calibri"/>
-          <w:sz w:val="24"/>
-          <w:szCs w:val="24"/>
-          <w:lang w:val="en-US"/>
-        </w:rPr>
-        <w:t xml:space="preserve">as </w:t>
-      </w:r>
-      <w:proofErr w:type="gramEnd"/>
+        <w:t xml:space="preserve">confidence interval. We will denote it as well as </w:t>
+      </w:r>
       <m:oMath>
         <m:r>
           <w:rPr>
@@ -22606,19 +22101,8 @@
           <w:szCs w:val="24"/>
           <w:lang w:val="en-US"/>
         </w:rPr>
-        <w:t xml:space="preserve"> drawn with a </w:t>
-      </w:r>
-      <w:proofErr w:type="gramStart"/>
-      <w:r>
-        <w:rPr>
-          <w:rFonts w:ascii="Calibri" w:hAnsi="Calibri" w:cs="Calibri"/>
-          <w:sz w:val="24"/>
-          <w:szCs w:val="24"/>
-          <w:lang w:val="en-US"/>
-        </w:rPr>
-        <w:t xml:space="preserve">parameter </w:t>
-      </w:r>
-      <w:proofErr w:type="gramEnd"/>
+        <w:t xml:space="preserve"> drawn with a parameter </w:t>
+      </w:r>
       <m:oMath>
         <m:sSub>
           <m:sSubPr>
@@ -22876,19 +22360,8 @@
           <w:szCs w:val="24"/>
           <w:lang w:val="en-US"/>
         </w:rPr>
-        <w:t xml:space="preserve"> we may generate a random </w:t>
-      </w:r>
-      <w:proofErr w:type="gramStart"/>
-      <w:r>
-        <w:rPr>
-          <w:rFonts w:ascii="Calibri" w:hAnsi="Calibri" w:cs="Calibri"/>
-          <w:sz w:val="24"/>
-          <w:szCs w:val="24"/>
-          <w:lang w:val="en-US"/>
-        </w:rPr>
-        <w:t xml:space="preserve">sample </w:t>
-      </w:r>
-      <w:proofErr w:type="gramEnd"/>
+        <w:t xml:space="preserve"> we may generate a random sample </w:t>
+      </w:r>
       <m:oMath>
         <m:r>
           <w:rPr>
@@ -23108,19 +22581,8 @@
           <w:szCs w:val="24"/>
           <w:lang w:val="en-US"/>
         </w:rPr>
-        <w:t xml:space="preserve">First, let us </w:t>
-      </w:r>
-      <w:proofErr w:type="gramStart"/>
-      <w:r>
-        <w:rPr>
-          <w:rFonts w:ascii="Calibri" w:hAnsi="Calibri" w:cs="Calibri"/>
-          <w:sz w:val="24"/>
-          <w:szCs w:val="24"/>
-          <w:lang w:val="en-US"/>
-        </w:rPr>
-        <w:t xml:space="preserve">denote </w:t>
-      </w:r>
-      <w:proofErr w:type="gramEnd"/>
+        <w:t xml:space="preserve">First, let us denote </w:t>
+      </w:r>
       <m:oMath>
         <m:r>
           <w:rPr>
@@ -24494,19 +23956,8 @@
           <w:szCs w:val="24"/>
           <w:lang w:val="en-US"/>
         </w:rPr>
-        <w:t xml:space="preserve">choose a CI which is symmetric in the sense </w:t>
-      </w:r>
-      <w:proofErr w:type="gramStart"/>
-      <w:r>
-        <w:rPr>
-          <w:rFonts w:ascii="Calibri" w:hAnsi="Calibri" w:cs="Calibri"/>
-          <w:sz w:val="24"/>
-          <w:szCs w:val="24"/>
-          <w:lang w:val="en-US"/>
-        </w:rPr>
-        <w:t xml:space="preserve">that </w:t>
-      </w:r>
-      <w:proofErr w:type="gramEnd"/>
+        <w:t xml:space="preserve">choose a CI which is symmetric in the sense that </w:t>
+      </w:r>
       <m:oMath>
         <m:nary>
           <m:naryPr>
@@ -25695,15 +25146,7 @@
           <w:rFonts w:ascii="Calibri" w:hAnsi="Calibri" w:cs="Calibri"/>
           <w:lang w:val="en-US"/>
         </w:rPr>
-        <w:t xml:space="preserve"> toward high </w:t>
-      </w:r>
-      <w:proofErr w:type="gramStart"/>
-      <w:r>
-        <w:rPr>
-          <w:rFonts w:ascii="Calibri" w:hAnsi="Calibri" w:cs="Calibri"/>
-          <w:lang w:val="en-US"/>
-        </w:rPr>
-        <w:t>CL</w:t>
+        <w:t xml:space="preserve"> toward high CL</w:t>
       </w:r>
       <w:r>
         <w:rPr>
@@ -25719,7 +25162,6 @@
         </w:rPr>
         <w:t>.</w:t>
       </w:r>
-      <w:proofErr w:type="gramEnd"/>
     </w:p>
     <w:p>
       <w:pPr>
@@ -25903,27 +25345,7 @@
           <w:szCs w:val="24"/>
           <w:lang w:val="en-US"/>
         </w:rPr>
-        <w:t xml:space="preserve"> the CL will be 0, because thanks to our prior and the HDI choice we always leave a</w:t>
-      </w:r>
-      <w:proofErr w:type="spellStart"/>
-      <w:r>
-        <w:rPr>
-          <w:rFonts w:ascii="Calibri" w:eastAsiaTheme="minorEastAsia" w:hAnsi="Calibri" w:cs="Calibri"/>
-          <w:sz w:val="24"/>
-          <w:szCs w:val="24"/>
-          <w:lang w:val="en-US"/>
-        </w:rPr>
-        <w:t>t</w:t>
-      </w:r>
-      <w:proofErr w:type="spellEnd"/>
-      <w:r>
-        <w:rPr>
-          <w:rFonts w:ascii="Calibri" w:eastAsiaTheme="minorEastAsia" w:hAnsi="Calibri" w:cs="Calibri"/>
-          <w:sz w:val="24"/>
-          <w:szCs w:val="24"/>
-          <w:lang w:val="en-US"/>
-        </w:rPr>
-        <w:t xml:space="preserve"> least a small neighborhood of </w:t>
+        <w:t xml:space="preserve"> the CL will be 0, because thanks to our prior and the HDI choice we always leave at least a small neighborhood of </w:t>
       </w:r>
       <m:oMath>
         <m:r>
@@ -26136,7 +25558,6 @@
         </w:rPr>
         <w:fldChar w:fldCharType="separate"/>
       </w:r>
-      <w:proofErr w:type="gramStart"/>
       <w:r>
         <w:rPr>
           <w:rFonts w:ascii="Calibri" w:eastAsiaTheme="minorEastAsia" w:hAnsi="Calibri" w:cs="Calibri"/>
@@ -26154,17 +25575,7 @@
           <w:szCs w:val="24"/>
           <w:lang w:val="en-US"/>
         </w:rPr>
-        <w:t>[</w:t>
-      </w:r>
-      <w:proofErr w:type="gramEnd"/>
-      <w:r>
-        <w:rPr>
-          <w:rFonts w:ascii="Calibri" w:eastAsiaTheme="minorEastAsia" w:hAnsi="Calibri" w:cs="Calibri"/>
-          <w:sz w:val="24"/>
-          <w:szCs w:val="24"/>
-          <w:lang w:val="en-US"/>
-        </w:rPr>
-        <w:t>12]</w:t>
+        <w:t>[12]</w:t>
       </w:r>
       <w:r>
         <w:rPr>
@@ -26996,7 +26407,6 @@
         </w:rPr>
         <w:fldChar w:fldCharType="separate"/>
       </w:r>
-      <w:proofErr w:type="gramStart"/>
       <w:r>
         <w:rPr>
           <w:rFonts w:ascii="Calibri" w:hAnsi="Calibri" w:cs="Calibri"/>
@@ -27014,17 +26424,7 @@
           <w:szCs w:val="24"/>
           <w:lang w:val="en-US"/>
         </w:rPr>
-        <w:t>(</w:t>
-      </w:r>
-      <w:proofErr w:type="gramEnd"/>
-      <w:r>
-        <w:rPr>
-          <w:rFonts w:ascii="Calibri" w:hAnsi="Calibri" w:cs="Calibri"/>
-          <w:sz w:val="24"/>
-          <w:szCs w:val="24"/>
-          <w:lang w:val="en-US"/>
-        </w:rPr>
-        <w:t>6)</w:t>
+        <w:t>(6)</w:t>
       </w:r>
       <w:r>
         <w:rPr>
@@ -27350,25 +26750,14 @@
         </w:rPr>
         <w:t xml:space="preserve"> is also normally </w:t>
       </w:r>
-      <w:proofErr w:type="spellStart"/>
-      <w:r>
-        <w:rPr>
-          <w:rFonts w:ascii="Calibri" w:hAnsi="Calibri" w:cs="Calibri"/>
-          <w:sz w:val="24"/>
-          <w:szCs w:val="24"/>
-          <w:lang w:val="en-US"/>
-        </w:rPr>
-        <w:t>i.i.d</w:t>
-      </w:r>
-      <w:proofErr w:type="spellEnd"/>
-      <w:r>
-        <w:rPr>
-          <w:rFonts w:ascii="Calibri" w:hAnsi="Calibri" w:cs="Calibri"/>
-          <w:sz w:val="24"/>
-          <w:szCs w:val="24"/>
-          <w:lang w:val="en-US"/>
-        </w:rPr>
-        <w:t>.</w:t>
+      <w:r>
+        <w:rPr>
+          <w:rFonts w:ascii="Calibri" w:hAnsi="Calibri" w:cs="Calibri"/>
+          <w:sz w:val="24"/>
+          <w:szCs w:val="24"/>
+          <w:lang w:val="en-US"/>
+        </w:rPr>
+        <w:t>i.i.d.</w:t>
       </w:r>
       <w:r>
         <w:rPr>
@@ -27447,19 +26836,8 @@
           <w:szCs w:val="24"/>
           <w:lang w:val="en-US"/>
         </w:rPr>
-        <w:t xml:space="preserve"> with </w:t>
-      </w:r>
-      <w:proofErr w:type="gramStart"/>
-      <w:r>
-        <w:rPr>
-          <w:rFonts w:ascii="Calibri" w:hAnsi="Calibri" w:cs="Calibri"/>
-          <w:sz w:val="24"/>
-          <w:szCs w:val="24"/>
-          <w:lang w:val="en-US"/>
-        </w:rPr>
-        <w:t xml:space="preserve">variance </w:t>
-      </w:r>
-      <w:proofErr w:type="gramEnd"/>
+        <w:t xml:space="preserve"> with variance </w:t>
+      </w:r>
       <m:oMath>
         <m:sSup>
           <m:sSupPr>
@@ -27513,19 +26891,8 @@
           <w:szCs w:val="24"/>
           <w:lang w:val="en-US"/>
         </w:rPr>
-        <w:t xml:space="preserve"> We may </w:t>
-      </w:r>
-      <w:proofErr w:type="gramStart"/>
-      <w:r>
-        <w:rPr>
-          <w:rFonts w:ascii="Calibri" w:hAnsi="Calibri" w:cs="Calibri"/>
-          <w:sz w:val="24"/>
-          <w:szCs w:val="24"/>
-          <w:lang w:val="en-US"/>
-        </w:rPr>
-        <w:t xml:space="preserve">write </w:t>
-      </w:r>
-      <w:proofErr w:type="gramEnd"/>
+        <w:t xml:space="preserve"> We may write </w:t>
+      </w:r>
       <m:oMath>
         <m:sSub>
           <m:sSubPr>
@@ -28157,19 +27524,8 @@
           <w:szCs w:val="24"/>
           <w:lang w:val="en-US"/>
         </w:rPr>
-        <w:t>That is</w:t>
-      </w:r>
-      <w:proofErr w:type="gramStart"/>
-      <w:r>
-        <w:rPr>
-          <w:rFonts w:ascii="Calibri" w:hAnsi="Calibri" w:cs="Calibri"/>
-          <w:sz w:val="24"/>
-          <w:szCs w:val="24"/>
-          <w:lang w:val="en-US"/>
-        </w:rPr>
-        <w:t xml:space="preserve">, </w:t>
-      </w:r>
-      <w:proofErr w:type="gramEnd"/>
+        <w:t xml:space="preserve">That is, </w:t>
+      </w:r>
       <m:oMath>
         <m:r>
           <w:rPr>
@@ -28316,19 +27672,8 @@
           <w:szCs w:val="24"/>
           <w:lang w:val="en-US"/>
         </w:rPr>
-        <w:t xml:space="preserve"> and </w:t>
-      </w:r>
-      <w:proofErr w:type="gramStart"/>
-      <w:r>
-        <w:rPr>
-          <w:rFonts w:ascii="Calibri" w:hAnsi="Calibri" w:cs="Calibri"/>
-          <w:sz w:val="24"/>
-          <w:szCs w:val="24"/>
-          <w:lang w:val="en-US"/>
-        </w:rPr>
-        <w:t xml:space="preserve">variance </w:t>
-      </w:r>
-      <w:proofErr w:type="gramEnd"/>
+        <w:t xml:space="preserve"> and variance </w:t>
+      </w:r>
       <m:oMath>
         <m:sSubSup>
           <m:sSubSupPr>
@@ -30274,19 +29619,8 @@
           <w:szCs w:val="24"/>
           <w:lang w:val="en-US"/>
         </w:rPr>
-        <w:t xml:space="preserve"> (that is, without explicitly calculating the </w:t>
-      </w:r>
-      <w:proofErr w:type="gramStart"/>
-      <w:r>
-        <w:rPr>
-          <w:rFonts w:ascii="Calibri" w:eastAsiaTheme="minorEastAsia" w:hAnsi="Calibri" w:cs="Calibri"/>
-          <w:sz w:val="24"/>
-          <w:szCs w:val="24"/>
-          <w:lang w:val="en-US"/>
-        </w:rPr>
-        <w:t xml:space="preserve">normalization </w:t>
-      </w:r>
-      <w:proofErr w:type="gramEnd"/>
+        <w:t xml:space="preserve"> (that is, without explicitly calculating the normalization </w:t>
+      </w:r>
       <m:oMath>
         <m:r>
           <w:rPr>
@@ -30469,19 +29803,8 @@
           <w:szCs w:val="24"/>
           <w:lang w:val="en-US"/>
         </w:rPr>
-        <w:t xml:space="preserve">next state </w:t>
-      </w:r>
-      <w:proofErr w:type="gramStart"/>
-      <w:r>
-        <w:rPr>
-          <w:rFonts w:ascii="Calibri" w:hAnsi="Calibri" w:cs="Calibri"/>
-          <w:sz w:val="24"/>
-          <w:szCs w:val="24"/>
-          <w:lang w:val="en-US"/>
-        </w:rPr>
-        <w:t xml:space="preserve">by </w:t>
-      </w:r>
-      <w:proofErr w:type="gramEnd"/>
+        <w:t xml:space="preserve">next state by </w:t>
+      </w:r>
       <m:oMath>
         <m:sSub>
           <m:sSubPr>
@@ -31155,9 +30478,8 @@
           <w:szCs w:val="24"/>
           <w:lang w:val="en-US"/>
         </w:rPr>
-        <w:t xml:space="preserve"> is the transition </w:t>
-      </w:r>
-      <w:proofErr w:type="gramStart"/>
+        <w:t xml:space="preserve"> is the transition probability. </w:t>
+      </w:r>
       <w:r>
         <w:rPr>
           <w:rFonts w:ascii="Calibri" w:eastAsiaTheme="minorEastAsia" w:hAnsi="Calibri" w:cs="Calibri"/>
@@ -31165,38 +30487,8 @@
           <w:szCs w:val="24"/>
           <w:lang w:val="en-US"/>
         </w:rPr>
-        <w:t>probability.</w:t>
-      </w:r>
-      <w:proofErr w:type="gramEnd"/>
-      <w:r>
-        <w:rPr>
-          <w:rFonts w:ascii="Calibri" w:eastAsiaTheme="minorEastAsia" w:hAnsi="Calibri" w:cs="Calibri"/>
-          <w:sz w:val="24"/>
-          <w:szCs w:val="24"/>
-          <w:lang w:val="en-US"/>
-        </w:rPr>
-        <w:t xml:space="preserve"> </w:t>
-      </w:r>
-      <w:r>
-        <w:rPr>
-          <w:rFonts w:ascii="Calibri" w:eastAsiaTheme="minorEastAsia" w:hAnsi="Calibri" w:cs="Calibri"/>
-          <w:sz w:val="24"/>
-          <w:szCs w:val="24"/>
-          <w:lang w:val="en-US"/>
-        </w:rPr>
-        <w:t xml:space="preserve">After infinite steps, we may assume that we arrive to a stationary </w:t>
-      </w:r>
-      <w:proofErr w:type="gramStart"/>
-      <w:r>
-        <w:rPr>
-          <w:rFonts w:ascii="Calibri" w:eastAsiaTheme="minorEastAsia" w:hAnsi="Calibri" w:cs="Calibri"/>
-          <w:sz w:val="24"/>
-          <w:szCs w:val="24"/>
-          <w:lang w:val="en-US"/>
-        </w:rPr>
-        <w:t xml:space="preserve">distribution </w:t>
-      </w:r>
-      <w:proofErr w:type="gramEnd"/>
+        <w:t xml:space="preserve">After infinite steps, we may assume that we arrive to a stationary distribution </w:t>
+      </w:r>
       <m:oMath>
         <m:sSub>
           <m:sSubPr>
@@ -31360,7 +30652,6 @@
         </w:rPr>
         <w:fldChar w:fldCharType="separate"/>
       </w:r>
-      <w:proofErr w:type="gramStart"/>
       <w:r>
         <w:rPr>
           <w:rFonts w:ascii="Calibri" w:eastAsiaTheme="minorEastAsia" w:hAnsi="Calibri" w:cs="Calibri"/>
@@ -31378,17 +30669,7 @@
           <w:szCs w:val="24"/>
           <w:lang w:val="en-US"/>
         </w:rPr>
-        <w:t>(</w:t>
-      </w:r>
-      <w:proofErr w:type="gramEnd"/>
-      <w:r>
-        <w:rPr>
-          <w:rFonts w:ascii="Calibri" w:eastAsiaTheme="minorEastAsia" w:hAnsi="Calibri" w:cs="Calibri"/>
-          <w:sz w:val="24"/>
-          <w:szCs w:val="24"/>
-          <w:lang w:val="en-US"/>
-        </w:rPr>
-        <w:t>27)</w:t>
+        <w:t>(27)</w:t>
       </w:r>
       <w:r>
         <w:rPr>
@@ -31715,7 +30996,6 @@
         </w:rPr>
         <w:t xml:space="preserve"> distribution does not change by the p</w:t>
       </w:r>
-      <w:proofErr w:type="spellStart"/>
       <w:r>
         <w:rPr>
           <w:rFonts w:ascii="Calibri" w:eastAsiaTheme="minorEastAsia" w:hAnsi="Calibri" w:cs="Calibri"/>
@@ -31723,17 +31003,7 @@
           <w:szCs w:val="24"/>
           <w:lang w:val="en-US"/>
         </w:rPr>
-        <w:t>ropagation</w:t>
-      </w:r>
-      <w:proofErr w:type="spellEnd"/>
-      <w:r>
-        <w:rPr>
-          <w:rFonts w:ascii="Calibri" w:eastAsiaTheme="minorEastAsia" w:hAnsi="Calibri" w:cs="Calibri"/>
-          <w:sz w:val="24"/>
-          <w:szCs w:val="24"/>
-          <w:lang w:val="en-US"/>
-        </w:rPr>
-        <w:t xml:space="preserve"> of the Markov process</w:t>
+        <w:t>ropagation of the Markov process</w:t>
       </w:r>
       <w:r>
         <w:rPr>
@@ -31800,7 +31070,6 @@
         </w:rPr>
         <w:t xml:space="preserve">a </w:t>
       </w:r>
-      <w:proofErr w:type="gramStart"/>
       <w:r>
         <w:rPr>
           <w:rFonts w:ascii="Calibri" w:eastAsiaTheme="minorEastAsia" w:hAnsi="Calibri" w:cs="Calibri"/>
@@ -31810,7 +31079,6 @@
         </w:rPr>
         <w:t xml:space="preserve">distribution </w:t>
       </w:r>
-      <w:proofErr w:type="gramEnd"/>
       <m:oMath>
         <m:r>
           <w:rPr>
@@ -32004,19 +31272,8 @@
           <w:szCs w:val="24"/>
           <w:lang w:val="en-US"/>
         </w:rPr>
-        <w:t xml:space="preserve"> (</w:t>
-      </w:r>
-      <w:proofErr w:type="gramStart"/>
-      <w:r>
-        <w:rPr>
-          <w:rFonts w:ascii="Calibri" w:eastAsiaTheme="minorEastAsia" w:hAnsi="Calibri" w:cs="Calibri"/>
-          <w:sz w:val="24"/>
-          <w:szCs w:val="24"/>
-          <w:lang w:val="en-US"/>
-        </w:rPr>
-        <w:t xml:space="preserve">where </w:t>
-      </w:r>
-      <w:proofErr w:type="gramEnd"/>
+        <w:t xml:space="preserve"> (where </w:t>
+      </w:r>
       <m:oMath>
         <m:r>
           <w:rPr>
@@ -32336,7 +31593,6 @@
         </w:rPr>
         <w:t xml:space="preserve">We will design a Markov process, that is </w:t>
       </w:r>
-      <w:proofErr w:type="gramStart"/>
       <w:r>
         <w:rPr>
           <w:rFonts w:ascii="Calibri" w:eastAsiaTheme="minorEastAsia" w:hAnsi="Calibri" w:cs="Calibri"/>
@@ -32346,7 +31602,6 @@
         </w:rPr>
         <w:t xml:space="preserve">choose </w:t>
       </w:r>
-      <w:proofErr w:type="gramEnd"/>
       <m:oMath>
         <m:r>
           <w:rPr>
@@ -32797,19 +32052,8 @@
           <w:szCs w:val="24"/>
           <w:lang w:val="en-US"/>
         </w:rPr>
-        <w:t xml:space="preserve">using the </w:t>
-      </w:r>
-      <w:proofErr w:type="gramStart"/>
-      <w:r>
-        <w:rPr>
-          <w:rFonts w:ascii="Calibri" w:eastAsiaTheme="minorEastAsia" w:hAnsi="Calibri" w:cs="Calibri"/>
-          <w:sz w:val="24"/>
-          <w:szCs w:val="24"/>
-          <w:lang w:val="en-US"/>
-        </w:rPr>
-        <w:t xml:space="preserve">function </w:t>
-      </w:r>
-      <w:proofErr w:type="gramEnd"/>
+        <w:t xml:space="preserve">using the function </w:t>
+      </w:r>
       <m:oMath>
         <m:r>
           <w:rPr>
@@ -32864,19 +32108,8 @@
           <w:szCs w:val="24"/>
           <w:lang w:val="en-US"/>
         </w:rPr>
-        <w:t xml:space="preserve"> </w:t>
-      </w:r>
-      <w:proofErr w:type="gramStart"/>
-      <w:r>
-        <w:rPr>
-          <w:rFonts w:ascii="Calibri" w:eastAsiaTheme="minorEastAsia" w:hAnsi="Calibri" w:cs="Calibri"/>
-          <w:sz w:val="24"/>
-          <w:szCs w:val="24"/>
-          <w:lang w:val="en-US"/>
-        </w:rPr>
-        <w:t xml:space="preserve">state </w:t>
-      </w:r>
-      <w:proofErr w:type="gramEnd"/>
+        <w:t xml:space="preserve"> state </w:t>
+      </w:r>
       <m:oMath>
         <m:sSub>
           <m:sSubPr>
@@ -33249,19 +32482,8 @@
           <w:szCs w:val="24"/>
           <w:lang w:val="en-US"/>
         </w:rPr>
-        <w:t xml:space="preserve"> that candidate with </w:t>
-      </w:r>
-      <w:proofErr w:type="gramStart"/>
-      <w:r>
-        <w:rPr>
-          <w:rFonts w:ascii="Calibri" w:eastAsiaTheme="minorEastAsia" w:hAnsi="Calibri" w:cs="Calibri"/>
-          <w:sz w:val="24"/>
-          <w:szCs w:val="24"/>
-          <w:lang w:val="en-US"/>
-        </w:rPr>
-        <w:t xml:space="preserve">probability </w:t>
-      </w:r>
-      <w:proofErr w:type="gramEnd"/>
+        <w:t xml:space="preserve"> that candidate with probability </w:t>
+      </w:r>
       <m:oMath>
         <m:r>
           <w:rPr>
@@ -33359,19 +32581,8 @@
           <w:szCs w:val="24"/>
           <w:lang w:val="en-US"/>
         </w:rPr>
-        <w:t xml:space="preserve">If we assume for </w:t>
-      </w:r>
-      <w:proofErr w:type="gramStart"/>
-      <w:r>
-        <w:rPr>
-          <w:rFonts w:ascii="Calibri" w:eastAsiaTheme="minorEastAsia" w:hAnsi="Calibri" w:cs="Calibri"/>
-          <w:sz w:val="24"/>
-          <w:szCs w:val="24"/>
-          <w:lang w:val="en-US"/>
-        </w:rPr>
-        <w:t xml:space="preserve">simplicity </w:t>
-      </w:r>
-      <w:proofErr w:type="gramEnd"/>
+        <w:t xml:space="preserve">If we assume for simplicity </w:t>
+      </w:r>
       <m:oMath>
         <m:r>
           <w:rPr>
@@ -34627,7 +33838,6 @@
         </w:rPr>
         <w:fldChar w:fldCharType="separate"/>
       </w:r>
-      <w:proofErr w:type="gramStart"/>
       <w:r>
         <w:rPr>
           <w:rFonts w:ascii="Calibri" w:eastAsiaTheme="minorEastAsia" w:hAnsi="Calibri" w:cs="Calibri"/>
@@ -34645,17 +33855,7 @@
           <w:szCs w:val="24"/>
           <w:lang w:val="en-US"/>
         </w:rPr>
-        <w:t>(</w:t>
-      </w:r>
-      <w:proofErr w:type="gramEnd"/>
-      <w:r>
-        <w:rPr>
-          <w:rFonts w:ascii="Calibri" w:eastAsiaTheme="minorEastAsia" w:hAnsi="Calibri" w:cs="Calibri"/>
-          <w:sz w:val="24"/>
-          <w:szCs w:val="24"/>
-          <w:lang w:val="en-US"/>
-        </w:rPr>
-        <w:t>29)</w:t>
+        <w:t>(29)</w:t>
       </w:r>
       <w:r>
         <w:rPr>
@@ -35133,19 +34333,8 @@
           <w:szCs w:val="24"/>
           <w:lang w:val="en-US"/>
         </w:rPr>
-        <w:t xml:space="preserve">Where we have used the fact </w:t>
-      </w:r>
-      <w:proofErr w:type="gramStart"/>
-      <w:r>
-        <w:rPr>
-          <w:rFonts w:ascii="Calibri" w:eastAsiaTheme="minorEastAsia" w:hAnsi="Calibri" w:cs="Calibri"/>
-          <w:sz w:val="24"/>
-          <w:szCs w:val="24"/>
-          <w:lang w:val="en-US"/>
-        </w:rPr>
-        <w:t xml:space="preserve">that </w:t>
-      </w:r>
-      <w:proofErr w:type="gramEnd"/>
+        <w:t xml:space="preserve">Where we have used the fact that </w:t>
+      </w:r>
       <m:oMath>
         <m:f>
           <m:fPr>
@@ -35760,7 +34949,6 @@
         </w:rPr>
         <w:fldChar w:fldCharType="separate"/>
       </w:r>
-      <w:proofErr w:type="gramStart"/>
       <w:r>
         <w:rPr>
           <w:rFonts w:ascii="Calibri" w:eastAsiaTheme="minorEastAsia" w:hAnsi="Calibri" w:cs="Calibri"/>
@@ -35778,17 +34966,7 @@
           <w:szCs w:val="24"/>
           <w:lang w:val="en-US"/>
         </w:rPr>
-        <w:t>(</w:t>
-      </w:r>
-      <w:proofErr w:type="gramEnd"/>
-      <w:r>
-        <w:rPr>
-          <w:rFonts w:ascii="Calibri" w:eastAsiaTheme="minorEastAsia" w:hAnsi="Calibri" w:cs="Calibri"/>
-          <w:sz w:val="24"/>
-          <w:szCs w:val="24"/>
-          <w:lang w:val="en-US"/>
-        </w:rPr>
-        <w:t>28)</w:t>
+        <w:t>(28)</w:t>
       </w:r>
       <w:r>
         <w:rPr>
@@ -36502,19 +35680,8 @@
           <w:szCs w:val="24"/>
           <w:lang w:val="en-US"/>
         </w:rPr>
-        <w:t xml:space="preserve">We have not specify yet how to </w:t>
-      </w:r>
-      <w:proofErr w:type="gramStart"/>
-      <w:r>
-        <w:rPr>
-          <w:rFonts w:ascii="Calibri" w:eastAsiaTheme="minorEastAsia" w:hAnsi="Calibri" w:cs="Calibri"/>
-          <w:sz w:val="24"/>
-          <w:szCs w:val="24"/>
-          <w:lang w:val="en-US"/>
-        </w:rPr>
-        <w:t xml:space="preserve">choose </w:t>
-      </w:r>
-      <w:proofErr w:type="gramEnd"/>
+        <w:t xml:space="preserve">We have not specify yet how to choose </w:t>
+      </w:r>
       <m:oMath>
         <m:r>
           <w:rPr>
@@ -36781,19 +35948,8 @@
           <w:szCs w:val="24"/>
           <w:lang w:val="en-US"/>
         </w:rPr>
-        <w:t xml:space="preserve"> represent a probability we must </w:t>
-      </w:r>
-      <w:proofErr w:type="gramStart"/>
-      <w:r>
-        <w:rPr>
-          <w:rFonts w:ascii="Calibri" w:eastAsiaTheme="minorEastAsia" w:hAnsi="Calibri" w:cs="Calibri"/>
-          <w:sz w:val="24"/>
-          <w:szCs w:val="24"/>
-          <w:lang w:val="en-US"/>
-        </w:rPr>
-        <w:t xml:space="preserve">have </w:t>
-      </w:r>
-      <w:proofErr w:type="gramEnd"/>
+        <w:t xml:space="preserve"> represent a probability we must have </w:t>
+      </w:r>
       <m:oMath>
         <m:r>
           <w:rPr>
@@ -36821,19 +35977,8 @@
           <w:szCs w:val="24"/>
           <w:lang w:val="en-US"/>
         </w:rPr>
-        <w:t xml:space="preserve">A common choice </w:t>
-      </w:r>
-      <w:proofErr w:type="gramStart"/>
-      <w:r>
-        <w:rPr>
-          <w:rFonts w:ascii="Calibri" w:eastAsiaTheme="minorEastAsia" w:hAnsi="Calibri" w:cs="Calibri"/>
-          <w:sz w:val="24"/>
-          <w:szCs w:val="24"/>
-          <w:lang w:val="en-US"/>
-        </w:rPr>
-        <w:t xml:space="preserve">for </w:t>
-      </w:r>
-      <w:proofErr w:type="gramEnd"/>
+        <w:t xml:space="preserve">A common choice for </w:t>
+      </w:r>
       <m:oMath>
         <m:r>
           <w:rPr>
@@ -37462,19 +36607,8 @@
           <w:szCs w:val="24"/>
           <w:lang w:val="en-US"/>
         </w:rPr>
-        <w:t xml:space="preserve"> such </w:t>
-      </w:r>
-      <w:proofErr w:type="gramStart"/>
-      <w:r>
-        <w:rPr>
-          <w:rFonts w:ascii="Calibri" w:eastAsiaTheme="minorEastAsia" w:hAnsi="Calibri" w:cs="Calibri"/>
-          <w:sz w:val="24"/>
-          <w:szCs w:val="24"/>
-          <w:lang w:val="en-US"/>
-        </w:rPr>
-        <w:t xml:space="preserve">that </w:t>
-      </w:r>
-      <w:proofErr w:type="gramEnd"/>
+        <w:t xml:space="preserve"> such that </w:t>
+      </w:r>
       <m:oMath>
         <m:r>
           <w:rPr>
@@ -37946,19 +37080,8 @@
           <w:szCs w:val="24"/>
           <w:lang w:val="en-US"/>
         </w:rPr>
-        <w:t xml:space="preserve"> for any illegal values </w:t>
-      </w:r>
-      <w:proofErr w:type="gramStart"/>
-      <w:r>
-        <w:rPr>
-          <w:rFonts w:ascii="Calibri" w:eastAsiaTheme="minorEastAsia" w:hAnsi="Calibri" w:cs="Calibri"/>
-          <w:sz w:val="24"/>
-          <w:szCs w:val="24"/>
-          <w:lang w:val="en-US"/>
-        </w:rPr>
-        <w:t xml:space="preserve">of </w:t>
-      </w:r>
-      <w:proofErr w:type="gramEnd"/>
+        <w:t xml:space="preserve"> for any illegal values of </w:t>
+      </w:r>
       <m:oMath>
         <m:r>
           <w:rPr>
@@ -38041,7 +37164,6 @@
         </w:rPr>
         <w:fldChar w:fldCharType="separate"/>
       </w:r>
-      <w:proofErr w:type="gramStart"/>
       <w:r>
         <w:rPr>
           <w:rFonts w:ascii="Calibri" w:eastAsiaTheme="minorEastAsia" w:hAnsi="Calibri" w:cs="Calibri"/>
@@ -38059,17 +37181,7 @@
           <w:szCs w:val="24"/>
           <w:lang w:val="en-US"/>
         </w:rPr>
-        <w:t>(</w:t>
-      </w:r>
-      <w:proofErr w:type="gramEnd"/>
-      <w:r>
-        <w:rPr>
-          <w:rFonts w:ascii="Calibri" w:eastAsiaTheme="minorEastAsia" w:hAnsi="Calibri" w:cs="Calibri"/>
-          <w:sz w:val="24"/>
-          <w:szCs w:val="24"/>
-          <w:lang w:val="en-US"/>
-        </w:rPr>
-        <w:t>32)</w:t>
+        <w:t>(32)</w:t>
       </w:r>
       <w:r>
         <w:rPr>
@@ -38852,19 +37964,8 @@
           <w:szCs w:val="24"/>
           <w:lang w:val="en-US"/>
         </w:rPr>
-        <w:t xml:space="preserve">not limited ourselves in the choice </w:t>
-      </w:r>
-      <w:proofErr w:type="gramStart"/>
-      <w:r>
-        <w:rPr>
-          <w:rFonts w:ascii="Calibri" w:eastAsiaTheme="minorEastAsia" w:hAnsi="Calibri" w:cs="Calibri"/>
-          <w:sz w:val="24"/>
-          <w:szCs w:val="24"/>
-          <w:lang w:val="en-US"/>
-        </w:rPr>
-        <w:t xml:space="preserve">of </w:t>
-      </w:r>
-      <w:proofErr w:type="gramEnd"/>
+        <w:t xml:space="preserve">not limited ourselves in the choice of </w:t>
+      </w:r>
       <m:oMath>
         <m:r>
           <w:rPr>
@@ -39222,7 +38323,6 @@
         </w:rPr>
         <w:fldChar w:fldCharType="separate"/>
       </w:r>
-      <w:proofErr w:type="gramStart"/>
       <w:r>
         <w:rPr>
           <w:rFonts w:ascii="Calibri" w:hAnsi="Calibri" w:cs="Calibri"/>
@@ -39240,17 +38340,7 @@
           <w:szCs w:val="24"/>
           <w:lang w:val="en-US"/>
         </w:rPr>
-        <w:t>[</w:t>
-      </w:r>
-      <w:proofErr w:type="gramEnd"/>
-      <w:r>
-        <w:rPr>
-          <w:rFonts w:ascii="Calibri" w:hAnsi="Calibri" w:cs="Calibri"/>
-          <w:sz w:val="24"/>
-          <w:szCs w:val="24"/>
-          <w:lang w:val="en-US"/>
-        </w:rPr>
-        <w:t>11]</w:t>
+        <w:t>[11]</w:t>
       </w:r>
       <w:r>
         <w:rPr>
@@ -39778,19 +38868,8 @@
           <w:szCs w:val="24"/>
           <w:lang w:val="en-US"/>
         </w:rPr>
-        <w:t xml:space="preserve">Therefore, if we wish to sample from a target </w:t>
-      </w:r>
-      <w:proofErr w:type="gramStart"/>
-      <w:r>
-        <w:rPr>
-          <w:rFonts w:ascii="Calibri" w:eastAsiaTheme="minorEastAsia" w:hAnsi="Calibri" w:cs="Calibri"/>
-          <w:sz w:val="24"/>
-          <w:szCs w:val="24"/>
-          <w:lang w:val="en-US"/>
-        </w:rPr>
-        <w:t xml:space="preserve">distribution </w:t>
-      </w:r>
-      <w:proofErr w:type="gramEnd"/>
+        <w:t xml:space="preserve">Therefore, if we wish to sample from a target distribution </w:t>
+      </w:r>
       <m:oMath>
         <m:r>
           <w:rPr>
@@ -39924,19 +39003,8 @@
           <w:szCs w:val="24"/>
           <w:lang w:val="en-US"/>
         </w:rPr>
-        <w:t xml:space="preserve">Now, the Hamiltonian Monte Carlo is a specific choice </w:t>
-      </w:r>
-      <w:proofErr w:type="gramStart"/>
-      <w:r>
-        <w:rPr>
-          <w:rFonts w:ascii="Calibri" w:eastAsiaTheme="minorEastAsia" w:hAnsi="Calibri" w:cs="Calibri"/>
-          <w:sz w:val="24"/>
-          <w:szCs w:val="24"/>
-          <w:lang w:val="en-US"/>
-        </w:rPr>
-        <w:t xml:space="preserve">of </w:t>
-      </w:r>
-      <w:proofErr w:type="gramEnd"/>
+        <w:t xml:space="preserve">Now, the Hamiltonian Monte Carlo is a specific choice of </w:t>
+      </w:r>
       <m:oMath>
         <m:r>
           <w:rPr>
@@ -40014,19 +39082,8 @@
           <w:szCs w:val="24"/>
           <w:lang w:val="en-US"/>
         </w:rPr>
-        <w:t xml:space="preserve">. In the algorithm, which we will not describe in many details, for a configuration of the </w:t>
-      </w:r>
-      <w:proofErr w:type="gramStart"/>
-      <w:r>
-        <w:rPr>
-          <w:rFonts w:ascii="Calibri" w:eastAsiaTheme="minorEastAsia" w:hAnsi="Calibri" w:cs="Calibri"/>
-          <w:sz w:val="24"/>
-          <w:szCs w:val="24"/>
-          <w:lang w:val="en-US"/>
-        </w:rPr>
-        <w:t xml:space="preserve">system </w:t>
-      </w:r>
-      <w:proofErr w:type="gramEnd"/>
+        <w:t xml:space="preserve">. In the algorithm, which we will not describe in many details, for a configuration of the system </w:t>
+      </w:r>
       <m:oMath>
         <m:r>
           <w:rPr>
@@ -40222,19 +39279,8 @@
           <w:szCs w:val="24"/>
           <w:lang w:val="en-US"/>
         </w:rPr>
-        <w:t xml:space="preserve"> is the time propagated </w:t>
-      </w:r>
-      <w:proofErr w:type="gramStart"/>
-      <w:r>
-        <w:rPr>
-          <w:rFonts w:ascii="Calibri" w:eastAsiaTheme="minorEastAsia" w:hAnsi="Calibri" w:cs="Calibri"/>
-          <w:sz w:val="24"/>
-          <w:szCs w:val="24"/>
-          <w:lang w:val="en-US"/>
-        </w:rPr>
-        <w:t xml:space="preserve">system </w:t>
-      </w:r>
-      <w:proofErr w:type="gramEnd"/>
+        <w:t xml:space="preserve"> is the time propagated system </w:t>
+      </w:r>
       <m:oMath>
         <m:r>
           <w:rPr>
@@ -40283,19 +39329,8 @@
           <w:szCs w:val="24"/>
           <w:lang w:val="en-US"/>
         </w:rPr>
-        <w:t xml:space="preserve"> in such a way </w:t>
-      </w:r>
-      <w:proofErr w:type="gramStart"/>
-      <w:r>
-        <w:rPr>
-          <w:rFonts w:ascii="Calibri" w:eastAsiaTheme="minorEastAsia" w:hAnsi="Calibri" w:cs="Calibri"/>
-          <w:sz w:val="24"/>
-          <w:szCs w:val="24"/>
-          <w:lang w:val="en-US"/>
-        </w:rPr>
-        <w:t xml:space="preserve">that </w:t>
-      </w:r>
-      <w:proofErr w:type="gramEnd"/>
+        <w:t xml:space="preserve"> in such a way that </w:t>
+      </w:r>
       <m:oMath>
         <m:r>
           <w:rPr>
@@ -40561,19 +39596,8 @@
           <w:szCs w:val="24"/>
           <w:lang w:val="en-US"/>
         </w:rPr>
-        <w:t xml:space="preserve">. So if we generate the momentums symmetrically around zero, say normally with mean zero for example, </w:t>
-      </w:r>
-      <w:proofErr w:type="gramStart"/>
-      <w:r>
-        <w:rPr>
-          <w:rFonts w:ascii="Calibri" w:eastAsiaTheme="minorEastAsia" w:hAnsi="Calibri" w:cs="Calibri"/>
-          <w:sz w:val="24"/>
-          <w:szCs w:val="24"/>
-          <w:lang w:val="en-US"/>
-        </w:rPr>
-        <w:t xml:space="preserve">then </w:t>
-      </w:r>
-      <w:proofErr w:type="gramEnd"/>
+        <w:t xml:space="preserve">. So if we generate the momentums symmetrically around zero, say normally with mean zero for example, then </w:t>
+      </w:r>
       <m:oMath>
         <m:r>
           <w:rPr>
@@ -40732,19 +39756,8 @@
           <w:lang w:val="en-US"/>
         </w:rPr>
         <w:lastRenderedPageBreak/>
-        <w:t xml:space="preserve">As it turns out, while the dynamics should be preserving energy, that </w:t>
-      </w:r>
-      <w:proofErr w:type="gramStart"/>
-      <w:r>
-        <w:rPr>
-          <w:rFonts w:ascii="Calibri" w:eastAsiaTheme="minorEastAsia" w:hAnsi="Calibri" w:cs="Calibri"/>
-          <w:sz w:val="24"/>
-          <w:szCs w:val="24"/>
-          <w:lang w:val="en-US"/>
-        </w:rPr>
-        <w:t xml:space="preserve">is </w:t>
-      </w:r>
-      <w:proofErr w:type="gramEnd"/>
+        <w:t xml:space="preserve">As it turns out, while the dynamics should be preserving energy, that is </w:t>
+      </w:r>
       <m:oMath>
         <m:r>
           <w:rPr>
@@ -40922,9 +39935,8 @@
           <w:szCs w:val="24"/>
           <w:lang w:val="en-US"/>
         </w:rPr>
-        <w:t xml:space="preserve">we </w:t>
-      </w:r>
-      <w:proofErr w:type="gramStart"/>
+        <w:t>we choose</w:t>
+      </w:r>
       <w:r>
         <w:rPr>
           <w:rFonts w:ascii="Calibri" w:eastAsiaTheme="minorEastAsia" w:hAnsi="Calibri" w:cs="Calibri"/>
@@ -40932,18 +39944,8 @@
           <w:szCs w:val="24"/>
           <w:lang w:val="en-US"/>
         </w:rPr>
-        <w:t>choose</w:t>
-      </w:r>
-      <w:r>
-        <w:rPr>
-          <w:rFonts w:ascii="Calibri" w:eastAsiaTheme="minorEastAsia" w:hAnsi="Calibri" w:cs="Calibri"/>
-          <w:sz w:val="24"/>
-          <w:szCs w:val="24"/>
-          <w:lang w:val="en-US"/>
-        </w:rPr>
         <w:t xml:space="preserve"> </w:t>
       </w:r>
-      <w:proofErr w:type="gramEnd"/>
       <m:oMath>
         <m:r>
           <w:rPr>
@@ -41421,39 +40423,8 @@
           <w:szCs w:val="24"/>
           <w:lang w:val="en-US"/>
         </w:rPr>
-        <w:t xml:space="preserve"> the target distribution. There are spe</w:t>
-      </w:r>
-      <w:proofErr w:type="spellStart"/>
-      <w:r>
-        <w:rPr>
-          <w:rFonts w:ascii="Calibri" w:eastAsiaTheme="minorEastAsia" w:hAnsi="Calibri" w:cs="Calibri"/>
-          <w:sz w:val="24"/>
-          <w:szCs w:val="24"/>
-          <w:lang w:val="en-US"/>
-        </w:rPr>
-        <w:t>cific</w:t>
-      </w:r>
-      <w:proofErr w:type="spellEnd"/>
-      <w:r>
-        <w:rPr>
-          <w:rFonts w:ascii="Calibri" w:eastAsiaTheme="minorEastAsia" w:hAnsi="Calibri" w:cs="Calibri"/>
-          <w:sz w:val="24"/>
-          <w:szCs w:val="24"/>
-          <w:lang w:val="en-US"/>
-        </w:rPr>
-        <w:t xml:space="preserve"> choices for the kinetic energy such </w:t>
-      </w:r>
-      <w:proofErr w:type="gramStart"/>
-      <w:r>
-        <w:rPr>
-          <w:rFonts w:ascii="Calibri" w:eastAsiaTheme="minorEastAsia" w:hAnsi="Calibri" w:cs="Calibri"/>
-          <w:sz w:val="24"/>
-          <w:szCs w:val="24"/>
-          <w:lang w:val="en-US"/>
-        </w:rPr>
-        <w:t xml:space="preserve">as </w:t>
-      </w:r>
-      <w:proofErr w:type="gramEnd"/>
+        <w:t xml:space="preserve"> the target distribution. There are specific choices for the kinetic energy such as </w:t>
+      </w:r>
       <m:oMath>
         <m:r>
           <w:rPr>
@@ -41766,27 +40737,7 @@
           <w:szCs w:val="24"/>
           <w:lang w:val="en-US"/>
         </w:rPr>
-        <w:t xml:space="preserve"> of the Hamiltonian Monte Carlo (HMC) method exists in </w:t>
-      </w:r>
-      <w:proofErr w:type="spellStart"/>
-      <w:r>
-        <w:rPr>
-          <w:rFonts w:ascii="Calibri" w:hAnsi="Calibri" w:cs="Calibri"/>
-          <w:sz w:val="24"/>
-          <w:szCs w:val="24"/>
-          <w:lang w:val="en-US"/>
-        </w:rPr>
-        <w:t>pymc</w:t>
-      </w:r>
-      <w:proofErr w:type="spellEnd"/>
-      <w:r>
-        <w:rPr>
-          <w:rFonts w:ascii="Calibri" w:hAnsi="Calibri" w:cs="Calibri"/>
-          <w:sz w:val="24"/>
-          <w:szCs w:val="24"/>
-          <w:lang w:val="en-US"/>
-        </w:rPr>
-        <w:t xml:space="preserve"> package </w:t>
+        <w:t xml:space="preserve"> of the Hamiltonian Monte Carlo (HMC) method exists in pymc package </w:t>
       </w:r>
       <w:r>
         <w:rPr>
@@ -41823,7 +40774,6 @@
         </w:rPr>
         <w:fldChar w:fldCharType="separate"/>
       </w:r>
-      <w:proofErr w:type="gramStart"/>
       <w:r>
         <w:rPr>
           <w:rFonts w:ascii="Calibri" w:hAnsi="Calibri" w:cs="Calibri"/>
@@ -41841,17 +40791,7 @@
           <w:szCs w:val="24"/>
           <w:lang w:val="en-US"/>
         </w:rPr>
-        <w:t>[</w:t>
-      </w:r>
-      <w:proofErr w:type="gramEnd"/>
-      <w:r>
-        <w:rPr>
-          <w:rFonts w:ascii="Calibri" w:hAnsi="Calibri" w:cs="Calibri"/>
-          <w:sz w:val="24"/>
-          <w:szCs w:val="24"/>
-          <w:lang w:val="en-US"/>
-        </w:rPr>
-        <w:t>13]</w:t>
+        <w:t>[13]</w:t>
       </w:r>
       <w:r>
         <w:rPr>
@@ -41990,7 +40930,7 @@
           <w:rFonts w:ascii="Calibri" w:hAnsi="Calibri" w:cs="Calibri"/>
           <w:sz w:val="24"/>
           <w:szCs w:val="24"/>
-          <w:lang w:val="pt-BR"/>
+          <w:lang w:val="en-US"/>
         </w:rPr>
       </w:pPr>
       <w:r>
@@ -42003,7 +40943,7 @@
         </w:rPr>
         <w:lastRenderedPageBreak/>
         <w:drawing>
-          <wp:inline distT="0" distB="0" distL="0" distR="0" wp14:anchorId="1FDB26EC" wp14:editId="39267C68">
+          <wp:inline distT="0" distB="0" distL="0" distR="0" wp14:anchorId="0E4FC1F9" wp14:editId="2748CD13">
             <wp:extent cx="5731510" cy="2814442"/>
             <wp:effectExtent l="0" t="0" r="2540" b="5080"/>
             <wp:docPr id="6" name="Picture 6" descr="C:\Users\Daniel Abutbul\OneDrive\שולחן העבודה\JOBS\Algo materials\METHODS TO CALCULATE CONFIDENCE INTERVALS\Graphs\Bayesian_inferrence_regression_belief_on_a_b_from_working_example.png"/>
@@ -42056,10 +40996,9 @@
       <w:pPr>
         <w:spacing w:line="360" w:lineRule="auto"/>
         <w:rPr>
-          <w:rFonts w:ascii="Calibri" w:hAnsi="Calibri" w:cs="Calibri"/>
-          <w:sz w:val="24"/>
-          <w:szCs w:val="24"/>
-          <w:rtl/>
+          <w:rFonts w:ascii="Calibri" w:eastAsiaTheme="minorEastAsia" w:hAnsi="Calibri" w:cs="Calibri"/>
+          <w:sz w:val="24"/>
+          <w:szCs w:val="24"/>
           <w:lang w:val="en-US"/>
         </w:rPr>
       </w:pPr>
@@ -42107,7 +41046,6 @@
         </w:rPr>
         <w:fldChar w:fldCharType="separate"/>
       </w:r>
-      <w:proofErr w:type="gramStart"/>
       <w:r>
         <w:rPr>
           <w:rFonts w:ascii="Calibri" w:hAnsi="Calibri" w:cs="Calibri"/>
@@ -42125,17 +41063,7 @@
           <w:szCs w:val="24"/>
           <w:lang w:val="en-US"/>
         </w:rPr>
-        <w:t>(</w:t>
-      </w:r>
-      <w:proofErr w:type="gramEnd"/>
-      <w:r>
-        <w:rPr>
-          <w:rFonts w:ascii="Calibri" w:hAnsi="Calibri" w:cs="Calibri"/>
-          <w:sz w:val="24"/>
-          <w:szCs w:val="24"/>
-          <w:lang w:val="en-US"/>
-        </w:rPr>
-        <w:t>23)</w:t>
+        <w:t>(23)</w:t>
       </w:r>
       <w:r>
         <w:rPr>
@@ -42402,6 +41330,92 @@
         </w:rPr>
         <w:t xml:space="preserve"> has a very large variance.</w:t>
       </w:r>
+      <w:r>
+        <w:rPr>
+          <w:rFonts w:ascii="Calibri" w:eastAsiaTheme="minorEastAsia" w:hAnsi="Calibri" w:cs="Calibri"/>
+          <w:sz w:val="24"/>
+          <w:szCs w:val="24"/>
+          <w:lang w:val="en-US"/>
+        </w:rPr>
+        <w:t xml:space="preserve"> Non the less, probably thanks to correlation within a &amp; b, the prediction is well centralized and close to the correct value (83).</w:t>
+      </w:r>
+    </w:p>
+    <w:p>
+      <w:pPr>
+        <w:spacing w:line="360" w:lineRule="auto"/>
+        <w:rPr>
+          <w:rFonts w:ascii="Calibri" w:eastAsiaTheme="minorEastAsia" w:hAnsi="Calibri" w:cs="Calibri"/>
+          <w:sz w:val="24"/>
+          <w:szCs w:val="24"/>
+          <w:lang w:val="en-US"/>
+        </w:rPr>
+      </w:pPr>
+      <w:r>
+        <w:rPr>
+          <w:rFonts w:ascii="Calibri" w:eastAsiaTheme="minorEastAsia" w:hAnsi="Calibri" w:cs="Calibri"/>
+          <w:sz w:val="24"/>
+          <w:szCs w:val="24"/>
+          <w:lang w:val="en-US"/>
+        </w:rPr>
+        <w:t>TODO: plot density graph of x vs y and probability density of prediction(x)</w:t>
+      </w:r>
+    </w:p>
+    <w:p>
+      <w:pPr>
+        <w:spacing w:line="360" w:lineRule="auto"/>
+        <w:rPr>
+          <w:rFonts w:ascii="Calibri" w:hAnsi="Calibri" w:cs="Calibri"/>
+          <w:sz w:val="24"/>
+          <w:szCs w:val="24"/>
+          <w:rtl/>
+          <w:lang w:val="en-US"/>
+        </w:rPr>
+      </w:pPr>
+      <w:r>
+        <w:rPr>
+          <w:rFonts w:ascii="Calibri" w:eastAsiaTheme="minorEastAsia" w:hAnsi="Calibri" w:cs="Calibri"/>
+          <w:sz w:val="24"/>
+          <w:szCs w:val="24"/>
+          <w:lang w:val="en-US"/>
+        </w:rPr>
+        <w:t xml:space="preserve">TODO: calculate the true CL of the </w:t>
+      </w:r>
+      <w:r>
+        <w:rPr>
+          <w:rFonts w:ascii="Calibri" w:eastAsiaTheme="minorEastAsia" w:hAnsi="Calibri" w:cs="Calibri"/>
+          <w:sz w:val="24"/>
+          <w:szCs w:val="24"/>
+          <w:lang w:val="en-US"/>
+        </w:rPr>
+        <w:t xml:space="preserve">credible interval for this case: </w:t>
+      </w:r>
+      <w:r>
+        <w:rPr>
+          <w:rFonts w:ascii="Calibri" w:eastAsiaTheme="minorEastAsia" w:hAnsi="Calibri" w:cs="Calibri"/>
+          <w:sz w:val="24"/>
+          <w:szCs w:val="24"/>
+          <w:lang w:val="en-US"/>
+        </w:rPr>
+        <w:t>Bayesian credible interval; percentage of times interval includes true value is 0.9</w:t>
+      </w:r>
+      <w:r>
+        <w:rPr>
+          <w:rFonts w:ascii="Calibri" w:eastAsiaTheme="minorEastAsia" w:hAnsi="Calibri" w:cs="Calibri"/>
+          <w:sz w:val="24"/>
+          <w:szCs w:val="24"/>
+          <w:lang w:val="en-US"/>
+        </w:rPr>
+        <w:t>. Did 10 realizations because each one takes 50 seconds.</w:t>
+      </w:r>
+      <w:r>
+        <w:rPr>
+          <w:rFonts w:ascii="Calibri" w:eastAsiaTheme="minorEastAsia" w:hAnsi="Calibri" w:cs="Calibri"/>
+          <w:sz w:val="24"/>
+          <w:szCs w:val="24"/>
+          <w:lang w:val="en-US"/>
+        </w:rPr>
+        <w:t xml:space="preserve"> Sounds about right though…</w:t>
+      </w:r>
       <w:bookmarkStart w:id="39" w:name="_GoBack"/>
       <w:bookmarkEnd w:id="39"/>
     </w:p>
@@ -42451,7 +41465,7 @@
           <w:rFonts w:ascii="Calibri" w:hAnsi="Calibri" w:cs="Calibri"/>
           <w:sz w:val="24"/>
           <w:szCs w:val="24"/>
-          <w:lang w:val="pt-BR"/>
+          <w:lang w:val="en-US"/>
         </w:rPr>
       </w:pPr>
       <w:r>
@@ -42470,19 +41484,8 @@
           <w:szCs w:val="24"/>
           <w:lang w:val="en-US"/>
         </w:rPr>
-        <w:t xml:space="preserve"> of the advantages of the Bayesian approach, is for the case we do not know the variance of the </w:t>
-      </w:r>
-      <w:proofErr w:type="gramStart"/>
-      <w:r>
-        <w:rPr>
-          <w:rFonts w:ascii="Calibri" w:hAnsi="Calibri" w:cs="Calibri"/>
-          <w:sz w:val="24"/>
-          <w:szCs w:val="24"/>
-          <w:lang w:val="en-US"/>
-        </w:rPr>
-        <w:t xml:space="preserve">noise </w:t>
-      </w:r>
-      <w:proofErr w:type="gramEnd"/>
+        <w:t xml:space="preserve"> of the advantages of the Bayesian approach, is for the case we do not know the variance of the noise </w:t>
+      </w:r>
       <m:oMath>
         <m:r>
           <w:rPr>
@@ -42501,19 +41504,8 @@
           <w:szCs w:val="24"/>
           <w:lang w:val="en-US"/>
         </w:rPr>
-        <w:t xml:space="preserve">. In the frequentist approach, one result to estimating it from the </w:t>
-      </w:r>
-      <w:proofErr w:type="gramStart"/>
-      <w:r>
-        <w:rPr>
-          <w:rFonts w:ascii="Calibri" w:eastAsiaTheme="minorEastAsia" w:hAnsi="Calibri" w:cs="Calibri"/>
-          <w:sz w:val="24"/>
-          <w:szCs w:val="24"/>
-          <w:lang w:val="en-US"/>
-        </w:rPr>
-        <w:t xml:space="preserve">sample </w:t>
-      </w:r>
-      <w:proofErr w:type="gramEnd"/>
+        <w:t xml:space="preserve">. In the frequentist approach, one result to estimating it from the sample </w:t>
+      </w:r>
       <m:oMath>
         <m:acc>
           <m:accPr>
@@ -42578,19 +41570,8 @@
           <w:szCs w:val="24"/>
           <w:lang w:val="en-US"/>
         </w:rPr>
-        <w:t xml:space="preserve"> a </w:t>
-      </w:r>
-      <w:proofErr w:type="gramStart"/>
-      <w:r>
-        <w:rPr>
-          <w:rFonts w:ascii="Calibri" w:eastAsiaTheme="minorEastAsia" w:hAnsi="Calibri" w:cs="Calibri"/>
-          <w:sz w:val="24"/>
-          <w:szCs w:val="24"/>
-          <w:lang w:val="en-US"/>
-        </w:rPr>
-        <w:t xml:space="preserve">parameter </w:t>
-      </w:r>
-      <w:proofErr w:type="gramEnd"/>
+        <w:t xml:space="preserve"> a parameter </w:t>
+      </w:r>
       <m:oMath>
         <m:r>
           <w:rPr>
@@ -42669,27 +41650,7 @@
           <w:szCs w:val="24"/>
           <w:lang w:val="en-US"/>
         </w:rPr>
-        <w:t xml:space="preserve"> and cho</w:t>
-      </w:r>
-      <w:proofErr w:type="spellStart"/>
-      <w:r>
-        <w:rPr>
-          <w:rFonts w:ascii="Calibri" w:eastAsiaTheme="minorEastAsia" w:hAnsi="Calibri" w:cs="Calibri"/>
-          <w:sz w:val="24"/>
-          <w:szCs w:val="24"/>
-          <w:lang w:val="en-US"/>
-        </w:rPr>
-        <w:t>ose</w:t>
-      </w:r>
-      <w:proofErr w:type="spellEnd"/>
-      <w:r>
-        <w:rPr>
-          <w:rFonts w:ascii="Calibri" w:eastAsiaTheme="minorEastAsia" w:hAnsi="Calibri" w:cs="Calibri"/>
-          <w:sz w:val="24"/>
-          <w:szCs w:val="24"/>
-          <w:lang w:val="en-US"/>
-        </w:rPr>
-        <w:t xml:space="preserve"> a prior for </w:t>
+        <w:t xml:space="preserve"> and choose a prior for </w:t>
       </w:r>
       <m:oMath>
         <m:r>
@@ -42854,19 +41815,8 @@
           <w:szCs w:val="24"/>
           <w:lang w:val="en-US"/>
         </w:rPr>
-        <w:t xml:space="preserve"> actually depends only </w:t>
-      </w:r>
-      <w:proofErr w:type="gramStart"/>
-      <w:r>
-        <w:rPr>
-          <w:rFonts w:ascii="Calibri" w:hAnsi="Calibri" w:cs="Calibri"/>
-          <w:sz w:val="24"/>
-          <w:szCs w:val="24"/>
-          <w:lang w:val="en-US"/>
-        </w:rPr>
-        <w:t xml:space="preserve">on </w:t>
-      </w:r>
-      <w:proofErr w:type="gramEnd"/>
+        <w:t xml:space="preserve"> actually depends only on </w:t>
+      </w:r>
       <m:oMath>
         <m:r>
           <w:rPr>
@@ -43043,19 +41993,8 @@
           <w:szCs w:val="24"/>
           <w:lang w:val="en-US"/>
         </w:rPr>
-        <w:t xml:space="preserve">. </w:t>
-      </w:r>
-      <w:proofErr w:type="gramStart"/>
-      <w:r>
-        <w:rPr>
-          <w:rFonts w:ascii="Calibri" w:hAnsi="Calibri" w:cs="Calibri"/>
-          <w:sz w:val="24"/>
-          <w:szCs w:val="24"/>
-          <w:lang w:val="en-US"/>
-        </w:rPr>
-        <w:t xml:space="preserve">Given </w:t>
-      </w:r>
-      <w:proofErr w:type="gramEnd"/>
+        <w:t xml:space="preserve">. Given </w:t>
+      </w:r>
       <m:oMath>
         <m:sSub>
           <m:sSubPr>
@@ -43412,19 +42351,8 @@
           <w:szCs w:val="24"/>
           <w:lang w:val="en-US"/>
         </w:rPr>
-        <w:t xml:space="preserve"> correctly if in 95% of realizations </w:t>
-      </w:r>
-      <w:proofErr w:type="gramStart"/>
-      <w:r>
-        <w:rPr>
-          <w:rFonts w:ascii="Calibri" w:hAnsi="Calibri" w:cs="Calibri"/>
-          <w:sz w:val="24"/>
-          <w:szCs w:val="24"/>
-          <w:lang w:val="en-US"/>
-        </w:rPr>
-        <w:t xml:space="preserve">of  </w:t>
-      </w:r>
-      <w:proofErr w:type="gramEnd"/>
+        <w:t xml:space="preserve"> correctly if in 95% of realizations of  </w:t>
+      </w:r>
       <m:oMath>
         <m:sSub>
           <m:sSubPr>
@@ -43658,19 +42586,8 @@
           <w:szCs w:val="24"/>
           <w:lang w:val="en-US"/>
         </w:rPr>
-        <w:t xml:space="preserve"> be the upper and lower bounds of the CI, that </w:t>
-      </w:r>
-      <w:proofErr w:type="gramStart"/>
-      <w:r>
-        <w:rPr>
-          <w:rFonts w:ascii="Calibri" w:hAnsi="Calibri" w:cs="Calibri"/>
-          <w:sz w:val="24"/>
-          <w:szCs w:val="24"/>
-          <w:lang w:val="en-US"/>
-        </w:rPr>
-        <w:t xml:space="preserve">is </w:t>
-      </w:r>
-      <w:proofErr w:type="gramEnd"/>
+        <w:t xml:space="preserve"> be the upper and lower bounds of the CI, that is </w:t>
+      </w:r>
       <m:oMath>
         <m:r>
           <w:rPr>
@@ -44487,19 +43404,8 @@
           <w:szCs w:val="24"/>
           <w:lang w:val="en-US"/>
         </w:rPr>
-        <w:t xml:space="preserve"> in an intuitive way around the maximal likelihood </w:t>
-      </w:r>
-      <w:proofErr w:type="gramStart"/>
-      <w:r>
-        <w:rPr>
-          <w:rFonts w:ascii="Calibri" w:hAnsi="Calibri" w:cs="Calibri"/>
-          <w:sz w:val="24"/>
-          <w:szCs w:val="24"/>
-          <w:lang w:val="en-US"/>
-        </w:rPr>
-        <w:t xml:space="preserve">value </w:t>
-      </w:r>
-      <w:proofErr w:type="gramEnd"/>
+        <w:t xml:space="preserve"> in an intuitive way around the maximal likelihood value </w:t>
+      </w:r>
       <m:oMath>
         <m:r>
           <w:rPr>
@@ -44884,27 +43790,7 @@
           <w:szCs w:val="24"/>
           <w:lang w:val="en-US"/>
         </w:rPr>
-        <w:t xml:space="preserve"> </w:t>
-      </w:r>
-      <w:proofErr w:type="gramStart"/>
-      <w:r>
-        <w:rPr>
-          <w:rFonts w:ascii="Calibri" w:hAnsi="Calibri" w:cs="Calibri"/>
-          <w:sz w:val="24"/>
-          <w:szCs w:val="24"/>
-          <w:lang w:val="en-US"/>
-        </w:rPr>
-        <w:t>is</w:t>
-      </w:r>
-      <w:proofErr w:type="gramEnd"/>
-      <w:r>
-        <w:rPr>
-          <w:rFonts w:ascii="Calibri" w:hAnsi="Calibri" w:cs="Calibri"/>
-          <w:sz w:val="24"/>
-          <w:szCs w:val="24"/>
-          <w:lang w:val="en-US"/>
-        </w:rPr>
-        <w:t xml:space="preserve"> now a well-defined random variable, and we are left with the question, what is the probability that </w:t>
+        <w:t xml:space="preserve"> is now a well-defined random variable, and we are left with the question, what is the probability that </w:t>
       </w:r>
       <m:oMath>
         <m:sSub>
@@ -45014,19 +43900,8 @@
           <w:szCs w:val="24"/>
           <w:lang w:val="en-US"/>
         </w:rPr>
-        <w:t xml:space="preserve">To investigate the question, let us first examine the </w:t>
-      </w:r>
-      <w:proofErr w:type="gramStart"/>
-      <w:r>
-        <w:rPr>
-          <w:rFonts w:ascii="Calibri" w:hAnsi="Calibri" w:cs="Calibri"/>
-          <w:sz w:val="24"/>
-          <w:szCs w:val="24"/>
-          <w:lang w:val="en-US"/>
-        </w:rPr>
-        <w:t xml:space="preserve">case </w:t>
-      </w:r>
-      <w:proofErr w:type="gramEnd"/>
+        <w:t xml:space="preserve">To investigate the question, let us first examine the case </w:t>
+      </w:r>
       <m:oMath>
         <m:r>
           <w:rPr>
@@ -45116,19 +43991,8 @@
           <w:szCs w:val="24"/>
           <w:lang w:val="en-US"/>
         </w:rPr>
-        <w:t xml:space="preserve"> and </w:t>
-      </w:r>
-      <w:proofErr w:type="gramStart"/>
-      <w:r>
-        <w:rPr>
-          <w:rFonts w:ascii="Calibri" w:hAnsi="Calibri" w:cs="Calibri"/>
-          <w:sz w:val="24"/>
-          <w:szCs w:val="24"/>
-          <w:lang w:val="en-US"/>
-        </w:rPr>
-        <w:t xml:space="preserve">so </w:t>
-      </w:r>
-      <w:proofErr w:type="gramEnd"/>
+        <w:t xml:space="preserve"> and so </w:t>
+      </w:r>
       <m:oMath>
         <m:sSub>
           <m:sSubPr>
@@ -45182,19 +44046,8 @@
           <w:szCs w:val="24"/>
           <w:lang w:val="en-US"/>
         </w:rPr>
-        <w:t xml:space="preserve">. The main problem is that it is independent </w:t>
-      </w:r>
-      <w:proofErr w:type="gramStart"/>
-      <w:r>
-        <w:rPr>
-          <w:rFonts w:ascii="Calibri" w:hAnsi="Calibri" w:cs="Calibri"/>
-          <w:sz w:val="24"/>
-          <w:szCs w:val="24"/>
-          <w:lang w:val="en-US"/>
-        </w:rPr>
-        <w:t xml:space="preserve">of </w:t>
-      </w:r>
-      <w:proofErr w:type="gramEnd"/>
+        <w:t xml:space="preserve">. The main problem is that it is independent of </w:t>
+      </w:r>
       <m:oMath>
         <m:sSub>
           <m:sSubPr>
@@ -45387,29 +44240,7 @@
           <w:szCs w:val="24"/>
           <w:lang w:val="en-US"/>
         </w:rPr>
-        <w:t xml:space="preserve">To see the fundamental problem, </w:t>
-      </w:r>
-      <w:proofErr w:type="spellStart"/>
-      <w:proofErr w:type="gramStart"/>
-      <w:r>
-        <w:rPr>
-          <w:rFonts w:ascii="Calibri" w:hAnsi="Calibri" w:cs="Calibri"/>
-          <w:sz w:val="24"/>
-          <w:szCs w:val="24"/>
-          <w:lang w:val="en-US"/>
-        </w:rPr>
-        <w:t>lets</w:t>
-      </w:r>
-      <w:proofErr w:type="spellEnd"/>
-      <w:proofErr w:type="gramEnd"/>
-      <w:r>
-        <w:rPr>
-          <w:rFonts w:ascii="Calibri" w:hAnsi="Calibri" w:cs="Calibri"/>
-          <w:sz w:val="24"/>
-          <w:szCs w:val="24"/>
-          <w:lang w:val="en-US"/>
-        </w:rPr>
-        <w:t xml:space="preserve"> say for a finite </w:t>
+        <w:t xml:space="preserve">To see the fundamental problem, lets say for a finite </w:t>
       </w:r>
       <m:oMath>
         <m:r>
@@ -45665,39 +44496,8 @@
           <w:szCs w:val="24"/>
           <w:lang w:val="en-US"/>
         </w:rPr>
-        <w:t xml:space="preserve"> for which the true CL is 0%. One can claim this is the result of the way we cons</w:t>
-      </w:r>
-      <w:proofErr w:type="spellStart"/>
-      <w:r>
-        <w:rPr>
-          <w:rFonts w:ascii="Calibri" w:hAnsi="Calibri" w:cs="Calibri"/>
-          <w:sz w:val="24"/>
-          <w:szCs w:val="24"/>
-          <w:lang w:val="en-US"/>
-        </w:rPr>
-        <w:t>tructed</w:t>
-      </w:r>
-      <w:proofErr w:type="spellEnd"/>
-      <w:r>
-        <w:rPr>
-          <w:rFonts w:ascii="Calibri" w:hAnsi="Calibri" w:cs="Calibri"/>
-          <w:sz w:val="24"/>
-          <w:szCs w:val="24"/>
-          <w:lang w:val="en-US"/>
-        </w:rPr>
-        <w:t xml:space="preserve"> the CI to start from 0, but if we had symmetric CI then at both neighborhoods of 0 and 1 we will have that problem, and if we would have started the CI from 1 downward until some </w:t>
-      </w:r>
-      <w:proofErr w:type="gramStart"/>
-      <w:r>
-        <w:rPr>
-          <w:rFonts w:ascii="Calibri" w:hAnsi="Calibri" w:cs="Calibri"/>
-          <w:sz w:val="24"/>
-          <w:szCs w:val="24"/>
-          <w:lang w:val="en-US"/>
-        </w:rPr>
-        <w:t xml:space="preserve">value </w:t>
-      </w:r>
-      <w:proofErr w:type="gramEnd"/>
+        <w:t xml:space="preserve"> for which the true CL is 0%. One can claim this is the result of the way we constructed the CI to start from 0, but if we had symmetric CI then at both neighborhoods of 0 and 1 we will have that problem, and if we would have started the CI from 1 downward until some value </w:t>
+      </w:r>
       <m:oMath>
         <m:sSub>
           <m:sSubPr>
@@ -45742,27 +44542,7 @@
           <w:szCs w:val="24"/>
           <w:lang w:val="en-US"/>
         </w:rPr>
-        <w:t>, then around 0 we will have the same problem. Therefore, a</w:t>
-      </w:r>
-      <w:proofErr w:type="spellStart"/>
-      <w:r>
-        <w:rPr>
-          <w:rFonts w:ascii="Calibri" w:hAnsi="Calibri" w:cs="Calibri"/>
-          <w:sz w:val="24"/>
-          <w:szCs w:val="24"/>
-          <w:lang w:val="en-US"/>
-        </w:rPr>
-        <w:t>ny</w:t>
-      </w:r>
-      <w:proofErr w:type="spellEnd"/>
-      <w:r>
-        <w:rPr>
-          <w:rFonts w:ascii="Calibri" w:hAnsi="Calibri" w:cs="Calibri"/>
-          <w:sz w:val="24"/>
-          <w:szCs w:val="24"/>
-          <w:lang w:val="en-US"/>
-        </w:rPr>
-        <w:t xml:space="preserve"> method to construct the CI will introduce some “bias” against some values of </w:t>
+        <w:t xml:space="preserve">, then around 0 we will have the same problem. Therefore, any method to construct the CI will introduce some “bias” against some values of </w:t>
       </w:r>
       <m:oMath>
         <m:sSub>
@@ -46150,19 +44930,8 @@
           <w:szCs w:val="24"/>
           <w:lang w:val="en-US"/>
         </w:rPr>
-        <w:t xml:space="preserve"> behavior for </w:t>
-      </w:r>
-      <w:proofErr w:type="gramStart"/>
-      <w:r>
-        <w:rPr>
-          <w:rFonts w:ascii="Calibri" w:hAnsi="Calibri" w:cs="Calibri"/>
-          <w:sz w:val="24"/>
-          <w:szCs w:val="24"/>
-          <w:lang w:val="en-US"/>
-        </w:rPr>
-        <w:t xml:space="preserve">large </w:t>
-      </w:r>
-      <w:proofErr w:type="gramEnd"/>
+        <w:t xml:space="preserve"> behavior for large </w:t>
+      </w:r>
       <m:oMath>
         <m:r>
           <w:rPr>
@@ -46194,7 +44963,6 @@
           <w:lang w:val="en-US"/>
         </w:rPr>
       </w:pPr>
-      <w:proofErr w:type="gramStart"/>
       <w:r>
         <w:rPr>
           <w:rFonts w:ascii="Calibri" w:hAnsi="Calibri" w:cs="Calibri"/>
@@ -46204,7 +44972,6 @@
         </w:rPr>
         <w:t xml:space="preserve">As </w:t>
       </w:r>
-      <w:proofErr w:type="gramEnd"/>
       <m:oMath>
         <m:r>
           <w:rPr>
@@ -46311,37 +45078,15 @@
           <w:lang w:val="en-US"/>
         </w:rPr>
       </w:pPr>
-      <w:proofErr w:type="spellStart"/>
-      <w:r>
-        <w:rPr>
-          <w:rFonts w:ascii="Calibri" w:hAnsi="Calibri" w:cs="Calibri"/>
-          <w:sz w:val="24"/>
-          <w:szCs w:val="24"/>
-          <w:lang w:val="en-US"/>
-        </w:rPr>
-        <w:t>Stirling’s</w:t>
-      </w:r>
-      <w:proofErr w:type="spellEnd"/>
-      <w:r>
-        <w:rPr>
-          <w:rFonts w:ascii="Calibri" w:hAnsi="Calibri" w:cs="Calibri"/>
-          <w:sz w:val="24"/>
-          <w:szCs w:val="24"/>
-          <w:lang w:val="en-US"/>
-        </w:rPr>
-        <w:t xml:space="preserve"> </w:t>
-      </w:r>
-      <w:proofErr w:type="gramStart"/>
-      <w:r>
-        <w:rPr>
-          <w:rFonts w:ascii="Calibri" w:hAnsi="Calibri" w:cs="Calibri"/>
-          <w:sz w:val="24"/>
-          <w:szCs w:val="24"/>
-          <w:lang w:val="en-US"/>
-        </w:rPr>
-        <w:t>approximation :</w:t>
-      </w:r>
-      <w:proofErr w:type="gramEnd"/>
+      <w:r>
+        <w:rPr>
+          <w:rFonts w:ascii="Calibri" w:hAnsi="Calibri" w:cs="Calibri"/>
+          <w:sz w:val="24"/>
+          <w:szCs w:val="24"/>
+          <w:lang w:val="en-US"/>
+        </w:rPr>
+        <w:t>Stirling’s approximation :</w:t>
+      </w:r>
     </w:p>
     <w:p>
       <w:pPr>
@@ -46629,19 +45374,8 @@
           <w:szCs w:val="24"/>
           <w:lang w:val="en-US"/>
         </w:rPr>
-        <w:t xml:space="preserve"> that all realizations will </w:t>
-      </w:r>
-      <w:proofErr w:type="gramStart"/>
-      <w:r>
-        <w:rPr>
-          <w:rFonts w:ascii="Calibri" w:hAnsi="Calibri" w:cs="Calibri"/>
-          <w:sz w:val="24"/>
-          <w:szCs w:val="24"/>
-          <w:lang w:val="en-US"/>
-        </w:rPr>
-        <w:t xml:space="preserve">have </w:t>
-      </w:r>
-      <w:proofErr w:type="gramEnd"/>
+        <w:t xml:space="preserve"> that all realizations will have </w:t>
+      </w:r>
       <m:oMath>
         <m:r>
           <w:rPr>
@@ -47397,27 +46131,7 @@
           <w:szCs w:val="24"/>
           <w:lang w:val="en-US"/>
         </w:rPr>
-        <w:t xml:space="preserve">Using </w:t>
-      </w:r>
-      <w:proofErr w:type="spellStart"/>
-      <w:r>
-        <w:rPr>
-          <w:rFonts w:ascii="Calibri" w:hAnsi="Calibri" w:cs="Calibri"/>
-          <w:sz w:val="24"/>
-          <w:szCs w:val="24"/>
-          <w:lang w:val="en-US"/>
-        </w:rPr>
-        <w:t>WolframAlpha</w:t>
-      </w:r>
-      <w:proofErr w:type="spellEnd"/>
-      <w:r>
-        <w:rPr>
-          <w:rFonts w:ascii="Calibri" w:hAnsi="Calibri" w:cs="Calibri"/>
-          <w:sz w:val="24"/>
-          <w:szCs w:val="24"/>
-          <w:lang w:val="en-US"/>
-        </w:rPr>
-        <w:t>:</w:t>
+        <w:t>Using WolframAlpha:</w:t>
       </w:r>
     </w:p>
     <w:p>
@@ -48353,19 +47067,8 @@
           <w:szCs w:val="24"/>
           <w:lang w:val="en-US"/>
         </w:rPr>
-        <w:t xml:space="preserve"> as function </w:t>
-      </w:r>
-      <w:proofErr w:type="gramStart"/>
-      <w:r>
-        <w:rPr>
-          <w:rFonts w:ascii="Calibri" w:hAnsi="Calibri" w:cs="Calibri"/>
-          <w:sz w:val="24"/>
-          <w:szCs w:val="24"/>
-          <w:lang w:val="en-US"/>
-        </w:rPr>
-        <w:t xml:space="preserve">of </w:t>
-      </w:r>
-      <w:proofErr w:type="gramEnd"/>
+        <w:t xml:space="preserve"> as function of </w:t>
+      </w:r>
       <m:oMath>
         <m:sSub>
           <m:sSubPr>
@@ -48949,7 +47652,6 @@
           <w:lang w:val="en-US"/>
         </w:rPr>
       </w:pPr>
-      <w:proofErr w:type="gramStart"/>
       <w:r>
         <w:rPr>
           <w:rFonts w:ascii="Calibri" w:hAnsi="Calibri" w:cs="Calibri"/>
@@ -48957,7 +47659,6 @@
         </w:rPr>
         <w:t xml:space="preserve">Let </w:t>
       </w:r>
-      <w:proofErr w:type="gramEnd"/>
       <m:oMath>
         <m:r>
           <w:rPr>
@@ -50284,7 +48985,6 @@
         </w:rPr>
         <w:fldChar w:fldCharType="separate"/>
       </w:r>
-      <w:proofErr w:type="gramStart"/>
       <w:r>
         <w:rPr>
           <w:rFonts w:ascii="Calibri" w:hAnsi="Calibri"/>
@@ -50298,15 +48998,7 @@
           <w:rFonts w:ascii="Calibri" w:hAnsi="Calibri"/>
           <w:lang w:val="en-US"/>
         </w:rPr>
-        <w:t>[</w:t>
-      </w:r>
-      <w:proofErr w:type="gramEnd"/>
-      <w:r>
-        <w:rPr>
-          <w:rFonts w:ascii="Calibri" w:hAnsi="Calibri"/>
-          <w:lang w:val="en-US"/>
-        </w:rPr>
-        <w:t>11]</w:t>
+        <w:t>[11]</w:t>
       </w:r>
       <w:r>
         <w:rPr>
@@ -50463,17 +49155,8 @@
           <w:rFonts w:ascii="Calibri" w:hAnsi="Calibri" w:cs="Calibri"/>
           <w:lang w:val="en-US"/>
         </w:rPr>
-        <w:t xml:space="preserve">Notice </w:t>
-      </w:r>
-      <w:proofErr w:type="gramStart"/>
-      <w:r>
-        <w:rPr>
-          <w:rFonts w:ascii="Calibri" w:hAnsi="Calibri" w:cs="Calibri"/>
-          <w:lang w:val="en-US"/>
-        </w:rPr>
-        <w:t xml:space="preserve">although </w:t>
-      </w:r>
-      <w:proofErr w:type="gramEnd"/>
+        <w:t xml:space="preserve">Notice although </w:t>
+      </w:r>
       <m:oMath>
         <m:r>
           <w:rPr>
@@ -51022,23 +49705,7 @@
           <w:rFonts w:ascii="Calibri" w:eastAsiaTheme="minorEastAsia" w:hAnsi="Calibri"/>
           <w:lang w:val="en-US"/>
         </w:rPr>
-        <w:t xml:space="preserve">) is a very hard problem. Also, for some problems, even after we find this area of the phase space, traveling through it to create samples can be tricky, and this is another advantage of the HMC algorithm. </w:t>
-      </w:r>
-      <w:proofErr w:type="gramStart"/>
-      <w:r>
-        <w:rPr>
-          <w:rFonts w:ascii="Calibri" w:eastAsiaTheme="minorEastAsia" w:hAnsi="Calibri"/>
-          <w:lang w:val="en-US"/>
-        </w:rPr>
-        <w:t>Non</w:t>
-      </w:r>
-      <w:proofErr w:type="gramEnd"/>
-      <w:r>
-        <w:rPr>
-          <w:rFonts w:ascii="Calibri" w:eastAsiaTheme="minorEastAsia" w:hAnsi="Calibri"/>
-          <w:lang w:val="en-US"/>
-        </w:rPr>
-        <w:t xml:space="preserve"> the less, in the regression problem clearly the phase space is very simple as the dimension is only 2.</w:t>
+        <w:t>) is a very hard problem. Also, for some problems, even after we find this area of the phase space, traveling through it to create samples can be tricky, and this is another advantage of the HMC algorithm. Non the less, in the regression problem clearly the phase space is very simple as the dimension is only 2.</w:t>
       </w:r>
     </w:p>
   </w:footnote>
@@ -51190,23 +49857,7 @@
           <w:rFonts w:ascii="Calibri" w:hAnsi="Calibri"/>
           <w:lang w:val="en-US"/>
         </w:rPr>
-        <w:t xml:space="preserve">, </w:t>
-      </w:r>
-      <w:proofErr w:type="gramStart"/>
-      <w:r>
-        <w:rPr>
-          <w:rFonts w:ascii="Calibri" w:hAnsi="Calibri"/>
-          <w:lang w:val="en-US"/>
-        </w:rPr>
-        <w:t>and</w:t>
-      </w:r>
-      <w:proofErr w:type="gramEnd"/>
-      <w:r>
-        <w:rPr>
-          <w:rFonts w:ascii="Calibri" w:hAnsi="Calibri"/>
-          <w:lang w:val="en-US"/>
-        </w:rPr>
-        <w:t xml:space="preserve"> so </w:t>
+        <w:t xml:space="preserve">, and so </w:t>
       </w:r>
       <m:oMath>
         <m:sSup>
@@ -52788,578 +51439,6 @@
 </w:styles>
 </file>
 
-<file path=word/glossary/document.xml><?xml version="1.0" encoding="utf-8"?>
-<w:glossaryDocument xmlns:wpc="http://schemas.microsoft.com/office/word/2010/wordprocessingCanvas" xmlns:mc="http://schemas.openxmlformats.org/markup-compatibility/2006" xmlns:o="urn:schemas-microsoft-com:office:office" xmlns:r="http://schemas.openxmlformats.org/officeDocument/2006/relationships" xmlns:m="http://schemas.openxmlformats.org/officeDocument/2006/math" xmlns:v="urn:schemas-microsoft-com:vml" xmlns:wp14="http://schemas.microsoft.com/office/word/2010/wordprocessingDrawing" xmlns:wp="http://schemas.openxmlformats.org/drawingml/2006/wordprocessingDrawing" xmlns:w10="urn:schemas-microsoft-com:office:word" xmlns:w="http://schemas.openxmlformats.org/wordprocessingml/2006/main" xmlns:w14="http://schemas.microsoft.com/office/word/2010/wordml" xmlns:w15="http://schemas.microsoft.com/office/word/2012/wordml" xmlns:wpg="http://schemas.microsoft.com/office/word/2010/wordprocessingGroup" xmlns:wpi="http://schemas.microsoft.com/office/word/2010/wordprocessingInk" xmlns:wne="http://schemas.microsoft.com/office/word/2006/wordml" xmlns:wps="http://schemas.microsoft.com/office/word/2010/wordprocessingShape" mc:Ignorable="w14 w15 wp14"/>
-</file>
-
-<file path=word/glossary/fontTable.xml><?xml version="1.0" encoding="utf-8"?>
-<w:fonts xmlns:mc="http://schemas.openxmlformats.org/markup-compatibility/2006" xmlns:r="http://schemas.openxmlformats.org/officeDocument/2006/relationships" xmlns:w="http://schemas.openxmlformats.org/wordprocessingml/2006/main" xmlns:w14="http://schemas.microsoft.com/office/word/2010/wordml" xmlns:w15="http://schemas.microsoft.com/office/word/2012/wordml" mc:Ignorable="w14 w15">
-  <w:font w:name="Times New Roman">
-    <w:panose1 w:val="02020603050405020304"/>
-    <w:charset w:val="00"/>
-    <w:family w:val="roman"/>
-    <w:pitch w:val="variable"/>
-    <w:sig w:usb0="E0002EFF" w:usb1="C000785B" w:usb2="00000009" w:usb3="00000000" w:csb0="000001FF" w:csb1="00000000"/>
-  </w:font>
-  <w:font w:name="Symbol">
-    <w:panose1 w:val="05050102010706020507"/>
-    <w:charset w:val="02"/>
-    <w:family w:val="roman"/>
-    <w:pitch w:val="variable"/>
-    <w:sig w:usb0="00000000" w:usb1="10000000" w:usb2="00000000" w:usb3="00000000" w:csb0="80000000" w:csb1="00000000"/>
-  </w:font>
-  <w:font w:name="Courier New">
-    <w:panose1 w:val="02070309020205020404"/>
-    <w:charset w:val="00"/>
-    <w:family w:val="modern"/>
-    <w:pitch w:val="fixed"/>
-    <w:sig w:usb0="E0002EFF" w:usb1="C0007843" w:usb2="00000009" w:usb3="00000000" w:csb0="000001FF" w:csb1="00000000"/>
-  </w:font>
-  <w:font w:name="Wingdings">
-    <w:panose1 w:val="05000000000000000000"/>
-    <w:charset w:val="02"/>
-    <w:family w:val="auto"/>
-    <w:pitch w:val="variable"/>
-    <w:sig w:usb0="00000000" w:usb1="10000000" w:usb2="00000000" w:usb3="00000000" w:csb0="80000000" w:csb1="00000000"/>
-  </w:font>
-  <w:font w:name="Cascadia Mono">
-    <w:panose1 w:val="020B0609020000020004"/>
-    <w:charset w:val="00"/>
-    <w:family w:val="modern"/>
-    <w:pitch w:val="fixed"/>
-    <w:sig w:usb0="A10002FF" w:usb1="4000F9FB" w:usb2="00040000" w:usb3="00000000" w:csb0="0000019F" w:csb1="00000000"/>
-  </w:font>
-  <w:font w:name="Arial">
-    <w:panose1 w:val="020B0604020202020204"/>
-    <w:charset w:val="00"/>
-    <w:family w:val="swiss"/>
-    <w:pitch w:val="variable"/>
-    <w:sig w:usb0="E0002EFF" w:usb1="C000785B" w:usb2="00000009" w:usb3="00000000" w:csb0="000001FF" w:csb1="00000000"/>
-  </w:font>
-  <w:font w:name="Segoe UI">
-    <w:panose1 w:val="020B0502040204020203"/>
-    <w:charset w:val="00"/>
-    <w:family w:val="swiss"/>
-    <w:pitch w:val="variable"/>
-    <w:sig w:usb0="E4002EFF" w:usb1="C000E47F" w:usb2="00000009" w:usb3="00000000" w:csb0="000001FF" w:csb1="00000000"/>
-  </w:font>
-  <w:font w:name="Calibri">
-    <w:panose1 w:val="020F0502020204030204"/>
-    <w:charset w:val="00"/>
-    <w:family w:val="swiss"/>
-    <w:pitch w:val="variable"/>
-    <w:sig w:usb0="E4002EFF" w:usb1="C000247B" w:usb2="00000009" w:usb3="00000000" w:csb0="000001FF" w:csb1="00000000"/>
-  </w:font>
-  <w:font w:name="Cambria">
-    <w:panose1 w:val="02040503050406030204"/>
-    <w:charset w:val="00"/>
-    <w:family w:val="roman"/>
-    <w:pitch w:val="variable"/>
-    <w:sig w:usb0="E00006FF" w:usb1="420024FF" w:usb2="02000000" w:usb3="00000000" w:csb0="0000019F" w:csb1="00000000"/>
-  </w:font>
-  <w:font w:name="MS Gothic">
-    <w:altName w:val="ＭＳ ゴシック"/>
-    <w:panose1 w:val="020B0609070205080204"/>
-    <w:charset w:val="80"/>
-    <w:family w:val="modern"/>
-    <w:pitch w:val="fixed"/>
-    <w:sig w:usb0="E00002FF" w:usb1="6AC7FDFB" w:usb2="08000012" w:usb3="00000000" w:csb0="0002009F" w:csb1="00000000"/>
-  </w:font>
-  <w:font w:name="Cambria Math">
-    <w:panose1 w:val="02040503050406030204"/>
-    <w:charset w:val="00"/>
-    <w:family w:val="roman"/>
-    <w:pitch w:val="variable"/>
-    <w:sig w:usb0="E00006FF" w:usb1="420024FF" w:usb2="02000000" w:usb3="00000000" w:csb0="0000019F" w:csb1="00000000"/>
-  </w:font>
-</w:fonts>
-</file>
-
-<file path=word/glossary/settings.xml><?xml version="1.0" encoding="utf-8"?>
-<w:settings xmlns:mc="http://schemas.openxmlformats.org/markup-compatibility/2006" xmlns:o="urn:schemas-microsoft-com:office:office" xmlns:r="http://schemas.openxmlformats.org/officeDocument/2006/relationships" xmlns:m="http://schemas.openxmlformats.org/officeDocument/2006/math" xmlns:v="urn:schemas-microsoft-com:vml" xmlns:w10="urn:schemas-microsoft-com:office:word" xmlns:w="http://schemas.openxmlformats.org/wordprocessingml/2006/main" xmlns:w14="http://schemas.microsoft.com/office/word/2010/wordml" xmlns:w15="http://schemas.microsoft.com/office/word/2012/wordml" xmlns:sl="http://schemas.openxmlformats.org/schemaLibrary/2006/main" mc:Ignorable="w14 w15">
-  <w:view w:val="normal"/>
-  <w:defaultTabStop w:val="720"/>
-  <w:characterSpacingControl w:val="doNotCompress"/>
-  <w:compat>
-    <w:useFELayout/>
-    <w:compatSetting w:name="compatibilityMode" w:uri="http://schemas.microsoft.com/office/word" w:val="15"/>
-    <w:compatSetting w:name="overrideTableStyleFontSizeAndJustification" w:uri="http://schemas.microsoft.com/office/word" w:val="1"/>
-    <w:compatSetting w:name="enableOpenTypeFeatures" w:uri="http://schemas.microsoft.com/office/word" w:val="1"/>
-    <w:compatSetting w:name="doNotFlipMirrorIndents" w:uri="http://schemas.microsoft.com/office/word" w:val="1"/>
-    <w:compatSetting w:name="differentiateMultirowTableHeaders" w:uri="http://schemas.microsoft.com/office/word" w:val="1"/>
-  </w:compat>
-  <w:rsids>
-    <w:rsidRoot w:val="00B653C2"/>
-    <w:rsid w:val="0015484B"/>
-    <w:rsid w:val="005B3EAA"/>
-    <w:rsid w:val="0076575E"/>
-    <w:rsid w:val="00A45F60"/>
-    <w:rsid w:val="00B653C2"/>
-    <w:rsid w:val="00D00B22"/>
-    <w:rsid w:val="00ED57E9"/>
-  </w:rsids>
-  <m:mathPr>
-    <m:mathFont m:val="Cambria Math"/>
-    <m:brkBin m:val="before"/>
-    <m:brkBinSub m:val="--"/>
-    <m:smallFrac m:val="0"/>
-    <m:dispDef/>
-    <m:lMargin m:val="0"/>
-    <m:rMargin m:val="0"/>
-    <m:defJc m:val="centerGroup"/>
-    <m:wrapIndent m:val="1440"/>
-    <m:intLim m:val="subSup"/>
-    <m:naryLim m:val="undOvr"/>
-  </m:mathPr>
-  <w:themeFontLang w:bidi="he-IL"/>
-  <w:clrSchemeMapping w:bg1="light1" w:t1="dark1" w:bg2="light2" w:t2="dark2" w:accent1="accent1" w:accent2="accent2" w:accent3="accent3" w:accent4="accent4" w:accent5="accent5" w:accent6="accent6" w:hyperlink="hyperlink" w:followedHyperlink="followedHyperlink"/>
-  <w:decimalSymbol w:val="."/>
-  <w:listSeparator w:val=","/>
-  <w15:chartTrackingRefBased/>
-</w:settings>
-</file>
-
-<file path=word/glossary/styles.xml><?xml version="1.0" encoding="utf-8"?>
-<w:styles xmlns:mc="http://schemas.openxmlformats.org/markup-compatibility/2006" xmlns:r="http://schemas.openxmlformats.org/officeDocument/2006/relationships" xmlns:w="http://schemas.openxmlformats.org/wordprocessingml/2006/main" xmlns:w14="http://schemas.microsoft.com/office/word/2010/wordml" xmlns:w15="http://schemas.microsoft.com/office/word/2012/wordml" mc:Ignorable="w14 w15">
-  <w:docDefaults>
-    <w:rPrDefault>
-      <w:rPr>
-        <w:rFonts w:asciiTheme="minorHAnsi" w:eastAsiaTheme="minorEastAsia" w:hAnsiTheme="minorHAnsi" w:cstheme="minorBidi"/>
-        <w:sz w:val="22"/>
-        <w:szCs w:val="22"/>
-        <w:lang w:bidi="he-IL"/>
-      </w:rPr>
-    </w:rPrDefault>
-    <w:pPrDefault>
-      <w:pPr>
-        <w:spacing w:after="160" w:line="259" w:lineRule="auto"/>
-      </w:pPr>
-    </w:pPrDefault>
-  </w:docDefaults>
-  <w:latentStyles w:defLockedState="0" w:defUIPriority="99" w:defSemiHidden="0" w:defUnhideWhenUsed="0" w:defQFormat="0" w:count="371">
-    <w:lsdException w:name="Normal" w:uiPriority="0" w:qFormat="1"/>
-    <w:lsdException w:name="heading 1" w:uiPriority="9" w:qFormat="1"/>
-    <w:lsdException w:name="heading 2" w:semiHidden="1" w:uiPriority="9" w:unhideWhenUsed="1" w:qFormat="1"/>
-    <w:lsdException w:name="heading 3" w:semiHidden="1" w:uiPriority="9" w:unhideWhenUsed="1" w:qFormat="1"/>
-    <w:lsdException w:name="heading 4" w:semiHidden="1" w:uiPriority="9" w:unhideWhenUsed="1" w:qFormat="1"/>
-    <w:lsdException w:name="heading 5" w:semiHidden="1" w:uiPriority="9" w:unhideWhenUsed="1" w:qFormat="1"/>
-    <w:lsdException w:name="heading 6" w:semiHidden="1" w:uiPriority="9" w:unhideWhenUsed="1" w:qFormat="1"/>
-    <w:lsdException w:name="heading 7" w:semiHidden="1" w:uiPriority="9" w:unhideWhenUsed="1" w:qFormat="1"/>
-    <w:lsdException w:name="heading 8" w:semiHidden="1" w:uiPriority="9" w:unhideWhenUsed="1" w:qFormat="1"/>
-    <w:lsdException w:name="heading 9" w:semiHidden="1" w:uiPriority="9" w:unhideWhenUsed="1" w:qFormat="1"/>
-    <w:lsdException w:name="index 1" w:semiHidden="1" w:unhideWhenUsed="1"/>
-    <w:lsdException w:name="index 2" w:semiHidden="1" w:unhideWhenUsed="1"/>
-    <w:lsdException w:name="index 3" w:semiHidden="1" w:unhideWhenUsed="1"/>
-    <w:lsdException w:name="index 4" w:semiHidden="1" w:unhideWhenUsed="1"/>
-    <w:lsdException w:name="index 5" w:semiHidden="1" w:unhideWhenUsed="1"/>
-    <w:lsdException w:name="index 6" w:semiHidden="1" w:unhideWhenUsed="1"/>
-    <w:lsdException w:name="index 7" w:semiHidden="1" w:unhideWhenUsed="1"/>
-    <w:lsdException w:name="index 8" w:semiHidden="1" w:unhideWhenUsed="1"/>
-    <w:lsdException w:name="index 9" w:semiHidden="1" w:unhideWhenUsed="1"/>
-    <w:lsdException w:name="toc 1" w:semiHidden="1" w:uiPriority="39" w:unhideWhenUsed="1"/>
-    <w:lsdException w:name="toc 2" w:semiHidden="1" w:uiPriority="39" w:unhideWhenUsed="1"/>
-    <w:lsdException w:name="toc 3" w:semiHidden="1" w:uiPriority="39" w:unhideWhenUsed="1"/>
-    <w:lsdException w:name="toc 4" w:semiHidden="1" w:uiPriority="39" w:unhideWhenUsed="1"/>
-    <w:lsdException w:name="toc 5" w:semiHidden="1" w:uiPriority="39" w:unhideWhenUsed="1"/>
-    <w:lsdException w:name="toc 6" w:semiHidden="1" w:uiPriority="39" w:unhideWhenUsed="1"/>
-    <w:lsdException w:name="toc 7" w:semiHidden="1" w:uiPriority="39" w:unhideWhenUsed="1"/>
-    <w:lsdException w:name="toc 8" w:semiHidden="1" w:uiPriority="39" w:unhideWhenUsed="1"/>
-    <w:lsdException w:name="toc 9" w:semiHidden="1" w:uiPriority="39" w:unhideWhenUsed="1"/>
-    <w:lsdException w:name="Normal Indent" w:semiHidden="1" w:unhideWhenUsed="1"/>
-    <w:lsdException w:name="footnote text" w:semiHidden="1" w:unhideWhenUsed="1"/>
-    <w:lsdException w:name="annotation text" w:semiHidden="1" w:unhideWhenUsed="1"/>
-    <w:lsdException w:name="header" w:semiHidden="1" w:unhideWhenUsed="1"/>
-    <w:lsdException w:name="footer" w:semiHidden="1" w:unhideWhenUsed="1"/>
-    <w:lsdException w:name="index heading" w:semiHidden="1" w:unhideWhenUsed="1"/>
-    <w:lsdException w:name="caption" w:semiHidden="1" w:uiPriority="35" w:unhideWhenUsed="1" w:qFormat="1"/>
-    <w:lsdException w:name="table of figures" w:semiHidden="1" w:unhideWhenUsed="1"/>
-    <w:lsdException w:name="envelope address" w:semiHidden="1" w:unhideWhenUsed="1"/>
-    <w:lsdException w:name="envelope return" w:semiHidden="1" w:unhideWhenUsed="1"/>
-    <w:lsdException w:name="footnote reference" w:semiHidden="1" w:unhideWhenUsed="1"/>
-    <w:lsdException w:name="annotation reference" w:semiHidden="1" w:unhideWhenUsed="1"/>
-    <w:lsdException w:name="line number" w:semiHidden="1" w:unhideWhenUsed="1"/>
-    <w:lsdException w:name="page number" w:semiHidden="1" w:unhideWhenUsed="1"/>
-    <w:lsdException w:name="endnote reference" w:semiHidden="1" w:unhideWhenUsed="1"/>
-    <w:lsdException w:name="endnote text" w:semiHidden="1" w:unhideWhenUsed="1"/>
-    <w:lsdException w:name="table of authorities" w:semiHidden="1" w:unhideWhenUsed="1"/>
-    <w:lsdException w:name="macro" w:semiHidden="1" w:unhideWhenUsed="1"/>
-    <w:lsdException w:name="toa heading" w:semiHidden="1" w:unhideWhenUsed="1"/>
-    <w:lsdException w:name="List" w:semiHidden="1" w:unhideWhenUsed="1"/>
-    <w:lsdException w:name="List Bullet" w:semiHidden="1" w:unhideWhenUsed="1"/>
-    <w:lsdException w:name="List Number" w:semiHidden="1" w:unhideWhenUsed="1"/>
-    <w:lsdException w:name="List 2" w:semiHidden="1" w:unhideWhenUsed="1"/>
-    <w:lsdException w:name="List 3" w:semiHidden="1" w:unhideWhenUsed="1"/>
-    <w:lsdException w:name="List 4" w:semiHidden="1" w:unhideWhenUsed="1"/>
-    <w:lsdException w:name="List 5" w:semiHidden="1" w:unhideWhenUsed="1"/>
-    <w:lsdException w:name="List Bullet 2" w:semiHidden="1" w:unhideWhenUsed="1"/>
-    <w:lsdException w:name="List Bullet 3" w:semiHidden="1" w:unhideWhenUsed="1"/>
-    <w:lsdException w:name="List Bullet 4" w:semiHidden="1" w:unhideWhenUsed="1"/>
-    <w:lsdException w:name="List Bullet 5" w:semiHidden="1" w:unhideWhenUsed="1"/>
-    <w:lsdException w:name="List Number 2" w:semiHidden="1" w:unhideWhenUsed="1"/>
-    <w:lsdException w:name="List Number 3" w:semiHidden="1" w:unhideWhenUsed="1"/>
-    <w:lsdException w:name="List Number 4" w:semiHidden="1" w:unhideWhenUsed="1"/>
-    <w:lsdException w:name="List Number 5" w:semiHidden="1" w:unhideWhenUsed="1"/>
-    <w:lsdException w:name="Title" w:uiPriority="10" w:qFormat="1"/>
-    <w:lsdException w:name="Closing" w:semiHidden="1" w:unhideWhenUsed="1"/>
-    <w:lsdException w:name="Signature" w:semiHidden="1" w:unhideWhenUsed="1"/>
-    <w:lsdException w:name="Default Paragraph Font" w:semiHidden="1" w:uiPriority="1" w:unhideWhenUsed="1"/>
-    <w:lsdException w:name="Body Text" w:semiHidden="1" w:unhideWhenUsed="1"/>
-    <w:lsdException w:name="Body Text Indent" w:semiHidden="1" w:unhideWhenUsed="1"/>
-    <w:lsdException w:name="List Continue" w:semiHidden="1" w:unhideWhenUsed="1"/>
-    <w:lsdException w:name="List Continue 2" w:semiHidden="1" w:unhideWhenUsed="1"/>
-    <w:lsdException w:name="List Continue 3" w:semiHidden="1" w:unhideWhenUsed="1"/>
-    <w:lsdException w:name="List Continue 4" w:semiHidden="1" w:unhideWhenUsed="1"/>
-    <w:lsdException w:name="List Continue 5" w:semiHidden="1" w:unhideWhenUsed="1"/>
-    <w:lsdException w:name="Message Header" w:semiHidden="1" w:unhideWhenUsed="1"/>
-    <w:lsdException w:name="Subtitle" w:uiPriority="11" w:qFormat="1"/>
-    <w:lsdException w:name="Salutation" w:semiHidden="1" w:unhideWhenUsed="1"/>
-    <w:lsdException w:name="Date" w:semiHidden="1" w:unhideWhenUsed="1"/>
-    <w:lsdException w:name="Body Text First Indent" w:semiHidden="1" w:unhideWhenUsed="1"/>
-    <w:lsdException w:name="Body Text First Indent 2" w:semiHidden="1" w:unhideWhenUsed="1"/>
-    <w:lsdException w:name="Note Heading" w:semiHidden="1" w:unhideWhenUsed="1"/>
-    <w:lsdException w:name="Body Text 2" w:semiHidden="1" w:unhideWhenUsed="1"/>
-    <w:lsdException w:name="Body Text 3" w:semiHidden="1" w:unhideWhenUsed="1"/>
-    <w:lsdException w:name="Body Text Indent 2" w:semiHidden="1" w:unhideWhenUsed="1"/>
-    <w:lsdException w:name="Body Text Indent 3" w:semiHidden="1" w:unhideWhenUsed="1"/>
-    <w:lsdException w:name="Block Text" w:semiHidden="1" w:unhideWhenUsed="1"/>
-    <w:lsdException w:name="Hyperlink" w:semiHidden="1" w:unhideWhenUsed="1"/>
-    <w:lsdException w:name="FollowedHyperlink" w:semiHidden="1" w:unhideWhenUsed="1"/>
-    <w:lsdException w:name="Strong" w:uiPriority="22" w:qFormat="1"/>
-    <w:lsdException w:name="Emphasis" w:uiPriority="20" w:qFormat="1"/>
-    <w:lsdException w:name="Document Map" w:semiHidden="1" w:unhideWhenUsed="1"/>
-    <w:lsdException w:name="Plain Text" w:semiHidden="1" w:unhideWhenUsed="1"/>
-    <w:lsdException w:name="E-mail Signature" w:semiHidden="1" w:unhideWhenUsed="1"/>
-    <w:lsdException w:name="HTML Top of Form" w:semiHidden="1" w:unhideWhenUsed="1"/>
-    <w:lsdException w:name="HTML Bottom of Form" w:semiHidden="1" w:unhideWhenUsed="1"/>
-    <w:lsdException w:name="Normal (Web)" w:semiHidden="1" w:unhideWhenUsed="1"/>
-    <w:lsdException w:name="HTML Acronym" w:semiHidden="1" w:unhideWhenUsed="1"/>
-    <w:lsdException w:name="HTML Address" w:semiHidden="1" w:unhideWhenUsed="1"/>
-    <w:lsdException w:name="HTML Cite" w:semiHidden="1" w:unhideWhenUsed="1"/>
-    <w:lsdException w:name="HTML Code" w:semiHidden="1" w:unhideWhenUsed="1"/>
-    <w:lsdException w:name="HTML Definition" w:semiHidden="1" w:unhideWhenUsed="1"/>
-    <w:lsdException w:name="HTML Keyboard" w:semiHidden="1" w:unhideWhenUsed="1"/>
-    <w:lsdException w:name="HTML Preformatted" w:semiHidden="1" w:unhideWhenUsed="1"/>
-    <w:lsdException w:name="HTML Sample" w:semiHidden="1" w:unhideWhenUsed="1"/>
-    <w:lsdException w:name="HTML Typewriter" w:semiHidden="1" w:unhideWhenUsed="1"/>
-    <w:lsdException w:name="HTML Variable" w:semiHidden="1" w:unhideWhenUsed="1"/>
-    <w:lsdException w:name="Normal Table" w:semiHidden="1" w:unhideWhenUsed="1"/>
-    <w:lsdException w:name="annotation subject" w:semiHidden="1" w:unhideWhenUsed="1"/>
-    <w:lsdException w:name="No List" w:semiHidden="1" w:unhideWhenUsed="1"/>
-    <w:lsdException w:name="Outline List 1" w:semiHidden="1" w:unhideWhenUsed="1"/>
-    <w:lsdException w:name="Outline List 2" w:semiHidden="1" w:unhideWhenUsed="1"/>
-    <w:lsdException w:name="Outline List 3" w:semiHidden="1" w:unhideWhenUsed="1"/>
-    <w:lsdException w:name="Table Simple 1" w:semiHidden="1" w:unhideWhenUsed="1"/>
-    <w:lsdException w:name="Table Simple 2" w:semiHidden="1" w:unhideWhenUsed="1"/>
-    <w:lsdException w:name="Table Simple 3" w:semiHidden="1" w:unhideWhenUsed="1"/>
-    <w:lsdException w:name="Table Classic 1" w:semiHidden="1" w:unhideWhenUsed="1"/>
-    <w:lsdException w:name="Table Classic 2" w:semiHidden="1" w:unhideWhenUsed="1"/>
-    <w:lsdException w:name="Table Classic 3" w:semiHidden="1" w:unhideWhenUsed="1"/>
-    <w:lsdException w:name="Table Classic 4" w:semiHidden="1" w:unhideWhenUsed="1"/>
-    <w:lsdException w:name="Table Colorful 1" w:semiHidden="1" w:unhideWhenUsed="1"/>
-    <w:lsdException w:name="Table Colorful 2" w:semiHidden="1" w:unhideWhenUsed="1"/>
-    <w:lsdException w:name="Table Colorful 3" w:semiHidden="1" w:unhideWhenUsed="1"/>
-    <w:lsdException w:name="Table Columns 1" w:semiHidden="1" w:unhideWhenUsed="1"/>
-    <w:lsdException w:name="Table Columns 2" w:semiHidden="1" w:unhideWhenUsed="1"/>
-    <w:lsdException w:name="Table Columns 3" w:semiHidden="1" w:unhideWhenUsed="1"/>
-    <w:lsdException w:name="Table Columns 4" w:semiHidden="1" w:unhideWhenUsed="1"/>
-    <w:lsdException w:name="Table Columns 5" w:semiHidden="1" w:unhideWhenUsed="1"/>
-    <w:lsdException w:name="Table Grid 1" w:semiHidden="1" w:unhideWhenUsed="1"/>
-    <w:lsdException w:name="Table Grid 2" w:semiHidden="1" w:unhideWhenUsed="1"/>
-    <w:lsdException w:name="Table Grid 3" w:semiHidden="1" w:unhideWhenUsed="1"/>
-    <w:lsdException w:name="Table Grid 4" w:semiHidden="1" w:unhideWhenUsed="1"/>
-    <w:lsdException w:name="Table Grid 5" w:semiHidden="1" w:unhideWhenUsed="1"/>
-    <w:lsdException w:name="Table Grid 6" w:semiHidden="1" w:unhideWhenUsed="1"/>
-    <w:lsdException w:name="Table Grid 7" w:semiHidden="1" w:unhideWhenUsed="1"/>
-    <w:lsdException w:name="Table Grid 8" w:semiHidden="1" w:unhideWhenUsed="1"/>
-    <w:lsdException w:name="Table List 1" w:semiHidden="1" w:unhideWhenUsed="1"/>
-    <w:lsdException w:name="Table List 2" w:semiHidden="1" w:unhideWhenUsed="1"/>
-    <w:lsdException w:name="Table List 3" w:semiHidden="1" w:unhideWhenUsed="1"/>
-    <w:lsdException w:name="Table List 4" w:semiHidden="1" w:unhideWhenUsed="1"/>
-    <w:lsdException w:name="Table List 5" w:semiHidden="1" w:unhideWhenUsed="1"/>
-    <w:lsdException w:name="Table List 6" w:semiHidden="1" w:unhideWhenUsed="1"/>
-    <w:lsdException w:name="Table List 7" w:semiHidden="1" w:unhideWhenUsed="1"/>
-    <w:lsdException w:name="Table List 8" w:semiHidden="1" w:unhideWhenUsed="1"/>
-    <w:lsdException w:name="Table 3D effects 1" w:semiHidden="1" w:unhideWhenUsed="1"/>
-    <w:lsdException w:name="Table 3D effects 2" w:semiHidden="1" w:unhideWhenUsed="1"/>
-    <w:lsdException w:name="Table 3D effects 3" w:semiHidden="1" w:unhideWhenUsed="1"/>
-    <w:lsdException w:name="Table Contemporary" w:semiHidden="1" w:unhideWhenUsed="1"/>
-    <w:lsdException w:name="Table Elegant" w:semiHidden="1" w:unhideWhenUsed="1"/>
-    <w:lsdException w:name="Table Professional" w:semiHidden="1" w:unhideWhenUsed="1"/>
-    <w:lsdException w:name="Table Subtle 1" w:semiHidden="1" w:unhideWhenUsed="1"/>
-    <w:lsdException w:name="Table Subtle 2" w:semiHidden="1" w:unhideWhenUsed="1"/>
-    <w:lsdException w:name="Table Web 1" w:semiHidden="1" w:unhideWhenUsed="1"/>
-    <w:lsdException w:name="Table Web 2" w:semiHidden="1" w:unhideWhenUsed="1"/>
-    <w:lsdException w:name="Table Web 3" w:semiHidden="1" w:unhideWhenUsed="1"/>
-    <w:lsdException w:name="Balloon Text" w:semiHidden="1" w:unhideWhenUsed="1"/>
-    <w:lsdException w:name="Table Grid" w:uiPriority="39"/>
-    <w:lsdException w:name="Table Theme" w:semiHidden="1" w:unhideWhenUsed="1"/>
-    <w:lsdException w:name="Placeholder Text" w:semiHidden="1"/>
-    <w:lsdException w:name="No Spacing" w:uiPriority="1" w:qFormat="1"/>
-    <w:lsdException w:name="Light Shading" w:uiPriority="60"/>
-    <w:lsdException w:name="Light List" w:uiPriority="61"/>
-    <w:lsdException w:name="Light Grid" w:uiPriority="62"/>
-    <w:lsdException w:name="Medium Shading 1" w:uiPriority="63"/>
-    <w:lsdException w:name="Medium Shading 2" w:uiPriority="64"/>
-    <w:lsdException w:name="Medium List 1" w:uiPriority="65"/>
-    <w:lsdException w:name="Medium List 2" w:uiPriority="66"/>
-    <w:lsdException w:name="Medium Grid 1" w:uiPriority="67"/>
-    <w:lsdException w:name="Medium Grid 2" w:uiPriority="68"/>
-    <w:lsdException w:name="Medium Grid 3" w:uiPriority="69"/>
-    <w:lsdException w:name="Dark List" w:uiPriority="70"/>
-    <w:lsdException w:name="Colorful Shading" w:uiPriority="71"/>
-    <w:lsdException w:name="Colorful List" w:uiPriority="72"/>
-    <w:lsdException w:name="Colorful Grid" w:uiPriority="73"/>
-    <w:lsdException w:name="Light Shading Accent 1" w:uiPriority="60"/>
-    <w:lsdException w:name="Light List Accent 1" w:uiPriority="61"/>
-    <w:lsdException w:name="Light Grid Accent 1" w:uiPriority="62"/>
-    <w:lsdException w:name="Medium Shading 1 Accent 1" w:uiPriority="63"/>
-    <w:lsdException w:name="Medium Shading 2 Accent 1" w:uiPriority="64"/>
-    <w:lsdException w:name="Medium List 1 Accent 1" w:uiPriority="65"/>
-    <w:lsdException w:name="Revision" w:semiHidden="1"/>
-    <w:lsdException w:name="List Paragraph" w:uiPriority="34" w:qFormat="1"/>
-    <w:lsdException w:name="Quote" w:uiPriority="29" w:qFormat="1"/>
-    <w:lsdException w:name="Intense Quote" w:uiPriority="30" w:qFormat="1"/>
-    <w:lsdException w:name="Medium List 2 Accent 1" w:uiPriority="66"/>
-    <w:lsdException w:name="Medium Grid 1 Accent 1" w:uiPriority="67"/>
-    <w:lsdException w:name="Medium Grid 2 Accent 1" w:uiPriority="68"/>
-    <w:lsdException w:name="Medium Grid 3 Accent 1" w:uiPriority="69"/>
-    <w:lsdException w:name="Dark List Accent 1" w:uiPriority="70"/>
-    <w:lsdException w:name="Colorful Shading Accent 1" w:uiPriority="71"/>
-    <w:lsdException w:name="Colorful List Accent 1" w:uiPriority="72"/>
-    <w:lsdException w:name="Colorful Grid Accent 1" w:uiPriority="73"/>
-    <w:lsdException w:name="Light Shading Accent 2" w:uiPriority="60"/>
-    <w:lsdException w:name="Light List Accent 2" w:uiPriority="61"/>
-    <w:lsdException w:name="Light Grid Accent 2" w:uiPriority="62"/>
-    <w:lsdException w:name="Medium Shading 1 Accent 2" w:uiPriority="63"/>
-    <w:lsdException w:name="Medium Shading 2 Accent 2" w:uiPriority="64"/>
-    <w:lsdException w:name="Medium List 1 Accent 2" w:uiPriority="65"/>
-    <w:lsdException w:name="Medium List 2 Accent 2" w:uiPriority="66"/>
-    <w:lsdException w:name="Medium Grid 1 Accent 2" w:uiPriority="67"/>
-    <w:lsdException w:name="Medium Grid 2 Accent 2" w:uiPriority="68"/>
-    <w:lsdException w:name="Medium Grid 3 Accent 2" w:uiPriority="69"/>
-    <w:lsdException w:name="Dark List Accent 2" w:uiPriority="70"/>
-    <w:lsdException w:name="Colorful Shading Accent 2" w:uiPriority="71"/>
-    <w:lsdException w:name="Colorful List Accent 2" w:uiPriority="72"/>
-    <w:lsdException w:name="Colorful Grid Accent 2" w:uiPriority="73"/>
-    <w:lsdException w:name="Light Shading Accent 3" w:uiPriority="60"/>
-    <w:lsdException w:name="Light List Accent 3" w:uiPriority="61"/>
-    <w:lsdException w:name="Light Grid Accent 3" w:uiPriority="62"/>
-    <w:lsdException w:name="Medium Shading 1 Accent 3" w:uiPriority="63"/>
-    <w:lsdException w:name="Medium Shading 2 Accent 3" w:uiPriority="64"/>
-    <w:lsdException w:name="Medium List 1 Accent 3" w:uiPriority="65"/>
-    <w:lsdException w:name="Medium List 2 Accent 3" w:uiPriority="66"/>
-    <w:lsdException w:name="Medium Grid 1 Accent 3" w:uiPriority="67"/>
-    <w:lsdException w:name="Medium Grid 2 Accent 3" w:uiPriority="68"/>
-    <w:lsdException w:name="Medium Grid 3 Accent 3" w:uiPriority="69"/>
-    <w:lsdException w:name="Dark List Accent 3" w:uiPriority="70"/>
-    <w:lsdException w:name="Colorful Shading Accent 3" w:uiPriority="71"/>
-    <w:lsdException w:name="Colorful List Accent 3" w:uiPriority="72"/>
-    <w:lsdException w:name="Colorful Grid Accent 3" w:uiPriority="73"/>
-    <w:lsdException w:name="Light Shading Accent 4" w:uiPriority="60"/>
-    <w:lsdException w:name="Light List Accent 4" w:uiPriority="61"/>
-    <w:lsdException w:name="Light Grid Accent 4" w:uiPriority="62"/>
-    <w:lsdException w:name="Medium Shading 1 Accent 4" w:uiPriority="63"/>
-    <w:lsdException w:name="Medium Shading 2 Accent 4" w:uiPriority="64"/>
-    <w:lsdException w:name="Medium List 1 Accent 4" w:uiPriority="65"/>
-    <w:lsdException w:name="Medium List 2 Accent 4" w:uiPriority="66"/>
-    <w:lsdException w:name="Medium Grid 1 Accent 4" w:uiPriority="67"/>
-    <w:lsdException w:name="Medium Grid 2 Accent 4" w:uiPriority="68"/>
-    <w:lsdException w:name="Medium Grid 3 Accent 4" w:uiPriority="69"/>
-    <w:lsdException w:name="Dark List Accent 4" w:uiPriority="70"/>
-    <w:lsdException w:name="Colorful Shading Accent 4" w:uiPriority="71"/>
-    <w:lsdException w:name="Colorful List Accent 4" w:uiPriority="72"/>
-    <w:lsdException w:name="Colorful Grid Accent 4" w:uiPriority="73"/>
-    <w:lsdException w:name="Light Shading Accent 5" w:uiPriority="60"/>
-    <w:lsdException w:name="Light List Accent 5" w:uiPriority="61"/>
-    <w:lsdException w:name="Light Grid Accent 5" w:uiPriority="62"/>
-    <w:lsdException w:name="Medium Shading 1 Accent 5" w:uiPriority="63"/>
-    <w:lsdException w:name="Medium Shading 2 Accent 5" w:uiPriority="64"/>
-    <w:lsdException w:name="Medium List 1 Accent 5" w:uiPriority="65"/>
-    <w:lsdException w:name="Medium List 2 Accent 5" w:uiPriority="66"/>
-    <w:lsdException w:name="Medium Grid 1 Accent 5" w:uiPriority="67"/>
-    <w:lsdException w:name="Medium Grid 2 Accent 5" w:uiPriority="68"/>
-    <w:lsdException w:name="Medium Grid 3 Accent 5" w:uiPriority="69"/>
-    <w:lsdException w:name="Dark List Accent 5" w:uiPriority="70"/>
-    <w:lsdException w:name="Colorful Shading Accent 5" w:uiPriority="71"/>
-    <w:lsdException w:name="Colorful List Accent 5" w:uiPriority="72"/>
-    <w:lsdException w:name="Colorful Grid Accent 5" w:uiPriority="73"/>
-    <w:lsdException w:name="Light Shading Accent 6" w:uiPriority="60"/>
-    <w:lsdException w:name="Light List Accent 6" w:uiPriority="61"/>
-    <w:lsdException w:name="Light Grid Accent 6" w:uiPriority="62"/>
-    <w:lsdException w:name="Medium Shading 1 Accent 6" w:uiPriority="63"/>
-    <w:lsdException w:name="Medium Shading 2 Accent 6" w:uiPriority="64"/>
-    <w:lsdException w:name="Medium List 1 Accent 6" w:uiPriority="65"/>
-    <w:lsdException w:name="Medium List 2 Accent 6" w:uiPriority="66"/>
-    <w:lsdException w:name="Medium Grid 1 Accent 6" w:uiPriority="67"/>
-    <w:lsdException w:name="Medium Grid 2 Accent 6" w:uiPriority="68"/>
-    <w:lsdException w:name="Medium Grid 3 Accent 6" w:uiPriority="69"/>
-    <w:lsdException w:name="Dark List Accent 6" w:uiPriority="70"/>
-    <w:lsdException w:name="Colorful Shading Accent 6" w:uiPriority="71"/>
-    <w:lsdException w:name="Colorful List Accent 6" w:uiPriority="72"/>
-    <w:lsdException w:name="Colorful Grid Accent 6" w:uiPriority="73"/>
-    <w:lsdException w:name="Subtle Emphasis" w:uiPriority="19" w:qFormat="1"/>
-    <w:lsdException w:name="Intense Emphasis" w:uiPriority="21" w:qFormat="1"/>
-    <w:lsdException w:name="Subtle Reference" w:uiPriority="31" w:qFormat="1"/>
-    <w:lsdException w:name="Intense Reference" w:uiPriority="32" w:qFormat="1"/>
-    <w:lsdException w:name="Book Title" w:uiPriority="33" w:qFormat="1"/>
-    <w:lsdException w:name="Bibliography" w:semiHidden="1" w:uiPriority="37" w:unhideWhenUsed="1"/>
-    <w:lsdException w:name="TOC Heading" w:semiHidden="1" w:uiPriority="39" w:unhideWhenUsed="1" w:qFormat="1"/>
-    <w:lsdException w:name="Plain Table 1" w:uiPriority="41"/>
-    <w:lsdException w:name="Plain Table 2" w:uiPriority="42"/>
-    <w:lsdException w:name="Plain Table 3" w:uiPriority="43"/>
-    <w:lsdException w:name="Plain Table 4" w:uiPriority="44"/>
-    <w:lsdException w:name="Plain Table 5" w:uiPriority="45"/>
-    <w:lsdException w:name="Grid Table Light" w:uiPriority="40"/>
-    <w:lsdException w:name="Grid Table 1 Light" w:uiPriority="46"/>
-    <w:lsdException w:name="Grid Table 2" w:uiPriority="47"/>
-    <w:lsdException w:name="Grid Table 3" w:uiPriority="48"/>
-    <w:lsdException w:name="Grid Table 4" w:uiPriority="49"/>
-    <w:lsdException w:name="Grid Table 5 Dark" w:uiPriority="50"/>
-    <w:lsdException w:name="Grid Table 6 Colorful" w:uiPriority="51"/>
-    <w:lsdException w:name="Grid Table 7 Colorful" w:uiPriority="52"/>
-    <w:lsdException w:name="Grid Table 1 Light Accent 1" w:uiPriority="46"/>
-    <w:lsdException w:name="Grid Table 2 Accent 1" w:uiPriority="47"/>
-    <w:lsdException w:name="Grid Table 3 Accent 1" w:uiPriority="48"/>
-    <w:lsdException w:name="Grid Table 4 Accent 1" w:uiPriority="49"/>
-    <w:lsdException w:name="Grid Table 5 Dark Accent 1" w:uiPriority="50"/>
-    <w:lsdException w:name="Grid Table 6 Colorful Accent 1" w:uiPriority="51"/>
-    <w:lsdException w:name="Grid Table 7 Colorful Accent 1" w:uiPriority="52"/>
-    <w:lsdException w:name="Grid Table 1 Light Accent 2" w:uiPriority="46"/>
-    <w:lsdException w:name="Grid Table 2 Accent 2" w:uiPriority="47"/>
-    <w:lsdException w:name="Grid Table 3 Accent 2" w:uiPriority="48"/>
-    <w:lsdException w:name="Grid Table 4 Accent 2" w:uiPriority="49"/>
-    <w:lsdException w:name="Grid Table 5 Dark Accent 2" w:uiPriority="50"/>
-    <w:lsdException w:name="Grid Table 6 Colorful Accent 2" w:uiPriority="51"/>
-    <w:lsdException w:name="Grid Table 7 Colorful Accent 2" w:uiPriority="52"/>
-    <w:lsdException w:name="Grid Table 1 Light Accent 3" w:uiPriority="46"/>
-    <w:lsdException w:name="Grid Table 2 Accent 3" w:uiPriority="47"/>
-    <w:lsdException w:name="Grid Table 3 Accent 3" w:uiPriority="48"/>
-    <w:lsdException w:name="Grid Table 4 Accent 3" w:uiPriority="49"/>
-    <w:lsdException w:name="Grid Table 5 Dark Accent 3" w:uiPriority="50"/>
-    <w:lsdException w:name="Grid Table 6 Colorful Accent 3" w:uiPriority="51"/>
-    <w:lsdException w:name="Grid Table 7 Colorful Accent 3" w:uiPriority="52"/>
-    <w:lsdException w:name="Grid Table 1 Light Accent 4" w:uiPriority="46"/>
-    <w:lsdException w:name="Grid Table 2 Accent 4" w:uiPriority="47"/>
-    <w:lsdException w:name="Grid Table 3 Accent 4" w:uiPriority="48"/>
-    <w:lsdException w:name="Grid Table 4 Accent 4" w:uiPriority="49"/>
-    <w:lsdException w:name="Grid Table 5 Dark Accent 4" w:uiPriority="50"/>
-    <w:lsdException w:name="Grid Table 6 Colorful Accent 4" w:uiPriority="51"/>
-    <w:lsdException w:name="Grid Table 7 Colorful Accent 4" w:uiPriority="52"/>
-    <w:lsdException w:name="Grid Table 1 Light Accent 5" w:uiPriority="46"/>
-    <w:lsdException w:name="Grid Table 2 Accent 5" w:uiPriority="47"/>
-    <w:lsdException w:name="Grid Table 3 Accent 5" w:uiPriority="48"/>
-    <w:lsdException w:name="Grid Table 4 Accent 5" w:uiPriority="49"/>
-    <w:lsdException w:name="Grid Table 5 Dark Accent 5" w:uiPriority="50"/>
-    <w:lsdException w:name="Grid Table 6 Colorful Accent 5" w:uiPriority="51"/>
-    <w:lsdException w:name="Grid Table 7 Colorful Accent 5" w:uiPriority="52"/>
-    <w:lsdException w:name="Grid Table 1 Light Accent 6" w:uiPriority="46"/>
-    <w:lsdException w:name="Grid Table 2 Accent 6" w:uiPriority="47"/>
-    <w:lsdException w:name="Grid Table 3 Accent 6" w:uiPriority="48"/>
-    <w:lsdException w:name="Grid Table 4 Accent 6" w:uiPriority="49"/>
-    <w:lsdException w:name="Grid Table 5 Dark Accent 6" w:uiPriority="50"/>
-    <w:lsdException w:name="Grid Table 6 Colorful Accent 6" w:uiPriority="51"/>
-    <w:lsdException w:name="Grid Table 7 Colorful Accent 6" w:uiPriority="52"/>
-    <w:lsdException w:name="List Table 1 Light" w:uiPriority="46"/>
-    <w:lsdException w:name="List Table 2" w:uiPriority="47"/>
-    <w:lsdException w:name="List Table 3" w:uiPriority="48"/>
-    <w:lsdException w:name="List Table 4" w:uiPriority="49"/>
-    <w:lsdException w:name="List Table 5 Dark" w:uiPriority="50"/>
-    <w:lsdException w:name="List Table 6 Colorful" w:uiPriority="51"/>
-    <w:lsdException w:name="List Table 7 Colorful" w:uiPriority="52"/>
-    <w:lsdException w:name="List Table 1 Light Accent 1" w:uiPriority="46"/>
-    <w:lsdException w:name="List Table 2 Accent 1" w:uiPriority="47"/>
-    <w:lsdException w:name="List Table 3 Accent 1" w:uiPriority="48"/>
-    <w:lsdException w:name="List Table 4 Accent 1" w:uiPriority="49"/>
-    <w:lsdException w:name="List Table 5 Dark Accent 1" w:uiPriority="50"/>
-    <w:lsdException w:name="List Table 6 Colorful Accent 1" w:uiPriority="51"/>
-    <w:lsdException w:name="List Table 7 Colorful Accent 1" w:uiPriority="52"/>
-    <w:lsdException w:name="List Table 1 Light Accent 2" w:uiPriority="46"/>
-    <w:lsdException w:name="List Table 2 Accent 2" w:uiPriority="47"/>
-    <w:lsdException w:name="List Table 3 Accent 2" w:uiPriority="48"/>
-    <w:lsdException w:name="List Table 4 Accent 2" w:uiPriority="49"/>
-    <w:lsdException w:name="List Table 5 Dark Accent 2" w:uiPriority="50"/>
-    <w:lsdException w:name="List Table 6 Colorful Accent 2" w:uiPriority="51"/>
-    <w:lsdException w:name="List Table 7 Colorful Accent 2" w:uiPriority="52"/>
-    <w:lsdException w:name="List Table 1 Light Accent 3" w:uiPriority="46"/>
-    <w:lsdException w:name="List Table 2 Accent 3" w:uiPriority="47"/>
-    <w:lsdException w:name="List Table 3 Accent 3" w:uiPriority="48"/>
-    <w:lsdException w:name="List Table 4 Accent 3" w:uiPriority="49"/>
-    <w:lsdException w:name="List Table 5 Dark Accent 3" w:uiPriority="50"/>
-    <w:lsdException w:name="List Table 6 Colorful Accent 3" w:uiPriority="51"/>
-    <w:lsdException w:name="List Table 7 Colorful Accent 3" w:uiPriority="52"/>
-    <w:lsdException w:name="List Table 1 Light Accent 4" w:uiPriority="46"/>
-    <w:lsdException w:name="List Table 2 Accent 4" w:uiPriority="47"/>
-    <w:lsdException w:name="List Table 3 Accent 4" w:uiPriority="48"/>
-    <w:lsdException w:name="List Table 4 Accent 4" w:uiPriority="49"/>
-    <w:lsdException w:name="List Table 5 Dark Accent 4" w:uiPriority="50"/>
-    <w:lsdException w:name="List Table 6 Colorful Accent 4" w:uiPriority="51"/>
-    <w:lsdException w:name="List Table 7 Colorful Accent 4" w:uiPriority="52"/>
-    <w:lsdException w:name="List Table 1 Light Accent 5" w:uiPriority="46"/>
-    <w:lsdException w:name="List Table 2 Accent 5" w:uiPriority="47"/>
-    <w:lsdException w:name="List Table 3 Accent 5" w:uiPriority="48"/>
-    <w:lsdException w:name="List Table 4 Accent 5" w:uiPriority="49"/>
-    <w:lsdException w:name="List Table 5 Dark Accent 5" w:uiPriority="50"/>
-    <w:lsdException w:name="List Table 6 Colorful Accent 5" w:uiPriority="51"/>
-    <w:lsdException w:name="List Table 7 Colorful Accent 5" w:uiPriority="52"/>
-    <w:lsdException w:name="List Table 1 Light Accent 6" w:uiPriority="46"/>
-    <w:lsdException w:name="List Table 2 Accent 6" w:uiPriority="47"/>
-    <w:lsdException w:name="List Table 3 Accent 6" w:uiPriority="48"/>
-    <w:lsdException w:name="List Table 4 Accent 6" w:uiPriority="49"/>
-    <w:lsdException w:name="List Table 5 Dark Accent 6" w:uiPriority="50"/>
-    <w:lsdException w:name="List Table 6 Colorful Accent 6" w:uiPriority="51"/>
-    <w:lsdException w:name="List Table 7 Colorful Accent 6" w:uiPriority="52"/>
-  </w:latentStyles>
-  <w:style w:type="paragraph" w:default="1" w:styleId="Normal">
-    <w:name w:val="Normal"/>
-    <w:qFormat/>
-  </w:style>
-  <w:style w:type="character" w:default="1" w:styleId="DefaultParagraphFont">
-    <w:name w:val="Default Paragraph Font"/>
-    <w:uiPriority w:val="1"/>
-    <w:semiHidden/>
-    <w:unhideWhenUsed/>
-  </w:style>
-  <w:style w:type="table" w:default="1" w:styleId="TableNormal">
-    <w:name w:val="Normal Table"/>
-    <w:uiPriority w:val="99"/>
-    <w:semiHidden/>
-    <w:unhideWhenUsed/>
-    <w:tblPr>
-      <w:tblInd w:w="0" w:type="dxa"/>
-      <w:tblCellMar>
-        <w:top w:w="0" w:type="dxa"/>
-        <w:left w:w="108" w:type="dxa"/>
-        <w:bottom w:w="0" w:type="dxa"/>
-        <w:right w:w="108" w:type="dxa"/>
-      </w:tblCellMar>
-    </w:tblPr>
-  </w:style>
-  <w:style w:type="numbering" w:default="1" w:styleId="NoList">
-    <w:name w:val="No List"/>
-    <w:uiPriority w:val="99"/>
-    <w:semiHidden/>
-    <w:unhideWhenUsed/>
-  </w:style>
-  <w:style w:type="character" w:styleId="PlaceholderText">
-    <w:name w:val="Placeholder Text"/>
-    <w:basedOn w:val="DefaultParagraphFont"/>
-    <w:uiPriority w:val="99"/>
-    <w:semiHidden/>
-    <w:rsid w:val="005B3EAA"/>
-    <w:rPr>
-      <w:color w:val="808080"/>
-    </w:rPr>
-  </w:style>
-</w:styles>
-</file>
-
-<file path=word/glossary/webSettings.xml><?xml version="1.0" encoding="utf-8"?>
-<w:webSettings xmlns:mc="http://schemas.openxmlformats.org/markup-compatibility/2006" xmlns:r="http://schemas.openxmlformats.org/officeDocument/2006/relationships" xmlns:w="http://schemas.openxmlformats.org/wordprocessingml/2006/main" xmlns:w14="http://schemas.microsoft.com/office/word/2010/wordml" xmlns:w15="http://schemas.microsoft.com/office/word/2012/wordml" mc:Ignorable="w14 w15">
-  <w:optimizeForBrowser/>
-  <w:allowPNG/>
-</w:webSettings>
-</file>
-
 <file path=word/theme/theme1.xml><?xml version="1.0" encoding="utf-8"?>
 <a:theme xmlns:a="http://schemas.openxmlformats.org/drawingml/2006/main" name="Office Theme">
   <a:themeElements>
@@ -53645,7 +51724,7 @@
 </file>
 
 <file path=customXml/itemProps2.xml><?xml version="1.0" encoding="utf-8"?>
-<ds:datastoreItem xmlns:ds="http://schemas.openxmlformats.org/officeDocument/2006/customXml" ds:itemID="{4B01E208-8684-4B59-A332-E0F2E26190E3}">
+<ds:datastoreItem xmlns:ds="http://schemas.openxmlformats.org/officeDocument/2006/customXml" ds:itemID="{CE523593-AB54-49B1-BE0C-1261B4D6EDC8}">
   <ds:schemaRefs>
     <ds:schemaRef ds:uri="http://schemas.openxmlformats.org/officeDocument/2006/bibliography"/>
   </ds:schemaRefs>

</xml_diff>